<commit_message>
Shane added some UMLs to word doc
</commit_message>
<xml_diff>
--- a/HierarchyChart&UMLs.docx
+++ b/HierarchyChart&UMLs.docx
@@ -86,6 +86,1788 @@
     <w:p/>
     <w:p/>
     <w:p/>
+    <w:tbl>
+      <w:tblPr>
+        <w:tblStyle w:val="TableGrid"/>
+        <w:tblW w:w="0" w:type="auto"/>
+        <w:tblLook w:val="04A0" w:firstRow="1" w:lastRow="0" w:firstColumn="1" w:lastColumn="0" w:noHBand="0" w:noVBand="1"/>
+      </w:tblPr>
+      <w:tblGrid>
+        <w:gridCol w:w="9350"/>
+      </w:tblGrid>
+      <w:tr>
+        <w:trPr>
+          <w:trHeight w:val="530"/>
+        </w:trPr>
+        <w:tc>
+          <w:tcPr>
+            <w:tcW w:w="9350" w:type="dxa"/>
+            <w:vAlign w:val="center"/>
+          </w:tcPr>
+          <w:p>
+            <w:pPr>
+              <w:tabs>
+                <w:tab w:val="left" w:pos="4058"/>
+              </w:tabs>
+              <w:jc w:val="center"/>
+            </w:pPr>
+            <w:proofErr w:type="spellStart"/>
+            <w:r>
+              <w:lastRenderedPageBreak/>
+              <w:t>StoreItem</w:t>
+            </w:r>
+            <w:proofErr w:type="spellEnd"/>
+          </w:p>
+        </w:tc>
+      </w:tr>
+      <w:tr>
+        <w:trPr>
+          <w:trHeight w:val="530"/>
+        </w:trPr>
+        <w:tc>
+          <w:tcPr>
+            <w:tcW w:w="9350" w:type="dxa"/>
+          </w:tcPr>
+          <w:p>
+            <w:pPr>
+              <w:pStyle w:val="ListParagraph"/>
+              <w:numPr>
+                <w:ilvl w:val="0"/>
+                <w:numId w:val="1"/>
+              </w:numPr>
+            </w:pPr>
+            <w:proofErr w:type="gramStart"/>
+            <w:r>
+              <w:t>name :</w:t>
+            </w:r>
+            <w:proofErr w:type="gramEnd"/>
+            <w:r>
+              <w:t xml:space="preserve"> String</w:t>
+            </w:r>
+          </w:p>
+          <w:p>
+            <w:pPr>
+              <w:pStyle w:val="ListParagraph"/>
+              <w:numPr>
+                <w:ilvl w:val="0"/>
+                <w:numId w:val="1"/>
+              </w:numPr>
+            </w:pPr>
+            <w:proofErr w:type="gramStart"/>
+            <w:r>
+              <w:t>brand :</w:t>
+            </w:r>
+            <w:proofErr w:type="gramEnd"/>
+            <w:r>
+              <w:t xml:space="preserve"> String</w:t>
+            </w:r>
+          </w:p>
+          <w:p>
+            <w:pPr>
+              <w:pStyle w:val="ListParagraph"/>
+              <w:numPr>
+                <w:ilvl w:val="0"/>
+                <w:numId w:val="1"/>
+              </w:numPr>
+            </w:pPr>
+            <w:proofErr w:type="gramStart"/>
+            <w:r>
+              <w:t>price :</w:t>
+            </w:r>
+            <w:proofErr w:type="gramEnd"/>
+            <w:r>
+              <w:t xml:space="preserve"> double</w:t>
+            </w:r>
+          </w:p>
+          <w:p>
+            <w:pPr>
+              <w:pStyle w:val="ListParagraph"/>
+              <w:numPr>
+                <w:ilvl w:val="0"/>
+                <w:numId w:val="1"/>
+              </w:numPr>
+            </w:pPr>
+            <w:proofErr w:type="gramStart"/>
+            <w:r>
+              <w:t>quantity :</w:t>
+            </w:r>
+            <w:proofErr w:type="gramEnd"/>
+            <w:r>
+              <w:t xml:space="preserve"> integer</w:t>
+            </w:r>
+          </w:p>
+          <w:p>
+            <w:pPr>
+              <w:pStyle w:val="ListParagraph"/>
+            </w:pPr>
+          </w:p>
+        </w:tc>
+      </w:tr>
+      <w:tr>
+        <w:tc>
+          <w:tcPr>
+            <w:tcW w:w="9350" w:type="dxa"/>
+          </w:tcPr>
+          <w:p>
+            <w:r>
+              <w:t xml:space="preserve">       &lt;&lt;constructor&gt;&gt; </w:t>
+            </w:r>
+            <w:proofErr w:type="spellStart"/>
+            <w:proofErr w:type="gramStart"/>
+            <w:r>
+              <w:t>StoreItem</w:t>
+            </w:r>
+            <w:proofErr w:type="spellEnd"/>
+            <w:r>
+              <w:t>(name :</w:t>
+            </w:r>
+            <w:proofErr w:type="gramEnd"/>
+            <w:r>
+              <w:t xml:space="preserve"> String, </w:t>
+            </w:r>
+            <w:proofErr w:type="gramStart"/>
+            <w:r>
+              <w:t>brand :</w:t>
+            </w:r>
+            <w:proofErr w:type="gramEnd"/>
+            <w:r>
+              <w:t xml:space="preserve"> String, </w:t>
+            </w:r>
+            <w:proofErr w:type="gramStart"/>
+            <w:r>
+              <w:t>price :</w:t>
+            </w:r>
+            <w:proofErr w:type="gramEnd"/>
+            <w:r>
+              <w:t xml:space="preserve"> double</w:t>
+            </w:r>
+            <w:r>
+              <w:t xml:space="preserve">, </w:t>
+            </w:r>
+            <w:proofErr w:type="gramStart"/>
+            <w:r>
+              <w:t>quantity :</w:t>
+            </w:r>
+            <w:proofErr w:type="gramEnd"/>
+            <w:r>
+              <w:t xml:space="preserve"> integer</w:t>
+            </w:r>
+            <w:r>
+              <w:t>)</w:t>
+            </w:r>
+          </w:p>
+          <w:p>
+            <w:pPr>
+              <w:pStyle w:val="ListParagraph"/>
+              <w:numPr>
+                <w:ilvl w:val="0"/>
+                <w:numId w:val="2"/>
+              </w:numPr>
+            </w:pPr>
+            <w:proofErr w:type="spellStart"/>
+            <w:proofErr w:type="gramStart"/>
+            <w:r>
+              <w:t>getName</w:t>
+            </w:r>
+            <w:proofErr w:type="spellEnd"/>
+            <w:r>
+              <w:t>() :</w:t>
+            </w:r>
+            <w:proofErr w:type="gramEnd"/>
+            <w:r>
+              <w:t xml:space="preserve"> String</w:t>
+            </w:r>
+          </w:p>
+          <w:p>
+            <w:pPr>
+              <w:pStyle w:val="ListParagraph"/>
+              <w:numPr>
+                <w:ilvl w:val="0"/>
+                <w:numId w:val="2"/>
+              </w:numPr>
+            </w:pPr>
+            <w:proofErr w:type="spellStart"/>
+            <w:proofErr w:type="gramStart"/>
+            <w:r>
+              <w:t>getBrand</w:t>
+            </w:r>
+            <w:proofErr w:type="spellEnd"/>
+            <w:r>
+              <w:t>() :</w:t>
+            </w:r>
+            <w:proofErr w:type="gramEnd"/>
+            <w:r>
+              <w:t xml:space="preserve"> String</w:t>
+            </w:r>
+          </w:p>
+          <w:p>
+            <w:pPr>
+              <w:pStyle w:val="ListParagraph"/>
+              <w:numPr>
+                <w:ilvl w:val="0"/>
+                <w:numId w:val="2"/>
+              </w:numPr>
+            </w:pPr>
+            <w:proofErr w:type="spellStart"/>
+            <w:proofErr w:type="gramStart"/>
+            <w:r>
+              <w:t>getPrice</w:t>
+            </w:r>
+            <w:proofErr w:type="spellEnd"/>
+            <w:r>
+              <w:t>() :</w:t>
+            </w:r>
+            <w:proofErr w:type="gramEnd"/>
+            <w:r>
+              <w:t xml:space="preserve"> double</w:t>
+            </w:r>
+          </w:p>
+          <w:p>
+            <w:pPr>
+              <w:pStyle w:val="ListParagraph"/>
+              <w:numPr>
+                <w:ilvl w:val="0"/>
+                <w:numId w:val="2"/>
+              </w:numPr>
+            </w:pPr>
+            <w:proofErr w:type="spellStart"/>
+            <w:r>
+              <w:t>getQuantity</w:t>
+            </w:r>
+            <w:proofErr w:type="spellEnd"/>
+            <w:r>
+              <w:t xml:space="preserve"> (</w:t>
+            </w:r>
+            <w:proofErr w:type="gramStart"/>
+            <w:r>
+              <w:t>) :</w:t>
+            </w:r>
+            <w:proofErr w:type="gramEnd"/>
+            <w:r>
+              <w:t xml:space="preserve"> integer</w:t>
+            </w:r>
+          </w:p>
+          <w:p>
+            <w:pPr>
+              <w:pStyle w:val="ListParagraph"/>
+              <w:numPr>
+                <w:ilvl w:val="0"/>
+                <w:numId w:val="2"/>
+              </w:numPr>
+            </w:pPr>
+            <w:proofErr w:type="spellStart"/>
+            <w:proofErr w:type="gramStart"/>
+            <w:r>
+              <w:t>setName</w:t>
+            </w:r>
+            <w:proofErr w:type="spellEnd"/>
+            <w:r>
+              <w:t>(name :</w:t>
+            </w:r>
+            <w:proofErr w:type="gramEnd"/>
+            <w:r>
+              <w:t xml:space="preserve"> String)</w:t>
+            </w:r>
+          </w:p>
+          <w:p>
+            <w:pPr>
+              <w:pStyle w:val="ListParagraph"/>
+              <w:numPr>
+                <w:ilvl w:val="0"/>
+                <w:numId w:val="2"/>
+              </w:numPr>
+            </w:pPr>
+            <w:proofErr w:type="spellStart"/>
+            <w:proofErr w:type="gramStart"/>
+            <w:r>
+              <w:t>setBrand</w:t>
+            </w:r>
+            <w:proofErr w:type="spellEnd"/>
+            <w:r>
+              <w:t>(brand :</w:t>
+            </w:r>
+            <w:proofErr w:type="gramEnd"/>
+            <w:r>
+              <w:t xml:space="preserve"> String)</w:t>
+            </w:r>
+          </w:p>
+          <w:p>
+            <w:pPr>
+              <w:pStyle w:val="ListParagraph"/>
+              <w:numPr>
+                <w:ilvl w:val="0"/>
+                <w:numId w:val="2"/>
+              </w:numPr>
+            </w:pPr>
+            <w:proofErr w:type="spellStart"/>
+            <w:proofErr w:type="gramStart"/>
+            <w:r>
+              <w:t>setPrice</w:t>
+            </w:r>
+            <w:proofErr w:type="spellEnd"/>
+            <w:r>
+              <w:t>(price :</w:t>
+            </w:r>
+            <w:proofErr w:type="gramEnd"/>
+            <w:r>
+              <w:t xml:space="preserve"> String)</w:t>
+            </w:r>
+          </w:p>
+          <w:p>
+            <w:pPr>
+              <w:pStyle w:val="ListParagraph"/>
+              <w:numPr>
+                <w:ilvl w:val="0"/>
+                <w:numId w:val="2"/>
+              </w:numPr>
+            </w:pPr>
+            <w:proofErr w:type="spellStart"/>
+            <w:proofErr w:type="gramStart"/>
+            <w:r>
+              <w:t>setQuantity</w:t>
+            </w:r>
+            <w:proofErr w:type="spellEnd"/>
+            <w:r>
+              <w:t>(quantity :</w:t>
+            </w:r>
+            <w:proofErr w:type="gramEnd"/>
+            <w:r>
+              <w:t xml:space="preserve"> integer)</w:t>
+            </w:r>
+          </w:p>
+          <w:p>
+            <w:pPr>
+              <w:pStyle w:val="ListParagraph"/>
+            </w:pPr>
+          </w:p>
+        </w:tc>
+      </w:tr>
+    </w:tbl>
+    <w:p/>
+    <w:p/>
+    <w:tbl>
+      <w:tblPr>
+        <w:tblStyle w:val="TableGrid"/>
+        <w:tblW w:w="0" w:type="auto"/>
+        <w:tblLook w:val="04A0" w:firstRow="1" w:lastRow="0" w:firstColumn="1" w:lastColumn="0" w:noHBand="0" w:noVBand="1"/>
+      </w:tblPr>
+      <w:tblGrid>
+        <w:gridCol w:w="9350"/>
+      </w:tblGrid>
+      <w:tr>
+        <w:trPr>
+          <w:trHeight w:val="404"/>
+        </w:trPr>
+        <w:tc>
+          <w:tcPr>
+            <w:tcW w:w="9350" w:type="dxa"/>
+            <w:vAlign w:val="center"/>
+          </w:tcPr>
+          <w:p>
+            <w:pPr>
+              <w:jc w:val="center"/>
+            </w:pPr>
+            <w:proofErr w:type="spellStart"/>
+            <w:r>
+              <w:t>FoodItem</w:t>
+            </w:r>
+            <w:proofErr w:type="spellEnd"/>
+          </w:p>
+        </w:tc>
+      </w:tr>
+      <w:tr>
+        <w:trPr>
+          <w:trHeight w:val="431"/>
+        </w:trPr>
+        <w:tc>
+          <w:tcPr>
+            <w:tcW w:w="9350" w:type="dxa"/>
+          </w:tcPr>
+          <w:p>
+            <w:pPr>
+              <w:pStyle w:val="ListParagraph"/>
+              <w:numPr>
+                <w:ilvl w:val="0"/>
+                <w:numId w:val="1"/>
+              </w:numPr>
+            </w:pPr>
+            <w:proofErr w:type="spellStart"/>
+            <w:proofErr w:type="gramStart"/>
+            <w:r>
+              <w:t>expirationDate</w:t>
+            </w:r>
+            <w:proofErr w:type="spellEnd"/>
+            <w:r>
+              <w:t xml:space="preserve"> :</w:t>
+            </w:r>
+            <w:proofErr w:type="gramEnd"/>
+            <w:r>
+              <w:t xml:space="preserve"> String</w:t>
+            </w:r>
+          </w:p>
+          <w:p>
+            <w:pPr>
+              <w:pStyle w:val="ListParagraph"/>
+              <w:numPr>
+                <w:ilvl w:val="0"/>
+                <w:numId w:val="1"/>
+              </w:numPr>
+            </w:pPr>
+            <w:proofErr w:type="gramStart"/>
+            <w:r>
+              <w:t>organic :</w:t>
+            </w:r>
+            <w:proofErr w:type="gramEnd"/>
+            <w:r>
+              <w:t xml:space="preserve"> </w:t>
+            </w:r>
+            <w:r>
+              <w:t>Boolean</w:t>
+            </w:r>
+          </w:p>
+          <w:p>
+            <w:pPr>
+              <w:pStyle w:val="ListParagraph"/>
+            </w:pPr>
+          </w:p>
+        </w:tc>
+      </w:tr>
+      <w:tr>
+        <w:trPr>
+          <w:trHeight w:val="359"/>
+        </w:trPr>
+        <w:tc>
+          <w:tcPr>
+            <w:tcW w:w="9350" w:type="dxa"/>
+          </w:tcPr>
+          <w:p>
+            <w:r>
+              <w:t xml:space="preserve">       &lt;&lt;constructor&gt;&gt; </w:t>
+            </w:r>
+            <w:proofErr w:type="spellStart"/>
+            <w:proofErr w:type="gramStart"/>
+            <w:r>
+              <w:t>FoodItem</w:t>
+            </w:r>
+            <w:proofErr w:type="spellEnd"/>
+            <w:r>
+              <w:t>(name :</w:t>
+            </w:r>
+            <w:proofErr w:type="gramEnd"/>
+            <w:r>
+              <w:t xml:space="preserve"> String, </w:t>
+            </w:r>
+            <w:proofErr w:type="gramStart"/>
+            <w:r>
+              <w:t>brand :</w:t>
+            </w:r>
+            <w:proofErr w:type="gramEnd"/>
+            <w:r>
+              <w:t xml:space="preserve"> String,</w:t>
+            </w:r>
+            <w:r>
+              <w:t xml:space="preserve"> </w:t>
+            </w:r>
+            <w:proofErr w:type="gramStart"/>
+            <w:r>
+              <w:t>price :</w:t>
+            </w:r>
+            <w:proofErr w:type="gramEnd"/>
+            <w:r>
+              <w:t xml:space="preserve"> double, </w:t>
+            </w:r>
+            <w:proofErr w:type="gramStart"/>
+            <w:r>
+              <w:t>quantity :</w:t>
+            </w:r>
+            <w:proofErr w:type="gramEnd"/>
+            <w:r>
+              <w:t xml:space="preserve"> integer, </w:t>
+            </w:r>
+            <w:proofErr w:type="spellStart"/>
+            <w:proofErr w:type="gramStart"/>
+            <w:r>
+              <w:t>expirationDate</w:t>
+            </w:r>
+            <w:proofErr w:type="spellEnd"/>
+            <w:r>
+              <w:t xml:space="preserve"> :</w:t>
+            </w:r>
+            <w:proofErr w:type="gramEnd"/>
+            <w:r>
+              <w:t xml:space="preserve"> String, </w:t>
+            </w:r>
+            <w:proofErr w:type="gramStart"/>
+            <w:r>
+              <w:t>organic :</w:t>
+            </w:r>
+            <w:proofErr w:type="gramEnd"/>
+            <w:r>
+              <w:t xml:space="preserve"> </w:t>
+            </w:r>
+            <w:proofErr w:type="spellStart"/>
+            <w:r>
+              <w:t>boolean</w:t>
+            </w:r>
+            <w:proofErr w:type="spellEnd"/>
+            <w:r>
+              <w:t>)</w:t>
+            </w:r>
+          </w:p>
+          <w:p>
+            <w:pPr>
+              <w:pStyle w:val="ListParagraph"/>
+              <w:numPr>
+                <w:ilvl w:val="0"/>
+                <w:numId w:val="3"/>
+              </w:numPr>
+            </w:pPr>
+            <w:proofErr w:type="spellStart"/>
+            <w:proofErr w:type="gramStart"/>
+            <w:r>
+              <w:t>getName</w:t>
+            </w:r>
+            <w:proofErr w:type="spellEnd"/>
+            <w:r>
+              <w:t>() :</w:t>
+            </w:r>
+            <w:proofErr w:type="gramEnd"/>
+            <w:r>
+              <w:t xml:space="preserve"> String</w:t>
+            </w:r>
+          </w:p>
+          <w:p>
+            <w:pPr>
+              <w:pStyle w:val="ListParagraph"/>
+              <w:numPr>
+                <w:ilvl w:val="0"/>
+                <w:numId w:val="3"/>
+              </w:numPr>
+            </w:pPr>
+            <w:proofErr w:type="spellStart"/>
+            <w:proofErr w:type="gramStart"/>
+            <w:r>
+              <w:t>getBrand</w:t>
+            </w:r>
+            <w:proofErr w:type="spellEnd"/>
+            <w:r>
+              <w:t>() :</w:t>
+            </w:r>
+            <w:proofErr w:type="gramEnd"/>
+            <w:r>
+              <w:t xml:space="preserve"> String</w:t>
+            </w:r>
+          </w:p>
+          <w:p>
+            <w:pPr>
+              <w:pStyle w:val="ListParagraph"/>
+              <w:numPr>
+                <w:ilvl w:val="0"/>
+                <w:numId w:val="3"/>
+              </w:numPr>
+            </w:pPr>
+            <w:proofErr w:type="spellStart"/>
+            <w:proofErr w:type="gramStart"/>
+            <w:r>
+              <w:t>getPrice</w:t>
+            </w:r>
+            <w:proofErr w:type="spellEnd"/>
+            <w:r>
+              <w:t>() :</w:t>
+            </w:r>
+            <w:proofErr w:type="gramEnd"/>
+            <w:r>
+              <w:t xml:space="preserve"> double</w:t>
+            </w:r>
+          </w:p>
+          <w:p>
+            <w:pPr>
+              <w:pStyle w:val="ListParagraph"/>
+              <w:numPr>
+                <w:ilvl w:val="0"/>
+                <w:numId w:val="3"/>
+              </w:numPr>
+            </w:pPr>
+            <w:proofErr w:type="spellStart"/>
+            <w:proofErr w:type="gramStart"/>
+            <w:r>
+              <w:t>getQuantity</w:t>
+            </w:r>
+            <w:proofErr w:type="spellEnd"/>
+            <w:r>
+              <w:t>() :</w:t>
+            </w:r>
+            <w:proofErr w:type="gramEnd"/>
+            <w:r>
+              <w:t xml:space="preserve"> integer</w:t>
+            </w:r>
+          </w:p>
+          <w:p>
+            <w:pPr>
+              <w:pStyle w:val="ListParagraph"/>
+              <w:numPr>
+                <w:ilvl w:val="0"/>
+                <w:numId w:val="3"/>
+              </w:numPr>
+            </w:pPr>
+            <w:proofErr w:type="spellStart"/>
+            <w:proofErr w:type="gramStart"/>
+            <w:r>
+              <w:t>getExpirationDate</w:t>
+            </w:r>
+            <w:proofErr w:type="spellEnd"/>
+            <w:r>
+              <w:t>() :</w:t>
+            </w:r>
+            <w:proofErr w:type="gramEnd"/>
+            <w:r>
+              <w:t xml:space="preserve"> String</w:t>
+            </w:r>
+          </w:p>
+          <w:p>
+            <w:pPr>
+              <w:pStyle w:val="ListParagraph"/>
+              <w:numPr>
+                <w:ilvl w:val="0"/>
+                <w:numId w:val="3"/>
+              </w:numPr>
+            </w:pPr>
+            <w:proofErr w:type="spellStart"/>
+            <w:proofErr w:type="gramStart"/>
+            <w:r>
+              <w:t>getOrganic</w:t>
+            </w:r>
+            <w:proofErr w:type="spellEnd"/>
+            <w:r>
+              <w:t>() :</w:t>
+            </w:r>
+            <w:proofErr w:type="gramEnd"/>
+            <w:r>
+              <w:t xml:space="preserve"> </w:t>
+            </w:r>
+            <w:proofErr w:type="spellStart"/>
+            <w:r>
+              <w:t>boolean</w:t>
+            </w:r>
+            <w:proofErr w:type="spellEnd"/>
+          </w:p>
+          <w:p>
+            <w:pPr>
+              <w:pStyle w:val="ListParagraph"/>
+              <w:numPr>
+                <w:ilvl w:val="0"/>
+                <w:numId w:val="3"/>
+              </w:numPr>
+            </w:pPr>
+            <w:proofErr w:type="spellStart"/>
+            <w:proofErr w:type="gramStart"/>
+            <w:r>
+              <w:t>setName</w:t>
+            </w:r>
+            <w:proofErr w:type="spellEnd"/>
+            <w:r>
+              <w:t>(name :</w:t>
+            </w:r>
+            <w:proofErr w:type="gramEnd"/>
+            <w:r>
+              <w:t xml:space="preserve"> String)</w:t>
+            </w:r>
+          </w:p>
+          <w:p>
+            <w:pPr>
+              <w:pStyle w:val="ListParagraph"/>
+              <w:numPr>
+                <w:ilvl w:val="0"/>
+                <w:numId w:val="3"/>
+              </w:numPr>
+            </w:pPr>
+            <w:proofErr w:type="spellStart"/>
+            <w:proofErr w:type="gramStart"/>
+            <w:r>
+              <w:t>setBrand</w:t>
+            </w:r>
+            <w:proofErr w:type="spellEnd"/>
+            <w:r>
+              <w:t>(brand :</w:t>
+            </w:r>
+            <w:proofErr w:type="gramEnd"/>
+            <w:r>
+              <w:t xml:space="preserve"> String)</w:t>
+            </w:r>
+          </w:p>
+          <w:p>
+            <w:pPr>
+              <w:pStyle w:val="ListParagraph"/>
+              <w:numPr>
+                <w:ilvl w:val="0"/>
+                <w:numId w:val="3"/>
+              </w:numPr>
+            </w:pPr>
+            <w:proofErr w:type="spellStart"/>
+            <w:proofErr w:type="gramStart"/>
+            <w:r>
+              <w:t>setPrice</w:t>
+            </w:r>
+            <w:proofErr w:type="spellEnd"/>
+            <w:r>
+              <w:t>(price :</w:t>
+            </w:r>
+            <w:proofErr w:type="gramEnd"/>
+            <w:r>
+              <w:t xml:space="preserve"> String)</w:t>
+            </w:r>
+          </w:p>
+          <w:p>
+            <w:pPr>
+              <w:pStyle w:val="ListParagraph"/>
+              <w:numPr>
+                <w:ilvl w:val="0"/>
+                <w:numId w:val="3"/>
+              </w:numPr>
+            </w:pPr>
+            <w:proofErr w:type="spellStart"/>
+            <w:proofErr w:type="gramStart"/>
+            <w:r>
+              <w:t>setQuantity</w:t>
+            </w:r>
+            <w:proofErr w:type="spellEnd"/>
+            <w:r>
+              <w:t>(quantity :</w:t>
+            </w:r>
+            <w:proofErr w:type="gramEnd"/>
+            <w:r>
+              <w:t xml:space="preserve"> integer)</w:t>
+            </w:r>
+          </w:p>
+          <w:p>
+            <w:pPr>
+              <w:pStyle w:val="ListParagraph"/>
+              <w:numPr>
+                <w:ilvl w:val="0"/>
+                <w:numId w:val="3"/>
+              </w:numPr>
+            </w:pPr>
+            <w:proofErr w:type="spellStart"/>
+            <w:proofErr w:type="gramStart"/>
+            <w:r>
+              <w:t>setExpirationDate</w:t>
+            </w:r>
+            <w:proofErr w:type="spellEnd"/>
+            <w:r>
+              <w:t>(</w:t>
+            </w:r>
+            <w:proofErr w:type="spellStart"/>
+            <w:r>
+              <w:t>expirationDate</w:t>
+            </w:r>
+            <w:proofErr w:type="spellEnd"/>
+            <w:r>
+              <w:t xml:space="preserve"> :</w:t>
+            </w:r>
+            <w:proofErr w:type="gramEnd"/>
+            <w:r>
+              <w:t xml:space="preserve"> String)</w:t>
+            </w:r>
+          </w:p>
+          <w:p>
+            <w:pPr>
+              <w:pStyle w:val="ListParagraph"/>
+              <w:numPr>
+                <w:ilvl w:val="0"/>
+                <w:numId w:val="3"/>
+              </w:numPr>
+            </w:pPr>
+            <w:proofErr w:type="spellStart"/>
+            <w:proofErr w:type="gramStart"/>
+            <w:r>
+              <w:t>setOrganic</w:t>
+            </w:r>
+            <w:proofErr w:type="spellEnd"/>
+            <w:r>
+              <w:t>(organic :</w:t>
+            </w:r>
+            <w:proofErr w:type="gramEnd"/>
+            <w:r>
+              <w:t xml:space="preserve"> </w:t>
+            </w:r>
+            <w:proofErr w:type="spellStart"/>
+            <w:r>
+              <w:t>boolean</w:t>
+            </w:r>
+            <w:proofErr w:type="spellEnd"/>
+            <w:r>
+              <w:t>)</w:t>
+            </w:r>
+          </w:p>
+          <w:p>
+            <w:pPr>
+              <w:pStyle w:val="ListParagraph"/>
+            </w:pPr>
+          </w:p>
+        </w:tc>
+      </w:tr>
+    </w:tbl>
+    <w:p/>
+    <w:p/>
+    <w:tbl>
+      <w:tblPr>
+        <w:tblStyle w:val="TableGrid"/>
+        <w:tblW w:w="0" w:type="auto"/>
+        <w:tblLook w:val="04A0" w:firstRow="1" w:lastRow="0" w:firstColumn="1" w:lastColumn="0" w:noHBand="0" w:noVBand="1"/>
+      </w:tblPr>
+      <w:tblGrid>
+        <w:gridCol w:w="9350"/>
+      </w:tblGrid>
+      <w:tr>
+        <w:trPr>
+          <w:trHeight w:val="432"/>
+        </w:trPr>
+        <w:tc>
+          <w:tcPr>
+            <w:tcW w:w="9350" w:type="dxa"/>
+            <w:vAlign w:val="center"/>
+          </w:tcPr>
+          <w:p>
+            <w:pPr>
+              <w:jc w:val="center"/>
+            </w:pPr>
+            <w:proofErr w:type="spellStart"/>
+            <w:r>
+              <w:lastRenderedPageBreak/>
+              <w:t>HouseholdItem</w:t>
+            </w:r>
+            <w:proofErr w:type="spellEnd"/>
+          </w:p>
+        </w:tc>
+      </w:tr>
+      <w:tr>
+        <w:trPr>
+          <w:trHeight w:val="432"/>
+        </w:trPr>
+        <w:tc>
+          <w:tcPr>
+            <w:tcW w:w="9350" w:type="dxa"/>
+          </w:tcPr>
+          <w:p>
+            <w:pPr>
+              <w:pStyle w:val="ListParagraph"/>
+              <w:numPr>
+                <w:ilvl w:val="0"/>
+                <w:numId w:val="1"/>
+              </w:numPr>
+            </w:pPr>
+            <w:proofErr w:type="gramStart"/>
+            <w:r>
+              <w:t>material :</w:t>
+            </w:r>
+            <w:proofErr w:type="gramEnd"/>
+            <w:r>
+              <w:t xml:space="preserve"> String</w:t>
+            </w:r>
+          </w:p>
+          <w:p>
+            <w:pPr>
+              <w:pStyle w:val="ListParagraph"/>
+              <w:numPr>
+                <w:ilvl w:val="0"/>
+                <w:numId w:val="1"/>
+              </w:numPr>
+            </w:pPr>
+            <w:proofErr w:type="gramStart"/>
+            <w:r>
+              <w:t>color :</w:t>
+            </w:r>
+            <w:proofErr w:type="gramEnd"/>
+            <w:r>
+              <w:t xml:space="preserve"> String</w:t>
+            </w:r>
+          </w:p>
+          <w:p>
+            <w:pPr>
+              <w:pStyle w:val="ListParagraph"/>
+            </w:pPr>
+          </w:p>
+        </w:tc>
+      </w:tr>
+      <w:tr>
+        <w:trPr>
+          <w:trHeight w:val="432"/>
+        </w:trPr>
+        <w:tc>
+          <w:tcPr>
+            <w:tcW w:w="9350" w:type="dxa"/>
+          </w:tcPr>
+          <w:p>
+            <w:r>
+              <w:t xml:space="preserve">       &lt;&lt;constructor&gt;&gt; </w:t>
+            </w:r>
+            <w:proofErr w:type="spellStart"/>
+            <w:proofErr w:type="gramStart"/>
+            <w:r>
+              <w:t>HouseholdItem</w:t>
+            </w:r>
+            <w:proofErr w:type="spellEnd"/>
+            <w:r>
+              <w:t>(name :</w:t>
+            </w:r>
+            <w:proofErr w:type="gramEnd"/>
+            <w:r>
+              <w:t xml:space="preserve"> String, </w:t>
+            </w:r>
+            <w:proofErr w:type="gramStart"/>
+            <w:r>
+              <w:t>brand :</w:t>
+            </w:r>
+            <w:proofErr w:type="gramEnd"/>
+            <w:r>
+              <w:t xml:space="preserve"> String, </w:t>
+            </w:r>
+            <w:proofErr w:type="gramStart"/>
+            <w:r>
+              <w:t>price :</w:t>
+            </w:r>
+            <w:proofErr w:type="gramEnd"/>
+            <w:r>
+              <w:t xml:space="preserve"> double, </w:t>
+            </w:r>
+            <w:proofErr w:type="gramStart"/>
+            <w:r>
+              <w:t>quantity :</w:t>
+            </w:r>
+            <w:proofErr w:type="gramEnd"/>
+            <w:r>
+              <w:t xml:space="preserve"> integer, </w:t>
+            </w:r>
+            <w:proofErr w:type="gramStart"/>
+            <w:r>
+              <w:t>material :</w:t>
+            </w:r>
+            <w:proofErr w:type="gramEnd"/>
+            <w:r>
+              <w:t xml:space="preserve"> String, </w:t>
+            </w:r>
+            <w:proofErr w:type="gramStart"/>
+            <w:r>
+              <w:t>color :</w:t>
+            </w:r>
+            <w:proofErr w:type="gramEnd"/>
+            <w:r>
+              <w:t xml:space="preserve"> String)</w:t>
+            </w:r>
+          </w:p>
+          <w:p>
+            <w:pPr>
+              <w:pStyle w:val="ListParagraph"/>
+              <w:numPr>
+                <w:ilvl w:val="0"/>
+                <w:numId w:val="4"/>
+              </w:numPr>
+            </w:pPr>
+            <w:proofErr w:type="spellStart"/>
+            <w:proofErr w:type="gramStart"/>
+            <w:r>
+              <w:t>getName</w:t>
+            </w:r>
+            <w:proofErr w:type="spellEnd"/>
+            <w:r>
+              <w:t>() :</w:t>
+            </w:r>
+            <w:proofErr w:type="gramEnd"/>
+            <w:r>
+              <w:t xml:space="preserve"> String</w:t>
+            </w:r>
+          </w:p>
+          <w:p>
+            <w:pPr>
+              <w:pStyle w:val="ListParagraph"/>
+              <w:numPr>
+                <w:ilvl w:val="0"/>
+                <w:numId w:val="4"/>
+              </w:numPr>
+            </w:pPr>
+            <w:proofErr w:type="spellStart"/>
+            <w:proofErr w:type="gramStart"/>
+            <w:r>
+              <w:t>getBrand</w:t>
+            </w:r>
+            <w:proofErr w:type="spellEnd"/>
+            <w:r>
+              <w:t>() :</w:t>
+            </w:r>
+            <w:proofErr w:type="gramEnd"/>
+            <w:r>
+              <w:t xml:space="preserve"> String</w:t>
+            </w:r>
+          </w:p>
+          <w:p>
+            <w:pPr>
+              <w:pStyle w:val="ListParagraph"/>
+              <w:numPr>
+                <w:ilvl w:val="0"/>
+                <w:numId w:val="4"/>
+              </w:numPr>
+            </w:pPr>
+            <w:proofErr w:type="spellStart"/>
+            <w:proofErr w:type="gramStart"/>
+            <w:r>
+              <w:t>getPrice</w:t>
+            </w:r>
+            <w:proofErr w:type="spellEnd"/>
+            <w:r>
+              <w:t>() :</w:t>
+            </w:r>
+            <w:proofErr w:type="gramEnd"/>
+            <w:r>
+              <w:t xml:space="preserve"> double</w:t>
+            </w:r>
+          </w:p>
+          <w:p>
+            <w:pPr>
+              <w:pStyle w:val="ListParagraph"/>
+              <w:numPr>
+                <w:ilvl w:val="0"/>
+                <w:numId w:val="4"/>
+              </w:numPr>
+            </w:pPr>
+            <w:proofErr w:type="spellStart"/>
+            <w:r>
+              <w:t>getQuantity</w:t>
+            </w:r>
+            <w:proofErr w:type="spellEnd"/>
+            <w:r>
+              <w:t xml:space="preserve"> (</w:t>
+            </w:r>
+            <w:proofErr w:type="gramStart"/>
+            <w:r>
+              <w:t>) :</w:t>
+            </w:r>
+            <w:proofErr w:type="gramEnd"/>
+            <w:r>
+              <w:t xml:space="preserve"> integer</w:t>
+            </w:r>
+          </w:p>
+          <w:p>
+            <w:pPr>
+              <w:pStyle w:val="ListParagraph"/>
+              <w:numPr>
+                <w:ilvl w:val="0"/>
+                <w:numId w:val="4"/>
+              </w:numPr>
+            </w:pPr>
+            <w:proofErr w:type="spellStart"/>
+            <w:proofErr w:type="gramStart"/>
+            <w:r>
+              <w:t>getMaterial</w:t>
+            </w:r>
+            <w:proofErr w:type="spellEnd"/>
+            <w:r>
+              <w:t>() :</w:t>
+            </w:r>
+            <w:proofErr w:type="gramEnd"/>
+            <w:r>
+              <w:t xml:space="preserve"> String</w:t>
+            </w:r>
+          </w:p>
+          <w:p>
+            <w:pPr>
+              <w:pStyle w:val="ListParagraph"/>
+              <w:numPr>
+                <w:ilvl w:val="0"/>
+                <w:numId w:val="4"/>
+              </w:numPr>
+            </w:pPr>
+            <w:proofErr w:type="spellStart"/>
+            <w:proofErr w:type="gramStart"/>
+            <w:r>
+              <w:t>getColor</w:t>
+            </w:r>
+            <w:proofErr w:type="spellEnd"/>
+            <w:r>
+              <w:t>() :</w:t>
+            </w:r>
+            <w:proofErr w:type="gramEnd"/>
+            <w:r>
+              <w:t xml:space="preserve"> String</w:t>
+            </w:r>
+          </w:p>
+          <w:p>
+            <w:pPr>
+              <w:pStyle w:val="ListParagraph"/>
+              <w:numPr>
+                <w:ilvl w:val="0"/>
+                <w:numId w:val="4"/>
+              </w:numPr>
+            </w:pPr>
+            <w:proofErr w:type="spellStart"/>
+            <w:proofErr w:type="gramStart"/>
+            <w:r>
+              <w:t>setName</w:t>
+            </w:r>
+            <w:proofErr w:type="spellEnd"/>
+            <w:r>
+              <w:t>(name :</w:t>
+            </w:r>
+            <w:proofErr w:type="gramEnd"/>
+            <w:r>
+              <w:t xml:space="preserve"> String)</w:t>
+            </w:r>
+          </w:p>
+          <w:p>
+            <w:pPr>
+              <w:pStyle w:val="ListParagraph"/>
+              <w:numPr>
+                <w:ilvl w:val="0"/>
+                <w:numId w:val="4"/>
+              </w:numPr>
+            </w:pPr>
+            <w:proofErr w:type="spellStart"/>
+            <w:proofErr w:type="gramStart"/>
+            <w:r>
+              <w:t>setBrand</w:t>
+            </w:r>
+            <w:proofErr w:type="spellEnd"/>
+            <w:r>
+              <w:t>(brand :</w:t>
+            </w:r>
+            <w:proofErr w:type="gramEnd"/>
+            <w:r>
+              <w:t xml:space="preserve"> String)</w:t>
+            </w:r>
+          </w:p>
+          <w:p>
+            <w:pPr>
+              <w:pStyle w:val="ListParagraph"/>
+              <w:numPr>
+                <w:ilvl w:val="0"/>
+                <w:numId w:val="4"/>
+              </w:numPr>
+            </w:pPr>
+            <w:proofErr w:type="spellStart"/>
+            <w:proofErr w:type="gramStart"/>
+            <w:r>
+              <w:t>setPrice</w:t>
+            </w:r>
+            <w:proofErr w:type="spellEnd"/>
+            <w:r>
+              <w:t>(price :</w:t>
+            </w:r>
+            <w:proofErr w:type="gramEnd"/>
+            <w:r>
+              <w:t xml:space="preserve"> String)</w:t>
+            </w:r>
+          </w:p>
+          <w:p>
+            <w:pPr>
+              <w:pStyle w:val="ListParagraph"/>
+              <w:numPr>
+                <w:ilvl w:val="0"/>
+                <w:numId w:val="4"/>
+              </w:numPr>
+            </w:pPr>
+            <w:proofErr w:type="spellStart"/>
+            <w:proofErr w:type="gramStart"/>
+            <w:r>
+              <w:t>setQuantity</w:t>
+            </w:r>
+            <w:proofErr w:type="spellEnd"/>
+            <w:r>
+              <w:t>(quantity :</w:t>
+            </w:r>
+            <w:proofErr w:type="gramEnd"/>
+            <w:r>
+              <w:t xml:space="preserve"> integer)</w:t>
+            </w:r>
+          </w:p>
+          <w:p>
+            <w:pPr>
+              <w:pStyle w:val="ListParagraph"/>
+              <w:numPr>
+                <w:ilvl w:val="0"/>
+                <w:numId w:val="4"/>
+              </w:numPr>
+            </w:pPr>
+            <w:proofErr w:type="spellStart"/>
+            <w:proofErr w:type="gramStart"/>
+            <w:r>
+              <w:t>setMaterial</w:t>
+            </w:r>
+            <w:proofErr w:type="spellEnd"/>
+            <w:r>
+              <w:t>(material :</w:t>
+            </w:r>
+            <w:proofErr w:type="gramEnd"/>
+            <w:r>
+              <w:t xml:space="preserve"> String)</w:t>
+            </w:r>
+          </w:p>
+          <w:p>
+            <w:pPr>
+              <w:pStyle w:val="ListParagraph"/>
+              <w:numPr>
+                <w:ilvl w:val="0"/>
+                <w:numId w:val="4"/>
+              </w:numPr>
+            </w:pPr>
+            <w:proofErr w:type="spellStart"/>
+            <w:proofErr w:type="gramStart"/>
+            <w:r>
+              <w:t>setColor</w:t>
+            </w:r>
+            <w:proofErr w:type="spellEnd"/>
+            <w:r>
+              <w:t>(color :</w:t>
+            </w:r>
+            <w:proofErr w:type="gramEnd"/>
+            <w:r>
+              <w:t xml:space="preserve"> String)</w:t>
+            </w:r>
+          </w:p>
+          <w:p>
+            <w:pPr>
+              <w:pStyle w:val="ListParagraph"/>
+            </w:pPr>
+          </w:p>
+        </w:tc>
+      </w:tr>
+    </w:tbl>
+    <w:p/>
+    <w:tbl>
+      <w:tblPr>
+        <w:tblStyle w:val="TableGrid"/>
+        <w:tblW w:w="0" w:type="auto"/>
+        <w:tblLook w:val="04A0" w:firstRow="1" w:lastRow="0" w:firstColumn="1" w:lastColumn="0" w:noHBand="0" w:noVBand="1"/>
+      </w:tblPr>
+      <w:tblGrid>
+        <w:gridCol w:w="9350"/>
+      </w:tblGrid>
+      <w:tr>
+        <w:trPr>
+          <w:trHeight w:val="432"/>
+        </w:trPr>
+        <w:tc>
+          <w:tcPr>
+            <w:tcW w:w="9350" w:type="dxa"/>
+            <w:vAlign w:val="center"/>
+          </w:tcPr>
+          <w:p>
+            <w:pPr>
+              <w:jc w:val="center"/>
+            </w:pPr>
+            <w:proofErr w:type="spellStart"/>
+            <w:r>
+              <w:t>ClothingItem</w:t>
+            </w:r>
+            <w:proofErr w:type="spellEnd"/>
+          </w:p>
+        </w:tc>
+      </w:tr>
+      <w:tr>
+        <w:trPr>
+          <w:trHeight w:val="432"/>
+        </w:trPr>
+        <w:tc>
+          <w:tcPr>
+            <w:tcW w:w="9350" w:type="dxa"/>
+          </w:tcPr>
+          <w:p>
+            <w:pPr>
+              <w:pStyle w:val="ListParagraph"/>
+              <w:numPr>
+                <w:ilvl w:val="0"/>
+                <w:numId w:val="1"/>
+              </w:numPr>
+            </w:pPr>
+            <w:proofErr w:type="gramStart"/>
+            <w:r>
+              <w:t>size :</w:t>
+            </w:r>
+            <w:proofErr w:type="gramEnd"/>
+            <w:r>
+              <w:t xml:space="preserve"> String</w:t>
+            </w:r>
+          </w:p>
+          <w:p>
+            <w:pPr>
+              <w:pStyle w:val="ListParagraph"/>
+              <w:numPr>
+                <w:ilvl w:val="0"/>
+                <w:numId w:val="1"/>
+              </w:numPr>
+            </w:pPr>
+            <w:proofErr w:type="gramStart"/>
+            <w:r>
+              <w:t>color :</w:t>
+            </w:r>
+            <w:proofErr w:type="gramEnd"/>
+            <w:r>
+              <w:t xml:space="preserve"> String</w:t>
+            </w:r>
+          </w:p>
+          <w:p>
+            <w:pPr>
+              <w:pStyle w:val="ListParagraph"/>
+              <w:numPr>
+                <w:ilvl w:val="0"/>
+                <w:numId w:val="1"/>
+              </w:numPr>
+            </w:pPr>
+            <w:proofErr w:type="gramStart"/>
+            <w:r>
+              <w:t>material :</w:t>
+            </w:r>
+            <w:proofErr w:type="gramEnd"/>
+            <w:r>
+              <w:t xml:space="preserve"> String</w:t>
+            </w:r>
+          </w:p>
+          <w:p/>
+        </w:tc>
+      </w:tr>
+      <w:tr>
+        <w:trPr>
+          <w:trHeight w:val="432"/>
+        </w:trPr>
+        <w:tc>
+          <w:tcPr>
+            <w:tcW w:w="9350" w:type="dxa"/>
+          </w:tcPr>
+          <w:p>
+            <w:r>
+              <w:t xml:space="preserve">&lt;&lt;Constructor&gt;&gt; </w:t>
+            </w:r>
+            <w:proofErr w:type="spellStart"/>
+            <w:proofErr w:type="gramStart"/>
+            <w:r>
+              <w:t>ClothingItem</w:t>
+            </w:r>
+            <w:proofErr w:type="spellEnd"/>
+            <w:r>
+              <w:t>(name :</w:t>
+            </w:r>
+            <w:proofErr w:type="gramEnd"/>
+            <w:r>
+              <w:t xml:space="preserve"> String, </w:t>
+            </w:r>
+            <w:proofErr w:type="gramStart"/>
+            <w:r>
+              <w:t>brand :</w:t>
+            </w:r>
+            <w:proofErr w:type="gramEnd"/>
+            <w:r>
+              <w:t xml:space="preserve"> String, </w:t>
+            </w:r>
+            <w:proofErr w:type="gramStart"/>
+            <w:r>
+              <w:t>price :</w:t>
+            </w:r>
+            <w:proofErr w:type="gramEnd"/>
+            <w:r>
+              <w:t xml:space="preserve"> double, </w:t>
+            </w:r>
+            <w:proofErr w:type="gramStart"/>
+            <w:r>
+              <w:t>quantity :</w:t>
+            </w:r>
+            <w:proofErr w:type="gramEnd"/>
+            <w:r>
+              <w:t xml:space="preserve"> integer, </w:t>
+            </w:r>
+            <w:proofErr w:type="gramStart"/>
+            <w:r>
+              <w:t>size :</w:t>
+            </w:r>
+            <w:proofErr w:type="gramEnd"/>
+            <w:r>
+              <w:t xml:space="preserve"> String</w:t>
+            </w:r>
+            <w:r>
+              <w:t xml:space="preserve">, </w:t>
+            </w:r>
+            <w:proofErr w:type="gramStart"/>
+            <w:r>
+              <w:t>color :</w:t>
+            </w:r>
+            <w:proofErr w:type="gramEnd"/>
+            <w:r>
+              <w:t xml:space="preserve"> String</w:t>
+            </w:r>
+            <w:r>
+              <w:t xml:space="preserve">, </w:t>
+            </w:r>
+            <w:proofErr w:type="gramStart"/>
+            <w:r>
+              <w:t>material :</w:t>
+            </w:r>
+            <w:proofErr w:type="gramEnd"/>
+            <w:r>
+              <w:t xml:space="preserve"> String)</w:t>
+            </w:r>
+          </w:p>
+          <w:p>
+            <w:pPr>
+              <w:pStyle w:val="ListParagraph"/>
+              <w:numPr>
+                <w:ilvl w:val="0"/>
+                <w:numId w:val="5"/>
+              </w:numPr>
+            </w:pPr>
+            <w:proofErr w:type="spellStart"/>
+            <w:proofErr w:type="gramStart"/>
+            <w:r>
+              <w:t>getName</w:t>
+            </w:r>
+            <w:proofErr w:type="spellEnd"/>
+            <w:r>
+              <w:t>() :</w:t>
+            </w:r>
+            <w:proofErr w:type="gramEnd"/>
+            <w:r>
+              <w:t xml:space="preserve"> String</w:t>
+            </w:r>
+          </w:p>
+          <w:p>
+            <w:pPr>
+              <w:pStyle w:val="ListParagraph"/>
+              <w:numPr>
+                <w:ilvl w:val="0"/>
+                <w:numId w:val="5"/>
+              </w:numPr>
+            </w:pPr>
+            <w:proofErr w:type="spellStart"/>
+            <w:proofErr w:type="gramStart"/>
+            <w:r>
+              <w:t>getBrand</w:t>
+            </w:r>
+            <w:proofErr w:type="spellEnd"/>
+            <w:r>
+              <w:t>() :</w:t>
+            </w:r>
+            <w:proofErr w:type="gramEnd"/>
+            <w:r>
+              <w:t xml:space="preserve"> String</w:t>
+            </w:r>
+          </w:p>
+          <w:p>
+            <w:pPr>
+              <w:pStyle w:val="ListParagraph"/>
+              <w:numPr>
+                <w:ilvl w:val="0"/>
+                <w:numId w:val="5"/>
+              </w:numPr>
+            </w:pPr>
+            <w:proofErr w:type="spellStart"/>
+            <w:proofErr w:type="gramStart"/>
+            <w:r>
+              <w:t>getPrice</w:t>
+            </w:r>
+            <w:proofErr w:type="spellEnd"/>
+            <w:r>
+              <w:t>() :</w:t>
+            </w:r>
+            <w:proofErr w:type="gramEnd"/>
+            <w:r>
+              <w:t xml:space="preserve"> double</w:t>
+            </w:r>
+          </w:p>
+          <w:p>
+            <w:pPr>
+              <w:pStyle w:val="ListParagraph"/>
+              <w:numPr>
+                <w:ilvl w:val="0"/>
+                <w:numId w:val="5"/>
+              </w:numPr>
+            </w:pPr>
+            <w:proofErr w:type="spellStart"/>
+            <w:r>
+              <w:t>getQuantity</w:t>
+            </w:r>
+            <w:proofErr w:type="spellEnd"/>
+            <w:r>
+              <w:t xml:space="preserve"> (</w:t>
+            </w:r>
+            <w:proofErr w:type="gramStart"/>
+            <w:r>
+              <w:t>) :</w:t>
+            </w:r>
+            <w:proofErr w:type="gramEnd"/>
+            <w:r>
+              <w:t xml:space="preserve"> integer</w:t>
+            </w:r>
+          </w:p>
+          <w:p>
+            <w:pPr>
+              <w:pStyle w:val="ListParagraph"/>
+              <w:numPr>
+                <w:ilvl w:val="0"/>
+                <w:numId w:val="5"/>
+              </w:numPr>
+            </w:pPr>
+            <w:proofErr w:type="spellStart"/>
+            <w:proofErr w:type="gramStart"/>
+            <w:r>
+              <w:t>getSize</w:t>
+            </w:r>
+            <w:proofErr w:type="spellEnd"/>
+            <w:r>
+              <w:t>() :</w:t>
+            </w:r>
+            <w:proofErr w:type="gramEnd"/>
+            <w:r>
+              <w:t xml:space="preserve"> String</w:t>
+            </w:r>
+          </w:p>
+          <w:p>
+            <w:pPr>
+              <w:pStyle w:val="ListParagraph"/>
+              <w:numPr>
+                <w:ilvl w:val="0"/>
+                <w:numId w:val="5"/>
+              </w:numPr>
+            </w:pPr>
+            <w:proofErr w:type="spellStart"/>
+            <w:proofErr w:type="gramStart"/>
+            <w:r>
+              <w:t>getColor</w:t>
+            </w:r>
+            <w:proofErr w:type="spellEnd"/>
+            <w:r>
+              <w:t>() :</w:t>
+            </w:r>
+            <w:proofErr w:type="gramEnd"/>
+            <w:r>
+              <w:t xml:space="preserve"> String</w:t>
+            </w:r>
+          </w:p>
+          <w:p>
+            <w:pPr>
+              <w:pStyle w:val="ListParagraph"/>
+              <w:numPr>
+                <w:ilvl w:val="0"/>
+                <w:numId w:val="5"/>
+              </w:numPr>
+            </w:pPr>
+            <w:proofErr w:type="spellStart"/>
+            <w:proofErr w:type="gramStart"/>
+            <w:r>
+              <w:t>get</w:t>
+            </w:r>
+            <w:r>
+              <w:t>Material</w:t>
+            </w:r>
+            <w:proofErr w:type="spellEnd"/>
+            <w:r>
+              <w:t>() :</w:t>
+            </w:r>
+            <w:proofErr w:type="gramEnd"/>
+            <w:r>
+              <w:t xml:space="preserve"> String</w:t>
+            </w:r>
+          </w:p>
+          <w:p>
+            <w:pPr>
+              <w:pStyle w:val="ListParagraph"/>
+              <w:numPr>
+                <w:ilvl w:val="0"/>
+                <w:numId w:val="5"/>
+              </w:numPr>
+            </w:pPr>
+            <w:proofErr w:type="spellStart"/>
+            <w:proofErr w:type="gramStart"/>
+            <w:r>
+              <w:t>setName</w:t>
+            </w:r>
+            <w:proofErr w:type="spellEnd"/>
+            <w:r>
+              <w:t>(name :</w:t>
+            </w:r>
+            <w:proofErr w:type="gramEnd"/>
+            <w:r>
+              <w:t xml:space="preserve"> String)</w:t>
+            </w:r>
+          </w:p>
+          <w:p>
+            <w:pPr>
+              <w:pStyle w:val="ListParagraph"/>
+              <w:numPr>
+                <w:ilvl w:val="0"/>
+                <w:numId w:val="5"/>
+              </w:numPr>
+            </w:pPr>
+            <w:proofErr w:type="spellStart"/>
+            <w:proofErr w:type="gramStart"/>
+            <w:r>
+              <w:t>setBrand</w:t>
+            </w:r>
+            <w:proofErr w:type="spellEnd"/>
+            <w:r>
+              <w:t>(brand :</w:t>
+            </w:r>
+            <w:proofErr w:type="gramEnd"/>
+            <w:r>
+              <w:t xml:space="preserve"> String)</w:t>
+            </w:r>
+          </w:p>
+          <w:p>
+            <w:pPr>
+              <w:pStyle w:val="ListParagraph"/>
+              <w:numPr>
+                <w:ilvl w:val="0"/>
+                <w:numId w:val="5"/>
+              </w:numPr>
+            </w:pPr>
+            <w:proofErr w:type="spellStart"/>
+            <w:proofErr w:type="gramStart"/>
+            <w:r>
+              <w:t>setPrice</w:t>
+            </w:r>
+            <w:proofErr w:type="spellEnd"/>
+            <w:r>
+              <w:t>(price :</w:t>
+            </w:r>
+            <w:proofErr w:type="gramEnd"/>
+            <w:r>
+              <w:t xml:space="preserve"> String)</w:t>
+            </w:r>
+            <w:r>
+              <w:t xml:space="preserve"> </w:t>
+            </w:r>
+          </w:p>
+          <w:p>
+            <w:pPr>
+              <w:pStyle w:val="ListParagraph"/>
+              <w:numPr>
+                <w:ilvl w:val="0"/>
+                <w:numId w:val="5"/>
+              </w:numPr>
+            </w:pPr>
+            <w:proofErr w:type="spellStart"/>
+            <w:proofErr w:type="gramStart"/>
+            <w:r>
+              <w:t>setQuantity</w:t>
+            </w:r>
+            <w:proofErr w:type="spellEnd"/>
+            <w:r>
+              <w:t>(quantity :</w:t>
+            </w:r>
+            <w:proofErr w:type="gramEnd"/>
+            <w:r>
+              <w:t xml:space="preserve"> integer)</w:t>
+            </w:r>
+          </w:p>
+          <w:p>
+            <w:pPr>
+              <w:pStyle w:val="ListParagraph"/>
+              <w:numPr>
+                <w:ilvl w:val="0"/>
+                <w:numId w:val="5"/>
+              </w:numPr>
+            </w:pPr>
+            <w:proofErr w:type="spellStart"/>
+            <w:proofErr w:type="gramStart"/>
+            <w:r>
+              <w:t>setSize</w:t>
+            </w:r>
+            <w:proofErr w:type="spellEnd"/>
+            <w:r>
+              <w:t>(size :</w:t>
+            </w:r>
+            <w:proofErr w:type="gramEnd"/>
+            <w:r>
+              <w:t xml:space="preserve"> String)</w:t>
+            </w:r>
+          </w:p>
+          <w:p>
+            <w:pPr>
+              <w:pStyle w:val="ListParagraph"/>
+              <w:numPr>
+                <w:ilvl w:val="0"/>
+                <w:numId w:val="5"/>
+              </w:numPr>
+            </w:pPr>
+            <w:proofErr w:type="spellStart"/>
+            <w:proofErr w:type="gramStart"/>
+            <w:r>
+              <w:t>setColor</w:t>
+            </w:r>
+            <w:proofErr w:type="spellEnd"/>
+            <w:r>
+              <w:t>(color :</w:t>
+            </w:r>
+            <w:proofErr w:type="gramEnd"/>
+            <w:r>
+              <w:t xml:space="preserve"> String)</w:t>
+            </w:r>
+          </w:p>
+          <w:p>
+            <w:pPr>
+              <w:pStyle w:val="ListParagraph"/>
+              <w:numPr>
+                <w:ilvl w:val="0"/>
+                <w:numId w:val="5"/>
+              </w:numPr>
+            </w:pPr>
+            <w:proofErr w:type="spellStart"/>
+            <w:proofErr w:type="gramStart"/>
+            <w:r>
+              <w:t>setMaterial</w:t>
+            </w:r>
+            <w:proofErr w:type="spellEnd"/>
+            <w:r>
+              <w:t>(material :</w:t>
+            </w:r>
+            <w:proofErr w:type="gramEnd"/>
+            <w:r>
+              <w:t xml:space="preserve"> String)</w:t>
+            </w:r>
+          </w:p>
+          <w:p/>
+        </w:tc>
+      </w:tr>
+      <w:tr>
+        <w:trPr>
+          <w:trHeight w:val="432"/>
+        </w:trPr>
+        <w:tc>
+          <w:tcPr>
+            <w:tcW w:w="9350" w:type="dxa"/>
+            <w:vAlign w:val="center"/>
+          </w:tcPr>
+          <w:p>
+            <w:pPr>
+              <w:jc w:val="center"/>
+            </w:pPr>
+            <w:proofErr w:type="spellStart"/>
+            <w:r>
+              <w:lastRenderedPageBreak/>
+              <w:t>ElectronicItem</w:t>
+            </w:r>
+            <w:proofErr w:type="spellEnd"/>
+          </w:p>
+        </w:tc>
+      </w:tr>
+      <w:tr>
+        <w:trPr>
+          <w:trHeight w:val="432"/>
+        </w:trPr>
+        <w:tc>
+          <w:tcPr>
+            <w:tcW w:w="9350" w:type="dxa"/>
+          </w:tcPr>
+          <w:p/>
+        </w:tc>
+      </w:tr>
+      <w:tr>
+        <w:trPr>
+          <w:trHeight w:val="432"/>
+        </w:trPr>
+        <w:tc>
+          <w:tcPr>
+            <w:tcW w:w="9350" w:type="dxa"/>
+          </w:tcPr>
+          <w:p/>
+        </w:tc>
+      </w:tr>
+    </w:tbl>
     <w:p/>
     <w:sectPr>
       <w:pgSz w:w="12240" w:h="15840"/>
@@ -98,7 +1880,587 @@
 </file>
 
 <file path=word/numbering.xml><?xml version="1.0" encoding="utf-8"?>
-<w:numbering xmlns:wpc="http://schemas.microsoft.com/office/word/2010/wordprocessingCanvas" xmlns:cx="http://schemas.microsoft.com/office/drawing/2014/chartex" xmlns:cx1="http://schemas.microsoft.com/office/drawing/2015/9/8/chartex" xmlns:cx2="http://schemas.microsoft.com/office/drawing/2015/10/21/chartex" xmlns:cx3="http://schemas.microsoft.com/office/drawing/2016/5/9/chartex" xmlns:cx4="http://schemas.microsoft.com/office/drawing/2016/5/10/chartex" xmlns:cx5="http://schemas.microsoft.com/office/drawing/2016/5/11/chartex" xmlns:cx6="http://schemas.microsoft.com/office/drawing/2016/5/12/chartex" xmlns:cx7="http://schemas.microsoft.com/office/drawing/2016/5/13/chartex" xmlns:cx8="http://schemas.microsoft.com/office/drawing/2016/5/14/chartex" xmlns:mc="http://schemas.openxmlformats.org/markup-compatibility/2006" xmlns:aink="http://schemas.microsoft.com/office/drawing/2016/ink" xmlns:am3d="http://schemas.microsoft.com/office/drawing/2017/model3d" xmlns:o="urn:schemas-microsoft-com:office:office" xmlns:oel="http://schemas.microsoft.com/office/2019/extlst" xmlns:r="http://schemas.openxmlformats.org/officeDocument/2006/relationships" xmlns:m="http://schemas.openxmlformats.org/officeDocument/2006/math" xmlns:v="urn:schemas-microsoft-com:vml" xmlns:wp14="http://schemas.microsoft.com/office/word/2010/wordprocessingDrawing" xmlns:wp="http://schemas.openxmlformats.org/drawingml/2006/wordprocessingDrawing" xmlns:w10="urn:schemas-microsoft-com:office:word" xmlns:w="http://schemas.openxmlformats.org/wordprocessingml/2006/main" xmlns:w14="http://schemas.microsoft.com/office/word/2010/wordml" xmlns:w15="http://schemas.microsoft.com/office/word/2012/wordml" xmlns:w16cex="http://schemas.microsoft.com/office/word/2018/wordml/cex" xmlns:w16cid="http://schemas.microsoft.com/office/word/2016/wordml/cid" xmlns:w16="http://schemas.microsoft.com/office/word/2018/wordml" xmlns:w16du="http://schemas.microsoft.com/office/word/2023/wordml/word16du" xmlns:w16sdtdh="http://schemas.microsoft.com/office/word/2020/wordml/sdtdatahash" xmlns:w16sdtfl="http://schemas.microsoft.com/office/word/2024/wordml/sdtformatlock" xmlns:w16se="http://schemas.microsoft.com/office/word/2015/wordml/symex" xmlns:wpg="http://schemas.microsoft.com/office/word/2010/wordprocessingGroup" xmlns:wpi="http://schemas.microsoft.com/office/word/2010/wordprocessingInk" xmlns:wne="http://schemas.microsoft.com/office/word/2006/wordml" xmlns:wps="http://schemas.microsoft.com/office/word/2010/wordprocessingShape" mc:Ignorable="w14 w15 w16se w16cid w16 w16cex w16sdtdh w16sdtfl w16du wp14"/>
+<w:numbering xmlns:wpc="http://schemas.microsoft.com/office/word/2010/wordprocessingCanvas" xmlns:cx="http://schemas.microsoft.com/office/drawing/2014/chartex" xmlns:cx1="http://schemas.microsoft.com/office/drawing/2015/9/8/chartex" xmlns:cx2="http://schemas.microsoft.com/office/drawing/2015/10/21/chartex" xmlns:cx3="http://schemas.microsoft.com/office/drawing/2016/5/9/chartex" xmlns:cx4="http://schemas.microsoft.com/office/drawing/2016/5/10/chartex" xmlns:cx5="http://schemas.microsoft.com/office/drawing/2016/5/11/chartex" xmlns:cx6="http://schemas.microsoft.com/office/drawing/2016/5/12/chartex" xmlns:cx7="http://schemas.microsoft.com/office/drawing/2016/5/13/chartex" xmlns:cx8="http://schemas.microsoft.com/office/drawing/2016/5/14/chartex" xmlns:mc="http://schemas.openxmlformats.org/markup-compatibility/2006" xmlns:aink="http://schemas.microsoft.com/office/drawing/2016/ink" xmlns:am3d="http://schemas.microsoft.com/office/drawing/2017/model3d" xmlns:o="urn:schemas-microsoft-com:office:office" xmlns:oel="http://schemas.microsoft.com/office/2019/extlst" xmlns:r="http://schemas.openxmlformats.org/officeDocument/2006/relationships" xmlns:m="http://schemas.openxmlformats.org/officeDocument/2006/math" xmlns:v="urn:schemas-microsoft-com:vml" xmlns:wp14="http://schemas.microsoft.com/office/word/2010/wordprocessingDrawing" xmlns:wp="http://schemas.openxmlformats.org/drawingml/2006/wordprocessingDrawing" xmlns:w10="urn:schemas-microsoft-com:office:word" xmlns:w="http://schemas.openxmlformats.org/wordprocessingml/2006/main" xmlns:w14="http://schemas.microsoft.com/office/word/2010/wordml" xmlns:w15="http://schemas.microsoft.com/office/word/2012/wordml" xmlns:w16cex="http://schemas.microsoft.com/office/word/2018/wordml/cex" xmlns:w16cid="http://schemas.microsoft.com/office/word/2016/wordml/cid" xmlns:w16="http://schemas.microsoft.com/office/word/2018/wordml" xmlns:w16du="http://schemas.microsoft.com/office/word/2023/wordml/word16du" xmlns:w16sdtdh="http://schemas.microsoft.com/office/word/2020/wordml/sdtdatahash" xmlns:w16sdtfl="http://schemas.microsoft.com/office/word/2024/wordml/sdtformatlock" xmlns:w16se="http://schemas.microsoft.com/office/word/2015/wordml/symex" xmlns:wpg="http://schemas.microsoft.com/office/word/2010/wordprocessingGroup" xmlns:wpi="http://schemas.microsoft.com/office/word/2010/wordprocessingInk" xmlns:wne="http://schemas.microsoft.com/office/word/2006/wordml" xmlns:wps="http://schemas.microsoft.com/office/word/2010/wordprocessingShape" mc:Ignorable="w14 w15 w16se w16cid w16 w16cex w16sdtdh w16sdtfl w16du wp14">
+  <w:abstractNum w:abstractNumId="0" w15:restartNumberingAfterBreak="0">
+    <w:nsid w:val="0A2025EA"/>
+    <w:multiLevelType w:val="hybridMultilevel"/>
+    <w:tmpl w:val="9874167E"/>
+    <w:lvl w:ilvl="0" w:tplc="90F45E30">
+      <w:start w:val="1"/>
+      <w:numFmt w:val="bullet"/>
+      <w:lvlText w:val="+"/>
+      <w:lvlJc w:val="left"/>
+      <w:pPr>
+        <w:ind w:left="720" w:hanging="360"/>
+      </w:pPr>
+      <w:rPr>
+        <w:rFonts w:ascii="Abadi" w:hAnsi="Abadi" w:hint="default"/>
+      </w:rPr>
+    </w:lvl>
+    <w:lvl w:ilvl="1" w:tplc="04090003" w:tentative="1">
+      <w:start w:val="1"/>
+      <w:numFmt w:val="bullet"/>
+      <w:lvlText w:val="o"/>
+      <w:lvlJc w:val="left"/>
+      <w:pPr>
+        <w:ind w:left="1440" w:hanging="360"/>
+      </w:pPr>
+      <w:rPr>
+        <w:rFonts w:ascii="Courier New" w:hAnsi="Courier New" w:cs="Courier New" w:hint="default"/>
+      </w:rPr>
+    </w:lvl>
+    <w:lvl w:ilvl="2" w:tplc="04090005" w:tentative="1">
+      <w:start w:val="1"/>
+      <w:numFmt w:val="bullet"/>
+      <w:lvlText w:val=""/>
+      <w:lvlJc w:val="left"/>
+      <w:pPr>
+        <w:ind w:left="2160" w:hanging="360"/>
+      </w:pPr>
+      <w:rPr>
+        <w:rFonts w:ascii="Wingdings" w:hAnsi="Wingdings" w:hint="default"/>
+      </w:rPr>
+    </w:lvl>
+    <w:lvl w:ilvl="3" w:tplc="04090001" w:tentative="1">
+      <w:start w:val="1"/>
+      <w:numFmt w:val="bullet"/>
+      <w:lvlText w:val=""/>
+      <w:lvlJc w:val="left"/>
+      <w:pPr>
+        <w:ind w:left="2880" w:hanging="360"/>
+      </w:pPr>
+      <w:rPr>
+        <w:rFonts w:ascii="Symbol" w:hAnsi="Symbol" w:hint="default"/>
+      </w:rPr>
+    </w:lvl>
+    <w:lvl w:ilvl="4" w:tplc="04090003" w:tentative="1">
+      <w:start w:val="1"/>
+      <w:numFmt w:val="bullet"/>
+      <w:lvlText w:val="o"/>
+      <w:lvlJc w:val="left"/>
+      <w:pPr>
+        <w:ind w:left="3600" w:hanging="360"/>
+      </w:pPr>
+      <w:rPr>
+        <w:rFonts w:ascii="Courier New" w:hAnsi="Courier New" w:cs="Courier New" w:hint="default"/>
+      </w:rPr>
+    </w:lvl>
+    <w:lvl w:ilvl="5" w:tplc="04090005" w:tentative="1">
+      <w:start w:val="1"/>
+      <w:numFmt w:val="bullet"/>
+      <w:lvlText w:val=""/>
+      <w:lvlJc w:val="left"/>
+      <w:pPr>
+        <w:ind w:left="4320" w:hanging="360"/>
+      </w:pPr>
+      <w:rPr>
+        <w:rFonts w:ascii="Wingdings" w:hAnsi="Wingdings" w:hint="default"/>
+      </w:rPr>
+    </w:lvl>
+    <w:lvl w:ilvl="6" w:tplc="04090001" w:tentative="1">
+      <w:start w:val="1"/>
+      <w:numFmt w:val="bullet"/>
+      <w:lvlText w:val=""/>
+      <w:lvlJc w:val="left"/>
+      <w:pPr>
+        <w:ind w:left="5040" w:hanging="360"/>
+      </w:pPr>
+      <w:rPr>
+        <w:rFonts w:ascii="Symbol" w:hAnsi="Symbol" w:hint="default"/>
+      </w:rPr>
+    </w:lvl>
+    <w:lvl w:ilvl="7" w:tplc="04090003" w:tentative="1">
+      <w:start w:val="1"/>
+      <w:numFmt w:val="bullet"/>
+      <w:lvlText w:val="o"/>
+      <w:lvlJc w:val="left"/>
+      <w:pPr>
+        <w:ind w:left="5760" w:hanging="360"/>
+      </w:pPr>
+      <w:rPr>
+        <w:rFonts w:ascii="Courier New" w:hAnsi="Courier New" w:cs="Courier New" w:hint="default"/>
+      </w:rPr>
+    </w:lvl>
+    <w:lvl w:ilvl="8" w:tplc="04090005" w:tentative="1">
+      <w:start w:val="1"/>
+      <w:numFmt w:val="bullet"/>
+      <w:lvlText w:val=""/>
+      <w:lvlJc w:val="left"/>
+      <w:pPr>
+        <w:ind w:left="6480" w:hanging="360"/>
+      </w:pPr>
+      <w:rPr>
+        <w:rFonts w:ascii="Wingdings" w:hAnsi="Wingdings" w:hint="default"/>
+      </w:rPr>
+    </w:lvl>
+  </w:abstractNum>
+  <w:abstractNum w:abstractNumId="1" w15:restartNumberingAfterBreak="0">
+    <w:nsid w:val="19B72C5B"/>
+    <w:multiLevelType w:val="hybridMultilevel"/>
+    <w:tmpl w:val="35A2F874"/>
+    <w:lvl w:ilvl="0" w:tplc="27CE9016">
+      <w:numFmt w:val="bullet"/>
+      <w:lvlText w:val="-"/>
+      <w:lvlJc w:val="left"/>
+      <w:pPr>
+        <w:ind w:left="720" w:hanging="360"/>
+      </w:pPr>
+      <w:rPr>
+        <w:rFonts w:ascii="Aptos" w:eastAsiaTheme="minorHAnsi" w:hAnsi="Aptos" w:cstheme="minorBidi" w:hint="default"/>
+      </w:rPr>
+    </w:lvl>
+    <w:lvl w:ilvl="1" w:tplc="04090003" w:tentative="1">
+      <w:start w:val="1"/>
+      <w:numFmt w:val="bullet"/>
+      <w:lvlText w:val="o"/>
+      <w:lvlJc w:val="left"/>
+      <w:pPr>
+        <w:ind w:left="1440" w:hanging="360"/>
+      </w:pPr>
+      <w:rPr>
+        <w:rFonts w:ascii="Courier New" w:hAnsi="Courier New" w:cs="Courier New" w:hint="default"/>
+      </w:rPr>
+    </w:lvl>
+    <w:lvl w:ilvl="2" w:tplc="04090005" w:tentative="1">
+      <w:start w:val="1"/>
+      <w:numFmt w:val="bullet"/>
+      <w:lvlText w:val=""/>
+      <w:lvlJc w:val="left"/>
+      <w:pPr>
+        <w:ind w:left="2160" w:hanging="360"/>
+      </w:pPr>
+      <w:rPr>
+        <w:rFonts w:ascii="Wingdings" w:hAnsi="Wingdings" w:hint="default"/>
+      </w:rPr>
+    </w:lvl>
+    <w:lvl w:ilvl="3" w:tplc="04090001" w:tentative="1">
+      <w:start w:val="1"/>
+      <w:numFmt w:val="bullet"/>
+      <w:lvlText w:val=""/>
+      <w:lvlJc w:val="left"/>
+      <w:pPr>
+        <w:ind w:left="2880" w:hanging="360"/>
+      </w:pPr>
+      <w:rPr>
+        <w:rFonts w:ascii="Symbol" w:hAnsi="Symbol" w:hint="default"/>
+      </w:rPr>
+    </w:lvl>
+    <w:lvl w:ilvl="4" w:tplc="04090003" w:tentative="1">
+      <w:start w:val="1"/>
+      <w:numFmt w:val="bullet"/>
+      <w:lvlText w:val="o"/>
+      <w:lvlJc w:val="left"/>
+      <w:pPr>
+        <w:ind w:left="3600" w:hanging="360"/>
+      </w:pPr>
+      <w:rPr>
+        <w:rFonts w:ascii="Courier New" w:hAnsi="Courier New" w:cs="Courier New" w:hint="default"/>
+      </w:rPr>
+    </w:lvl>
+    <w:lvl w:ilvl="5" w:tplc="04090005" w:tentative="1">
+      <w:start w:val="1"/>
+      <w:numFmt w:val="bullet"/>
+      <w:lvlText w:val=""/>
+      <w:lvlJc w:val="left"/>
+      <w:pPr>
+        <w:ind w:left="4320" w:hanging="360"/>
+      </w:pPr>
+      <w:rPr>
+        <w:rFonts w:ascii="Wingdings" w:hAnsi="Wingdings" w:hint="default"/>
+      </w:rPr>
+    </w:lvl>
+    <w:lvl w:ilvl="6" w:tplc="04090001" w:tentative="1">
+      <w:start w:val="1"/>
+      <w:numFmt w:val="bullet"/>
+      <w:lvlText w:val=""/>
+      <w:lvlJc w:val="left"/>
+      <w:pPr>
+        <w:ind w:left="5040" w:hanging="360"/>
+      </w:pPr>
+      <w:rPr>
+        <w:rFonts w:ascii="Symbol" w:hAnsi="Symbol" w:hint="default"/>
+      </w:rPr>
+    </w:lvl>
+    <w:lvl w:ilvl="7" w:tplc="04090003" w:tentative="1">
+      <w:start w:val="1"/>
+      <w:numFmt w:val="bullet"/>
+      <w:lvlText w:val="o"/>
+      <w:lvlJc w:val="left"/>
+      <w:pPr>
+        <w:ind w:left="5760" w:hanging="360"/>
+      </w:pPr>
+      <w:rPr>
+        <w:rFonts w:ascii="Courier New" w:hAnsi="Courier New" w:cs="Courier New" w:hint="default"/>
+      </w:rPr>
+    </w:lvl>
+    <w:lvl w:ilvl="8" w:tplc="04090005" w:tentative="1">
+      <w:start w:val="1"/>
+      <w:numFmt w:val="bullet"/>
+      <w:lvlText w:val=""/>
+      <w:lvlJc w:val="left"/>
+      <w:pPr>
+        <w:ind w:left="6480" w:hanging="360"/>
+      </w:pPr>
+      <w:rPr>
+        <w:rFonts w:ascii="Wingdings" w:hAnsi="Wingdings" w:hint="default"/>
+      </w:rPr>
+    </w:lvl>
+  </w:abstractNum>
+  <w:abstractNum w:abstractNumId="2" w15:restartNumberingAfterBreak="0">
+    <w:nsid w:val="2B3B3BDC"/>
+    <w:multiLevelType w:val="hybridMultilevel"/>
+    <w:tmpl w:val="4CE2E022"/>
+    <w:lvl w:ilvl="0" w:tplc="90F45E30">
+      <w:start w:val="1"/>
+      <w:numFmt w:val="bullet"/>
+      <w:lvlText w:val="+"/>
+      <w:lvlJc w:val="left"/>
+      <w:pPr>
+        <w:ind w:left="720" w:hanging="360"/>
+      </w:pPr>
+      <w:rPr>
+        <w:rFonts w:ascii="Abadi" w:hAnsi="Abadi" w:hint="default"/>
+      </w:rPr>
+    </w:lvl>
+    <w:lvl w:ilvl="1" w:tplc="04090003" w:tentative="1">
+      <w:start w:val="1"/>
+      <w:numFmt w:val="bullet"/>
+      <w:lvlText w:val="o"/>
+      <w:lvlJc w:val="left"/>
+      <w:pPr>
+        <w:ind w:left="1440" w:hanging="360"/>
+      </w:pPr>
+      <w:rPr>
+        <w:rFonts w:ascii="Courier New" w:hAnsi="Courier New" w:cs="Courier New" w:hint="default"/>
+      </w:rPr>
+    </w:lvl>
+    <w:lvl w:ilvl="2" w:tplc="04090005" w:tentative="1">
+      <w:start w:val="1"/>
+      <w:numFmt w:val="bullet"/>
+      <w:lvlText w:val=""/>
+      <w:lvlJc w:val="left"/>
+      <w:pPr>
+        <w:ind w:left="2160" w:hanging="360"/>
+      </w:pPr>
+      <w:rPr>
+        <w:rFonts w:ascii="Wingdings" w:hAnsi="Wingdings" w:hint="default"/>
+      </w:rPr>
+    </w:lvl>
+    <w:lvl w:ilvl="3" w:tplc="04090001" w:tentative="1">
+      <w:start w:val="1"/>
+      <w:numFmt w:val="bullet"/>
+      <w:lvlText w:val=""/>
+      <w:lvlJc w:val="left"/>
+      <w:pPr>
+        <w:ind w:left="2880" w:hanging="360"/>
+      </w:pPr>
+      <w:rPr>
+        <w:rFonts w:ascii="Symbol" w:hAnsi="Symbol" w:hint="default"/>
+      </w:rPr>
+    </w:lvl>
+    <w:lvl w:ilvl="4" w:tplc="04090003" w:tentative="1">
+      <w:start w:val="1"/>
+      <w:numFmt w:val="bullet"/>
+      <w:lvlText w:val="o"/>
+      <w:lvlJc w:val="left"/>
+      <w:pPr>
+        <w:ind w:left="3600" w:hanging="360"/>
+      </w:pPr>
+      <w:rPr>
+        <w:rFonts w:ascii="Courier New" w:hAnsi="Courier New" w:cs="Courier New" w:hint="default"/>
+      </w:rPr>
+    </w:lvl>
+    <w:lvl w:ilvl="5" w:tplc="04090005" w:tentative="1">
+      <w:start w:val="1"/>
+      <w:numFmt w:val="bullet"/>
+      <w:lvlText w:val=""/>
+      <w:lvlJc w:val="left"/>
+      <w:pPr>
+        <w:ind w:left="4320" w:hanging="360"/>
+      </w:pPr>
+      <w:rPr>
+        <w:rFonts w:ascii="Wingdings" w:hAnsi="Wingdings" w:hint="default"/>
+      </w:rPr>
+    </w:lvl>
+    <w:lvl w:ilvl="6" w:tplc="04090001" w:tentative="1">
+      <w:start w:val="1"/>
+      <w:numFmt w:val="bullet"/>
+      <w:lvlText w:val=""/>
+      <w:lvlJc w:val="left"/>
+      <w:pPr>
+        <w:ind w:left="5040" w:hanging="360"/>
+      </w:pPr>
+      <w:rPr>
+        <w:rFonts w:ascii="Symbol" w:hAnsi="Symbol" w:hint="default"/>
+      </w:rPr>
+    </w:lvl>
+    <w:lvl w:ilvl="7" w:tplc="04090003" w:tentative="1">
+      <w:start w:val="1"/>
+      <w:numFmt w:val="bullet"/>
+      <w:lvlText w:val="o"/>
+      <w:lvlJc w:val="left"/>
+      <w:pPr>
+        <w:ind w:left="5760" w:hanging="360"/>
+      </w:pPr>
+      <w:rPr>
+        <w:rFonts w:ascii="Courier New" w:hAnsi="Courier New" w:cs="Courier New" w:hint="default"/>
+      </w:rPr>
+    </w:lvl>
+    <w:lvl w:ilvl="8" w:tplc="04090005" w:tentative="1">
+      <w:start w:val="1"/>
+      <w:numFmt w:val="bullet"/>
+      <w:lvlText w:val=""/>
+      <w:lvlJc w:val="left"/>
+      <w:pPr>
+        <w:ind w:left="6480" w:hanging="360"/>
+      </w:pPr>
+      <w:rPr>
+        <w:rFonts w:ascii="Wingdings" w:hAnsi="Wingdings" w:hint="default"/>
+      </w:rPr>
+    </w:lvl>
+  </w:abstractNum>
+  <w:abstractNum w:abstractNumId="3" w15:restartNumberingAfterBreak="0">
+    <w:nsid w:val="6CC91BD9"/>
+    <w:multiLevelType w:val="hybridMultilevel"/>
+    <w:tmpl w:val="395AC404"/>
+    <w:lvl w:ilvl="0" w:tplc="90F45E30">
+      <w:start w:val="1"/>
+      <w:numFmt w:val="bullet"/>
+      <w:lvlText w:val="+"/>
+      <w:lvlJc w:val="left"/>
+      <w:pPr>
+        <w:ind w:left="720" w:hanging="360"/>
+      </w:pPr>
+      <w:rPr>
+        <w:rFonts w:ascii="Abadi" w:hAnsi="Abadi" w:hint="default"/>
+      </w:rPr>
+    </w:lvl>
+    <w:lvl w:ilvl="1" w:tplc="04090003" w:tentative="1">
+      <w:start w:val="1"/>
+      <w:numFmt w:val="bullet"/>
+      <w:lvlText w:val="o"/>
+      <w:lvlJc w:val="left"/>
+      <w:pPr>
+        <w:ind w:left="1440" w:hanging="360"/>
+      </w:pPr>
+      <w:rPr>
+        <w:rFonts w:ascii="Courier New" w:hAnsi="Courier New" w:cs="Courier New" w:hint="default"/>
+      </w:rPr>
+    </w:lvl>
+    <w:lvl w:ilvl="2" w:tplc="04090005" w:tentative="1">
+      <w:start w:val="1"/>
+      <w:numFmt w:val="bullet"/>
+      <w:lvlText w:val=""/>
+      <w:lvlJc w:val="left"/>
+      <w:pPr>
+        <w:ind w:left="2160" w:hanging="360"/>
+      </w:pPr>
+      <w:rPr>
+        <w:rFonts w:ascii="Wingdings" w:hAnsi="Wingdings" w:hint="default"/>
+      </w:rPr>
+    </w:lvl>
+    <w:lvl w:ilvl="3" w:tplc="04090001" w:tentative="1">
+      <w:start w:val="1"/>
+      <w:numFmt w:val="bullet"/>
+      <w:lvlText w:val=""/>
+      <w:lvlJc w:val="left"/>
+      <w:pPr>
+        <w:ind w:left="2880" w:hanging="360"/>
+      </w:pPr>
+      <w:rPr>
+        <w:rFonts w:ascii="Symbol" w:hAnsi="Symbol" w:hint="default"/>
+      </w:rPr>
+    </w:lvl>
+    <w:lvl w:ilvl="4" w:tplc="04090003" w:tentative="1">
+      <w:start w:val="1"/>
+      <w:numFmt w:val="bullet"/>
+      <w:lvlText w:val="o"/>
+      <w:lvlJc w:val="left"/>
+      <w:pPr>
+        <w:ind w:left="3600" w:hanging="360"/>
+      </w:pPr>
+      <w:rPr>
+        <w:rFonts w:ascii="Courier New" w:hAnsi="Courier New" w:cs="Courier New" w:hint="default"/>
+      </w:rPr>
+    </w:lvl>
+    <w:lvl w:ilvl="5" w:tplc="04090005" w:tentative="1">
+      <w:start w:val="1"/>
+      <w:numFmt w:val="bullet"/>
+      <w:lvlText w:val=""/>
+      <w:lvlJc w:val="left"/>
+      <w:pPr>
+        <w:ind w:left="4320" w:hanging="360"/>
+      </w:pPr>
+      <w:rPr>
+        <w:rFonts w:ascii="Wingdings" w:hAnsi="Wingdings" w:hint="default"/>
+      </w:rPr>
+    </w:lvl>
+    <w:lvl w:ilvl="6" w:tplc="04090001" w:tentative="1">
+      <w:start w:val="1"/>
+      <w:numFmt w:val="bullet"/>
+      <w:lvlText w:val=""/>
+      <w:lvlJc w:val="left"/>
+      <w:pPr>
+        <w:ind w:left="5040" w:hanging="360"/>
+      </w:pPr>
+      <w:rPr>
+        <w:rFonts w:ascii="Symbol" w:hAnsi="Symbol" w:hint="default"/>
+      </w:rPr>
+    </w:lvl>
+    <w:lvl w:ilvl="7" w:tplc="04090003" w:tentative="1">
+      <w:start w:val="1"/>
+      <w:numFmt w:val="bullet"/>
+      <w:lvlText w:val="o"/>
+      <w:lvlJc w:val="left"/>
+      <w:pPr>
+        <w:ind w:left="5760" w:hanging="360"/>
+      </w:pPr>
+      <w:rPr>
+        <w:rFonts w:ascii="Courier New" w:hAnsi="Courier New" w:cs="Courier New" w:hint="default"/>
+      </w:rPr>
+    </w:lvl>
+    <w:lvl w:ilvl="8" w:tplc="04090005" w:tentative="1">
+      <w:start w:val="1"/>
+      <w:numFmt w:val="bullet"/>
+      <w:lvlText w:val=""/>
+      <w:lvlJc w:val="left"/>
+      <w:pPr>
+        <w:ind w:left="6480" w:hanging="360"/>
+      </w:pPr>
+      <w:rPr>
+        <w:rFonts w:ascii="Wingdings" w:hAnsi="Wingdings" w:hint="default"/>
+      </w:rPr>
+    </w:lvl>
+  </w:abstractNum>
+  <w:abstractNum w:abstractNumId="4" w15:restartNumberingAfterBreak="0">
+    <w:nsid w:val="7FE2600D"/>
+    <w:multiLevelType w:val="hybridMultilevel"/>
+    <w:tmpl w:val="3350F4B0"/>
+    <w:lvl w:ilvl="0" w:tplc="90F45E30">
+      <w:start w:val="1"/>
+      <w:numFmt w:val="bullet"/>
+      <w:lvlText w:val="+"/>
+      <w:lvlJc w:val="left"/>
+      <w:pPr>
+        <w:ind w:left="720" w:hanging="360"/>
+      </w:pPr>
+      <w:rPr>
+        <w:rFonts w:ascii="Abadi" w:hAnsi="Abadi" w:hint="default"/>
+      </w:rPr>
+    </w:lvl>
+    <w:lvl w:ilvl="1" w:tplc="04090003" w:tentative="1">
+      <w:start w:val="1"/>
+      <w:numFmt w:val="bullet"/>
+      <w:lvlText w:val="o"/>
+      <w:lvlJc w:val="left"/>
+      <w:pPr>
+        <w:ind w:left="1440" w:hanging="360"/>
+      </w:pPr>
+      <w:rPr>
+        <w:rFonts w:ascii="Courier New" w:hAnsi="Courier New" w:cs="Courier New" w:hint="default"/>
+      </w:rPr>
+    </w:lvl>
+    <w:lvl w:ilvl="2" w:tplc="04090005" w:tentative="1">
+      <w:start w:val="1"/>
+      <w:numFmt w:val="bullet"/>
+      <w:lvlText w:val=""/>
+      <w:lvlJc w:val="left"/>
+      <w:pPr>
+        <w:ind w:left="2160" w:hanging="360"/>
+      </w:pPr>
+      <w:rPr>
+        <w:rFonts w:ascii="Wingdings" w:hAnsi="Wingdings" w:hint="default"/>
+      </w:rPr>
+    </w:lvl>
+    <w:lvl w:ilvl="3" w:tplc="04090001" w:tentative="1">
+      <w:start w:val="1"/>
+      <w:numFmt w:val="bullet"/>
+      <w:lvlText w:val=""/>
+      <w:lvlJc w:val="left"/>
+      <w:pPr>
+        <w:ind w:left="2880" w:hanging="360"/>
+      </w:pPr>
+      <w:rPr>
+        <w:rFonts w:ascii="Symbol" w:hAnsi="Symbol" w:hint="default"/>
+      </w:rPr>
+    </w:lvl>
+    <w:lvl w:ilvl="4" w:tplc="04090003" w:tentative="1">
+      <w:start w:val="1"/>
+      <w:numFmt w:val="bullet"/>
+      <w:lvlText w:val="o"/>
+      <w:lvlJc w:val="left"/>
+      <w:pPr>
+        <w:ind w:left="3600" w:hanging="360"/>
+      </w:pPr>
+      <w:rPr>
+        <w:rFonts w:ascii="Courier New" w:hAnsi="Courier New" w:cs="Courier New" w:hint="default"/>
+      </w:rPr>
+    </w:lvl>
+    <w:lvl w:ilvl="5" w:tplc="04090005" w:tentative="1">
+      <w:start w:val="1"/>
+      <w:numFmt w:val="bullet"/>
+      <w:lvlText w:val=""/>
+      <w:lvlJc w:val="left"/>
+      <w:pPr>
+        <w:ind w:left="4320" w:hanging="360"/>
+      </w:pPr>
+      <w:rPr>
+        <w:rFonts w:ascii="Wingdings" w:hAnsi="Wingdings" w:hint="default"/>
+      </w:rPr>
+    </w:lvl>
+    <w:lvl w:ilvl="6" w:tplc="04090001" w:tentative="1">
+      <w:start w:val="1"/>
+      <w:numFmt w:val="bullet"/>
+      <w:lvlText w:val=""/>
+      <w:lvlJc w:val="left"/>
+      <w:pPr>
+        <w:ind w:left="5040" w:hanging="360"/>
+      </w:pPr>
+      <w:rPr>
+        <w:rFonts w:ascii="Symbol" w:hAnsi="Symbol" w:hint="default"/>
+      </w:rPr>
+    </w:lvl>
+    <w:lvl w:ilvl="7" w:tplc="04090003" w:tentative="1">
+      <w:start w:val="1"/>
+      <w:numFmt w:val="bullet"/>
+      <w:lvlText w:val="o"/>
+      <w:lvlJc w:val="left"/>
+      <w:pPr>
+        <w:ind w:left="5760" w:hanging="360"/>
+      </w:pPr>
+      <w:rPr>
+        <w:rFonts w:ascii="Courier New" w:hAnsi="Courier New" w:cs="Courier New" w:hint="default"/>
+      </w:rPr>
+    </w:lvl>
+    <w:lvl w:ilvl="8" w:tplc="04090005" w:tentative="1">
+      <w:start w:val="1"/>
+      <w:numFmt w:val="bullet"/>
+      <w:lvlText w:val=""/>
+      <w:lvlJc w:val="left"/>
+      <w:pPr>
+        <w:ind w:left="6480" w:hanging="360"/>
+      </w:pPr>
+      <w:rPr>
+        <w:rFonts w:ascii="Wingdings" w:hAnsi="Wingdings" w:hint="default"/>
+      </w:rPr>
+    </w:lvl>
+  </w:abstractNum>
+  <w:num w:numId="1" w16cid:durableId="1279415031">
+    <w:abstractNumId w:val="1"/>
+  </w:num>
+  <w:num w:numId="2" w16cid:durableId="1680501870">
+    <w:abstractNumId w:val="0"/>
+  </w:num>
+  <w:num w:numId="3" w16cid:durableId="505285875">
+    <w:abstractNumId w:val="3"/>
+  </w:num>
+  <w:num w:numId="4" w16cid:durableId="2058317101">
+    <w:abstractNumId w:val="2"/>
+  </w:num>
+  <w:num w:numId="5" w16cid:durableId="1081029201">
+    <w:abstractNumId w:val="4"/>
+  </w:num>
+</w:numbering>
 </file>
 
 <file path=word/styles.xml><?xml version="1.0" encoding="utf-8"?>
@@ -1017,6 +3379,25 @@
       <w:color w:val="0F4761" w:themeColor="accent1" w:themeShade="BF"/>
       <w:spacing w:val="5"/>
     </w:rPr>
+  </w:style>
+  <w:style w:type="table" w:styleId="TableGrid">
+    <w:name w:val="Table Grid"/>
+    <w:basedOn w:val="TableNormal"/>
+    <w:uiPriority w:val="39"/>
+    <w:rsid w:val="008A0188"/>
+    <w:pPr>
+      <w:spacing w:after="0" w:line="240" w:lineRule="auto"/>
+    </w:pPr>
+    <w:tblPr>
+      <w:tblBorders>
+        <w:top w:val="single" w:sz="4" w:space="0" w:color="auto"/>
+        <w:left w:val="single" w:sz="4" w:space="0" w:color="auto"/>
+        <w:bottom w:val="single" w:sz="4" w:space="0" w:color="auto"/>
+        <w:right w:val="single" w:sz="4" w:space="0" w:color="auto"/>
+        <w:insideH w:val="single" w:sz="4" w:space="0" w:color="auto"/>
+        <w:insideV w:val="single" w:sz="4" w:space="0" w:color="auto"/>
+      </w:tblBorders>
+    </w:tblPr>
   </w:style>
 </w:styles>
 </file>

</xml_diff>

<commit_message>
Shane added to UMLs
</commit_message>
<xml_diff>
--- a/HierarchyChart&UMLs.docx
+++ b/HierarchyChart&UMLs.docx
@@ -1478,10 +1478,7 @@
             </w:r>
             <w:proofErr w:type="gramEnd"/>
             <w:r>
-              <w:t xml:space="preserve"> String</w:t>
-            </w:r>
-            <w:r>
-              <w:t xml:space="preserve">, </w:t>
+              <w:t xml:space="preserve"> String, </w:t>
             </w:r>
             <w:proofErr w:type="gramStart"/>
             <w:r>
@@ -1489,10 +1486,7 @@
             </w:r>
             <w:proofErr w:type="gramEnd"/>
             <w:r>
-              <w:t xml:space="preserve"> String</w:t>
-            </w:r>
-            <w:r>
-              <w:t xml:space="preserve">, </w:t>
+              <w:t xml:space="preserve"> String, </w:t>
             </w:r>
             <w:proofErr w:type="gramStart"/>
             <w:r>
@@ -1649,10 +1643,7 @@
             <w:proofErr w:type="spellStart"/>
             <w:proofErr w:type="gramStart"/>
             <w:r>
-              <w:t>get</w:t>
-            </w:r>
-            <w:r>
-              <w:t>Material</w:t>
+              <w:t>getMaterial</w:t>
             </w:r>
             <w:proofErr w:type="spellEnd"/>
             <w:r>
@@ -1726,10 +1717,7 @@
             </w:r>
             <w:proofErr w:type="gramEnd"/>
             <w:r>
-              <w:t xml:space="preserve"> String)</w:t>
-            </w:r>
-            <w:r>
-              <w:t xml:space="preserve"> </w:t>
+              <w:t xml:space="preserve"> String) </w:t>
             </w:r>
           </w:p>
           <w:p>
@@ -1853,7 +1841,33 @@
           <w:tcPr>
             <w:tcW w:w="9350" w:type="dxa"/>
           </w:tcPr>
-          <w:p/>
+          <w:p>
+            <w:pPr>
+              <w:pStyle w:val="ListParagraph"/>
+              <w:numPr>
+                <w:ilvl w:val="0"/>
+                <w:numId w:val="1"/>
+              </w:numPr>
+            </w:pPr>
+            <w:proofErr w:type="spellStart"/>
+            <w:proofErr w:type="gramStart"/>
+            <w:r>
+              <w:t>warrentyMonths</w:t>
+            </w:r>
+            <w:proofErr w:type="spellEnd"/>
+            <w:r>
+              <w:t xml:space="preserve"> :</w:t>
+            </w:r>
+            <w:proofErr w:type="gramEnd"/>
+            <w:r>
+              <w:t xml:space="preserve"> integer</w:t>
+            </w:r>
+          </w:p>
+          <w:p>
+            <w:pPr>
+              <w:pStyle w:val="ListParagraph"/>
+            </w:pPr>
+          </w:p>
         </w:tc>
       </w:tr>
       <w:tr>
@@ -1864,7 +1878,11 @@
           <w:tcPr>
             <w:tcW w:w="9350" w:type="dxa"/>
           </w:tcPr>
-          <w:p/>
+          <w:p>
+            <w:r>
+              <w:t>&lt;&lt;Constructor&gt;&gt; ElectronicItem</w:t>
+            </w:r>
+          </w:p>
         </w:tc>
       </w:tr>
     </w:tbl>

</xml_diff>

<commit_message>
edited UML up to Household Items
</commit_message>
<xml_diff>
--- a/HierarchyChart&UMLs.docx
+++ b/HierarchyChart&UMLs.docx
@@ -8,7 +8,7 @@
           <w:noProof/>
         </w:rPr>
         <w:drawing>
-          <wp:anchor distT="0" distB="0" distL="114300" distR="114300" simplePos="0" relativeHeight="251658240" behindDoc="0" locked="0" layoutInCell="1" allowOverlap="1" wp14:anchorId="4B96CECC" wp14:editId="609C4F28">
+          <wp:anchor distT="0" distB="0" distL="114300" distR="114300" simplePos="0" relativeHeight="251658240" behindDoc="0" locked="0" layoutInCell="1" allowOverlap="1" wp14:anchorId="4B96CECC" wp14:editId="46178CCA">
             <wp:simplePos x="0" y="0"/>
             <wp:positionH relativeFrom="page">
               <wp:align>left</wp:align>
@@ -17,7 +17,7 @@
               <wp:posOffset>38100</wp:posOffset>
             </wp:positionV>
             <wp:extent cx="7780655" cy="4683125"/>
-            <wp:effectExtent l="0" t="0" r="0" b="22225"/>
+            <wp:effectExtent l="0" t="12700" r="0" b="15875"/>
             <wp:wrapSquare wrapText="bothSides"/>
             <wp:docPr id="1590055587" name="Diagram 1"/>
             <wp:cNvGraphicFramePr/>
@@ -113,7 +113,6 @@
             </w:pPr>
             <w:proofErr w:type="spellStart"/>
             <w:r>
-              <w:lastRenderedPageBreak/>
               <w:t>StoreItem</w:t>
             </w:r>
             <w:proofErr w:type="spellEnd"/>
@@ -219,38 +218,14 @@
             </w:r>
             <w:proofErr w:type="spellEnd"/>
             <w:r>
-              <w:t>(name :</w:t>
-            </w:r>
-            <w:proofErr w:type="gramEnd"/>
-            <w:r>
-              <w:t xml:space="preserve"> String, </w:t>
-            </w:r>
-            <w:proofErr w:type="gramStart"/>
-            <w:r>
-              <w:t>brand :</w:t>
-            </w:r>
-            <w:proofErr w:type="gramEnd"/>
-            <w:r>
-              <w:t xml:space="preserve"> String, </w:t>
-            </w:r>
-            <w:proofErr w:type="gramStart"/>
-            <w:r>
-              <w:t>price :</w:t>
-            </w:r>
-            <w:proofErr w:type="gramEnd"/>
-            <w:r>
-              <w:t xml:space="preserve"> double</w:t>
-            </w:r>
-            <w:r>
-              <w:t xml:space="preserve">, </w:t>
-            </w:r>
-            <w:proofErr w:type="gramStart"/>
-            <w:r>
-              <w:t>quantity :</w:t>
-            </w:r>
-            <w:proofErr w:type="gramEnd"/>
-            <w:r>
-              <w:t xml:space="preserve"> integer</w:t>
+              <w:t>(</w:t>
+            </w:r>
+            <w:proofErr w:type="gramEnd"/>
+            <w:r>
+              <w:t>name : String, brand : String, price : double</w:t>
+            </w:r>
+            <w:r>
+              <w:t>, quantity : integer</w:t>
             </w:r>
             <w:r>
               <w:t>)</w:t>
@@ -271,11 +246,11 @@
             </w:r>
             <w:proofErr w:type="spellEnd"/>
             <w:r>
-              <w:t>() :</w:t>
-            </w:r>
-            <w:proofErr w:type="gramEnd"/>
-            <w:r>
-              <w:t xml:space="preserve"> String</w:t>
+              <w:t>(</w:t>
+            </w:r>
+            <w:proofErr w:type="gramEnd"/>
+            <w:r>
+              <w:t>) : String</w:t>
             </w:r>
           </w:p>
           <w:p>
@@ -293,11 +268,11 @@
             </w:r>
             <w:proofErr w:type="spellEnd"/>
             <w:r>
-              <w:t>() :</w:t>
-            </w:r>
-            <w:proofErr w:type="gramEnd"/>
-            <w:r>
-              <w:t xml:space="preserve"> String</w:t>
+              <w:t>(</w:t>
+            </w:r>
+            <w:proofErr w:type="gramEnd"/>
+            <w:r>
+              <w:t>) : String</w:t>
             </w:r>
           </w:p>
           <w:p>
@@ -315,11 +290,11 @@
             </w:r>
             <w:proofErr w:type="spellEnd"/>
             <w:r>
-              <w:t>() :</w:t>
-            </w:r>
-            <w:proofErr w:type="gramEnd"/>
-            <w:r>
-              <w:t xml:space="preserve"> double</w:t>
+              <w:t>(</w:t>
+            </w:r>
+            <w:proofErr w:type="gramEnd"/>
+            <w:r>
+              <w:t>) : double</w:t>
             </w:r>
           </w:p>
           <w:p>
@@ -362,11 +337,11 @@
             </w:r>
             <w:proofErr w:type="spellEnd"/>
             <w:r>
-              <w:t>(name :</w:t>
-            </w:r>
-            <w:proofErr w:type="gramEnd"/>
-            <w:r>
-              <w:t xml:space="preserve"> String)</w:t>
+              <w:t>(</w:t>
+            </w:r>
+            <w:proofErr w:type="gramEnd"/>
+            <w:r>
+              <w:t>name : String)</w:t>
             </w:r>
           </w:p>
           <w:p>
@@ -384,11 +359,11 @@
             </w:r>
             <w:proofErr w:type="spellEnd"/>
             <w:r>
-              <w:t>(brand :</w:t>
-            </w:r>
-            <w:proofErr w:type="gramEnd"/>
-            <w:r>
-              <w:t xml:space="preserve"> String)</w:t>
+              <w:t>(</w:t>
+            </w:r>
+            <w:proofErr w:type="gramEnd"/>
+            <w:r>
+              <w:t>brand : String)</w:t>
             </w:r>
           </w:p>
           <w:p>
@@ -406,11 +381,11 @@
             </w:r>
             <w:proofErr w:type="spellEnd"/>
             <w:r>
-              <w:t>(price :</w:t>
-            </w:r>
-            <w:proofErr w:type="gramEnd"/>
-            <w:r>
-              <w:t xml:space="preserve"> String)</w:t>
+              <w:t>(</w:t>
+            </w:r>
+            <w:proofErr w:type="gramEnd"/>
+            <w:r>
+              <w:t>price : String)</w:t>
             </w:r>
           </w:p>
           <w:p>
@@ -428,11 +403,11 @@
             </w:r>
             <w:proofErr w:type="spellEnd"/>
             <w:r>
-              <w:t>(quantity :</w:t>
-            </w:r>
-            <w:proofErr w:type="gramEnd"/>
-            <w:r>
-              <w:t xml:space="preserve"> integer)</w:t>
+              <w:t>(</w:t>
+            </w:r>
+            <w:proofErr w:type="gramEnd"/>
+            <w:r>
+              <w:t>quantity : integer)</w:t>
             </w:r>
           </w:p>
           <w:p>
@@ -551,59 +526,22 @@
             </w:r>
             <w:proofErr w:type="spellEnd"/>
             <w:r>
-              <w:t>(name :</w:t>
-            </w:r>
-            <w:proofErr w:type="gramEnd"/>
-            <w:r>
-              <w:t xml:space="preserve"> String, </w:t>
-            </w:r>
-            <w:proofErr w:type="gramStart"/>
-            <w:r>
-              <w:t>brand :</w:t>
-            </w:r>
-            <w:proofErr w:type="gramEnd"/>
-            <w:r>
-              <w:t xml:space="preserve"> String,</w:t>
-            </w:r>
-            <w:r>
-              <w:t xml:space="preserve"> </w:t>
-            </w:r>
-            <w:proofErr w:type="gramStart"/>
-            <w:r>
-              <w:t>price :</w:t>
-            </w:r>
-            <w:proofErr w:type="gramEnd"/>
-            <w:r>
-              <w:t xml:space="preserve"> double, </w:t>
-            </w:r>
-            <w:proofErr w:type="gramStart"/>
-            <w:r>
-              <w:t>quantity :</w:t>
-            </w:r>
-            <w:proofErr w:type="gramEnd"/>
-            <w:r>
-              <w:t xml:space="preserve"> integer, </w:t>
-            </w:r>
-            <w:proofErr w:type="spellStart"/>
-            <w:proofErr w:type="gramStart"/>
+              <w:t>(</w:t>
+            </w:r>
+            <w:proofErr w:type="gramEnd"/>
+            <w:r>
+              <w:t>name : String, brand : String,</w:t>
+            </w:r>
+            <w:r>
+              <w:t xml:space="preserve"> price : double, quantity : integer, </w:t>
+            </w:r>
+            <w:proofErr w:type="spellStart"/>
             <w:r>
               <w:t>expirationDate</w:t>
             </w:r>
             <w:proofErr w:type="spellEnd"/>
             <w:r>
-              <w:t xml:space="preserve"> :</w:t>
-            </w:r>
-            <w:proofErr w:type="gramEnd"/>
-            <w:r>
-              <w:t xml:space="preserve"> String, </w:t>
-            </w:r>
-            <w:proofErr w:type="gramStart"/>
-            <w:r>
-              <w:t>organic :</w:t>
-            </w:r>
-            <w:proofErr w:type="gramEnd"/>
-            <w:r>
-              <w:t xml:space="preserve"> </w:t>
+              <w:t xml:space="preserve"> : String, organic : </w:t>
             </w:r>
             <w:proofErr w:type="spellStart"/>
             <w:r>
@@ -629,11 +567,11 @@
             </w:r>
             <w:proofErr w:type="spellEnd"/>
             <w:r>
-              <w:t>() :</w:t>
-            </w:r>
-            <w:proofErr w:type="gramEnd"/>
-            <w:r>
-              <w:t xml:space="preserve"> String</w:t>
+              <w:t>(</w:t>
+            </w:r>
+            <w:proofErr w:type="gramEnd"/>
+            <w:r>
+              <w:t>) : String</w:t>
             </w:r>
           </w:p>
           <w:p>
@@ -651,11 +589,11 @@
             </w:r>
             <w:proofErr w:type="spellEnd"/>
             <w:r>
-              <w:t>() :</w:t>
-            </w:r>
-            <w:proofErr w:type="gramEnd"/>
-            <w:r>
-              <w:t xml:space="preserve"> String</w:t>
+              <w:t>(</w:t>
+            </w:r>
+            <w:proofErr w:type="gramEnd"/>
+            <w:r>
+              <w:t>) : String</w:t>
             </w:r>
           </w:p>
           <w:p>
@@ -673,11 +611,11 @@
             </w:r>
             <w:proofErr w:type="spellEnd"/>
             <w:r>
-              <w:t>() :</w:t>
-            </w:r>
-            <w:proofErr w:type="gramEnd"/>
-            <w:r>
-              <w:t xml:space="preserve"> double</w:t>
+              <w:t>(</w:t>
+            </w:r>
+            <w:proofErr w:type="gramEnd"/>
+            <w:r>
+              <w:t>) : double</w:t>
             </w:r>
           </w:p>
           <w:p>
@@ -695,11 +633,11 @@
             </w:r>
             <w:proofErr w:type="spellEnd"/>
             <w:r>
-              <w:t>() :</w:t>
-            </w:r>
-            <w:proofErr w:type="gramEnd"/>
-            <w:r>
-              <w:t xml:space="preserve"> integer</w:t>
+              <w:t>(</w:t>
+            </w:r>
+            <w:proofErr w:type="gramEnd"/>
+            <w:r>
+              <w:t>) : integer</w:t>
             </w:r>
           </w:p>
           <w:p>
@@ -717,11 +655,11 @@
             </w:r>
             <w:proofErr w:type="spellEnd"/>
             <w:r>
-              <w:t>() :</w:t>
-            </w:r>
-            <w:proofErr w:type="gramEnd"/>
-            <w:r>
-              <w:t xml:space="preserve"> String</w:t>
+              <w:t>(</w:t>
+            </w:r>
+            <w:proofErr w:type="gramEnd"/>
+            <w:r>
+              <w:t>) : String</w:t>
             </w:r>
           </w:p>
           <w:p>
@@ -739,11 +677,11 @@
             </w:r>
             <w:proofErr w:type="spellEnd"/>
             <w:r>
-              <w:t>() :</w:t>
-            </w:r>
-            <w:proofErr w:type="gramEnd"/>
-            <w:r>
-              <w:t xml:space="preserve"> </w:t>
+              <w:t>(</w:t>
+            </w:r>
+            <w:proofErr w:type="gramEnd"/>
+            <w:r>
+              <w:t xml:space="preserve">) : </w:t>
             </w:r>
             <w:proofErr w:type="spellStart"/>
             <w:r>
@@ -766,11 +704,11 @@
             </w:r>
             <w:proofErr w:type="spellEnd"/>
             <w:r>
-              <w:t>(name :</w:t>
-            </w:r>
-            <w:proofErr w:type="gramEnd"/>
-            <w:r>
-              <w:t xml:space="preserve"> String)</w:t>
+              <w:t>(</w:t>
+            </w:r>
+            <w:proofErr w:type="gramEnd"/>
+            <w:r>
+              <w:t>name : String)</w:t>
             </w:r>
           </w:p>
           <w:p>
@@ -788,11 +726,11 @@
             </w:r>
             <w:proofErr w:type="spellEnd"/>
             <w:r>
-              <w:t>(brand :</w:t>
-            </w:r>
-            <w:proofErr w:type="gramEnd"/>
-            <w:r>
-              <w:t xml:space="preserve"> String)</w:t>
+              <w:t>(</w:t>
+            </w:r>
+            <w:proofErr w:type="gramEnd"/>
+            <w:r>
+              <w:t>brand : String)</w:t>
             </w:r>
           </w:p>
           <w:p>
@@ -810,11 +748,11 @@
             </w:r>
             <w:proofErr w:type="spellEnd"/>
             <w:r>
-              <w:t>(price :</w:t>
-            </w:r>
-            <w:proofErr w:type="gramEnd"/>
-            <w:r>
-              <w:t xml:space="preserve"> String)</w:t>
+              <w:t>(</w:t>
+            </w:r>
+            <w:proofErr w:type="gramEnd"/>
+            <w:r>
+              <w:t>price : String)</w:t>
             </w:r>
           </w:p>
           <w:p>
@@ -832,11 +770,11 @@
             </w:r>
             <w:proofErr w:type="spellEnd"/>
             <w:r>
-              <w:t>(quantity :</w:t>
-            </w:r>
-            <w:proofErr w:type="gramEnd"/>
-            <w:r>
-              <w:t xml:space="preserve"> integer)</w:t>
+              <w:t>(</w:t>
+            </w:r>
+            <w:proofErr w:type="gramEnd"/>
+            <w:r>
+              <w:t>quantity : integer)</w:t>
             </w:r>
           </w:p>
           <w:p>
@@ -857,16 +795,13 @@
               <w:t>(</w:t>
             </w:r>
             <w:proofErr w:type="spellStart"/>
+            <w:proofErr w:type="gramEnd"/>
             <w:r>
               <w:t>expirationDate</w:t>
             </w:r>
             <w:proofErr w:type="spellEnd"/>
             <w:r>
-              <w:t xml:space="preserve"> :</w:t>
-            </w:r>
-            <w:proofErr w:type="gramEnd"/>
-            <w:r>
-              <w:t xml:space="preserve"> String)</w:t>
+              <w:t xml:space="preserve"> : String)</w:t>
             </w:r>
           </w:p>
           <w:p>
@@ -884,11 +819,11 @@
             </w:r>
             <w:proofErr w:type="spellEnd"/>
             <w:r>
-              <w:t>(organic :</w:t>
-            </w:r>
-            <w:proofErr w:type="gramEnd"/>
-            <w:r>
-              <w:t xml:space="preserve"> </w:t>
+              <w:t>(</w:t>
+            </w:r>
+            <w:proofErr w:type="gramEnd"/>
+            <w:r>
+              <w:t xml:space="preserve">organic : </w:t>
             </w:r>
             <w:proofErr w:type="spellStart"/>
             <w:r>
@@ -933,7 +868,6 @@
             </w:pPr>
             <w:proofErr w:type="spellStart"/>
             <w:r>
-              <w:lastRenderedPageBreak/>
               <w:t>HouseholdItem</w:t>
             </w:r>
             <w:proofErr w:type="spellEnd"/>
@@ -965,28 +899,6 @@
               <w:t xml:space="preserve"> String</w:t>
             </w:r>
           </w:p>
-          <w:p>
-            <w:pPr>
-              <w:pStyle w:val="ListParagraph"/>
-              <w:numPr>
-                <w:ilvl w:val="0"/>
-                <w:numId w:val="1"/>
-              </w:numPr>
-            </w:pPr>
-            <w:proofErr w:type="gramStart"/>
-            <w:r>
-              <w:t>color :</w:t>
-            </w:r>
-            <w:proofErr w:type="gramEnd"/>
-            <w:r>
-              <w:t xml:space="preserve"> String</w:t>
-            </w:r>
-          </w:p>
-          <w:p>
-            <w:pPr>
-              <w:pStyle w:val="ListParagraph"/>
-            </w:pPr>
-          </w:p>
         </w:tc>
       </w:tr>
       <w:tr>
@@ -1008,51 +920,11 @@
             </w:r>
             <w:proofErr w:type="spellEnd"/>
             <w:r>
-              <w:t>(name :</w:t>
-            </w:r>
-            <w:proofErr w:type="gramEnd"/>
-            <w:r>
-              <w:t xml:space="preserve"> String, </w:t>
-            </w:r>
-            <w:proofErr w:type="gramStart"/>
-            <w:r>
-              <w:t>brand :</w:t>
-            </w:r>
-            <w:proofErr w:type="gramEnd"/>
-            <w:r>
-              <w:t xml:space="preserve"> String, </w:t>
-            </w:r>
-            <w:proofErr w:type="gramStart"/>
-            <w:r>
-              <w:t>price :</w:t>
-            </w:r>
-            <w:proofErr w:type="gramEnd"/>
-            <w:r>
-              <w:t xml:space="preserve"> double, </w:t>
-            </w:r>
-            <w:proofErr w:type="gramStart"/>
-            <w:r>
-              <w:t>quantity :</w:t>
-            </w:r>
-            <w:proofErr w:type="gramEnd"/>
-            <w:r>
-              <w:t xml:space="preserve"> integer, </w:t>
-            </w:r>
-            <w:proofErr w:type="gramStart"/>
-            <w:r>
-              <w:t>material :</w:t>
-            </w:r>
-            <w:proofErr w:type="gramEnd"/>
-            <w:r>
-              <w:t xml:space="preserve"> String, </w:t>
-            </w:r>
-            <w:proofErr w:type="gramStart"/>
-            <w:r>
-              <w:t>color :</w:t>
-            </w:r>
-            <w:proofErr w:type="gramEnd"/>
-            <w:r>
-              <w:t xml:space="preserve"> String)</w:t>
+              <w:t>(</w:t>
+            </w:r>
+            <w:proofErr w:type="gramEnd"/>
+            <w:r>
+              <w:t>name : String, brand : String, price : double, quantity : integer, material : String)</w:t>
             </w:r>
           </w:p>
           <w:p>
@@ -1070,11 +942,11 @@
             </w:r>
             <w:proofErr w:type="spellEnd"/>
             <w:r>
-              <w:t>() :</w:t>
-            </w:r>
-            <w:proofErr w:type="gramEnd"/>
-            <w:r>
-              <w:t xml:space="preserve"> String</w:t>
+              <w:t>(</w:t>
+            </w:r>
+            <w:proofErr w:type="gramEnd"/>
+            <w:r>
+              <w:t>) : String</w:t>
             </w:r>
           </w:p>
           <w:p>
@@ -1092,11 +964,11 @@
             </w:r>
             <w:proofErr w:type="spellEnd"/>
             <w:r>
-              <w:t>() :</w:t>
-            </w:r>
-            <w:proofErr w:type="gramEnd"/>
-            <w:r>
-              <w:t xml:space="preserve"> String</w:t>
+              <w:t>(</w:t>
+            </w:r>
+            <w:proofErr w:type="gramEnd"/>
+            <w:r>
+              <w:t>) : String</w:t>
             </w:r>
           </w:p>
           <w:p>
@@ -1114,11 +986,11 @@
             </w:r>
             <w:proofErr w:type="spellEnd"/>
             <w:r>
-              <w:t>() :</w:t>
-            </w:r>
-            <w:proofErr w:type="gramEnd"/>
-            <w:r>
-              <w:t xml:space="preserve"> double</w:t>
+              <w:t>(</w:t>
+            </w:r>
+            <w:proofErr w:type="gramEnd"/>
+            <w:r>
+              <w:t>) : double</w:t>
             </w:r>
           </w:p>
           <w:p>
@@ -1161,11 +1033,11 @@
             </w:r>
             <w:proofErr w:type="spellEnd"/>
             <w:r>
-              <w:t>() :</w:t>
-            </w:r>
-            <w:proofErr w:type="gramEnd"/>
-            <w:r>
-              <w:t xml:space="preserve"> String</w:t>
+              <w:t>(</w:t>
+            </w:r>
+            <w:proofErr w:type="gramEnd"/>
+            <w:r>
+              <w:t>) : String</w:t>
             </w:r>
           </w:p>
           <w:p>
@@ -1179,15 +1051,15 @@
             <w:proofErr w:type="spellStart"/>
             <w:proofErr w:type="gramStart"/>
             <w:r>
-              <w:t>getColor</w:t>
-            </w:r>
-            <w:proofErr w:type="spellEnd"/>
-            <w:r>
-              <w:t>() :</w:t>
-            </w:r>
-            <w:proofErr w:type="gramEnd"/>
-            <w:r>
-              <w:t xml:space="preserve"> String</w:t>
+              <w:t>setName</w:t>
+            </w:r>
+            <w:proofErr w:type="spellEnd"/>
+            <w:r>
+              <w:t>(</w:t>
+            </w:r>
+            <w:proofErr w:type="gramEnd"/>
+            <w:r>
+              <w:t>name : String)</w:t>
             </w:r>
           </w:p>
           <w:p>
@@ -1201,15 +1073,15 @@
             <w:proofErr w:type="spellStart"/>
             <w:proofErr w:type="gramStart"/>
             <w:r>
-              <w:t>setName</w:t>
-            </w:r>
-            <w:proofErr w:type="spellEnd"/>
-            <w:r>
-              <w:t>(name :</w:t>
-            </w:r>
-            <w:proofErr w:type="gramEnd"/>
-            <w:r>
-              <w:t xml:space="preserve"> String)</w:t>
+              <w:t>setBrand</w:t>
+            </w:r>
+            <w:proofErr w:type="spellEnd"/>
+            <w:r>
+              <w:t>(</w:t>
+            </w:r>
+            <w:proofErr w:type="gramEnd"/>
+            <w:r>
+              <w:t>brand : String)</w:t>
             </w:r>
           </w:p>
           <w:p>
@@ -1223,15 +1095,15 @@
             <w:proofErr w:type="spellStart"/>
             <w:proofErr w:type="gramStart"/>
             <w:r>
-              <w:t>setBrand</w:t>
-            </w:r>
-            <w:proofErr w:type="spellEnd"/>
-            <w:r>
-              <w:t>(brand :</w:t>
-            </w:r>
-            <w:proofErr w:type="gramEnd"/>
-            <w:r>
-              <w:t xml:space="preserve"> String)</w:t>
+              <w:t>setPrice</w:t>
+            </w:r>
+            <w:proofErr w:type="spellEnd"/>
+            <w:r>
+              <w:t>(</w:t>
+            </w:r>
+            <w:proofErr w:type="gramEnd"/>
+            <w:r>
+              <w:t>price : String)</w:t>
             </w:r>
           </w:p>
           <w:p>
@@ -1245,15 +1117,15 @@
             <w:proofErr w:type="spellStart"/>
             <w:proofErr w:type="gramStart"/>
             <w:r>
-              <w:t>setPrice</w:t>
-            </w:r>
-            <w:proofErr w:type="spellEnd"/>
-            <w:r>
-              <w:t>(price :</w:t>
-            </w:r>
-            <w:proofErr w:type="gramEnd"/>
-            <w:r>
-              <w:t xml:space="preserve"> String)</w:t>
+              <w:t>setQuantity</w:t>
+            </w:r>
+            <w:proofErr w:type="spellEnd"/>
+            <w:r>
+              <w:t>(</w:t>
+            </w:r>
+            <w:proofErr w:type="gramEnd"/>
+            <w:r>
+              <w:t>quantity : integer)</w:t>
             </w:r>
           </w:p>
           <w:p>
@@ -1267,60 +1139,21 @@
             <w:proofErr w:type="spellStart"/>
             <w:proofErr w:type="gramStart"/>
             <w:r>
-              <w:t>setQuantity</w:t>
-            </w:r>
-            <w:proofErr w:type="spellEnd"/>
-            <w:r>
-              <w:t>(quantity :</w:t>
-            </w:r>
-            <w:proofErr w:type="gramEnd"/>
-            <w:r>
-              <w:t xml:space="preserve"> integer)</w:t>
-            </w:r>
-          </w:p>
-          <w:p>
-            <w:pPr>
-              <w:pStyle w:val="ListParagraph"/>
-              <w:numPr>
-                <w:ilvl w:val="0"/>
-                <w:numId w:val="4"/>
-              </w:numPr>
-            </w:pPr>
-            <w:proofErr w:type="spellStart"/>
-            <w:proofErr w:type="gramStart"/>
-            <w:r>
               <w:t>setMaterial</w:t>
             </w:r>
             <w:proofErr w:type="spellEnd"/>
             <w:r>
-              <w:t>(material :</w:t>
-            </w:r>
-            <w:proofErr w:type="gramEnd"/>
-            <w:r>
-              <w:t xml:space="preserve"> String)</w:t>
-            </w:r>
-          </w:p>
-          <w:p>
-            <w:pPr>
-              <w:pStyle w:val="ListParagraph"/>
-              <w:numPr>
-                <w:ilvl w:val="0"/>
-                <w:numId w:val="4"/>
-              </w:numPr>
-            </w:pPr>
-            <w:proofErr w:type="spellStart"/>
-            <w:proofErr w:type="gramStart"/>
-            <w:r>
-              <w:t>setColor</w:t>
-            </w:r>
-            <w:proofErr w:type="spellEnd"/>
-            <w:r>
-              <w:t>(color :</w:t>
-            </w:r>
-            <w:proofErr w:type="gramEnd"/>
-            <w:r>
-              <w:t xml:space="preserve"> String)</w:t>
-            </w:r>
+              <w:t>(</w:t>
+            </w:r>
+            <w:proofErr w:type="gramEnd"/>
+            <w:r>
+              <w:t>material : String)</w:t>
+            </w:r>
+          </w:p>
+          <w:p>
+            <w:pPr>
+              <w:pStyle w:val="ListParagraph"/>
+            </w:pPr>
           </w:p>
           <w:p>
             <w:pPr>
@@ -1442,59 +1275,11 @@
             </w:r>
             <w:proofErr w:type="spellEnd"/>
             <w:r>
-              <w:t>(name :</w:t>
-            </w:r>
-            <w:proofErr w:type="gramEnd"/>
-            <w:r>
-              <w:t xml:space="preserve"> String, </w:t>
-            </w:r>
-            <w:proofErr w:type="gramStart"/>
-            <w:r>
-              <w:t>brand :</w:t>
-            </w:r>
-            <w:proofErr w:type="gramEnd"/>
-            <w:r>
-              <w:t xml:space="preserve"> String, </w:t>
-            </w:r>
-            <w:proofErr w:type="gramStart"/>
-            <w:r>
-              <w:t>price :</w:t>
-            </w:r>
-            <w:proofErr w:type="gramEnd"/>
-            <w:r>
-              <w:t xml:space="preserve"> double, </w:t>
-            </w:r>
-            <w:proofErr w:type="gramStart"/>
-            <w:r>
-              <w:t>quantity :</w:t>
-            </w:r>
-            <w:proofErr w:type="gramEnd"/>
-            <w:r>
-              <w:t xml:space="preserve"> integer, </w:t>
-            </w:r>
-            <w:proofErr w:type="gramStart"/>
-            <w:r>
-              <w:t>size :</w:t>
-            </w:r>
-            <w:proofErr w:type="gramEnd"/>
-            <w:r>
-              <w:t xml:space="preserve"> String, </w:t>
-            </w:r>
-            <w:proofErr w:type="gramStart"/>
-            <w:r>
-              <w:t>color :</w:t>
-            </w:r>
-            <w:proofErr w:type="gramEnd"/>
-            <w:r>
-              <w:t xml:space="preserve"> String, </w:t>
-            </w:r>
-            <w:proofErr w:type="gramStart"/>
-            <w:r>
-              <w:t>material :</w:t>
-            </w:r>
-            <w:proofErr w:type="gramEnd"/>
-            <w:r>
-              <w:t xml:space="preserve"> String)</w:t>
+              <w:t>(</w:t>
+            </w:r>
+            <w:proofErr w:type="gramEnd"/>
+            <w:r>
+              <w:t>name : String, brand : String, price : double, quantity : integer, size : String, color : String, material : String)</w:t>
             </w:r>
           </w:p>
           <w:p>
@@ -1512,11 +1297,11 @@
             </w:r>
             <w:proofErr w:type="spellEnd"/>
             <w:r>
-              <w:t>() :</w:t>
-            </w:r>
-            <w:proofErr w:type="gramEnd"/>
-            <w:r>
-              <w:t xml:space="preserve"> String</w:t>
+              <w:t>(</w:t>
+            </w:r>
+            <w:proofErr w:type="gramEnd"/>
+            <w:r>
+              <w:t>) : String</w:t>
             </w:r>
           </w:p>
           <w:p>
@@ -1534,11 +1319,11 @@
             </w:r>
             <w:proofErr w:type="spellEnd"/>
             <w:r>
-              <w:t>() :</w:t>
-            </w:r>
-            <w:proofErr w:type="gramEnd"/>
-            <w:r>
-              <w:t xml:space="preserve"> String</w:t>
+              <w:t>(</w:t>
+            </w:r>
+            <w:proofErr w:type="gramEnd"/>
+            <w:r>
+              <w:t>) : String</w:t>
             </w:r>
           </w:p>
           <w:p>
@@ -1556,11 +1341,11 @@
             </w:r>
             <w:proofErr w:type="spellEnd"/>
             <w:r>
-              <w:t>() :</w:t>
-            </w:r>
-            <w:proofErr w:type="gramEnd"/>
-            <w:r>
-              <w:t xml:space="preserve"> double</w:t>
+              <w:t>(</w:t>
+            </w:r>
+            <w:proofErr w:type="gramEnd"/>
+            <w:r>
+              <w:t>) : double</w:t>
             </w:r>
           </w:p>
           <w:p>
@@ -1603,11 +1388,11 @@
             </w:r>
             <w:proofErr w:type="spellEnd"/>
             <w:r>
-              <w:t>() :</w:t>
-            </w:r>
-            <w:proofErr w:type="gramEnd"/>
-            <w:r>
-              <w:t xml:space="preserve"> String</w:t>
+              <w:t>(</w:t>
+            </w:r>
+            <w:proofErr w:type="gramEnd"/>
+            <w:r>
+              <w:t>) : String</w:t>
             </w:r>
           </w:p>
           <w:p>
@@ -1625,11 +1410,11 @@
             </w:r>
             <w:proofErr w:type="spellEnd"/>
             <w:r>
-              <w:t>() :</w:t>
-            </w:r>
-            <w:proofErr w:type="gramEnd"/>
-            <w:r>
-              <w:t xml:space="preserve"> String</w:t>
+              <w:t>(</w:t>
+            </w:r>
+            <w:proofErr w:type="gramEnd"/>
+            <w:r>
+              <w:t>) : String</w:t>
             </w:r>
           </w:p>
           <w:p>
@@ -1647,11 +1432,11 @@
             </w:r>
             <w:proofErr w:type="spellEnd"/>
             <w:r>
-              <w:t>() :</w:t>
-            </w:r>
-            <w:proofErr w:type="gramEnd"/>
-            <w:r>
-              <w:t xml:space="preserve"> String</w:t>
+              <w:t>(</w:t>
+            </w:r>
+            <w:proofErr w:type="gramEnd"/>
+            <w:r>
+              <w:t>) : String</w:t>
             </w:r>
           </w:p>
           <w:p>
@@ -1669,11 +1454,11 @@
             </w:r>
             <w:proofErr w:type="spellEnd"/>
             <w:r>
-              <w:t>(name :</w:t>
-            </w:r>
-            <w:proofErr w:type="gramEnd"/>
-            <w:r>
-              <w:t xml:space="preserve"> String)</w:t>
+              <w:t>(</w:t>
+            </w:r>
+            <w:proofErr w:type="gramEnd"/>
+            <w:r>
+              <w:t>name : String)</w:t>
             </w:r>
           </w:p>
           <w:p>
@@ -1691,11 +1476,11 @@
             </w:r>
             <w:proofErr w:type="spellEnd"/>
             <w:r>
-              <w:t>(brand :</w:t>
-            </w:r>
-            <w:proofErr w:type="gramEnd"/>
-            <w:r>
-              <w:t xml:space="preserve"> String)</w:t>
+              <w:t>(</w:t>
+            </w:r>
+            <w:proofErr w:type="gramEnd"/>
+            <w:r>
+              <w:t>brand : String)</w:t>
             </w:r>
           </w:p>
           <w:p>
@@ -1713,11 +1498,11 @@
             </w:r>
             <w:proofErr w:type="spellEnd"/>
             <w:r>
-              <w:t>(price :</w:t>
-            </w:r>
-            <w:proofErr w:type="gramEnd"/>
-            <w:r>
-              <w:t xml:space="preserve"> String) </w:t>
+              <w:t>(</w:t>
+            </w:r>
+            <w:proofErr w:type="gramEnd"/>
+            <w:r>
+              <w:t xml:space="preserve">price : String) </w:t>
             </w:r>
           </w:p>
           <w:p>
@@ -1735,11 +1520,11 @@
             </w:r>
             <w:proofErr w:type="spellEnd"/>
             <w:r>
-              <w:t>(quantity :</w:t>
-            </w:r>
-            <w:proofErr w:type="gramEnd"/>
-            <w:r>
-              <w:t xml:space="preserve"> integer)</w:t>
+              <w:t>(</w:t>
+            </w:r>
+            <w:proofErr w:type="gramEnd"/>
+            <w:r>
+              <w:t>quantity : integer)</w:t>
             </w:r>
           </w:p>
           <w:p>
@@ -1757,11 +1542,11 @@
             </w:r>
             <w:proofErr w:type="spellEnd"/>
             <w:r>
-              <w:t>(size :</w:t>
-            </w:r>
-            <w:proofErr w:type="gramEnd"/>
-            <w:r>
-              <w:t xml:space="preserve"> String)</w:t>
+              <w:t>(</w:t>
+            </w:r>
+            <w:proofErr w:type="gramEnd"/>
+            <w:r>
+              <w:t>size : String)</w:t>
             </w:r>
           </w:p>
           <w:p>
@@ -1779,11 +1564,11 @@
             </w:r>
             <w:proofErr w:type="spellEnd"/>
             <w:r>
-              <w:t>(color :</w:t>
-            </w:r>
-            <w:proofErr w:type="gramEnd"/>
-            <w:r>
-              <w:t xml:space="preserve"> String)</w:t>
+              <w:t>(</w:t>
+            </w:r>
+            <w:proofErr w:type="gramEnd"/>
+            <w:r>
+              <w:t>color : String)</w:t>
             </w:r>
           </w:p>
           <w:p>
@@ -1801,16 +1586,28 @@
             </w:r>
             <w:proofErr w:type="spellEnd"/>
             <w:r>
-              <w:t>(material :</w:t>
-            </w:r>
-            <w:proofErr w:type="gramEnd"/>
-            <w:r>
-              <w:t xml:space="preserve"> String)</w:t>
+              <w:t>(</w:t>
+            </w:r>
+            <w:proofErr w:type="gramEnd"/>
+            <w:r>
+              <w:t>material : String)</w:t>
             </w:r>
           </w:p>
           <w:p/>
         </w:tc>
       </w:tr>
+    </w:tbl>
+    <w:p/>
+    <w:p/>
+    <w:tbl>
+      <w:tblPr>
+        <w:tblStyle w:val="TableGrid"/>
+        <w:tblW w:w="0" w:type="auto"/>
+        <w:tblLook w:val="04A0" w:firstRow="1" w:lastRow="0" w:firstColumn="1" w:lastColumn="0" w:noHBand="0" w:noVBand="1"/>
+      </w:tblPr>
+      <w:tblGrid>
+        <w:gridCol w:w="9350"/>
+      </w:tblGrid>
       <w:tr>
         <w:trPr>
           <w:trHeight w:val="432"/>
@@ -1826,7 +1623,6 @@
             </w:pPr>
             <w:proofErr w:type="spellStart"/>
             <w:r>
-              <w:lastRenderedPageBreak/>
               <w:t>ElectronicItem</w:t>
             </w:r>
             <w:proofErr w:type="spellEnd"/>
@@ -1863,11 +1659,6 @@
               <w:t xml:space="preserve"> integer</w:t>
             </w:r>
           </w:p>
-          <w:p>
-            <w:pPr>
-              <w:pStyle w:val="ListParagraph"/>
-            </w:pPr>
-          </w:p>
         </w:tc>
       </w:tr>
       <w:tr>
@@ -1879,13 +1670,2009 @@
             <w:tcW w:w="9350" w:type="dxa"/>
           </w:tcPr>
           <w:p>
-            <w:r>
-              <w:t>&lt;&lt;Constructor&gt;&gt; ElectronicItem</w:t>
-            </w:r>
-          </w:p>
+            <w:pPr>
+              <w:ind w:left="360"/>
+            </w:pPr>
+            <w:r>
+              <w:t xml:space="preserve">&lt;&lt;Constructor&gt;&gt; </w:t>
+            </w:r>
+            <w:proofErr w:type="spellStart"/>
+            <w:proofErr w:type="gramStart"/>
+            <w:r>
+              <w:t>ElectronicItem</w:t>
+            </w:r>
+            <w:proofErr w:type="spellEnd"/>
+            <w:r>
+              <w:t>(</w:t>
+            </w:r>
+            <w:proofErr w:type="gramEnd"/>
+            <w:r>
+              <w:t>name : String, brand : String, price : double, quantity : integer</w:t>
+            </w:r>
+            <w:r>
+              <w:t xml:space="preserve"> </w:t>
+            </w:r>
+            <w:proofErr w:type="spellStart"/>
+            <w:r>
+              <w:t>warrentyMonths</w:t>
+            </w:r>
+            <w:proofErr w:type="spellEnd"/>
+            <w:r>
+              <w:t>: Integer)</w:t>
+            </w:r>
+          </w:p>
+          <w:p>
+            <w:pPr>
+              <w:pStyle w:val="ListParagraph"/>
+              <w:numPr>
+                <w:ilvl w:val="0"/>
+                <w:numId w:val="2"/>
+              </w:numPr>
+            </w:pPr>
+            <w:proofErr w:type="spellStart"/>
+            <w:proofErr w:type="gramStart"/>
+            <w:r>
+              <w:t>getName</w:t>
+            </w:r>
+            <w:proofErr w:type="spellEnd"/>
+            <w:r>
+              <w:t>(</w:t>
+            </w:r>
+            <w:proofErr w:type="gramEnd"/>
+            <w:r>
+              <w:t>) : String</w:t>
+            </w:r>
+          </w:p>
+          <w:p>
+            <w:pPr>
+              <w:pStyle w:val="ListParagraph"/>
+              <w:numPr>
+                <w:ilvl w:val="0"/>
+                <w:numId w:val="2"/>
+              </w:numPr>
+            </w:pPr>
+            <w:proofErr w:type="spellStart"/>
+            <w:proofErr w:type="gramStart"/>
+            <w:r>
+              <w:t>getBrand</w:t>
+            </w:r>
+            <w:proofErr w:type="spellEnd"/>
+            <w:r>
+              <w:t>(</w:t>
+            </w:r>
+            <w:proofErr w:type="gramEnd"/>
+            <w:r>
+              <w:t>) : String</w:t>
+            </w:r>
+          </w:p>
+          <w:p>
+            <w:pPr>
+              <w:pStyle w:val="ListParagraph"/>
+              <w:numPr>
+                <w:ilvl w:val="0"/>
+                <w:numId w:val="2"/>
+              </w:numPr>
+            </w:pPr>
+            <w:proofErr w:type="spellStart"/>
+            <w:proofErr w:type="gramStart"/>
+            <w:r>
+              <w:t>getPrice</w:t>
+            </w:r>
+            <w:proofErr w:type="spellEnd"/>
+            <w:r>
+              <w:t>(</w:t>
+            </w:r>
+            <w:proofErr w:type="gramEnd"/>
+            <w:r>
+              <w:t>) : double</w:t>
+            </w:r>
+          </w:p>
+          <w:p>
+            <w:pPr>
+              <w:pStyle w:val="ListParagraph"/>
+              <w:numPr>
+                <w:ilvl w:val="0"/>
+                <w:numId w:val="2"/>
+              </w:numPr>
+            </w:pPr>
+            <w:proofErr w:type="spellStart"/>
+            <w:r>
+              <w:t>getQuantity</w:t>
+            </w:r>
+            <w:proofErr w:type="spellEnd"/>
+            <w:r>
+              <w:t xml:space="preserve"> (</w:t>
+            </w:r>
+            <w:proofErr w:type="gramStart"/>
+            <w:r>
+              <w:t>) :</w:t>
+            </w:r>
+            <w:proofErr w:type="gramEnd"/>
+            <w:r>
+              <w:t xml:space="preserve"> integer</w:t>
+            </w:r>
+          </w:p>
+          <w:p>
+            <w:pPr>
+              <w:pStyle w:val="ListParagraph"/>
+              <w:numPr>
+                <w:ilvl w:val="0"/>
+                <w:numId w:val="2"/>
+              </w:numPr>
+            </w:pPr>
+            <w:proofErr w:type="spellStart"/>
+            <w:proofErr w:type="gramStart"/>
+            <w:r>
+              <w:t>getwarrentyMonths</w:t>
+            </w:r>
+            <w:proofErr w:type="spellEnd"/>
+            <w:r>
+              <w:t>(</w:t>
+            </w:r>
+            <w:proofErr w:type="gramEnd"/>
+            <w:r>
+              <w:t>) : int</w:t>
+            </w:r>
+          </w:p>
+          <w:p>
+            <w:pPr>
+              <w:pStyle w:val="ListParagraph"/>
+              <w:numPr>
+                <w:ilvl w:val="0"/>
+                <w:numId w:val="2"/>
+              </w:numPr>
+            </w:pPr>
+            <w:proofErr w:type="spellStart"/>
+            <w:proofErr w:type="gramStart"/>
+            <w:r>
+              <w:t>setName</w:t>
+            </w:r>
+            <w:proofErr w:type="spellEnd"/>
+            <w:r>
+              <w:t>(</w:t>
+            </w:r>
+            <w:proofErr w:type="gramEnd"/>
+            <w:r>
+              <w:t>name : String)</w:t>
+            </w:r>
+          </w:p>
+          <w:p>
+            <w:pPr>
+              <w:pStyle w:val="ListParagraph"/>
+              <w:numPr>
+                <w:ilvl w:val="0"/>
+                <w:numId w:val="2"/>
+              </w:numPr>
+            </w:pPr>
+            <w:proofErr w:type="spellStart"/>
+            <w:proofErr w:type="gramStart"/>
+            <w:r>
+              <w:t>setBrand</w:t>
+            </w:r>
+            <w:proofErr w:type="spellEnd"/>
+            <w:r>
+              <w:t>(</w:t>
+            </w:r>
+            <w:proofErr w:type="gramEnd"/>
+            <w:r>
+              <w:t>brand : String)</w:t>
+            </w:r>
+          </w:p>
+          <w:p>
+            <w:pPr>
+              <w:pStyle w:val="ListParagraph"/>
+              <w:numPr>
+                <w:ilvl w:val="0"/>
+                <w:numId w:val="2"/>
+              </w:numPr>
+            </w:pPr>
+            <w:proofErr w:type="spellStart"/>
+            <w:proofErr w:type="gramStart"/>
+            <w:r>
+              <w:t>setPrice</w:t>
+            </w:r>
+            <w:proofErr w:type="spellEnd"/>
+            <w:r>
+              <w:t>(</w:t>
+            </w:r>
+            <w:proofErr w:type="gramEnd"/>
+            <w:r>
+              <w:t>price : String)</w:t>
+            </w:r>
+          </w:p>
+          <w:p>
+            <w:pPr>
+              <w:pStyle w:val="ListParagraph"/>
+              <w:numPr>
+                <w:ilvl w:val="0"/>
+                <w:numId w:val="2"/>
+              </w:numPr>
+            </w:pPr>
+            <w:proofErr w:type="spellStart"/>
+            <w:proofErr w:type="gramStart"/>
+            <w:r>
+              <w:t>setQuantity</w:t>
+            </w:r>
+            <w:proofErr w:type="spellEnd"/>
+            <w:r>
+              <w:t>(</w:t>
+            </w:r>
+            <w:proofErr w:type="gramEnd"/>
+            <w:r>
+              <w:t>quantity : integer)</w:t>
+            </w:r>
+          </w:p>
+          <w:p>
+            <w:pPr>
+              <w:pStyle w:val="ListParagraph"/>
+              <w:numPr>
+                <w:ilvl w:val="0"/>
+                <w:numId w:val="2"/>
+              </w:numPr>
+            </w:pPr>
+            <w:proofErr w:type="spellStart"/>
+            <w:proofErr w:type="gramStart"/>
+            <w:r>
+              <w:t>setwarrentyMonths</w:t>
+            </w:r>
+            <w:proofErr w:type="spellEnd"/>
+            <w:r>
+              <w:t>(</w:t>
+            </w:r>
+            <w:proofErr w:type="spellStart"/>
+            <w:proofErr w:type="gramEnd"/>
+            <w:r>
+              <w:t>warrentyMonths</w:t>
+            </w:r>
+            <w:proofErr w:type="spellEnd"/>
+            <w:r>
+              <w:t xml:space="preserve"> : integer)</w:t>
+            </w:r>
+          </w:p>
+          <w:p/>
         </w:tc>
       </w:tr>
     </w:tbl>
+    <w:p/>
+    <w:tbl>
+      <w:tblPr>
+        <w:tblStyle w:val="TableGrid"/>
+        <w:tblW w:w="0" w:type="auto"/>
+        <w:tblLook w:val="04A0" w:firstRow="1" w:lastRow="0" w:firstColumn="1" w:lastColumn="0" w:noHBand="0" w:noVBand="1"/>
+      </w:tblPr>
+      <w:tblGrid>
+        <w:gridCol w:w="9350"/>
+      </w:tblGrid>
+      <w:tr>
+        <w:trPr>
+          <w:trHeight w:val="432"/>
+        </w:trPr>
+        <w:tc>
+          <w:tcPr>
+            <w:tcW w:w="9350" w:type="dxa"/>
+            <w:vAlign w:val="center"/>
+          </w:tcPr>
+          <w:p>
+            <w:pPr>
+              <w:jc w:val="center"/>
+            </w:pPr>
+            <w:proofErr w:type="spellStart"/>
+            <w:r>
+              <w:t>ShelfStable</w:t>
+            </w:r>
+            <w:proofErr w:type="spellEnd"/>
+          </w:p>
+        </w:tc>
+      </w:tr>
+      <w:tr>
+        <w:trPr>
+          <w:trHeight w:val="432"/>
+        </w:trPr>
+        <w:tc>
+          <w:tcPr>
+            <w:tcW w:w="9350" w:type="dxa"/>
+          </w:tcPr>
+          <w:p>
+            <w:pPr>
+              <w:pStyle w:val="ListParagraph"/>
+              <w:numPr>
+                <w:ilvl w:val="0"/>
+                <w:numId w:val="1"/>
+              </w:numPr>
+            </w:pPr>
+            <w:proofErr w:type="spellStart"/>
+            <w:proofErr w:type="gramStart"/>
+            <w:r>
+              <w:t>shelfLife</w:t>
+            </w:r>
+            <w:proofErr w:type="spellEnd"/>
+            <w:r>
+              <w:t xml:space="preserve"> :</w:t>
+            </w:r>
+            <w:proofErr w:type="gramEnd"/>
+            <w:r>
+              <w:t xml:space="preserve"> integer</w:t>
+            </w:r>
+          </w:p>
+        </w:tc>
+      </w:tr>
+      <w:tr>
+        <w:trPr>
+          <w:trHeight w:val="432"/>
+        </w:trPr>
+        <w:tc>
+          <w:tcPr>
+            <w:tcW w:w="9350" w:type="dxa"/>
+          </w:tcPr>
+          <w:p>
+            <w:r>
+              <w:t xml:space="preserve">       &lt;&lt;constructor&gt;&gt; </w:t>
+            </w:r>
+            <w:proofErr w:type="spellStart"/>
+            <w:proofErr w:type="gramStart"/>
+            <w:r>
+              <w:t>ShelfStable</w:t>
+            </w:r>
+            <w:proofErr w:type="spellEnd"/>
+            <w:r>
+              <w:t>(</w:t>
+            </w:r>
+            <w:proofErr w:type="gramEnd"/>
+            <w:r>
+              <w:t xml:space="preserve">name : String, brand : String, price : double, quantity : integer, </w:t>
+            </w:r>
+            <w:proofErr w:type="spellStart"/>
+            <w:r>
+              <w:t>expirationDate</w:t>
+            </w:r>
+            <w:proofErr w:type="spellEnd"/>
+            <w:r>
+              <w:t xml:space="preserve"> : String, organic : </w:t>
+            </w:r>
+            <w:proofErr w:type="spellStart"/>
+            <w:r>
+              <w:t>boolean</w:t>
+            </w:r>
+            <w:proofErr w:type="spellEnd"/>
+            <w:r>
+              <w:t>)</w:t>
+            </w:r>
+          </w:p>
+          <w:p>
+            <w:pPr>
+              <w:pStyle w:val="ListParagraph"/>
+              <w:numPr>
+                <w:ilvl w:val="0"/>
+                <w:numId w:val="3"/>
+              </w:numPr>
+            </w:pPr>
+            <w:proofErr w:type="spellStart"/>
+            <w:proofErr w:type="gramStart"/>
+            <w:r>
+              <w:t>getName</w:t>
+            </w:r>
+            <w:proofErr w:type="spellEnd"/>
+            <w:r>
+              <w:t>(</w:t>
+            </w:r>
+            <w:proofErr w:type="gramEnd"/>
+            <w:r>
+              <w:t>) : String</w:t>
+            </w:r>
+          </w:p>
+          <w:p>
+            <w:pPr>
+              <w:pStyle w:val="ListParagraph"/>
+              <w:numPr>
+                <w:ilvl w:val="0"/>
+                <w:numId w:val="3"/>
+              </w:numPr>
+            </w:pPr>
+            <w:proofErr w:type="spellStart"/>
+            <w:proofErr w:type="gramStart"/>
+            <w:r>
+              <w:t>getBrand</w:t>
+            </w:r>
+            <w:proofErr w:type="spellEnd"/>
+            <w:r>
+              <w:t>(</w:t>
+            </w:r>
+            <w:proofErr w:type="gramEnd"/>
+            <w:r>
+              <w:t>) : String</w:t>
+            </w:r>
+          </w:p>
+          <w:p>
+            <w:pPr>
+              <w:pStyle w:val="ListParagraph"/>
+              <w:numPr>
+                <w:ilvl w:val="0"/>
+                <w:numId w:val="3"/>
+              </w:numPr>
+            </w:pPr>
+            <w:proofErr w:type="spellStart"/>
+            <w:proofErr w:type="gramStart"/>
+            <w:r>
+              <w:t>getPrice</w:t>
+            </w:r>
+            <w:proofErr w:type="spellEnd"/>
+            <w:r>
+              <w:t>(</w:t>
+            </w:r>
+            <w:proofErr w:type="gramEnd"/>
+            <w:r>
+              <w:t>) : double</w:t>
+            </w:r>
+          </w:p>
+          <w:p>
+            <w:pPr>
+              <w:pStyle w:val="ListParagraph"/>
+              <w:numPr>
+                <w:ilvl w:val="0"/>
+                <w:numId w:val="3"/>
+              </w:numPr>
+            </w:pPr>
+            <w:proofErr w:type="spellStart"/>
+            <w:proofErr w:type="gramStart"/>
+            <w:r>
+              <w:t>getQuantity</w:t>
+            </w:r>
+            <w:proofErr w:type="spellEnd"/>
+            <w:r>
+              <w:t>(</w:t>
+            </w:r>
+            <w:proofErr w:type="gramEnd"/>
+            <w:r>
+              <w:t>) : integer</w:t>
+            </w:r>
+          </w:p>
+          <w:p>
+            <w:pPr>
+              <w:pStyle w:val="ListParagraph"/>
+              <w:numPr>
+                <w:ilvl w:val="0"/>
+                <w:numId w:val="3"/>
+              </w:numPr>
+            </w:pPr>
+            <w:proofErr w:type="spellStart"/>
+            <w:proofErr w:type="gramStart"/>
+            <w:r>
+              <w:t>getExpirationDate</w:t>
+            </w:r>
+            <w:proofErr w:type="spellEnd"/>
+            <w:r>
+              <w:t>(</w:t>
+            </w:r>
+            <w:proofErr w:type="gramEnd"/>
+            <w:r>
+              <w:t>) : String</w:t>
+            </w:r>
+          </w:p>
+          <w:p>
+            <w:pPr>
+              <w:pStyle w:val="ListParagraph"/>
+              <w:numPr>
+                <w:ilvl w:val="0"/>
+                <w:numId w:val="3"/>
+              </w:numPr>
+            </w:pPr>
+            <w:proofErr w:type="spellStart"/>
+            <w:proofErr w:type="gramStart"/>
+            <w:r>
+              <w:t>getOrganic</w:t>
+            </w:r>
+            <w:proofErr w:type="spellEnd"/>
+            <w:r>
+              <w:t>(</w:t>
+            </w:r>
+            <w:proofErr w:type="gramEnd"/>
+            <w:r>
+              <w:t xml:space="preserve">) : </w:t>
+            </w:r>
+            <w:r>
+              <w:t>Boolean</w:t>
+            </w:r>
+          </w:p>
+          <w:p>
+            <w:pPr>
+              <w:pStyle w:val="ListParagraph"/>
+              <w:numPr>
+                <w:ilvl w:val="0"/>
+                <w:numId w:val="3"/>
+              </w:numPr>
+            </w:pPr>
+            <w:proofErr w:type="spellStart"/>
+            <w:proofErr w:type="gramStart"/>
+            <w:r>
+              <w:t>getShelfLife</w:t>
+            </w:r>
+            <w:proofErr w:type="spellEnd"/>
+            <w:r>
+              <w:t>(</w:t>
+            </w:r>
+            <w:proofErr w:type="gramEnd"/>
+            <w:r>
+              <w:t>): Int</w:t>
+            </w:r>
+          </w:p>
+          <w:p>
+            <w:pPr>
+              <w:pStyle w:val="ListParagraph"/>
+              <w:numPr>
+                <w:ilvl w:val="0"/>
+                <w:numId w:val="3"/>
+              </w:numPr>
+            </w:pPr>
+            <w:proofErr w:type="spellStart"/>
+            <w:proofErr w:type="gramStart"/>
+            <w:r>
+              <w:t>setName</w:t>
+            </w:r>
+            <w:proofErr w:type="spellEnd"/>
+            <w:r>
+              <w:t>(</w:t>
+            </w:r>
+            <w:proofErr w:type="gramEnd"/>
+            <w:r>
+              <w:t>name : String)</w:t>
+            </w:r>
+          </w:p>
+          <w:p>
+            <w:pPr>
+              <w:pStyle w:val="ListParagraph"/>
+              <w:numPr>
+                <w:ilvl w:val="0"/>
+                <w:numId w:val="3"/>
+              </w:numPr>
+            </w:pPr>
+            <w:proofErr w:type="spellStart"/>
+            <w:proofErr w:type="gramStart"/>
+            <w:r>
+              <w:t>setBrand</w:t>
+            </w:r>
+            <w:proofErr w:type="spellEnd"/>
+            <w:r>
+              <w:t>(</w:t>
+            </w:r>
+            <w:proofErr w:type="gramEnd"/>
+            <w:r>
+              <w:t>brand : String)</w:t>
+            </w:r>
+          </w:p>
+          <w:p>
+            <w:pPr>
+              <w:pStyle w:val="ListParagraph"/>
+              <w:numPr>
+                <w:ilvl w:val="0"/>
+                <w:numId w:val="3"/>
+              </w:numPr>
+            </w:pPr>
+            <w:proofErr w:type="spellStart"/>
+            <w:proofErr w:type="gramStart"/>
+            <w:r>
+              <w:t>setPrice</w:t>
+            </w:r>
+            <w:proofErr w:type="spellEnd"/>
+            <w:r>
+              <w:t>(</w:t>
+            </w:r>
+            <w:proofErr w:type="gramEnd"/>
+            <w:r>
+              <w:t>price : String)</w:t>
+            </w:r>
+          </w:p>
+          <w:p>
+            <w:pPr>
+              <w:pStyle w:val="ListParagraph"/>
+              <w:numPr>
+                <w:ilvl w:val="0"/>
+                <w:numId w:val="3"/>
+              </w:numPr>
+            </w:pPr>
+            <w:proofErr w:type="spellStart"/>
+            <w:proofErr w:type="gramStart"/>
+            <w:r>
+              <w:t>setQuantity</w:t>
+            </w:r>
+            <w:proofErr w:type="spellEnd"/>
+            <w:r>
+              <w:t>(</w:t>
+            </w:r>
+            <w:proofErr w:type="gramEnd"/>
+            <w:r>
+              <w:t>quantity : integer)</w:t>
+            </w:r>
+          </w:p>
+          <w:p>
+            <w:pPr>
+              <w:pStyle w:val="ListParagraph"/>
+              <w:numPr>
+                <w:ilvl w:val="0"/>
+                <w:numId w:val="3"/>
+              </w:numPr>
+            </w:pPr>
+            <w:proofErr w:type="spellStart"/>
+            <w:proofErr w:type="gramStart"/>
+            <w:r>
+              <w:t>setExpirationDate</w:t>
+            </w:r>
+            <w:proofErr w:type="spellEnd"/>
+            <w:r>
+              <w:t>(</w:t>
+            </w:r>
+            <w:proofErr w:type="spellStart"/>
+            <w:proofErr w:type="gramEnd"/>
+            <w:r>
+              <w:t>expirationDate</w:t>
+            </w:r>
+            <w:proofErr w:type="spellEnd"/>
+            <w:r>
+              <w:t xml:space="preserve"> : String)</w:t>
+            </w:r>
+          </w:p>
+          <w:p>
+            <w:pPr>
+              <w:pStyle w:val="ListParagraph"/>
+              <w:numPr>
+                <w:ilvl w:val="0"/>
+                <w:numId w:val="3"/>
+              </w:numPr>
+            </w:pPr>
+            <w:proofErr w:type="spellStart"/>
+            <w:proofErr w:type="gramStart"/>
+            <w:r>
+              <w:t>setOrganic</w:t>
+            </w:r>
+            <w:proofErr w:type="spellEnd"/>
+            <w:r>
+              <w:t>(</w:t>
+            </w:r>
+            <w:proofErr w:type="gramEnd"/>
+            <w:r>
+              <w:t xml:space="preserve">organic : </w:t>
+            </w:r>
+            <w:proofErr w:type="spellStart"/>
+            <w:r>
+              <w:t>boolean</w:t>
+            </w:r>
+            <w:proofErr w:type="spellEnd"/>
+            <w:r>
+              <w:t>)</w:t>
+            </w:r>
+          </w:p>
+          <w:p>
+            <w:pPr>
+              <w:pStyle w:val="ListParagraph"/>
+              <w:numPr>
+                <w:ilvl w:val="0"/>
+                <w:numId w:val="3"/>
+              </w:numPr>
+            </w:pPr>
+            <w:proofErr w:type="spellStart"/>
+            <w:proofErr w:type="gramStart"/>
+            <w:r>
+              <w:t>setShelfLife</w:t>
+            </w:r>
+            <w:proofErr w:type="spellEnd"/>
+            <w:r>
+              <w:t>(</w:t>
+            </w:r>
+            <w:proofErr w:type="spellStart"/>
+            <w:proofErr w:type="gramEnd"/>
+            <w:r>
+              <w:t>shelfLife</w:t>
+            </w:r>
+            <w:proofErr w:type="spellEnd"/>
+            <w:r>
+              <w:t xml:space="preserve"> : integer)</w:t>
+            </w:r>
+          </w:p>
+          <w:p/>
+        </w:tc>
+      </w:tr>
+    </w:tbl>
+    <w:p/>
+    <w:tbl>
+      <w:tblPr>
+        <w:tblStyle w:val="TableGrid"/>
+        <w:tblW w:w="0" w:type="auto"/>
+        <w:tblLook w:val="04A0" w:firstRow="1" w:lastRow="0" w:firstColumn="1" w:lastColumn="0" w:noHBand="0" w:noVBand="1"/>
+      </w:tblPr>
+      <w:tblGrid>
+        <w:gridCol w:w="9350"/>
+      </w:tblGrid>
+      <w:tr>
+        <w:trPr>
+          <w:trHeight w:val="404"/>
+        </w:trPr>
+        <w:tc>
+          <w:tcPr>
+            <w:tcW w:w="9350" w:type="dxa"/>
+            <w:vAlign w:val="center"/>
+          </w:tcPr>
+          <w:p>
+            <w:pPr>
+              <w:jc w:val="center"/>
+            </w:pPr>
+            <w:r>
+              <w:t>F</w:t>
+            </w:r>
+            <w:r>
+              <w:t>ruit</w:t>
+            </w:r>
+          </w:p>
+        </w:tc>
+      </w:tr>
+      <w:tr>
+        <w:trPr>
+          <w:trHeight w:val="431"/>
+        </w:trPr>
+        <w:tc>
+          <w:tcPr>
+            <w:tcW w:w="9350" w:type="dxa"/>
+          </w:tcPr>
+          <w:p>
+            <w:pPr>
+              <w:pStyle w:val="ListParagraph"/>
+              <w:numPr>
+                <w:ilvl w:val="0"/>
+                <w:numId w:val="1"/>
+              </w:numPr>
+            </w:pPr>
+            <w:proofErr w:type="gramStart"/>
+            <w:r>
+              <w:t>color :</w:t>
+            </w:r>
+            <w:proofErr w:type="gramEnd"/>
+            <w:r>
+              <w:t xml:space="preserve"> String</w:t>
+            </w:r>
+          </w:p>
+          <w:p>
+            <w:pPr>
+              <w:pStyle w:val="ListParagraph"/>
+            </w:pPr>
+          </w:p>
+        </w:tc>
+      </w:tr>
+      <w:tr>
+        <w:trPr>
+          <w:trHeight w:val="359"/>
+        </w:trPr>
+        <w:tc>
+          <w:tcPr>
+            <w:tcW w:w="9350" w:type="dxa"/>
+          </w:tcPr>
+          <w:p>
+            <w:r>
+              <w:t xml:space="preserve">       &lt;&lt;constructor&gt;&gt; </w:t>
+            </w:r>
+            <w:proofErr w:type="gramStart"/>
+            <w:r>
+              <w:t>Fruit</w:t>
+            </w:r>
+            <w:r>
+              <w:t>(</w:t>
+            </w:r>
+            <w:proofErr w:type="gramEnd"/>
+            <w:r>
+              <w:t xml:space="preserve">name : String, brand : String, price : double, quantity : integer, </w:t>
+            </w:r>
+            <w:proofErr w:type="spellStart"/>
+            <w:r>
+              <w:t>expirationDate</w:t>
+            </w:r>
+            <w:proofErr w:type="spellEnd"/>
+            <w:r>
+              <w:t xml:space="preserve"> : String, organic : </w:t>
+            </w:r>
+            <w:r>
+              <w:t>Boolean, color : String</w:t>
+            </w:r>
+            <w:r>
+              <w:t>)</w:t>
+            </w:r>
+          </w:p>
+          <w:p>
+            <w:r>
+              <w:t xml:space="preserve">       +     </w:t>
+            </w:r>
+            <w:proofErr w:type="spellStart"/>
+            <w:proofErr w:type="gramStart"/>
+            <w:r>
+              <w:t>getColor</w:t>
+            </w:r>
+            <w:proofErr w:type="spellEnd"/>
+            <w:r>
+              <w:t>(</w:t>
+            </w:r>
+            <w:proofErr w:type="gramEnd"/>
+            <w:r>
+              <w:t xml:space="preserve">) : String </w:t>
+            </w:r>
+          </w:p>
+          <w:p>
+            <w:pPr>
+              <w:pStyle w:val="ListParagraph"/>
+              <w:numPr>
+                <w:ilvl w:val="0"/>
+                <w:numId w:val="3"/>
+              </w:numPr>
+            </w:pPr>
+            <w:proofErr w:type="spellStart"/>
+            <w:proofErr w:type="gramStart"/>
+            <w:r>
+              <w:t>getName</w:t>
+            </w:r>
+            <w:proofErr w:type="spellEnd"/>
+            <w:r>
+              <w:t>(</w:t>
+            </w:r>
+            <w:proofErr w:type="gramEnd"/>
+            <w:r>
+              <w:t>) : String</w:t>
+            </w:r>
+          </w:p>
+          <w:p>
+            <w:pPr>
+              <w:pStyle w:val="ListParagraph"/>
+              <w:numPr>
+                <w:ilvl w:val="0"/>
+                <w:numId w:val="3"/>
+              </w:numPr>
+            </w:pPr>
+            <w:proofErr w:type="spellStart"/>
+            <w:proofErr w:type="gramStart"/>
+            <w:r>
+              <w:t>getBrand</w:t>
+            </w:r>
+            <w:proofErr w:type="spellEnd"/>
+            <w:r>
+              <w:t>(</w:t>
+            </w:r>
+            <w:proofErr w:type="gramEnd"/>
+            <w:r>
+              <w:t>) : String</w:t>
+            </w:r>
+          </w:p>
+          <w:p>
+            <w:pPr>
+              <w:pStyle w:val="ListParagraph"/>
+              <w:numPr>
+                <w:ilvl w:val="0"/>
+                <w:numId w:val="3"/>
+              </w:numPr>
+            </w:pPr>
+            <w:proofErr w:type="spellStart"/>
+            <w:proofErr w:type="gramStart"/>
+            <w:r>
+              <w:t>getPrice</w:t>
+            </w:r>
+            <w:proofErr w:type="spellEnd"/>
+            <w:r>
+              <w:t>(</w:t>
+            </w:r>
+            <w:proofErr w:type="gramEnd"/>
+            <w:r>
+              <w:t xml:space="preserve">) : </w:t>
+            </w:r>
+            <w:r>
+              <w:t>D</w:t>
+            </w:r>
+            <w:r>
+              <w:t>ouble</w:t>
+            </w:r>
+          </w:p>
+          <w:p>
+            <w:pPr>
+              <w:pStyle w:val="ListParagraph"/>
+              <w:numPr>
+                <w:ilvl w:val="0"/>
+                <w:numId w:val="3"/>
+              </w:numPr>
+            </w:pPr>
+            <w:proofErr w:type="spellStart"/>
+            <w:proofErr w:type="gramStart"/>
+            <w:r>
+              <w:t>getQuantity</w:t>
+            </w:r>
+            <w:proofErr w:type="spellEnd"/>
+            <w:r>
+              <w:t>(</w:t>
+            </w:r>
+            <w:proofErr w:type="gramEnd"/>
+            <w:r>
+              <w:t xml:space="preserve">) : </w:t>
+            </w:r>
+            <w:r>
+              <w:t>I</w:t>
+            </w:r>
+            <w:r>
+              <w:t>nteger</w:t>
+            </w:r>
+          </w:p>
+          <w:p>
+            <w:pPr>
+              <w:pStyle w:val="ListParagraph"/>
+              <w:numPr>
+                <w:ilvl w:val="0"/>
+                <w:numId w:val="3"/>
+              </w:numPr>
+            </w:pPr>
+            <w:proofErr w:type="spellStart"/>
+            <w:proofErr w:type="gramStart"/>
+            <w:r>
+              <w:t>getExpirationDate</w:t>
+            </w:r>
+            <w:proofErr w:type="spellEnd"/>
+            <w:r>
+              <w:t>(</w:t>
+            </w:r>
+            <w:proofErr w:type="gramEnd"/>
+            <w:r>
+              <w:t>) : String</w:t>
+            </w:r>
+          </w:p>
+          <w:p>
+            <w:pPr>
+              <w:pStyle w:val="ListParagraph"/>
+              <w:numPr>
+                <w:ilvl w:val="0"/>
+                <w:numId w:val="3"/>
+              </w:numPr>
+            </w:pPr>
+            <w:proofErr w:type="spellStart"/>
+            <w:proofErr w:type="gramStart"/>
+            <w:r>
+              <w:t>getOrganic</w:t>
+            </w:r>
+            <w:proofErr w:type="spellEnd"/>
+            <w:r>
+              <w:t>(</w:t>
+            </w:r>
+            <w:proofErr w:type="gramEnd"/>
+            <w:r>
+              <w:t xml:space="preserve">) : </w:t>
+            </w:r>
+            <w:proofErr w:type="spellStart"/>
+            <w:r>
+              <w:t>boolean</w:t>
+            </w:r>
+            <w:proofErr w:type="spellEnd"/>
+          </w:p>
+          <w:p>
+            <w:pPr>
+              <w:pStyle w:val="ListParagraph"/>
+              <w:numPr>
+                <w:ilvl w:val="0"/>
+                <w:numId w:val="3"/>
+              </w:numPr>
+            </w:pPr>
+            <w:proofErr w:type="spellStart"/>
+            <w:proofErr w:type="gramStart"/>
+            <w:r>
+              <w:t>setName</w:t>
+            </w:r>
+            <w:proofErr w:type="spellEnd"/>
+            <w:r>
+              <w:t>(</w:t>
+            </w:r>
+            <w:proofErr w:type="gramEnd"/>
+            <w:r>
+              <w:t>name : String)</w:t>
+            </w:r>
+          </w:p>
+          <w:p>
+            <w:pPr>
+              <w:pStyle w:val="ListParagraph"/>
+              <w:numPr>
+                <w:ilvl w:val="0"/>
+                <w:numId w:val="3"/>
+              </w:numPr>
+            </w:pPr>
+            <w:proofErr w:type="spellStart"/>
+            <w:proofErr w:type="gramStart"/>
+            <w:r>
+              <w:t>setBrand</w:t>
+            </w:r>
+            <w:proofErr w:type="spellEnd"/>
+            <w:r>
+              <w:t>(</w:t>
+            </w:r>
+            <w:proofErr w:type="gramEnd"/>
+            <w:r>
+              <w:t>brand : String)</w:t>
+            </w:r>
+          </w:p>
+          <w:p>
+            <w:pPr>
+              <w:pStyle w:val="ListParagraph"/>
+              <w:numPr>
+                <w:ilvl w:val="0"/>
+                <w:numId w:val="3"/>
+              </w:numPr>
+            </w:pPr>
+            <w:proofErr w:type="spellStart"/>
+            <w:proofErr w:type="gramStart"/>
+            <w:r>
+              <w:t>setPrice</w:t>
+            </w:r>
+            <w:proofErr w:type="spellEnd"/>
+            <w:r>
+              <w:t>(</w:t>
+            </w:r>
+            <w:proofErr w:type="gramEnd"/>
+            <w:r>
+              <w:t>price : String)</w:t>
+            </w:r>
+          </w:p>
+          <w:p>
+            <w:pPr>
+              <w:pStyle w:val="ListParagraph"/>
+              <w:numPr>
+                <w:ilvl w:val="0"/>
+                <w:numId w:val="3"/>
+              </w:numPr>
+            </w:pPr>
+            <w:proofErr w:type="spellStart"/>
+            <w:proofErr w:type="gramStart"/>
+            <w:r>
+              <w:t>setQuantity</w:t>
+            </w:r>
+            <w:proofErr w:type="spellEnd"/>
+            <w:r>
+              <w:t>(</w:t>
+            </w:r>
+            <w:proofErr w:type="gramEnd"/>
+            <w:r>
+              <w:t>quantity : integer)</w:t>
+            </w:r>
+          </w:p>
+          <w:p>
+            <w:pPr>
+              <w:pStyle w:val="ListParagraph"/>
+              <w:numPr>
+                <w:ilvl w:val="0"/>
+                <w:numId w:val="3"/>
+              </w:numPr>
+            </w:pPr>
+            <w:proofErr w:type="spellStart"/>
+            <w:proofErr w:type="gramStart"/>
+            <w:r>
+              <w:t>setExpirationDate</w:t>
+            </w:r>
+            <w:proofErr w:type="spellEnd"/>
+            <w:r>
+              <w:t>(</w:t>
+            </w:r>
+            <w:proofErr w:type="spellStart"/>
+            <w:proofErr w:type="gramEnd"/>
+            <w:r>
+              <w:t>expirationDate</w:t>
+            </w:r>
+            <w:proofErr w:type="spellEnd"/>
+            <w:r>
+              <w:t xml:space="preserve"> : String)</w:t>
+            </w:r>
+          </w:p>
+          <w:p>
+            <w:pPr>
+              <w:pStyle w:val="ListParagraph"/>
+              <w:numPr>
+                <w:ilvl w:val="0"/>
+                <w:numId w:val="3"/>
+              </w:numPr>
+            </w:pPr>
+            <w:proofErr w:type="spellStart"/>
+            <w:proofErr w:type="gramStart"/>
+            <w:r>
+              <w:t>setOrganic</w:t>
+            </w:r>
+            <w:proofErr w:type="spellEnd"/>
+            <w:r>
+              <w:t>(</w:t>
+            </w:r>
+            <w:proofErr w:type="gramEnd"/>
+            <w:r>
+              <w:t xml:space="preserve">organic : </w:t>
+            </w:r>
+            <w:proofErr w:type="spellStart"/>
+            <w:r>
+              <w:t>boolean</w:t>
+            </w:r>
+            <w:proofErr w:type="spellEnd"/>
+            <w:r>
+              <w:t>)</w:t>
+            </w:r>
+          </w:p>
+          <w:p>
+            <w:pPr>
+              <w:pStyle w:val="ListParagraph"/>
+              <w:numPr>
+                <w:ilvl w:val="0"/>
+                <w:numId w:val="3"/>
+              </w:numPr>
+            </w:pPr>
+            <w:proofErr w:type="spellStart"/>
+            <w:proofErr w:type="gramStart"/>
+            <w:r>
+              <w:t>setColor</w:t>
+            </w:r>
+            <w:proofErr w:type="spellEnd"/>
+            <w:r>
+              <w:t>(</w:t>
+            </w:r>
+            <w:proofErr w:type="gramEnd"/>
+            <w:r>
+              <w:t xml:space="preserve">color : String) </w:t>
+            </w:r>
+          </w:p>
+          <w:p>
+            <w:pPr>
+              <w:pStyle w:val="ListParagraph"/>
+            </w:pPr>
+          </w:p>
+        </w:tc>
+      </w:tr>
+    </w:tbl>
+    <w:p/>
+    <w:tbl>
+      <w:tblPr>
+        <w:tblStyle w:val="TableGrid"/>
+        <w:tblW w:w="0" w:type="auto"/>
+        <w:tblLook w:val="04A0" w:firstRow="1" w:lastRow="0" w:firstColumn="1" w:lastColumn="0" w:noHBand="0" w:noVBand="1"/>
+      </w:tblPr>
+      <w:tblGrid>
+        <w:gridCol w:w="9350"/>
+      </w:tblGrid>
+      <w:tr>
+        <w:trPr>
+          <w:trHeight w:val="404"/>
+        </w:trPr>
+        <w:tc>
+          <w:tcPr>
+            <w:tcW w:w="9350" w:type="dxa"/>
+            <w:vAlign w:val="center"/>
+          </w:tcPr>
+          <w:p>
+            <w:pPr>
+              <w:jc w:val="center"/>
+            </w:pPr>
+            <w:r>
+              <w:t>Vegetable</w:t>
+            </w:r>
+          </w:p>
+        </w:tc>
+      </w:tr>
+      <w:tr>
+        <w:trPr>
+          <w:trHeight w:val="431"/>
+        </w:trPr>
+        <w:tc>
+          <w:tcPr>
+            <w:tcW w:w="9350" w:type="dxa"/>
+          </w:tcPr>
+          <w:p>
+            <w:pPr>
+              <w:pStyle w:val="ListParagraph"/>
+              <w:numPr>
+                <w:ilvl w:val="0"/>
+                <w:numId w:val="1"/>
+              </w:numPr>
+            </w:pPr>
+            <w:proofErr w:type="gramStart"/>
+            <w:r>
+              <w:t>texture :</w:t>
+            </w:r>
+            <w:proofErr w:type="gramEnd"/>
+            <w:r>
+              <w:t xml:space="preserve"> String</w:t>
+            </w:r>
+          </w:p>
+          <w:p>
+            <w:pPr>
+              <w:pStyle w:val="ListParagraph"/>
+            </w:pPr>
+          </w:p>
+        </w:tc>
+      </w:tr>
+      <w:tr>
+        <w:trPr>
+          <w:trHeight w:val="359"/>
+        </w:trPr>
+        <w:tc>
+          <w:tcPr>
+            <w:tcW w:w="9350" w:type="dxa"/>
+          </w:tcPr>
+          <w:p>
+            <w:r>
+              <w:t xml:space="preserve">       &lt;&lt;constructor&gt;&gt; </w:t>
+            </w:r>
+            <w:proofErr w:type="gramStart"/>
+            <w:r>
+              <w:t>Vegetable</w:t>
+            </w:r>
+            <w:r>
+              <w:t>(</w:t>
+            </w:r>
+            <w:proofErr w:type="gramEnd"/>
+            <w:r>
+              <w:t xml:space="preserve">name : String, brand : String, price : double, quantity : integer, </w:t>
+            </w:r>
+            <w:proofErr w:type="spellStart"/>
+            <w:r>
+              <w:t>expirationDate</w:t>
+            </w:r>
+            <w:proofErr w:type="spellEnd"/>
+            <w:r>
+              <w:t xml:space="preserve"> : String, organic : Boolean, color : String</w:t>
+            </w:r>
+            <w:r>
+              <w:t>, texture : String</w:t>
+            </w:r>
+            <w:r>
+              <w:t>)</w:t>
+            </w:r>
+          </w:p>
+          <w:p>
+            <w:r>
+              <w:t xml:space="preserve">       +     </w:t>
+            </w:r>
+            <w:proofErr w:type="spellStart"/>
+            <w:proofErr w:type="gramStart"/>
+            <w:r>
+              <w:t>getColor</w:t>
+            </w:r>
+            <w:proofErr w:type="spellEnd"/>
+            <w:r>
+              <w:t>(</w:t>
+            </w:r>
+            <w:proofErr w:type="gramEnd"/>
+            <w:r>
+              <w:t xml:space="preserve">) : String </w:t>
+            </w:r>
+          </w:p>
+          <w:p>
+            <w:pPr>
+              <w:pStyle w:val="ListParagraph"/>
+              <w:numPr>
+                <w:ilvl w:val="0"/>
+                <w:numId w:val="3"/>
+              </w:numPr>
+            </w:pPr>
+            <w:proofErr w:type="spellStart"/>
+            <w:proofErr w:type="gramStart"/>
+            <w:r>
+              <w:t>getName</w:t>
+            </w:r>
+            <w:proofErr w:type="spellEnd"/>
+            <w:r>
+              <w:t>(</w:t>
+            </w:r>
+            <w:proofErr w:type="gramEnd"/>
+            <w:r>
+              <w:t>) : String</w:t>
+            </w:r>
+          </w:p>
+          <w:p>
+            <w:pPr>
+              <w:pStyle w:val="ListParagraph"/>
+              <w:numPr>
+                <w:ilvl w:val="0"/>
+                <w:numId w:val="3"/>
+              </w:numPr>
+            </w:pPr>
+            <w:proofErr w:type="spellStart"/>
+            <w:proofErr w:type="gramStart"/>
+            <w:r>
+              <w:t>getTexture</w:t>
+            </w:r>
+            <w:proofErr w:type="spellEnd"/>
+            <w:r>
+              <w:t>(</w:t>
+            </w:r>
+            <w:proofErr w:type="gramEnd"/>
+            <w:r>
+              <w:t>): String</w:t>
+            </w:r>
+          </w:p>
+          <w:p>
+            <w:pPr>
+              <w:pStyle w:val="ListParagraph"/>
+              <w:numPr>
+                <w:ilvl w:val="0"/>
+                <w:numId w:val="3"/>
+              </w:numPr>
+            </w:pPr>
+            <w:proofErr w:type="spellStart"/>
+            <w:proofErr w:type="gramStart"/>
+            <w:r>
+              <w:t>getBrand</w:t>
+            </w:r>
+            <w:proofErr w:type="spellEnd"/>
+            <w:r>
+              <w:t>(</w:t>
+            </w:r>
+            <w:proofErr w:type="gramEnd"/>
+            <w:r>
+              <w:t>) : String</w:t>
+            </w:r>
+          </w:p>
+          <w:p>
+            <w:pPr>
+              <w:pStyle w:val="ListParagraph"/>
+              <w:numPr>
+                <w:ilvl w:val="0"/>
+                <w:numId w:val="3"/>
+              </w:numPr>
+            </w:pPr>
+            <w:proofErr w:type="spellStart"/>
+            <w:proofErr w:type="gramStart"/>
+            <w:r>
+              <w:t>getPrice</w:t>
+            </w:r>
+            <w:proofErr w:type="spellEnd"/>
+            <w:r>
+              <w:t>(</w:t>
+            </w:r>
+            <w:proofErr w:type="gramEnd"/>
+            <w:r>
+              <w:t>) : Double</w:t>
+            </w:r>
+          </w:p>
+          <w:p>
+            <w:pPr>
+              <w:pStyle w:val="ListParagraph"/>
+              <w:numPr>
+                <w:ilvl w:val="0"/>
+                <w:numId w:val="3"/>
+              </w:numPr>
+            </w:pPr>
+            <w:proofErr w:type="spellStart"/>
+            <w:proofErr w:type="gramStart"/>
+            <w:r>
+              <w:t>getQuantity</w:t>
+            </w:r>
+            <w:proofErr w:type="spellEnd"/>
+            <w:r>
+              <w:t>(</w:t>
+            </w:r>
+            <w:proofErr w:type="gramEnd"/>
+            <w:r>
+              <w:t>) : Integer</w:t>
+            </w:r>
+          </w:p>
+          <w:p>
+            <w:pPr>
+              <w:pStyle w:val="ListParagraph"/>
+              <w:numPr>
+                <w:ilvl w:val="0"/>
+                <w:numId w:val="3"/>
+              </w:numPr>
+            </w:pPr>
+            <w:proofErr w:type="spellStart"/>
+            <w:proofErr w:type="gramStart"/>
+            <w:r>
+              <w:t>getExpirationDate</w:t>
+            </w:r>
+            <w:proofErr w:type="spellEnd"/>
+            <w:r>
+              <w:t>(</w:t>
+            </w:r>
+            <w:proofErr w:type="gramEnd"/>
+            <w:r>
+              <w:t>) : String</w:t>
+            </w:r>
+          </w:p>
+          <w:p>
+            <w:pPr>
+              <w:pStyle w:val="ListParagraph"/>
+              <w:numPr>
+                <w:ilvl w:val="0"/>
+                <w:numId w:val="3"/>
+              </w:numPr>
+            </w:pPr>
+            <w:proofErr w:type="spellStart"/>
+            <w:proofErr w:type="gramStart"/>
+            <w:r>
+              <w:t>getOrganic</w:t>
+            </w:r>
+            <w:proofErr w:type="spellEnd"/>
+            <w:r>
+              <w:t>(</w:t>
+            </w:r>
+            <w:proofErr w:type="gramEnd"/>
+            <w:r>
+              <w:t xml:space="preserve">) : </w:t>
+            </w:r>
+            <w:proofErr w:type="spellStart"/>
+            <w:r>
+              <w:t>boolean</w:t>
+            </w:r>
+            <w:proofErr w:type="spellEnd"/>
+          </w:p>
+          <w:p>
+            <w:pPr>
+              <w:pStyle w:val="ListParagraph"/>
+              <w:numPr>
+                <w:ilvl w:val="0"/>
+                <w:numId w:val="3"/>
+              </w:numPr>
+            </w:pPr>
+            <w:proofErr w:type="spellStart"/>
+            <w:proofErr w:type="gramStart"/>
+            <w:r>
+              <w:t>setName</w:t>
+            </w:r>
+            <w:proofErr w:type="spellEnd"/>
+            <w:r>
+              <w:t>(</w:t>
+            </w:r>
+            <w:proofErr w:type="gramEnd"/>
+            <w:r>
+              <w:t>name : String)</w:t>
+            </w:r>
+          </w:p>
+          <w:p>
+            <w:pPr>
+              <w:pStyle w:val="ListParagraph"/>
+              <w:numPr>
+                <w:ilvl w:val="0"/>
+                <w:numId w:val="3"/>
+              </w:numPr>
+            </w:pPr>
+            <w:proofErr w:type="spellStart"/>
+            <w:proofErr w:type="gramStart"/>
+            <w:r>
+              <w:t>setBrand</w:t>
+            </w:r>
+            <w:proofErr w:type="spellEnd"/>
+            <w:r>
+              <w:t>(</w:t>
+            </w:r>
+            <w:proofErr w:type="gramEnd"/>
+            <w:r>
+              <w:t>brand : String)</w:t>
+            </w:r>
+          </w:p>
+          <w:p>
+            <w:pPr>
+              <w:pStyle w:val="ListParagraph"/>
+              <w:numPr>
+                <w:ilvl w:val="0"/>
+                <w:numId w:val="3"/>
+              </w:numPr>
+            </w:pPr>
+            <w:proofErr w:type="spellStart"/>
+            <w:proofErr w:type="gramStart"/>
+            <w:r>
+              <w:t>setPrice</w:t>
+            </w:r>
+            <w:proofErr w:type="spellEnd"/>
+            <w:r>
+              <w:t>(</w:t>
+            </w:r>
+            <w:proofErr w:type="gramEnd"/>
+            <w:r>
+              <w:t>price : String)</w:t>
+            </w:r>
+          </w:p>
+          <w:p>
+            <w:pPr>
+              <w:pStyle w:val="ListParagraph"/>
+              <w:numPr>
+                <w:ilvl w:val="0"/>
+                <w:numId w:val="3"/>
+              </w:numPr>
+            </w:pPr>
+            <w:proofErr w:type="spellStart"/>
+            <w:proofErr w:type="gramStart"/>
+            <w:r>
+              <w:t>setQuantity</w:t>
+            </w:r>
+            <w:proofErr w:type="spellEnd"/>
+            <w:r>
+              <w:t>(</w:t>
+            </w:r>
+            <w:proofErr w:type="gramEnd"/>
+            <w:r>
+              <w:t>quantity : integer)</w:t>
+            </w:r>
+          </w:p>
+          <w:p>
+            <w:pPr>
+              <w:pStyle w:val="ListParagraph"/>
+              <w:numPr>
+                <w:ilvl w:val="0"/>
+                <w:numId w:val="3"/>
+              </w:numPr>
+            </w:pPr>
+            <w:proofErr w:type="spellStart"/>
+            <w:proofErr w:type="gramStart"/>
+            <w:r>
+              <w:t>setExpirationDate</w:t>
+            </w:r>
+            <w:proofErr w:type="spellEnd"/>
+            <w:r>
+              <w:t>(</w:t>
+            </w:r>
+            <w:proofErr w:type="spellStart"/>
+            <w:proofErr w:type="gramEnd"/>
+            <w:r>
+              <w:t>expirationDate</w:t>
+            </w:r>
+            <w:proofErr w:type="spellEnd"/>
+            <w:r>
+              <w:t xml:space="preserve"> : String)</w:t>
+            </w:r>
+          </w:p>
+          <w:p>
+            <w:pPr>
+              <w:pStyle w:val="ListParagraph"/>
+              <w:numPr>
+                <w:ilvl w:val="0"/>
+                <w:numId w:val="3"/>
+              </w:numPr>
+            </w:pPr>
+            <w:proofErr w:type="spellStart"/>
+            <w:proofErr w:type="gramStart"/>
+            <w:r>
+              <w:t>setOrganic</w:t>
+            </w:r>
+            <w:proofErr w:type="spellEnd"/>
+            <w:r>
+              <w:t>(</w:t>
+            </w:r>
+            <w:proofErr w:type="gramEnd"/>
+            <w:r>
+              <w:t xml:space="preserve">organic : </w:t>
+            </w:r>
+            <w:proofErr w:type="spellStart"/>
+            <w:r>
+              <w:t>boolean</w:t>
+            </w:r>
+            <w:proofErr w:type="spellEnd"/>
+            <w:r>
+              <w:t>)</w:t>
+            </w:r>
+          </w:p>
+          <w:p>
+            <w:pPr>
+              <w:pStyle w:val="ListParagraph"/>
+              <w:numPr>
+                <w:ilvl w:val="0"/>
+                <w:numId w:val="3"/>
+              </w:numPr>
+            </w:pPr>
+            <w:proofErr w:type="spellStart"/>
+            <w:proofErr w:type="gramStart"/>
+            <w:r>
+              <w:t>setTexture</w:t>
+            </w:r>
+            <w:proofErr w:type="spellEnd"/>
+            <w:r>
+              <w:t>(</w:t>
+            </w:r>
+            <w:proofErr w:type="gramEnd"/>
+            <w:r>
+              <w:t>texture : String)</w:t>
+            </w:r>
+          </w:p>
+          <w:p>
+            <w:pPr>
+              <w:pStyle w:val="ListParagraph"/>
+              <w:numPr>
+                <w:ilvl w:val="0"/>
+                <w:numId w:val="3"/>
+              </w:numPr>
+            </w:pPr>
+            <w:proofErr w:type="spellStart"/>
+            <w:proofErr w:type="gramStart"/>
+            <w:r>
+              <w:t>setColor</w:t>
+            </w:r>
+            <w:proofErr w:type="spellEnd"/>
+            <w:r>
+              <w:t>(</w:t>
+            </w:r>
+            <w:proofErr w:type="gramEnd"/>
+            <w:r>
+              <w:t xml:space="preserve">color : String) </w:t>
+            </w:r>
+          </w:p>
+          <w:p>
+            <w:pPr>
+              <w:pStyle w:val="ListParagraph"/>
+            </w:pPr>
+          </w:p>
+        </w:tc>
+      </w:tr>
+    </w:tbl>
+    <w:p/>
+    <w:tbl>
+      <w:tblPr>
+        <w:tblStyle w:val="TableGrid"/>
+        <w:tblW w:w="0" w:type="auto"/>
+        <w:tblLook w:val="04A0" w:firstRow="1" w:lastRow="0" w:firstColumn="1" w:lastColumn="0" w:noHBand="0" w:noVBand="1"/>
+      </w:tblPr>
+      <w:tblGrid>
+        <w:gridCol w:w="9350"/>
+      </w:tblGrid>
+      <w:tr>
+        <w:trPr>
+          <w:trHeight w:val="404"/>
+        </w:trPr>
+        <w:tc>
+          <w:tcPr>
+            <w:tcW w:w="9350" w:type="dxa"/>
+            <w:vAlign w:val="center"/>
+          </w:tcPr>
+          <w:p>
+            <w:pPr>
+              <w:jc w:val="center"/>
+            </w:pPr>
+            <w:proofErr w:type="spellStart"/>
+            <w:r>
+              <w:t>CleaningSupply</w:t>
+            </w:r>
+            <w:proofErr w:type="spellEnd"/>
+          </w:p>
+        </w:tc>
+      </w:tr>
+      <w:tr>
+        <w:trPr>
+          <w:trHeight w:val="431"/>
+        </w:trPr>
+        <w:tc>
+          <w:tcPr>
+            <w:tcW w:w="9350" w:type="dxa"/>
+          </w:tcPr>
+          <w:p>
+            <w:pPr>
+              <w:pStyle w:val="ListParagraph"/>
+              <w:numPr>
+                <w:ilvl w:val="0"/>
+                <w:numId w:val="1"/>
+              </w:numPr>
+            </w:pPr>
+            <w:proofErr w:type="spellStart"/>
+            <w:proofErr w:type="gramStart"/>
+            <w:r>
+              <w:t>containsBleach</w:t>
+            </w:r>
+            <w:proofErr w:type="spellEnd"/>
+            <w:r>
+              <w:t xml:space="preserve"> :</w:t>
+            </w:r>
+            <w:proofErr w:type="gramEnd"/>
+            <w:r>
+              <w:t xml:space="preserve"> Boolean</w:t>
+            </w:r>
+          </w:p>
+        </w:tc>
+      </w:tr>
+      <w:tr>
+        <w:trPr>
+          <w:trHeight w:val="359"/>
+        </w:trPr>
+        <w:tc>
+          <w:tcPr>
+            <w:tcW w:w="9350" w:type="dxa"/>
+          </w:tcPr>
+          <w:p>
+            <w:r>
+              <w:t xml:space="preserve">       &lt;&lt;constructor&gt;&gt; </w:t>
+            </w:r>
+            <w:proofErr w:type="spellStart"/>
+            <w:proofErr w:type="gramStart"/>
+            <w:r>
+              <w:t>CleaningSupply</w:t>
+            </w:r>
+            <w:proofErr w:type="spellEnd"/>
+            <w:r>
+              <w:t>(</w:t>
+            </w:r>
+            <w:proofErr w:type="gramEnd"/>
+            <w:r>
+              <w:t>name : String, brand : String, price : double, quantity : integer, material : String</w:t>
+            </w:r>
+            <w:r>
+              <w:t xml:space="preserve">, </w:t>
+            </w:r>
+            <w:proofErr w:type="spellStart"/>
+            <w:r>
+              <w:t>containsBleach</w:t>
+            </w:r>
+            <w:proofErr w:type="spellEnd"/>
+            <w:r>
+              <w:t xml:space="preserve"> : Boolean</w:t>
+            </w:r>
+            <w:r>
+              <w:t>)</w:t>
+            </w:r>
+          </w:p>
+          <w:p>
+            <w:pPr>
+              <w:pStyle w:val="ListParagraph"/>
+              <w:numPr>
+                <w:ilvl w:val="0"/>
+                <w:numId w:val="4"/>
+              </w:numPr>
+            </w:pPr>
+            <w:proofErr w:type="spellStart"/>
+            <w:proofErr w:type="gramStart"/>
+            <w:r>
+              <w:t>getName</w:t>
+            </w:r>
+            <w:proofErr w:type="spellEnd"/>
+            <w:r>
+              <w:t>(</w:t>
+            </w:r>
+            <w:proofErr w:type="gramEnd"/>
+            <w:r>
+              <w:t>) : String</w:t>
+            </w:r>
+          </w:p>
+          <w:p>
+            <w:pPr>
+              <w:pStyle w:val="ListParagraph"/>
+              <w:numPr>
+                <w:ilvl w:val="0"/>
+                <w:numId w:val="4"/>
+              </w:numPr>
+            </w:pPr>
+            <w:proofErr w:type="spellStart"/>
+            <w:proofErr w:type="gramStart"/>
+            <w:r>
+              <w:t>getContainsBleach</w:t>
+            </w:r>
+            <w:proofErr w:type="spellEnd"/>
+            <w:r>
+              <w:t>(</w:t>
+            </w:r>
+            <w:proofErr w:type="gramEnd"/>
+            <w:r>
+              <w:t>): Boolean</w:t>
+            </w:r>
+          </w:p>
+          <w:p>
+            <w:pPr>
+              <w:pStyle w:val="ListParagraph"/>
+              <w:numPr>
+                <w:ilvl w:val="0"/>
+                <w:numId w:val="4"/>
+              </w:numPr>
+            </w:pPr>
+            <w:proofErr w:type="spellStart"/>
+            <w:proofErr w:type="gramStart"/>
+            <w:r>
+              <w:t>getBrand</w:t>
+            </w:r>
+            <w:proofErr w:type="spellEnd"/>
+            <w:r>
+              <w:t>(</w:t>
+            </w:r>
+            <w:proofErr w:type="gramEnd"/>
+            <w:r>
+              <w:t>) : String</w:t>
+            </w:r>
+          </w:p>
+          <w:p>
+            <w:pPr>
+              <w:pStyle w:val="ListParagraph"/>
+              <w:numPr>
+                <w:ilvl w:val="0"/>
+                <w:numId w:val="4"/>
+              </w:numPr>
+            </w:pPr>
+            <w:proofErr w:type="spellStart"/>
+            <w:proofErr w:type="gramStart"/>
+            <w:r>
+              <w:t>getPrice</w:t>
+            </w:r>
+            <w:proofErr w:type="spellEnd"/>
+            <w:r>
+              <w:t>(</w:t>
+            </w:r>
+            <w:proofErr w:type="gramEnd"/>
+            <w:r>
+              <w:t>) : double</w:t>
+            </w:r>
+          </w:p>
+          <w:p>
+            <w:pPr>
+              <w:pStyle w:val="ListParagraph"/>
+              <w:numPr>
+                <w:ilvl w:val="0"/>
+                <w:numId w:val="4"/>
+              </w:numPr>
+            </w:pPr>
+            <w:proofErr w:type="spellStart"/>
+            <w:r>
+              <w:t>getQuantity</w:t>
+            </w:r>
+            <w:proofErr w:type="spellEnd"/>
+            <w:r>
+              <w:t xml:space="preserve"> (</w:t>
+            </w:r>
+            <w:proofErr w:type="gramStart"/>
+            <w:r>
+              <w:t>) :</w:t>
+            </w:r>
+            <w:proofErr w:type="gramEnd"/>
+            <w:r>
+              <w:t xml:space="preserve"> integer</w:t>
+            </w:r>
+          </w:p>
+          <w:p>
+            <w:pPr>
+              <w:pStyle w:val="ListParagraph"/>
+              <w:numPr>
+                <w:ilvl w:val="0"/>
+                <w:numId w:val="4"/>
+              </w:numPr>
+            </w:pPr>
+            <w:proofErr w:type="spellStart"/>
+            <w:proofErr w:type="gramStart"/>
+            <w:r>
+              <w:t>getMaterial</w:t>
+            </w:r>
+            <w:proofErr w:type="spellEnd"/>
+            <w:r>
+              <w:t>(</w:t>
+            </w:r>
+            <w:proofErr w:type="gramEnd"/>
+            <w:r>
+              <w:t>) : String</w:t>
+            </w:r>
+          </w:p>
+          <w:p>
+            <w:pPr>
+              <w:pStyle w:val="ListParagraph"/>
+              <w:numPr>
+                <w:ilvl w:val="0"/>
+                <w:numId w:val="4"/>
+              </w:numPr>
+            </w:pPr>
+            <w:proofErr w:type="spellStart"/>
+            <w:proofErr w:type="gramStart"/>
+            <w:r>
+              <w:t>setName</w:t>
+            </w:r>
+            <w:proofErr w:type="spellEnd"/>
+            <w:r>
+              <w:t>(</w:t>
+            </w:r>
+            <w:proofErr w:type="gramEnd"/>
+            <w:r>
+              <w:t>name : String)</w:t>
+            </w:r>
+          </w:p>
+          <w:p>
+            <w:pPr>
+              <w:pStyle w:val="ListParagraph"/>
+              <w:numPr>
+                <w:ilvl w:val="0"/>
+                <w:numId w:val="4"/>
+              </w:numPr>
+            </w:pPr>
+            <w:proofErr w:type="spellStart"/>
+            <w:proofErr w:type="gramStart"/>
+            <w:r>
+              <w:t>setBrand</w:t>
+            </w:r>
+            <w:proofErr w:type="spellEnd"/>
+            <w:r>
+              <w:t>(</w:t>
+            </w:r>
+            <w:proofErr w:type="gramEnd"/>
+            <w:r>
+              <w:t>brand : String)</w:t>
+            </w:r>
+          </w:p>
+          <w:p>
+            <w:pPr>
+              <w:pStyle w:val="ListParagraph"/>
+              <w:numPr>
+                <w:ilvl w:val="0"/>
+                <w:numId w:val="4"/>
+              </w:numPr>
+            </w:pPr>
+            <w:proofErr w:type="spellStart"/>
+            <w:proofErr w:type="gramStart"/>
+            <w:r>
+              <w:t>setPrice</w:t>
+            </w:r>
+            <w:proofErr w:type="spellEnd"/>
+            <w:r>
+              <w:t>(</w:t>
+            </w:r>
+            <w:proofErr w:type="gramEnd"/>
+            <w:r>
+              <w:t>price : String)</w:t>
+            </w:r>
+          </w:p>
+          <w:p>
+            <w:pPr>
+              <w:pStyle w:val="ListParagraph"/>
+              <w:numPr>
+                <w:ilvl w:val="0"/>
+                <w:numId w:val="4"/>
+              </w:numPr>
+            </w:pPr>
+            <w:proofErr w:type="spellStart"/>
+            <w:proofErr w:type="gramStart"/>
+            <w:r>
+              <w:t>setQuantity</w:t>
+            </w:r>
+            <w:proofErr w:type="spellEnd"/>
+            <w:r>
+              <w:t>(</w:t>
+            </w:r>
+            <w:proofErr w:type="gramEnd"/>
+            <w:r>
+              <w:t>quantity : integer)</w:t>
+            </w:r>
+          </w:p>
+          <w:p>
+            <w:pPr>
+              <w:pStyle w:val="ListParagraph"/>
+              <w:numPr>
+                <w:ilvl w:val="0"/>
+                <w:numId w:val="4"/>
+              </w:numPr>
+            </w:pPr>
+            <w:proofErr w:type="spellStart"/>
+            <w:proofErr w:type="gramStart"/>
+            <w:r>
+              <w:t>setMaterial</w:t>
+            </w:r>
+            <w:proofErr w:type="spellEnd"/>
+            <w:r>
+              <w:t>(</w:t>
+            </w:r>
+            <w:proofErr w:type="gramEnd"/>
+            <w:r>
+              <w:t>material : String)</w:t>
+            </w:r>
+          </w:p>
+          <w:p>
+            <w:pPr>
+              <w:pStyle w:val="ListParagraph"/>
+              <w:numPr>
+                <w:ilvl w:val="0"/>
+                <w:numId w:val="4"/>
+              </w:numPr>
+            </w:pPr>
+            <w:proofErr w:type="spellStart"/>
+            <w:proofErr w:type="gramStart"/>
+            <w:r>
+              <w:t>setContainsBleach</w:t>
+            </w:r>
+            <w:proofErr w:type="spellEnd"/>
+            <w:r>
+              <w:t>(</w:t>
+            </w:r>
+            <w:proofErr w:type="spellStart"/>
+            <w:proofErr w:type="gramEnd"/>
+            <w:r>
+              <w:t>containsBleach</w:t>
+            </w:r>
+            <w:proofErr w:type="spellEnd"/>
+            <w:r>
+              <w:t xml:space="preserve"> : Boolean</w:t>
+            </w:r>
+          </w:p>
+          <w:p>
+            <w:pPr>
+              <w:pStyle w:val="ListParagraph"/>
+            </w:pPr>
+          </w:p>
+        </w:tc>
+      </w:tr>
+    </w:tbl>
+    <w:p/>
+    <w:p/>
     <w:p/>
     <w:sectPr>
       <w:pgSz w:w="12240" w:h="15840"/>
@@ -5447,21 +7234,21 @@
     <dgm:cxn modelId="{5724153C-41DC-49C9-93EF-A272F79638E0}" type="presOf" srcId="{F3193B94-D9EE-4F3C-B9F5-58DE58FE8AC8}" destId="{58753BE9-397E-476A-9AFF-53CAD9EA764E}" srcOrd="0" destOrd="0" presId="urn:microsoft.com/office/officeart/2005/8/layout/orgChart1"/>
     <dgm:cxn modelId="{0180743F-23F2-4376-91D0-90763D2012FC}" type="presOf" srcId="{639B4629-8294-4FA2-B731-1B5340038F7B}" destId="{9B271970-A86D-466C-8BAF-AD66BD68DC11}" srcOrd="1" destOrd="0" presId="urn:microsoft.com/office/officeart/2005/8/layout/orgChart1"/>
     <dgm:cxn modelId="{DEA23940-BE72-4CB7-A77D-636B1DAE8A1D}" type="presOf" srcId="{5FFCB2BB-8CF6-4B36-AFB0-6874DC6A0A6A}" destId="{2DFE1D86-B5F1-4295-AF3D-F4A7D33DE354}" srcOrd="0" destOrd="0" presId="urn:microsoft.com/office/officeart/2005/8/layout/orgChart1"/>
+    <dgm:cxn modelId="{D896DB41-C72E-4739-9301-AF74AD222540}" type="presOf" srcId="{A30588C1-0399-4521-B6F6-612E1A044ADA}" destId="{F276A4F3-2726-474F-8D4C-584A72908BEE}" srcOrd="0" destOrd="0" presId="urn:microsoft.com/office/officeart/2005/8/layout/orgChart1"/>
+    <dgm:cxn modelId="{8A9E2245-27C6-4F99-BB39-F0AB92A83661}" srcId="{686699D9-2DF1-4EB7-A613-C8A8746AC4CE}" destId="{811D8665-56DA-4152-9A27-9CEFA12CE20A}" srcOrd="2" destOrd="0" parTransId="{37C61F13-2322-434E-8D9B-37037EC96B76}" sibTransId="{8420CE12-D5D6-402D-9B0A-2063E08FDB36}"/>
+    <dgm:cxn modelId="{1CFBC14F-1146-4452-B310-B3F9C6C148FC}" type="presOf" srcId="{4E8E8102-C618-4CB1-A26C-4A477588E63D}" destId="{39BDCB68-BCDD-4DFF-9CDD-2058DBE8FFE8}" srcOrd="0" destOrd="0" presId="urn:microsoft.com/office/officeart/2005/8/layout/orgChart1"/>
+    <dgm:cxn modelId="{38E92A57-9CC4-468D-B2B3-1C1A686BD159}" type="presOf" srcId="{A38520AB-95DB-40D8-911C-F83F51D868DB}" destId="{B1ECF6F1-85A2-4581-997F-75808A4B2F67}" srcOrd="0" destOrd="0" presId="urn:microsoft.com/office/officeart/2005/8/layout/orgChart1"/>
+    <dgm:cxn modelId="{09F10659-75EE-4186-A3FA-6034B81A8A00}" type="presOf" srcId="{2F068686-58D0-49E8-BE3F-F0679B3C25E6}" destId="{0B81B4F0-E23C-4D1A-9B91-068BA8666C15}" srcOrd="1" destOrd="0" presId="urn:microsoft.com/office/officeart/2005/8/layout/orgChart1"/>
+    <dgm:cxn modelId="{0A119959-4414-4B2D-B64E-0C0E3EE1F1DD}" type="presOf" srcId="{1440C4AF-6D43-4A31-9F90-5F9AEA80B400}" destId="{FF340B60-7F90-4FDE-9F22-162AD9D95952}" srcOrd="0" destOrd="0" presId="urn:microsoft.com/office/officeart/2005/8/layout/orgChart1"/>
     <dgm:cxn modelId="{EC72F25C-1524-4993-AC53-758D23D5112D}" type="presOf" srcId="{3A4BEC24-FA25-45A2-944A-CE178B771E8C}" destId="{733605F4-8CED-4D76-8DEB-B9C3178714E9}" srcOrd="0" destOrd="0" presId="urn:microsoft.com/office/officeart/2005/8/layout/orgChart1"/>
     <dgm:cxn modelId="{8796945E-B1CC-4E26-A5B6-E61EC8433F8E}" type="presOf" srcId="{F0960CBE-FE04-4D96-B41B-58CC97E3CCE5}" destId="{E60779FC-F5C7-402E-81D1-71D83745B9EC}" srcOrd="0" destOrd="0" presId="urn:microsoft.com/office/officeart/2005/8/layout/orgChart1"/>
     <dgm:cxn modelId="{D5110F5F-063F-46F4-B9BD-DA5111F4B817}" srcId="{6E6CB540-5159-4ED0-95BA-66A09D483C5B}" destId="{36B854F0-B61B-4B9C-B4EB-F356276AA6F3}" srcOrd="2" destOrd="0" parTransId="{DAEE0438-7DFF-429C-B086-716E58DA237B}" sibTransId="{E782B1EF-F7FE-4BAD-A84F-1507E8D17580}"/>
     <dgm:cxn modelId="{0444D060-30C8-4345-ABC9-AC4A5DEF067E}" type="presOf" srcId="{37C61F13-2322-434E-8D9B-37037EC96B76}" destId="{F5C373E3-FF8B-489B-824E-070D9DF9F3AA}" srcOrd="0" destOrd="0" presId="urn:microsoft.com/office/officeart/2005/8/layout/orgChart1"/>
-    <dgm:cxn modelId="{D896DB41-C72E-4739-9301-AF74AD222540}" type="presOf" srcId="{A30588C1-0399-4521-B6F6-612E1A044ADA}" destId="{F276A4F3-2726-474F-8D4C-584A72908BEE}" srcOrd="0" destOrd="0" presId="urn:microsoft.com/office/officeart/2005/8/layout/orgChart1"/>
     <dgm:cxn modelId="{32FD5864-D781-410C-BA7E-25776C99A829}" type="presOf" srcId="{BE922223-56D7-4630-9329-67F45A160AA6}" destId="{242A26B8-70BE-4571-8EE3-0E0D3B60EF22}" srcOrd="0" destOrd="0" presId="urn:microsoft.com/office/officeart/2005/8/layout/orgChart1"/>
-    <dgm:cxn modelId="{8A9E2245-27C6-4F99-BB39-F0AB92A83661}" srcId="{686699D9-2DF1-4EB7-A613-C8A8746AC4CE}" destId="{811D8665-56DA-4152-9A27-9CEFA12CE20A}" srcOrd="2" destOrd="0" parTransId="{37C61F13-2322-434E-8D9B-37037EC96B76}" sibTransId="{8420CE12-D5D6-402D-9B0A-2063E08FDB36}"/>
     <dgm:cxn modelId="{96259D66-1FA6-4C3B-9181-86AA62B4A73A}" type="presOf" srcId="{811D8665-56DA-4152-9A27-9CEFA12CE20A}" destId="{356A05C0-500E-458C-ABF0-926587B6DA55}" srcOrd="1" destOrd="0" presId="urn:microsoft.com/office/officeart/2005/8/layout/orgChart1"/>
     <dgm:cxn modelId="{F9A02F6A-975A-4D27-8915-0473DAF0B8B9}" type="presOf" srcId="{639B4629-8294-4FA2-B731-1B5340038F7B}" destId="{43EEE89D-701A-4479-A568-EDA07D19F476}" srcOrd="0" destOrd="0" presId="urn:microsoft.com/office/officeart/2005/8/layout/orgChart1"/>
-    <dgm:cxn modelId="{1CFBC14F-1146-4452-B310-B3F9C6C148FC}" type="presOf" srcId="{4E8E8102-C618-4CB1-A26C-4A477588E63D}" destId="{39BDCB68-BCDD-4DFF-9CDD-2058DBE8FFE8}" srcOrd="0" destOrd="0" presId="urn:microsoft.com/office/officeart/2005/8/layout/orgChart1"/>
     <dgm:cxn modelId="{C81A8E71-9E16-428E-A7FB-B2354D12AA5E}" type="presOf" srcId="{6E6CB540-5159-4ED0-95BA-66A09D483C5B}" destId="{FBDBE845-DBEE-4C7E-9ABE-1CB8480652CF}" srcOrd="1" destOrd="0" presId="urn:microsoft.com/office/officeart/2005/8/layout/orgChart1"/>
     <dgm:cxn modelId="{991CE073-A5A4-41BA-8082-F91B32560659}" type="presOf" srcId="{DB4CDD0C-7CF0-4F73-88D0-E67C72905817}" destId="{4EFE0966-ADCC-41DD-9DE2-E1F68EC0F03A}" srcOrd="1" destOrd="0" presId="urn:microsoft.com/office/officeart/2005/8/layout/orgChart1"/>
-    <dgm:cxn modelId="{38E92A57-9CC4-468D-B2B3-1C1A686BD159}" type="presOf" srcId="{A38520AB-95DB-40D8-911C-F83F51D868DB}" destId="{B1ECF6F1-85A2-4581-997F-75808A4B2F67}" srcOrd="0" destOrd="0" presId="urn:microsoft.com/office/officeart/2005/8/layout/orgChart1"/>
-    <dgm:cxn modelId="{09F10659-75EE-4186-A3FA-6034B81A8A00}" type="presOf" srcId="{2F068686-58D0-49E8-BE3F-F0679B3C25E6}" destId="{0B81B4F0-E23C-4D1A-9B91-068BA8666C15}" srcOrd="1" destOrd="0" presId="urn:microsoft.com/office/officeart/2005/8/layout/orgChart1"/>
-    <dgm:cxn modelId="{0A119959-4414-4B2D-B64E-0C0E3EE1F1DD}" type="presOf" srcId="{1440C4AF-6D43-4A31-9F90-5F9AEA80B400}" destId="{FF340B60-7F90-4FDE-9F22-162AD9D95952}" srcOrd="0" destOrd="0" presId="urn:microsoft.com/office/officeart/2005/8/layout/orgChart1"/>
     <dgm:cxn modelId="{53841F7A-9A19-468C-9122-FBCF6C4AB4C2}" type="presOf" srcId="{6E6CB540-5159-4ED0-95BA-66A09D483C5B}" destId="{A30BEE36-113E-49A2-B0B3-FE8E15652D7F}" srcOrd="0" destOrd="0" presId="urn:microsoft.com/office/officeart/2005/8/layout/orgChart1"/>
     <dgm:cxn modelId="{13E8DA7C-6B72-4693-9B7C-9C4788253E0C}" srcId="{686699D9-2DF1-4EB7-A613-C8A8746AC4CE}" destId="{A30588C1-0399-4521-B6F6-612E1A044ADA}" srcOrd="1" destOrd="0" parTransId="{C16F4455-B3E7-4F41-B7C0-972BB0E1F3C9}" sibTransId="{AFA41664-5398-466D-804F-DB6756ADC29E}"/>
     <dgm:cxn modelId="{17160E7E-3FFE-439B-9DBC-73E7DA71BA50}" type="presOf" srcId="{CCDE2887-20C0-46FF-96D6-9950EA23112A}" destId="{C5C07E7E-9C38-409F-BF8F-66DDA7255DB3}" srcOrd="0" destOrd="0" presId="urn:microsoft.com/office/officeart/2005/8/layout/orgChart1"/>

</xml_diff>

<commit_message>
Complete Hierarchy Charts and UMLs
</commit_message>
<xml_diff>
--- a/HierarchyChart&UMLs.docx
+++ b/HierarchyChart&UMLs.docx
@@ -1861,7 +1861,13 @@
             </w:r>
             <w:proofErr w:type="gramEnd"/>
             <w:r>
-              <w:t xml:space="preserve"> integer </w:t>
+              <w:t xml:space="preserve"> integer</w:t>
+            </w:r>
+            <w:r>
+              <w:t>,</w:t>
+            </w:r>
+            <w:r>
+              <w:t xml:space="preserve"> </w:t>
             </w:r>
             <w:proofErr w:type="spellStart"/>
             <w:r>
@@ -1869,7 +1875,13 @@
             </w:r>
             <w:proofErr w:type="spellEnd"/>
             <w:r>
-              <w:t>: Integer)</w:t>
+              <w:t xml:space="preserve">: </w:t>
+            </w:r>
+            <w:r>
+              <w:t>i</w:t>
+            </w:r>
+            <w:r>
+              <w:t>nteger)</w:t>
             </w:r>
           </w:p>
           <w:p>
@@ -4091,13 +4103,3388 @@
           </w:tcPr>
           <w:p>
             <w:r>
-              <w:t xml:space="preserve">       &lt;&lt;constructor&gt;&gt; </w:t>
-            </w:r>
-          </w:p>
+              <w:t xml:space="preserve">       </w:t>
+            </w:r>
+            <w:r>
+              <w:t xml:space="preserve">&lt;&lt;constructor&gt;&gt; </w:t>
+            </w:r>
+            <w:proofErr w:type="gramStart"/>
+            <w:r>
+              <w:t>Furniture(name :</w:t>
+            </w:r>
+            <w:proofErr w:type="gramEnd"/>
+            <w:r>
+              <w:t xml:space="preserve"> String, </w:t>
+            </w:r>
+            <w:proofErr w:type="gramStart"/>
+            <w:r>
+              <w:t>brand :</w:t>
+            </w:r>
+            <w:proofErr w:type="gramEnd"/>
+            <w:r>
+              <w:t xml:space="preserve"> String, </w:t>
+            </w:r>
+            <w:proofErr w:type="gramStart"/>
+            <w:r>
+              <w:t>price :</w:t>
+            </w:r>
+            <w:proofErr w:type="gramEnd"/>
+            <w:r>
+              <w:t xml:space="preserve"> double, </w:t>
+            </w:r>
+            <w:proofErr w:type="gramStart"/>
+            <w:r>
+              <w:t>quantity :</w:t>
+            </w:r>
+            <w:proofErr w:type="gramEnd"/>
+            <w:r>
+              <w:t xml:space="preserve"> integer, </w:t>
+            </w:r>
+            <w:proofErr w:type="gramStart"/>
+            <w:r>
+              <w:t>material :</w:t>
+            </w:r>
+            <w:proofErr w:type="gramEnd"/>
+            <w:r>
+              <w:t xml:space="preserve"> String, </w:t>
+            </w:r>
+            <w:proofErr w:type="gramStart"/>
+            <w:r>
+              <w:t>dimensions :</w:t>
+            </w:r>
+            <w:proofErr w:type="gramEnd"/>
+            <w:r>
+              <w:t xml:space="preserve"> String)</w:t>
+            </w:r>
+          </w:p>
+          <w:p>
+            <w:pPr>
+              <w:pStyle w:val="ListParagraph"/>
+              <w:numPr>
+                <w:ilvl w:val="0"/>
+                <w:numId w:val="6"/>
+              </w:numPr>
+            </w:pPr>
+            <w:proofErr w:type="spellStart"/>
+            <w:proofErr w:type="gramStart"/>
+            <w:r>
+              <w:t>getName</w:t>
+            </w:r>
+            <w:proofErr w:type="spellEnd"/>
+            <w:r>
+              <w:t>() :</w:t>
+            </w:r>
+            <w:proofErr w:type="gramEnd"/>
+            <w:r>
+              <w:t xml:space="preserve"> String</w:t>
+            </w:r>
+          </w:p>
+          <w:p>
+            <w:pPr>
+              <w:pStyle w:val="ListParagraph"/>
+              <w:numPr>
+                <w:ilvl w:val="0"/>
+                <w:numId w:val="4"/>
+              </w:numPr>
+            </w:pPr>
+            <w:proofErr w:type="spellStart"/>
+            <w:proofErr w:type="gramStart"/>
+            <w:r>
+              <w:t>getBrand</w:t>
+            </w:r>
+            <w:proofErr w:type="spellEnd"/>
+            <w:r>
+              <w:t>() :</w:t>
+            </w:r>
+            <w:proofErr w:type="gramEnd"/>
+            <w:r>
+              <w:t xml:space="preserve"> String</w:t>
+            </w:r>
+          </w:p>
+          <w:p>
+            <w:pPr>
+              <w:pStyle w:val="ListParagraph"/>
+              <w:numPr>
+                <w:ilvl w:val="0"/>
+                <w:numId w:val="4"/>
+              </w:numPr>
+            </w:pPr>
+            <w:proofErr w:type="spellStart"/>
+            <w:proofErr w:type="gramStart"/>
+            <w:r>
+              <w:t>getPrice</w:t>
+            </w:r>
+            <w:proofErr w:type="spellEnd"/>
+            <w:r>
+              <w:t>() :</w:t>
+            </w:r>
+            <w:proofErr w:type="gramEnd"/>
+            <w:r>
+              <w:t xml:space="preserve"> double</w:t>
+            </w:r>
+          </w:p>
+          <w:p>
+            <w:pPr>
+              <w:pStyle w:val="ListParagraph"/>
+              <w:numPr>
+                <w:ilvl w:val="0"/>
+                <w:numId w:val="4"/>
+              </w:numPr>
+            </w:pPr>
+            <w:proofErr w:type="spellStart"/>
+            <w:r>
+              <w:t>getQuantity</w:t>
+            </w:r>
+            <w:proofErr w:type="spellEnd"/>
+            <w:r>
+              <w:t xml:space="preserve"> (</w:t>
+            </w:r>
+            <w:proofErr w:type="gramStart"/>
+            <w:r>
+              <w:t>) :</w:t>
+            </w:r>
+            <w:proofErr w:type="gramEnd"/>
+            <w:r>
+              <w:t xml:space="preserve"> integer</w:t>
+            </w:r>
+          </w:p>
+          <w:p>
+            <w:pPr>
+              <w:pStyle w:val="ListParagraph"/>
+              <w:numPr>
+                <w:ilvl w:val="0"/>
+                <w:numId w:val="4"/>
+              </w:numPr>
+            </w:pPr>
+            <w:proofErr w:type="spellStart"/>
+            <w:proofErr w:type="gramStart"/>
+            <w:r>
+              <w:t>getMaterial</w:t>
+            </w:r>
+            <w:proofErr w:type="spellEnd"/>
+            <w:r>
+              <w:t>() :</w:t>
+            </w:r>
+            <w:proofErr w:type="gramEnd"/>
+            <w:r>
+              <w:t xml:space="preserve"> String</w:t>
+            </w:r>
+          </w:p>
+          <w:p>
+            <w:pPr>
+              <w:pStyle w:val="ListParagraph"/>
+              <w:numPr>
+                <w:ilvl w:val="0"/>
+                <w:numId w:val="4"/>
+              </w:numPr>
+            </w:pPr>
+            <w:proofErr w:type="spellStart"/>
+            <w:proofErr w:type="gramStart"/>
+            <w:r>
+              <w:t>getDimensions</w:t>
+            </w:r>
+            <w:proofErr w:type="spellEnd"/>
+            <w:r>
+              <w:t>() :</w:t>
+            </w:r>
+            <w:proofErr w:type="gramEnd"/>
+            <w:r>
+              <w:t xml:space="preserve"> String</w:t>
+            </w:r>
+          </w:p>
+          <w:p>
+            <w:pPr>
+              <w:pStyle w:val="ListParagraph"/>
+              <w:numPr>
+                <w:ilvl w:val="0"/>
+                <w:numId w:val="4"/>
+              </w:numPr>
+            </w:pPr>
+            <w:proofErr w:type="spellStart"/>
+            <w:proofErr w:type="gramStart"/>
+            <w:r>
+              <w:t>setName</w:t>
+            </w:r>
+            <w:proofErr w:type="spellEnd"/>
+            <w:r>
+              <w:t>(name :</w:t>
+            </w:r>
+            <w:proofErr w:type="gramEnd"/>
+            <w:r>
+              <w:t xml:space="preserve"> String)</w:t>
+            </w:r>
+          </w:p>
+          <w:p>
+            <w:pPr>
+              <w:pStyle w:val="ListParagraph"/>
+              <w:numPr>
+                <w:ilvl w:val="0"/>
+                <w:numId w:val="4"/>
+              </w:numPr>
+            </w:pPr>
+            <w:proofErr w:type="spellStart"/>
+            <w:proofErr w:type="gramStart"/>
+            <w:r>
+              <w:t>setBrand</w:t>
+            </w:r>
+            <w:proofErr w:type="spellEnd"/>
+            <w:r>
+              <w:t>(brand :</w:t>
+            </w:r>
+            <w:proofErr w:type="gramEnd"/>
+            <w:r>
+              <w:t xml:space="preserve"> String)</w:t>
+            </w:r>
+          </w:p>
+          <w:p>
+            <w:pPr>
+              <w:pStyle w:val="ListParagraph"/>
+              <w:numPr>
+                <w:ilvl w:val="0"/>
+                <w:numId w:val="4"/>
+              </w:numPr>
+            </w:pPr>
+            <w:proofErr w:type="spellStart"/>
+            <w:proofErr w:type="gramStart"/>
+            <w:r>
+              <w:t>setPrice</w:t>
+            </w:r>
+            <w:proofErr w:type="spellEnd"/>
+            <w:r>
+              <w:t>(price :</w:t>
+            </w:r>
+            <w:proofErr w:type="gramEnd"/>
+            <w:r>
+              <w:t xml:space="preserve"> String)</w:t>
+            </w:r>
+          </w:p>
+          <w:p>
+            <w:pPr>
+              <w:pStyle w:val="ListParagraph"/>
+              <w:numPr>
+                <w:ilvl w:val="0"/>
+                <w:numId w:val="4"/>
+              </w:numPr>
+            </w:pPr>
+            <w:proofErr w:type="spellStart"/>
+            <w:proofErr w:type="gramStart"/>
+            <w:r>
+              <w:t>setQuantity</w:t>
+            </w:r>
+            <w:proofErr w:type="spellEnd"/>
+            <w:r>
+              <w:t>(quantity :</w:t>
+            </w:r>
+            <w:proofErr w:type="gramEnd"/>
+            <w:r>
+              <w:t xml:space="preserve"> integer)</w:t>
+            </w:r>
+          </w:p>
+          <w:p>
+            <w:pPr>
+              <w:pStyle w:val="ListParagraph"/>
+              <w:numPr>
+                <w:ilvl w:val="0"/>
+                <w:numId w:val="4"/>
+              </w:numPr>
+            </w:pPr>
+            <w:proofErr w:type="spellStart"/>
+            <w:proofErr w:type="gramStart"/>
+            <w:r>
+              <w:t>setMaterial</w:t>
+            </w:r>
+            <w:proofErr w:type="spellEnd"/>
+            <w:r>
+              <w:t>(material :</w:t>
+            </w:r>
+            <w:proofErr w:type="gramEnd"/>
+            <w:r>
+              <w:t xml:space="preserve"> String)</w:t>
+            </w:r>
+          </w:p>
+          <w:p>
+            <w:pPr>
+              <w:pStyle w:val="ListParagraph"/>
+              <w:numPr>
+                <w:ilvl w:val="0"/>
+                <w:numId w:val="4"/>
+              </w:numPr>
+            </w:pPr>
+            <w:proofErr w:type="spellStart"/>
+            <w:proofErr w:type="gramStart"/>
+            <w:r>
+              <w:t>setDimensions</w:t>
+            </w:r>
+            <w:proofErr w:type="spellEnd"/>
+            <w:r>
+              <w:t>(dimensions :</w:t>
+            </w:r>
+            <w:proofErr w:type="gramEnd"/>
+            <w:r>
+              <w:t xml:space="preserve"> String)</w:t>
+            </w:r>
+          </w:p>
+          <w:p/>
         </w:tc>
       </w:tr>
     </w:tbl>
     <w:p/>
+    <w:p>
+      <w:r>
+        <w:br w:type="page"/>
+      </w:r>
+    </w:p>
+    <w:tbl>
+      <w:tblPr>
+        <w:tblStyle w:val="TableGrid"/>
+        <w:tblW w:w="0" w:type="auto"/>
+        <w:tblLook w:val="04A0" w:firstRow="1" w:lastRow="0" w:firstColumn="1" w:lastColumn="0" w:noHBand="0" w:noVBand="1"/>
+      </w:tblPr>
+      <w:tblGrid>
+        <w:gridCol w:w="9350"/>
+      </w:tblGrid>
+      <w:tr>
+        <w:tc>
+          <w:tcPr>
+            <w:tcW w:w="9350" w:type="dxa"/>
+            <w:vAlign w:val="center"/>
+          </w:tcPr>
+          <w:p>
+            <w:pPr>
+              <w:jc w:val="center"/>
+            </w:pPr>
+            <w:r>
+              <w:lastRenderedPageBreak/>
+              <w:t>Shoe</w:t>
+            </w:r>
+          </w:p>
+        </w:tc>
+      </w:tr>
+      <w:tr>
+        <w:tc>
+          <w:tcPr>
+            <w:tcW w:w="9350" w:type="dxa"/>
+          </w:tcPr>
+          <w:p>
+            <w:pPr>
+              <w:pStyle w:val="ListParagraph"/>
+              <w:numPr>
+                <w:ilvl w:val="0"/>
+                <w:numId w:val="1"/>
+              </w:numPr>
+            </w:pPr>
+            <w:proofErr w:type="gramStart"/>
+            <w:r>
+              <w:t>style :</w:t>
+            </w:r>
+            <w:proofErr w:type="gramEnd"/>
+            <w:r>
+              <w:t xml:space="preserve"> String</w:t>
+            </w:r>
+          </w:p>
+        </w:tc>
+      </w:tr>
+      <w:tr>
+        <w:tc>
+          <w:tcPr>
+            <w:tcW w:w="9350" w:type="dxa"/>
+          </w:tcPr>
+          <w:p>
+            <w:r>
+              <w:t xml:space="preserve">       </w:t>
+            </w:r>
+            <w:r>
+              <w:t xml:space="preserve">&lt;&lt;Constructor&gt;&gt; </w:t>
+            </w:r>
+            <w:proofErr w:type="gramStart"/>
+            <w:r>
+              <w:t>Shoe</w:t>
+            </w:r>
+            <w:r>
+              <w:t>(name :</w:t>
+            </w:r>
+            <w:proofErr w:type="gramEnd"/>
+            <w:r>
+              <w:t xml:space="preserve"> String, </w:t>
+            </w:r>
+            <w:proofErr w:type="gramStart"/>
+            <w:r>
+              <w:t>brand :</w:t>
+            </w:r>
+            <w:proofErr w:type="gramEnd"/>
+            <w:r>
+              <w:t xml:space="preserve"> String, </w:t>
+            </w:r>
+            <w:proofErr w:type="gramStart"/>
+            <w:r>
+              <w:t>price :</w:t>
+            </w:r>
+            <w:proofErr w:type="gramEnd"/>
+            <w:r>
+              <w:t xml:space="preserve"> double, </w:t>
+            </w:r>
+            <w:proofErr w:type="gramStart"/>
+            <w:r>
+              <w:t>quantity :</w:t>
+            </w:r>
+            <w:proofErr w:type="gramEnd"/>
+            <w:r>
+              <w:t xml:space="preserve"> integer, </w:t>
+            </w:r>
+            <w:proofErr w:type="gramStart"/>
+            <w:r>
+              <w:t>size :</w:t>
+            </w:r>
+            <w:proofErr w:type="gramEnd"/>
+            <w:r>
+              <w:t xml:space="preserve"> String, </w:t>
+            </w:r>
+            <w:proofErr w:type="gramStart"/>
+            <w:r>
+              <w:t>color :</w:t>
+            </w:r>
+            <w:proofErr w:type="gramEnd"/>
+            <w:r>
+              <w:t xml:space="preserve"> String, </w:t>
+            </w:r>
+            <w:proofErr w:type="gramStart"/>
+            <w:r>
+              <w:t>material :</w:t>
+            </w:r>
+            <w:proofErr w:type="gramEnd"/>
+            <w:r>
+              <w:t xml:space="preserve"> String</w:t>
+            </w:r>
+            <w:r>
+              <w:t xml:space="preserve">, </w:t>
+            </w:r>
+            <w:proofErr w:type="gramStart"/>
+            <w:r>
+              <w:t>style :</w:t>
+            </w:r>
+            <w:proofErr w:type="gramEnd"/>
+            <w:r>
+              <w:t xml:space="preserve"> String</w:t>
+            </w:r>
+            <w:r>
+              <w:t>)</w:t>
+            </w:r>
+          </w:p>
+          <w:p>
+            <w:pPr>
+              <w:pStyle w:val="ListParagraph"/>
+              <w:numPr>
+                <w:ilvl w:val="0"/>
+                <w:numId w:val="5"/>
+              </w:numPr>
+            </w:pPr>
+            <w:proofErr w:type="spellStart"/>
+            <w:proofErr w:type="gramStart"/>
+            <w:r>
+              <w:t>getName</w:t>
+            </w:r>
+            <w:proofErr w:type="spellEnd"/>
+            <w:r>
+              <w:t>() :</w:t>
+            </w:r>
+            <w:proofErr w:type="gramEnd"/>
+            <w:r>
+              <w:t xml:space="preserve"> String</w:t>
+            </w:r>
+          </w:p>
+          <w:p>
+            <w:pPr>
+              <w:pStyle w:val="ListParagraph"/>
+              <w:numPr>
+                <w:ilvl w:val="0"/>
+                <w:numId w:val="5"/>
+              </w:numPr>
+            </w:pPr>
+            <w:proofErr w:type="spellStart"/>
+            <w:proofErr w:type="gramStart"/>
+            <w:r>
+              <w:t>getBrand</w:t>
+            </w:r>
+            <w:proofErr w:type="spellEnd"/>
+            <w:r>
+              <w:t>() :</w:t>
+            </w:r>
+            <w:proofErr w:type="gramEnd"/>
+            <w:r>
+              <w:t xml:space="preserve"> String</w:t>
+            </w:r>
+          </w:p>
+          <w:p>
+            <w:pPr>
+              <w:pStyle w:val="ListParagraph"/>
+              <w:numPr>
+                <w:ilvl w:val="0"/>
+                <w:numId w:val="5"/>
+              </w:numPr>
+            </w:pPr>
+            <w:proofErr w:type="spellStart"/>
+            <w:proofErr w:type="gramStart"/>
+            <w:r>
+              <w:t>getPrice</w:t>
+            </w:r>
+            <w:proofErr w:type="spellEnd"/>
+            <w:r>
+              <w:t>() :</w:t>
+            </w:r>
+            <w:proofErr w:type="gramEnd"/>
+            <w:r>
+              <w:t xml:space="preserve"> double</w:t>
+            </w:r>
+          </w:p>
+          <w:p>
+            <w:pPr>
+              <w:pStyle w:val="ListParagraph"/>
+              <w:numPr>
+                <w:ilvl w:val="0"/>
+                <w:numId w:val="5"/>
+              </w:numPr>
+            </w:pPr>
+            <w:proofErr w:type="spellStart"/>
+            <w:r>
+              <w:t>getQuantity</w:t>
+            </w:r>
+            <w:proofErr w:type="spellEnd"/>
+            <w:r>
+              <w:t xml:space="preserve"> (</w:t>
+            </w:r>
+            <w:proofErr w:type="gramStart"/>
+            <w:r>
+              <w:t>) :</w:t>
+            </w:r>
+            <w:proofErr w:type="gramEnd"/>
+            <w:r>
+              <w:t xml:space="preserve"> integer</w:t>
+            </w:r>
+          </w:p>
+          <w:p>
+            <w:pPr>
+              <w:pStyle w:val="ListParagraph"/>
+              <w:numPr>
+                <w:ilvl w:val="0"/>
+                <w:numId w:val="5"/>
+              </w:numPr>
+            </w:pPr>
+            <w:proofErr w:type="spellStart"/>
+            <w:proofErr w:type="gramStart"/>
+            <w:r>
+              <w:t>getSize</w:t>
+            </w:r>
+            <w:proofErr w:type="spellEnd"/>
+            <w:r>
+              <w:t>() :</w:t>
+            </w:r>
+            <w:proofErr w:type="gramEnd"/>
+            <w:r>
+              <w:t xml:space="preserve"> String</w:t>
+            </w:r>
+          </w:p>
+          <w:p>
+            <w:pPr>
+              <w:pStyle w:val="ListParagraph"/>
+              <w:numPr>
+                <w:ilvl w:val="0"/>
+                <w:numId w:val="5"/>
+              </w:numPr>
+            </w:pPr>
+            <w:proofErr w:type="spellStart"/>
+            <w:proofErr w:type="gramStart"/>
+            <w:r>
+              <w:t>getColor</w:t>
+            </w:r>
+            <w:proofErr w:type="spellEnd"/>
+            <w:r>
+              <w:t>() :</w:t>
+            </w:r>
+            <w:proofErr w:type="gramEnd"/>
+            <w:r>
+              <w:t xml:space="preserve"> String</w:t>
+            </w:r>
+          </w:p>
+          <w:p>
+            <w:pPr>
+              <w:pStyle w:val="ListParagraph"/>
+              <w:numPr>
+                <w:ilvl w:val="0"/>
+                <w:numId w:val="5"/>
+              </w:numPr>
+            </w:pPr>
+            <w:proofErr w:type="spellStart"/>
+            <w:proofErr w:type="gramStart"/>
+            <w:r>
+              <w:t>getMaterial</w:t>
+            </w:r>
+            <w:proofErr w:type="spellEnd"/>
+            <w:r>
+              <w:t>() :</w:t>
+            </w:r>
+            <w:proofErr w:type="gramEnd"/>
+            <w:r>
+              <w:t xml:space="preserve"> String</w:t>
+            </w:r>
+          </w:p>
+          <w:p>
+            <w:pPr>
+              <w:pStyle w:val="ListParagraph"/>
+              <w:numPr>
+                <w:ilvl w:val="0"/>
+                <w:numId w:val="5"/>
+              </w:numPr>
+            </w:pPr>
+            <w:proofErr w:type="spellStart"/>
+            <w:proofErr w:type="gramStart"/>
+            <w:r>
+              <w:t>getStyle</w:t>
+            </w:r>
+            <w:proofErr w:type="spellEnd"/>
+            <w:r>
+              <w:t>() :</w:t>
+            </w:r>
+            <w:proofErr w:type="gramEnd"/>
+            <w:r>
+              <w:t xml:space="preserve"> String</w:t>
+            </w:r>
+          </w:p>
+          <w:p>
+            <w:pPr>
+              <w:pStyle w:val="ListParagraph"/>
+              <w:numPr>
+                <w:ilvl w:val="0"/>
+                <w:numId w:val="5"/>
+              </w:numPr>
+            </w:pPr>
+            <w:proofErr w:type="spellStart"/>
+            <w:proofErr w:type="gramStart"/>
+            <w:r>
+              <w:t>setName</w:t>
+            </w:r>
+            <w:proofErr w:type="spellEnd"/>
+            <w:r>
+              <w:t>(name :</w:t>
+            </w:r>
+            <w:proofErr w:type="gramEnd"/>
+            <w:r>
+              <w:t xml:space="preserve"> String)</w:t>
+            </w:r>
+          </w:p>
+          <w:p>
+            <w:pPr>
+              <w:pStyle w:val="ListParagraph"/>
+              <w:numPr>
+                <w:ilvl w:val="0"/>
+                <w:numId w:val="5"/>
+              </w:numPr>
+            </w:pPr>
+            <w:proofErr w:type="spellStart"/>
+            <w:proofErr w:type="gramStart"/>
+            <w:r>
+              <w:t>setBrand</w:t>
+            </w:r>
+            <w:proofErr w:type="spellEnd"/>
+            <w:r>
+              <w:t>(brand :</w:t>
+            </w:r>
+            <w:proofErr w:type="gramEnd"/>
+            <w:r>
+              <w:t xml:space="preserve"> String)</w:t>
+            </w:r>
+          </w:p>
+          <w:p>
+            <w:pPr>
+              <w:pStyle w:val="ListParagraph"/>
+              <w:numPr>
+                <w:ilvl w:val="0"/>
+                <w:numId w:val="5"/>
+              </w:numPr>
+            </w:pPr>
+            <w:proofErr w:type="spellStart"/>
+            <w:proofErr w:type="gramStart"/>
+            <w:r>
+              <w:t>setPrice</w:t>
+            </w:r>
+            <w:proofErr w:type="spellEnd"/>
+            <w:r>
+              <w:t>(price :</w:t>
+            </w:r>
+            <w:proofErr w:type="gramEnd"/>
+            <w:r>
+              <w:t xml:space="preserve"> String) </w:t>
+            </w:r>
+          </w:p>
+          <w:p>
+            <w:pPr>
+              <w:pStyle w:val="ListParagraph"/>
+              <w:numPr>
+                <w:ilvl w:val="0"/>
+                <w:numId w:val="5"/>
+              </w:numPr>
+            </w:pPr>
+            <w:proofErr w:type="spellStart"/>
+            <w:proofErr w:type="gramStart"/>
+            <w:r>
+              <w:t>setQuantity</w:t>
+            </w:r>
+            <w:proofErr w:type="spellEnd"/>
+            <w:r>
+              <w:t>(quantity :</w:t>
+            </w:r>
+            <w:proofErr w:type="gramEnd"/>
+            <w:r>
+              <w:t xml:space="preserve"> integer)</w:t>
+            </w:r>
+          </w:p>
+          <w:p>
+            <w:pPr>
+              <w:pStyle w:val="ListParagraph"/>
+              <w:numPr>
+                <w:ilvl w:val="0"/>
+                <w:numId w:val="5"/>
+              </w:numPr>
+            </w:pPr>
+            <w:proofErr w:type="spellStart"/>
+            <w:proofErr w:type="gramStart"/>
+            <w:r>
+              <w:t>setSize</w:t>
+            </w:r>
+            <w:proofErr w:type="spellEnd"/>
+            <w:r>
+              <w:t>(size :</w:t>
+            </w:r>
+            <w:proofErr w:type="gramEnd"/>
+            <w:r>
+              <w:t xml:space="preserve"> String)</w:t>
+            </w:r>
+          </w:p>
+          <w:p>
+            <w:pPr>
+              <w:pStyle w:val="ListParagraph"/>
+              <w:numPr>
+                <w:ilvl w:val="0"/>
+                <w:numId w:val="5"/>
+              </w:numPr>
+            </w:pPr>
+            <w:proofErr w:type="spellStart"/>
+            <w:proofErr w:type="gramStart"/>
+            <w:r>
+              <w:t>setColor</w:t>
+            </w:r>
+            <w:proofErr w:type="spellEnd"/>
+            <w:r>
+              <w:t>(color :</w:t>
+            </w:r>
+            <w:proofErr w:type="gramEnd"/>
+            <w:r>
+              <w:t xml:space="preserve"> String)</w:t>
+            </w:r>
+          </w:p>
+          <w:p>
+            <w:pPr>
+              <w:pStyle w:val="ListParagraph"/>
+              <w:numPr>
+                <w:ilvl w:val="0"/>
+                <w:numId w:val="5"/>
+              </w:numPr>
+            </w:pPr>
+            <w:proofErr w:type="spellStart"/>
+            <w:proofErr w:type="gramStart"/>
+            <w:r>
+              <w:t>setMaterial</w:t>
+            </w:r>
+            <w:proofErr w:type="spellEnd"/>
+            <w:r>
+              <w:t>(material :</w:t>
+            </w:r>
+            <w:proofErr w:type="gramEnd"/>
+            <w:r>
+              <w:t xml:space="preserve"> String)</w:t>
+            </w:r>
+          </w:p>
+          <w:p>
+            <w:pPr>
+              <w:pStyle w:val="ListParagraph"/>
+              <w:numPr>
+                <w:ilvl w:val="0"/>
+                <w:numId w:val="5"/>
+              </w:numPr>
+            </w:pPr>
+            <w:proofErr w:type="spellStart"/>
+            <w:proofErr w:type="gramStart"/>
+            <w:r>
+              <w:t>setStyle</w:t>
+            </w:r>
+            <w:proofErr w:type="spellEnd"/>
+            <w:r>
+              <w:t>(style :</w:t>
+            </w:r>
+            <w:proofErr w:type="gramEnd"/>
+            <w:r>
+              <w:t xml:space="preserve"> String)</w:t>
+            </w:r>
+          </w:p>
+          <w:p/>
+        </w:tc>
+      </w:tr>
+    </w:tbl>
+    <w:p/>
+    <w:tbl>
+      <w:tblPr>
+        <w:tblStyle w:val="TableGrid"/>
+        <w:tblW w:w="0" w:type="auto"/>
+        <w:tblLook w:val="04A0" w:firstRow="1" w:lastRow="0" w:firstColumn="1" w:lastColumn="0" w:noHBand="0" w:noVBand="1"/>
+      </w:tblPr>
+      <w:tblGrid>
+        <w:gridCol w:w="9350"/>
+      </w:tblGrid>
+      <w:tr>
+        <w:tc>
+          <w:tcPr>
+            <w:tcW w:w="9350" w:type="dxa"/>
+            <w:vAlign w:val="center"/>
+          </w:tcPr>
+          <w:p>
+            <w:pPr>
+              <w:jc w:val="center"/>
+            </w:pPr>
+            <w:r>
+              <w:t>Shirt</w:t>
+            </w:r>
+          </w:p>
+        </w:tc>
+      </w:tr>
+      <w:tr>
+        <w:tc>
+          <w:tcPr>
+            <w:tcW w:w="9350" w:type="dxa"/>
+          </w:tcPr>
+          <w:p>
+            <w:pPr>
+              <w:pStyle w:val="ListParagraph"/>
+              <w:numPr>
+                <w:ilvl w:val="0"/>
+                <w:numId w:val="1"/>
+              </w:numPr>
+            </w:pPr>
+            <w:proofErr w:type="gramStart"/>
+            <w:r>
+              <w:t>fit :</w:t>
+            </w:r>
+            <w:proofErr w:type="gramEnd"/>
+            <w:r>
+              <w:t xml:space="preserve"> String</w:t>
+            </w:r>
+          </w:p>
+        </w:tc>
+      </w:tr>
+      <w:tr>
+        <w:tc>
+          <w:tcPr>
+            <w:tcW w:w="9350" w:type="dxa"/>
+          </w:tcPr>
+          <w:p>
+            <w:r>
+              <w:t xml:space="preserve">       &lt;&lt;Constructor&gt;&gt; </w:t>
+            </w:r>
+            <w:proofErr w:type="gramStart"/>
+            <w:r>
+              <w:t>Shirt</w:t>
+            </w:r>
+            <w:r>
+              <w:t>(name :</w:t>
+            </w:r>
+            <w:proofErr w:type="gramEnd"/>
+            <w:r>
+              <w:t xml:space="preserve"> String, </w:t>
+            </w:r>
+            <w:proofErr w:type="gramStart"/>
+            <w:r>
+              <w:t>brand :</w:t>
+            </w:r>
+            <w:proofErr w:type="gramEnd"/>
+            <w:r>
+              <w:t xml:space="preserve"> String, </w:t>
+            </w:r>
+            <w:proofErr w:type="gramStart"/>
+            <w:r>
+              <w:t>price :</w:t>
+            </w:r>
+            <w:proofErr w:type="gramEnd"/>
+            <w:r>
+              <w:t xml:space="preserve"> double, </w:t>
+            </w:r>
+            <w:proofErr w:type="gramStart"/>
+            <w:r>
+              <w:t>quantity :</w:t>
+            </w:r>
+            <w:proofErr w:type="gramEnd"/>
+            <w:r>
+              <w:t xml:space="preserve"> integer, </w:t>
+            </w:r>
+            <w:proofErr w:type="gramStart"/>
+            <w:r>
+              <w:t>size :</w:t>
+            </w:r>
+            <w:proofErr w:type="gramEnd"/>
+            <w:r>
+              <w:t xml:space="preserve"> String, </w:t>
+            </w:r>
+            <w:proofErr w:type="gramStart"/>
+            <w:r>
+              <w:t>color :</w:t>
+            </w:r>
+            <w:proofErr w:type="gramEnd"/>
+            <w:r>
+              <w:t xml:space="preserve"> String, </w:t>
+            </w:r>
+            <w:proofErr w:type="gramStart"/>
+            <w:r>
+              <w:t>material :</w:t>
+            </w:r>
+            <w:proofErr w:type="gramEnd"/>
+            <w:r>
+              <w:t xml:space="preserve"> String, </w:t>
+            </w:r>
+            <w:proofErr w:type="gramStart"/>
+            <w:r>
+              <w:t>fit :</w:t>
+            </w:r>
+            <w:proofErr w:type="gramEnd"/>
+            <w:r>
+              <w:t xml:space="preserve"> String</w:t>
+            </w:r>
+            <w:r>
+              <w:t>)</w:t>
+            </w:r>
+          </w:p>
+          <w:p>
+            <w:pPr>
+              <w:pStyle w:val="ListParagraph"/>
+              <w:numPr>
+                <w:ilvl w:val="0"/>
+                <w:numId w:val="5"/>
+              </w:numPr>
+            </w:pPr>
+            <w:proofErr w:type="spellStart"/>
+            <w:proofErr w:type="gramStart"/>
+            <w:r>
+              <w:t>getName</w:t>
+            </w:r>
+            <w:proofErr w:type="spellEnd"/>
+            <w:r>
+              <w:t>() :</w:t>
+            </w:r>
+            <w:proofErr w:type="gramEnd"/>
+            <w:r>
+              <w:t xml:space="preserve"> String</w:t>
+            </w:r>
+          </w:p>
+          <w:p>
+            <w:pPr>
+              <w:pStyle w:val="ListParagraph"/>
+              <w:numPr>
+                <w:ilvl w:val="0"/>
+                <w:numId w:val="5"/>
+              </w:numPr>
+            </w:pPr>
+            <w:proofErr w:type="spellStart"/>
+            <w:proofErr w:type="gramStart"/>
+            <w:r>
+              <w:t>getBrand</w:t>
+            </w:r>
+            <w:proofErr w:type="spellEnd"/>
+            <w:r>
+              <w:t>() :</w:t>
+            </w:r>
+            <w:proofErr w:type="gramEnd"/>
+            <w:r>
+              <w:t xml:space="preserve"> String</w:t>
+            </w:r>
+          </w:p>
+          <w:p>
+            <w:pPr>
+              <w:pStyle w:val="ListParagraph"/>
+              <w:numPr>
+                <w:ilvl w:val="0"/>
+                <w:numId w:val="5"/>
+              </w:numPr>
+            </w:pPr>
+            <w:proofErr w:type="spellStart"/>
+            <w:proofErr w:type="gramStart"/>
+            <w:r>
+              <w:t>getPrice</w:t>
+            </w:r>
+            <w:proofErr w:type="spellEnd"/>
+            <w:r>
+              <w:t>() :</w:t>
+            </w:r>
+            <w:proofErr w:type="gramEnd"/>
+            <w:r>
+              <w:t xml:space="preserve"> double</w:t>
+            </w:r>
+          </w:p>
+          <w:p>
+            <w:pPr>
+              <w:pStyle w:val="ListParagraph"/>
+              <w:numPr>
+                <w:ilvl w:val="0"/>
+                <w:numId w:val="5"/>
+              </w:numPr>
+            </w:pPr>
+            <w:proofErr w:type="spellStart"/>
+            <w:r>
+              <w:t>getQuantity</w:t>
+            </w:r>
+            <w:proofErr w:type="spellEnd"/>
+            <w:r>
+              <w:t xml:space="preserve"> (</w:t>
+            </w:r>
+            <w:proofErr w:type="gramStart"/>
+            <w:r>
+              <w:t>) :</w:t>
+            </w:r>
+            <w:proofErr w:type="gramEnd"/>
+            <w:r>
+              <w:t xml:space="preserve"> integer</w:t>
+            </w:r>
+          </w:p>
+          <w:p>
+            <w:pPr>
+              <w:pStyle w:val="ListParagraph"/>
+              <w:numPr>
+                <w:ilvl w:val="0"/>
+                <w:numId w:val="5"/>
+              </w:numPr>
+            </w:pPr>
+            <w:proofErr w:type="spellStart"/>
+            <w:proofErr w:type="gramStart"/>
+            <w:r>
+              <w:t>getSize</w:t>
+            </w:r>
+            <w:proofErr w:type="spellEnd"/>
+            <w:r>
+              <w:t>() :</w:t>
+            </w:r>
+            <w:proofErr w:type="gramEnd"/>
+            <w:r>
+              <w:t xml:space="preserve"> String</w:t>
+            </w:r>
+          </w:p>
+          <w:p>
+            <w:pPr>
+              <w:pStyle w:val="ListParagraph"/>
+              <w:numPr>
+                <w:ilvl w:val="0"/>
+                <w:numId w:val="5"/>
+              </w:numPr>
+            </w:pPr>
+            <w:proofErr w:type="spellStart"/>
+            <w:proofErr w:type="gramStart"/>
+            <w:r>
+              <w:t>getColor</w:t>
+            </w:r>
+            <w:proofErr w:type="spellEnd"/>
+            <w:r>
+              <w:t>() :</w:t>
+            </w:r>
+            <w:proofErr w:type="gramEnd"/>
+            <w:r>
+              <w:t xml:space="preserve"> String</w:t>
+            </w:r>
+          </w:p>
+          <w:p>
+            <w:pPr>
+              <w:pStyle w:val="ListParagraph"/>
+              <w:numPr>
+                <w:ilvl w:val="0"/>
+                <w:numId w:val="5"/>
+              </w:numPr>
+            </w:pPr>
+            <w:proofErr w:type="spellStart"/>
+            <w:proofErr w:type="gramStart"/>
+            <w:r>
+              <w:t>getMaterial</w:t>
+            </w:r>
+            <w:proofErr w:type="spellEnd"/>
+            <w:r>
+              <w:t>() :</w:t>
+            </w:r>
+            <w:proofErr w:type="gramEnd"/>
+            <w:r>
+              <w:t xml:space="preserve"> String</w:t>
+            </w:r>
+          </w:p>
+          <w:p>
+            <w:pPr>
+              <w:pStyle w:val="ListParagraph"/>
+              <w:numPr>
+                <w:ilvl w:val="0"/>
+                <w:numId w:val="5"/>
+              </w:numPr>
+            </w:pPr>
+            <w:proofErr w:type="spellStart"/>
+            <w:proofErr w:type="gramStart"/>
+            <w:r>
+              <w:t>get</w:t>
+            </w:r>
+            <w:r>
+              <w:t>Fit</w:t>
+            </w:r>
+            <w:proofErr w:type="spellEnd"/>
+            <w:r>
+              <w:t>(</w:t>
+            </w:r>
+            <w:r>
+              <w:t>) :</w:t>
+            </w:r>
+            <w:proofErr w:type="gramEnd"/>
+            <w:r>
+              <w:t xml:space="preserve"> String</w:t>
+            </w:r>
+          </w:p>
+          <w:p>
+            <w:pPr>
+              <w:pStyle w:val="ListParagraph"/>
+              <w:numPr>
+                <w:ilvl w:val="0"/>
+                <w:numId w:val="5"/>
+              </w:numPr>
+            </w:pPr>
+            <w:proofErr w:type="spellStart"/>
+            <w:proofErr w:type="gramStart"/>
+            <w:r>
+              <w:t>setName</w:t>
+            </w:r>
+            <w:proofErr w:type="spellEnd"/>
+            <w:r>
+              <w:t>(name :</w:t>
+            </w:r>
+            <w:proofErr w:type="gramEnd"/>
+            <w:r>
+              <w:t xml:space="preserve"> String)</w:t>
+            </w:r>
+          </w:p>
+          <w:p>
+            <w:pPr>
+              <w:pStyle w:val="ListParagraph"/>
+              <w:numPr>
+                <w:ilvl w:val="0"/>
+                <w:numId w:val="5"/>
+              </w:numPr>
+            </w:pPr>
+            <w:proofErr w:type="spellStart"/>
+            <w:proofErr w:type="gramStart"/>
+            <w:r>
+              <w:t>setBrand</w:t>
+            </w:r>
+            <w:proofErr w:type="spellEnd"/>
+            <w:r>
+              <w:t>(brand :</w:t>
+            </w:r>
+            <w:proofErr w:type="gramEnd"/>
+            <w:r>
+              <w:t xml:space="preserve"> String)</w:t>
+            </w:r>
+          </w:p>
+          <w:p>
+            <w:pPr>
+              <w:pStyle w:val="ListParagraph"/>
+              <w:numPr>
+                <w:ilvl w:val="0"/>
+                <w:numId w:val="5"/>
+              </w:numPr>
+            </w:pPr>
+            <w:proofErr w:type="spellStart"/>
+            <w:proofErr w:type="gramStart"/>
+            <w:r>
+              <w:t>setPrice</w:t>
+            </w:r>
+            <w:proofErr w:type="spellEnd"/>
+            <w:r>
+              <w:t>(price :</w:t>
+            </w:r>
+            <w:proofErr w:type="gramEnd"/>
+            <w:r>
+              <w:t xml:space="preserve"> String) </w:t>
+            </w:r>
+          </w:p>
+          <w:p>
+            <w:pPr>
+              <w:pStyle w:val="ListParagraph"/>
+              <w:numPr>
+                <w:ilvl w:val="0"/>
+                <w:numId w:val="5"/>
+              </w:numPr>
+            </w:pPr>
+            <w:proofErr w:type="spellStart"/>
+            <w:proofErr w:type="gramStart"/>
+            <w:r>
+              <w:t>setQuantity</w:t>
+            </w:r>
+            <w:proofErr w:type="spellEnd"/>
+            <w:r>
+              <w:t>(quantity :</w:t>
+            </w:r>
+            <w:proofErr w:type="gramEnd"/>
+            <w:r>
+              <w:t xml:space="preserve"> integer)</w:t>
+            </w:r>
+          </w:p>
+          <w:p>
+            <w:pPr>
+              <w:pStyle w:val="ListParagraph"/>
+              <w:numPr>
+                <w:ilvl w:val="0"/>
+                <w:numId w:val="5"/>
+              </w:numPr>
+            </w:pPr>
+            <w:proofErr w:type="spellStart"/>
+            <w:proofErr w:type="gramStart"/>
+            <w:r>
+              <w:t>setSize</w:t>
+            </w:r>
+            <w:proofErr w:type="spellEnd"/>
+            <w:r>
+              <w:t>(size :</w:t>
+            </w:r>
+            <w:proofErr w:type="gramEnd"/>
+            <w:r>
+              <w:t xml:space="preserve"> String)</w:t>
+            </w:r>
+          </w:p>
+          <w:p>
+            <w:pPr>
+              <w:pStyle w:val="ListParagraph"/>
+              <w:numPr>
+                <w:ilvl w:val="0"/>
+                <w:numId w:val="5"/>
+              </w:numPr>
+            </w:pPr>
+            <w:proofErr w:type="spellStart"/>
+            <w:proofErr w:type="gramStart"/>
+            <w:r>
+              <w:t>setColor</w:t>
+            </w:r>
+            <w:proofErr w:type="spellEnd"/>
+            <w:r>
+              <w:t>(color :</w:t>
+            </w:r>
+            <w:proofErr w:type="gramEnd"/>
+            <w:r>
+              <w:t xml:space="preserve"> String)</w:t>
+            </w:r>
+          </w:p>
+          <w:p>
+            <w:pPr>
+              <w:pStyle w:val="ListParagraph"/>
+              <w:numPr>
+                <w:ilvl w:val="0"/>
+                <w:numId w:val="5"/>
+              </w:numPr>
+            </w:pPr>
+            <w:proofErr w:type="spellStart"/>
+            <w:proofErr w:type="gramStart"/>
+            <w:r>
+              <w:t>setMaterial</w:t>
+            </w:r>
+            <w:proofErr w:type="spellEnd"/>
+            <w:r>
+              <w:t>(material :</w:t>
+            </w:r>
+            <w:proofErr w:type="gramEnd"/>
+            <w:r>
+              <w:t xml:space="preserve"> String)</w:t>
+            </w:r>
+          </w:p>
+          <w:p>
+            <w:pPr>
+              <w:pStyle w:val="ListParagraph"/>
+              <w:numPr>
+                <w:ilvl w:val="0"/>
+                <w:numId w:val="5"/>
+              </w:numPr>
+            </w:pPr>
+            <w:proofErr w:type="spellStart"/>
+            <w:proofErr w:type="gramStart"/>
+            <w:r>
+              <w:t>set</w:t>
+            </w:r>
+            <w:r>
+              <w:t>Fit</w:t>
+            </w:r>
+            <w:proofErr w:type="spellEnd"/>
+            <w:r>
+              <w:t>(</w:t>
+            </w:r>
+            <w:r>
+              <w:t>fit</w:t>
+            </w:r>
+            <w:r>
+              <w:t xml:space="preserve"> :</w:t>
+            </w:r>
+            <w:proofErr w:type="gramEnd"/>
+            <w:r>
+              <w:t xml:space="preserve"> String)</w:t>
+            </w:r>
+          </w:p>
+          <w:p/>
+        </w:tc>
+      </w:tr>
+    </w:tbl>
+    <w:p/>
+    <w:tbl>
+      <w:tblPr>
+        <w:tblStyle w:val="TableGrid"/>
+        <w:tblW w:w="0" w:type="auto"/>
+        <w:tblLook w:val="04A0" w:firstRow="1" w:lastRow="0" w:firstColumn="1" w:lastColumn="0" w:noHBand="0" w:noVBand="1"/>
+      </w:tblPr>
+      <w:tblGrid>
+        <w:gridCol w:w="9350"/>
+      </w:tblGrid>
+      <w:tr>
+        <w:tc>
+          <w:tcPr>
+            <w:tcW w:w="9350" w:type="dxa"/>
+            <w:vAlign w:val="center"/>
+          </w:tcPr>
+          <w:p>
+            <w:pPr>
+              <w:jc w:val="center"/>
+            </w:pPr>
+            <w:proofErr w:type="spellStart"/>
+            <w:r>
+              <w:t>Outerware</w:t>
+            </w:r>
+            <w:proofErr w:type="spellEnd"/>
+          </w:p>
+        </w:tc>
+      </w:tr>
+      <w:tr>
+        <w:tc>
+          <w:tcPr>
+            <w:tcW w:w="9350" w:type="dxa"/>
+          </w:tcPr>
+          <w:p>
+            <w:pPr>
+              <w:pStyle w:val="ListParagraph"/>
+              <w:numPr>
+                <w:ilvl w:val="0"/>
+                <w:numId w:val="1"/>
+              </w:numPr>
+            </w:pPr>
+            <w:proofErr w:type="gramStart"/>
+            <w:r>
+              <w:t>type</w:t>
+            </w:r>
+            <w:r>
+              <w:t xml:space="preserve"> :</w:t>
+            </w:r>
+            <w:proofErr w:type="gramEnd"/>
+            <w:r>
+              <w:t xml:space="preserve"> String</w:t>
+            </w:r>
+          </w:p>
+        </w:tc>
+      </w:tr>
+      <w:tr>
+        <w:tc>
+          <w:tcPr>
+            <w:tcW w:w="9350" w:type="dxa"/>
+          </w:tcPr>
+          <w:p>
+            <w:r>
+              <w:t xml:space="preserve">      </w:t>
+            </w:r>
+            <w:r>
+              <w:t xml:space="preserve">&lt;&lt;Constructor&gt;&gt; </w:t>
+            </w:r>
+            <w:proofErr w:type="spellStart"/>
+            <w:proofErr w:type="gramStart"/>
+            <w:r>
+              <w:t>Outerware</w:t>
+            </w:r>
+            <w:proofErr w:type="spellEnd"/>
+            <w:r>
+              <w:t>(name :</w:t>
+            </w:r>
+            <w:proofErr w:type="gramEnd"/>
+            <w:r>
+              <w:t xml:space="preserve"> String, </w:t>
+            </w:r>
+            <w:proofErr w:type="gramStart"/>
+            <w:r>
+              <w:t>brand :</w:t>
+            </w:r>
+            <w:proofErr w:type="gramEnd"/>
+            <w:r>
+              <w:t xml:space="preserve"> String, </w:t>
+            </w:r>
+            <w:proofErr w:type="gramStart"/>
+            <w:r>
+              <w:t>price :</w:t>
+            </w:r>
+            <w:proofErr w:type="gramEnd"/>
+            <w:r>
+              <w:t xml:space="preserve"> double, </w:t>
+            </w:r>
+            <w:proofErr w:type="gramStart"/>
+            <w:r>
+              <w:t>quantity :</w:t>
+            </w:r>
+            <w:proofErr w:type="gramEnd"/>
+            <w:r>
+              <w:t xml:space="preserve"> integer, </w:t>
+            </w:r>
+            <w:proofErr w:type="gramStart"/>
+            <w:r>
+              <w:t>size :</w:t>
+            </w:r>
+            <w:proofErr w:type="gramEnd"/>
+            <w:r>
+              <w:t xml:space="preserve"> String, </w:t>
+            </w:r>
+            <w:proofErr w:type="gramStart"/>
+            <w:r>
+              <w:t>color :</w:t>
+            </w:r>
+            <w:proofErr w:type="gramEnd"/>
+            <w:r>
+              <w:t xml:space="preserve"> String, </w:t>
+            </w:r>
+            <w:proofErr w:type="gramStart"/>
+            <w:r>
+              <w:t>material :</w:t>
+            </w:r>
+            <w:proofErr w:type="gramEnd"/>
+            <w:r>
+              <w:t xml:space="preserve"> String, </w:t>
+            </w:r>
+            <w:proofErr w:type="gramStart"/>
+            <w:r>
+              <w:t>type</w:t>
+            </w:r>
+            <w:r>
+              <w:t xml:space="preserve"> :</w:t>
+            </w:r>
+            <w:proofErr w:type="gramEnd"/>
+            <w:r>
+              <w:t xml:space="preserve"> String)</w:t>
+            </w:r>
+          </w:p>
+          <w:p>
+            <w:pPr>
+              <w:pStyle w:val="ListParagraph"/>
+              <w:numPr>
+                <w:ilvl w:val="0"/>
+                <w:numId w:val="5"/>
+              </w:numPr>
+            </w:pPr>
+            <w:proofErr w:type="spellStart"/>
+            <w:proofErr w:type="gramStart"/>
+            <w:r>
+              <w:t>getName</w:t>
+            </w:r>
+            <w:proofErr w:type="spellEnd"/>
+            <w:r>
+              <w:t>() :</w:t>
+            </w:r>
+            <w:proofErr w:type="gramEnd"/>
+            <w:r>
+              <w:t xml:space="preserve"> String</w:t>
+            </w:r>
+          </w:p>
+          <w:p>
+            <w:pPr>
+              <w:pStyle w:val="ListParagraph"/>
+              <w:numPr>
+                <w:ilvl w:val="0"/>
+                <w:numId w:val="5"/>
+              </w:numPr>
+            </w:pPr>
+            <w:proofErr w:type="spellStart"/>
+            <w:proofErr w:type="gramStart"/>
+            <w:r>
+              <w:t>getBrand</w:t>
+            </w:r>
+            <w:proofErr w:type="spellEnd"/>
+            <w:r>
+              <w:t>() :</w:t>
+            </w:r>
+            <w:proofErr w:type="gramEnd"/>
+            <w:r>
+              <w:t xml:space="preserve"> String</w:t>
+            </w:r>
+          </w:p>
+          <w:p>
+            <w:pPr>
+              <w:pStyle w:val="ListParagraph"/>
+              <w:numPr>
+                <w:ilvl w:val="0"/>
+                <w:numId w:val="5"/>
+              </w:numPr>
+            </w:pPr>
+            <w:proofErr w:type="spellStart"/>
+            <w:proofErr w:type="gramStart"/>
+            <w:r>
+              <w:t>getPrice</w:t>
+            </w:r>
+            <w:proofErr w:type="spellEnd"/>
+            <w:r>
+              <w:t>() :</w:t>
+            </w:r>
+            <w:proofErr w:type="gramEnd"/>
+            <w:r>
+              <w:t xml:space="preserve"> double</w:t>
+            </w:r>
+          </w:p>
+          <w:p>
+            <w:pPr>
+              <w:pStyle w:val="ListParagraph"/>
+              <w:numPr>
+                <w:ilvl w:val="0"/>
+                <w:numId w:val="5"/>
+              </w:numPr>
+            </w:pPr>
+            <w:proofErr w:type="spellStart"/>
+            <w:r>
+              <w:t>getQuantity</w:t>
+            </w:r>
+            <w:proofErr w:type="spellEnd"/>
+            <w:r>
+              <w:t xml:space="preserve"> (</w:t>
+            </w:r>
+            <w:proofErr w:type="gramStart"/>
+            <w:r>
+              <w:t>) :</w:t>
+            </w:r>
+            <w:proofErr w:type="gramEnd"/>
+            <w:r>
+              <w:t xml:space="preserve"> integer</w:t>
+            </w:r>
+          </w:p>
+          <w:p>
+            <w:pPr>
+              <w:pStyle w:val="ListParagraph"/>
+              <w:numPr>
+                <w:ilvl w:val="0"/>
+                <w:numId w:val="5"/>
+              </w:numPr>
+            </w:pPr>
+            <w:proofErr w:type="spellStart"/>
+            <w:proofErr w:type="gramStart"/>
+            <w:r>
+              <w:t>getSize</w:t>
+            </w:r>
+            <w:proofErr w:type="spellEnd"/>
+            <w:r>
+              <w:t>() :</w:t>
+            </w:r>
+            <w:proofErr w:type="gramEnd"/>
+            <w:r>
+              <w:t xml:space="preserve"> String</w:t>
+            </w:r>
+          </w:p>
+          <w:p>
+            <w:pPr>
+              <w:pStyle w:val="ListParagraph"/>
+              <w:numPr>
+                <w:ilvl w:val="0"/>
+                <w:numId w:val="5"/>
+              </w:numPr>
+            </w:pPr>
+            <w:proofErr w:type="spellStart"/>
+            <w:proofErr w:type="gramStart"/>
+            <w:r>
+              <w:t>getColor</w:t>
+            </w:r>
+            <w:proofErr w:type="spellEnd"/>
+            <w:r>
+              <w:t>() :</w:t>
+            </w:r>
+            <w:proofErr w:type="gramEnd"/>
+            <w:r>
+              <w:t xml:space="preserve"> String</w:t>
+            </w:r>
+          </w:p>
+          <w:p>
+            <w:pPr>
+              <w:pStyle w:val="ListParagraph"/>
+              <w:numPr>
+                <w:ilvl w:val="0"/>
+                <w:numId w:val="5"/>
+              </w:numPr>
+            </w:pPr>
+            <w:proofErr w:type="spellStart"/>
+            <w:proofErr w:type="gramStart"/>
+            <w:r>
+              <w:t>getMaterial</w:t>
+            </w:r>
+            <w:proofErr w:type="spellEnd"/>
+            <w:r>
+              <w:t>() :</w:t>
+            </w:r>
+            <w:proofErr w:type="gramEnd"/>
+            <w:r>
+              <w:t xml:space="preserve"> String</w:t>
+            </w:r>
+          </w:p>
+          <w:p>
+            <w:pPr>
+              <w:pStyle w:val="ListParagraph"/>
+              <w:numPr>
+                <w:ilvl w:val="0"/>
+                <w:numId w:val="5"/>
+              </w:numPr>
+            </w:pPr>
+            <w:proofErr w:type="spellStart"/>
+            <w:proofErr w:type="gramStart"/>
+            <w:r>
+              <w:t>getType</w:t>
+            </w:r>
+            <w:proofErr w:type="spellEnd"/>
+            <w:r>
+              <w:t>() :</w:t>
+            </w:r>
+            <w:proofErr w:type="gramEnd"/>
+            <w:r>
+              <w:t xml:space="preserve"> String</w:t>
+            </w:r>
+          </w:p>
+          <w:p>
+            <w:pPr>
+              <w:pStyle w:val="ListParagraph"/>
+              <w:numPr>
+                <w:ilvl w:val="0"/>
+                <w:numId w:val="5"/>
+              </w:numPr>
+            </w:pPr>
+            <w:proofErr w:type="spellStart"/>
+            <w:proofErr w:type="gramStart"/>
+            <w:r>
+              <w:t>setName</w:t>
+            </w:r>
+            <w:proofErr w:type="spellEnd"/>
+            <w:r>
+              <w:t>(name :</w:t>
+            </w:r>
+            <w:proofErr w:type="gramEnd"/>
+            <w:r>
+              <w:t xml:space="preserve"> String)</w:t>
+            </w:r>
+          </w:p>
+          <w:p>
+            <w:pPr>
+              <w:pStyle w:val="ListParagraph"/>
+              <w:numPr>
+                <w:ilvl w:val="0"/>
+                <w:numId w:val="5"/>
+              </w:numPr>
+            </w:pPr>
+            <w:proofErr w:type="spellStart"/>
+            <w:proofErr w:type="gramStart"/>
+            <w:r>
+              <w:t>setBrand</w:t>
+            </w:r>
+            <w:proofErr w:type="spellEnd"/>
+            <w:r>
+              <w:t>(brand :</w:t>
+            </w:r>
+            <w:proofErr w:type="gramEnd"/>
+            <w:r>
+              <w:t xml:space="preserve"> String)</w:t>
+            </w:r>
+          </w:p>
+          <w:p>
+            <w:pPr>
+              <w:pStyle w:val="ListParagraph"/>
+              <w:numPr>
+                <w:ilvl w:val="0"/>
+                <w:numId w:val="5"/>
+              </w:numPr>
+            </w:pPr>
+            <w:proofErr w:type="spellStart"/>
+            <w:proofErr w:type="gramStart"/>
+            <w:r>
+              <w:t>setPrice</w:t>
+            </w:r>
+            <w:proofErr w:type="spellEnd"/>
+            <w:r>
+              <w:t>(price :</w:t>
+            </w:r>
+            <w:proofErr w:type="gramEnd"/>
+            <w:r>
+              <w:t xml:space="preserve"> String) </w:t>
+            </w:r>
+          </w:p>
+          <w:p>
+            <w:pPr>
+              <w:pStyle w:val="ListParagraph"/>
+              <w:numPr>
+                <w:ilvl w:val="0"/>
+                <w:numId w:val="5"/>
+              </w:numPr>
+            </w:pPr>
+            <w:proofErr w:type="spellStart"/>
+            <w:proofErr w:type="gramStart"/>
+            <w:r>
+              <w:t>setQuantity</w:t>
+            </w:r>
+            <w:proofErr w:type="spellEnd"/>
+            <w:r>
+              <w:t>(quantity :</w:t>
+            </w:r>
+            <w:proofErr w:type="gramEnd"/>
+            <w:r>
+              <w:t xml:space="preserve"> integer)</w:t>
+            </w:r>
+          </w:p>
+          <w:p>
+            <w:pPr>
+              <w:pStyle w:val="ListParagraph"/>
+              <w:numPr>
+                <w:ilvl w:val="0"/>
+                <w:numId w:val="5"/>
+              </w:numPr>
+            </w:pPr>
+            <w:proofErr w:type="spellStart"/>
+            <w:proofErr w:type="gramStart"/>
+            <w:r>
+              <w:t>setSize</w:t>
+            </w:r>
+            <w:proofErr w:type="spellEnd"/>
+            <w:r>
+              <w:t>(size :</w:t>
+            </w:r>
+            <w:proofErr w:type="gramEnd"/>
+            <w:r>
+              <w:t xml:space="preserve"> String)</w:t>
+            </w:r>
+          </w:p>
+          <w:p>
+            <w:pPr>
+              <w:pStyle w:val="ListParagraph"/>
+              <w:numPr>
+                <w:ilvl w:val="0"/>
+                <w:numId w:val="5"/>
+              </w:numPr>
+            </w:pPr>
+            <w:proofErr w:type="spellStart"/>
+            <w:proofErr w:type="gramStart"/>
+            <w:r>
+              <w:t>setColor</w:t>
+            </w:r>
+            <w:proofErr w:type="spellEnd"/>
+            <w:r>
+              <w:t>(color :</w:t>
+            </w:r>
+            <w:proofErr w:type="gramEnd"/>
+            <w:r>
+              <w:t xml:space="preserve"> String)</w:t>
+            </w:r>
+          </w:p>
+          <w:p>
+            <w:pPr>
+              <w:pStyle w:val="ListParagraph"/>
+              <w:numPr>
+                <w:ilvl w:val="0"/>
+                <w:numId w:val="5"/>
+              </w:numPr>
+            </w:pPr>
+            <w:proofErr w:type="spellStart"/>
+            <w:proofErr w:type="gramStart"/>
+            <w:r>
+              <w:t>setMaterial</w:t>
+            </w:r>
+            <w:proofErr w:type="spellEnd"/>
+            <w:r>
+              <w:t>(material :</w:t>
+            </w:r>
+            <w:proofErr w:type="gramEnd"/>
+            <w:r>
+              <w:t xml:space="preserve"> String)</w:t>
+            </w:r>
+          </w:p>
+          <w:p>
+            <w:pPr>
+              <w:pStyle w:val="ListParagraph"/>
+              <w:numPr>
+                <w:ilvl w:val="0"/>
+                <w:numId w:val="5"/>
+              </w:numPr>
+            </w:pPr>
+            <w:proofErr w:type="spellStart"/>
+            <w:proofErr w:type="gramStart"/>
+            <w:r>
+              <w:t>setType</w:t>
+            </w:r>
+            <w:proofErr w:type="spellEnd"/>
+            <w:r>
+              <w:t>(type :</w:t>
+            </w:r>
+            <w:proofErr w:type="gramEnd"/>
+            <w:r>
+              <w:t xml:space="preserve"> String)</w:t>
+            </w:r>
+          </w:p>
+        </w:tc>
+      </w:tr>
+    </w:tbl>
+    <w:p/>
+    <w:tbl>
+      <w:tblPr>
+        <w:tblStyle w:val="TableGrid"/>
+        <w:tblW w:w="0" w:type="auto"/>
+        <w:tblLook w:val="04A0" w:firstRow="1" w:lastRow="0" w:firstColumn="1" w:lastColumn="0" w:noHBand="0" w:noVBand="1"/>
+      </w:tblPr>
+      <w:tblGrid>
+        <w:gridCol w:w="9350"/>
+      </w:tblGrid>
+      <w:tr>
+        <w:tc>
+          <w:tcPr>
+            <w:tcW w:w="9350" w:type="dxa"/>
+            <w:vAlign w:val="center"/>
+          </w:tcPr>
+          <w:p>
+            <w:pPr>
+              <w:jc w:val="center"/>
+            </w:pPr>
+            <w:r>
+              <w:t>TV</w:t>
+            </w:r>
+          </w:p>
+        </w:tc>
+      </w:tr>
+      <w:tr>
+        <w:tc>
+          <w:tcPr>
+            <w:tcW w:w="9350" w:type="dxa"/>
+          </w:tcPr>
+          <w:p>
+            <w:pPr>
+              <w:pStyle w:val="ListParagraph"/>
+              <w:numPr>
+                <w:ilvl w:val="0"/>
+                <w:numId w:val="1"/>
+              </w:numPr>
+            </w:pPr>
+            <w:proofErr w:type="spellStart"/>
+            <w:proofErr w:type="gramStart"/>
+            <w:r>
+              <w:t>screenSize</w:t>
+            </w:r>
+            <w:proofErr w:type="spellEnd"/>
+            <w:r>
+              <w:t xml:space="preserve"> :</w:t>
+            </w:r>
+            <w:proofErr w:type="gramEnd"/>
+            <w:r>
+              <w:t xml:space="preserve"> </w:t>
+            </w:r>
+            <w:proofErr w:type="gramStart"/>
+            <w:r>
+              <w:t>int</w:t>
+            </w:r>
+            <w:proofErr w:type="gramEnd"/>
+          </w:p>
+          <w:p>
+            <w:pPr>
+              <w:pStyle w:val="ListParagraph"/>
+              <w:numPr>
+                <w:ilvl w:val="0"/>
+                <w:numId w:val="1"/>
+              </w:numPr>
+            </w:pPr>
+            <w:proofErr w:type="gramStart"/>
+            <w:r>
+              <w:t>resolution :</w:t>
+            </w:r>
+            <w:proofErr w:type="gramEnd"/>
+            <w:r>
+              <w:t xml:space="preserve"> String</w:t>
+            </w:r>
+          </w:p>
+          <w:p>
+            <w:pPr>
+              <w:pStyle w:val="ListParagraph"/>
+              <w:numPr>
+                <w:ilvl w:val="0"/>
+                <w:numId w:val="1"/>
+              </w:numPr>
+            </w:pPr>
+            <w:proofErr w:type="spellStart"/>
+            <w:proofErr w:type="gramStart"/>
+            <w:r>
+              <w:t>smartTV</w:t>
+            </w:r>
+            <w:proofErr w:type="spellEnd"/>
+            <w:r>
+              <w:t xml:space="preserve"> :</w:t>
+            </w:r>
+            <w:proofErr w:type="gramEnd"/>
+            <w:r>
+              <w:t xml:space="preserve"> </w:t>
+            </w:r>
+            <w:proofErr w:type="spellStart"/>
+            <w:r>
+              <w:t>boolean</w:t>
+            </w:r>
+            <w:proofErr w:type="spellEnd"/>
+          </w:p>
+        </w:tc>
+      </w:tr>
+      <w:tr>
+        <w:tc>
+          <w:tcPr>
+            <w:tcW w:w="9350" w:type="dxa"/>
+          </w:tcPr>
+          <w:p>
+            <w:pPr>
+              <w:ind w:left="360"/>
+            </w:pPr>
+            <w:r>
+              <w:t xml:space="preserve">&lt;&lt;Constructor&gt;&gt; </w:t>
+            </w:r>
+            <w:proofErr w:type="gramStart"/>
+            <w:r>
+              <w:t>TV</w:t>
+            </w:r>
+            <w:r>
+              <w:t>(name :</w:t>
+            </w:r>
+            <w:proofErr w:type="gramEnd"/>
+            <w:r>
+              <w:t xml:space="preserve"> String, </w:t>
+            </w:r>
+            <w:proofErr w:type="gramStart"/>
+            <w:r>
+              <w:t>brand :</w:t>
+            </w:r>
+            <w:proofErr w:type="gramEnd"/>
+            <w:r>
+              <w:t xml:space="preserve"> String, </w:t>
+            </w:r>
+            <w:proofErr w:type="gramStart"/>
+            <w:r>
+              <w:t>price :</w:t>
+            </w:r>
+            <w:proofErr w:type="gramEnd"/>
+            <w:r>
+              <w:t xml:space="preserve"> double, </w:t>
+            </w:r>
+            <w:proofErr w:type="gramStart"/>
+            <w:r>
+              <w:t>quantity :</w:t>
+            </w:r>
+            <w:proofErr w:type="gramEnd"/>
+            <w:r>
+              <w:t xml:space="preserve"> integer</w:t>
+            </w:r>
+            <w:r>
+              <w:t>,</w:t>
+            </w:r>
+            <w:r>
+              <w:t xml:space="preserve"> </w:t>
+            </w:r>
+            <w:proofErr w:type="spellStart"/>
+            <w:r>
+              <w:t>warrentyMonths</w:t>
+            </w:r>
+            <w:proofErr w:type="spellEnd"/>
+            <w:r>
+              <w:t xml:space="preserve">: </w:t>
+            </w:r>
+            <w:r>
+              <w:t>i</w:t>
+            </w:r>
+            <w:r>
+              <w:t>nteger</w:t>
+            </w:r>
+            <w:r>
+              <w:t xml:space="preserve">, </w:t>
+            </w:r>
+            <w:proofErr w:type="spellStart"/>
+            <w:proofErr w:type="gramStart"/>
+            <w:r>
+              <w:t>screenSize</w:t>
+            </w:r>
+            <w:proofErr w:type="spellEnd"/>
+            <w:r>
+              <w:t xml:space="preserve"> :</w:t>
+            </w:r>
+            <w:proofErr w:type="gramEnd"/>
+            <w:r>
+              <w:t xml:space="preserve"> integer, </w:t>
+            </w:r>
+            <w:proofErr w:type="gramStart"/>
+            <w:r>
+              <w:t>resolution :</w:t>
+            </w:r>
+            <w:proofErr w:type="gramEnd"/>
+            <w:r>
+              <w:t xml:space="preserve"> String, </w:t>
+            </w:r>
+            <w:proofErr w:type="spellStart"/>
+            <w:proofErr w:type="gramStart"/>
+            <w:r>
+              <w:t>smartTV</w:t>
+            </w:r>
+            <w:proofErr w:type="spellEnd"/>
+            <w:r>
+              <w:t xml:space="preserve"> :</w:t>
+            </w:r>
+            <w:proofErr w:type="gramEnd"/>
+            <w:r>
+              <w:t xml:space="preserve"> </w:t>
+            </w:r>
+            <w:proofErr w:type="spellStart"/>
+            <w:r>
+              <w:t>boolean</w:t>
+            </w:r>
+            <w:proofErr w:type="spellEnd"/>
+            <w:r>
+              <w:t>)</w:t>
+            </w:r>
+          </w:p>
+          <w:p>
+            <w:pPr>
+              <w:pStyle w:val="ListParagraph"/>
+              <w:numPr>
+                <w:ilvl w:val="0"/>
+                <w:numId w:val="2"/>
+              </w:numPr>
+            </w:pPr>
+            <w:proofErr w:type="spellStart"/>
+            <w:proofErr w:type="gramStart"/>
+            <w:r>
+              <w:t>getName</w:t>
+            </w:r>
+            <w:proofErr w:type="spellEnd"/>
+            <w:r>
+              <w:t>() :</w:t>
+            </w:r>
+            <w:proofErr w:type="gramEnd"/>
+            <w:r>
+              <w:t xml:space="preserve"> String</w:t>
+            </w:r>
+          </w:p>
+          <w:p>
+            <w:pPr>
+              <w:pStyle w:val="ListParagraph"/>
+              <w:numPr>
+                <w:ilvl w:val="0"/>
+                <w:numId w:val="2"/>
+              </w:numPr>
+            </w:pPr>
+            <w:proofErr w:type="spellStart"/>
+            <w:proofErr w:type="gramStart"/>
+            <w:r>
+              <w:t>getBrand</w:t>
+            </w:r>
+            <w:proofErr w:type="spellEnd"/>
+            <w:r>
+              <w:t>() :</w:t>
+            </w:r>
+            <w:proofErr w:type="gramEnd"/>
+            <w:r>
+              <w:t xml:space="preserve"> String</w:t>
+            </w:r>
+          </w:p>
+          <w:p>
+            <w:pPr>
+              <w:pStyle w:val="ListParagraph"/>
+              <w:numPr>
+                <w:ilvl w:val="0"/>
+                <w:numId w:val="2"/>
+              </w:numPr>
+            </w:pPr>
+            <w:proofErr w:type="spellStart"/>
+            <w:proofErr w:type="gramStart"/>
+            <w:r>
+              <w:t>getPrice</w:t>
+            </w:r>
+            <w:proofErr w:type="spellEnd"/>
+            <w:r>
+              <w:t>() :</w:t>
+            </w:r>
+            <w:proofErr w:type="gramEnd"/>
+            <w:r>
+              <w:t xml:space="preserve"> double</w:t>
+            </w:r>
+          </w:p>
+          <w:p>
+            <w:pPr>
+              <w:pStyle w:val="ListParagraph"/>
+              <w:numPr>
+                <w:ilvl w:val="0"/>
+                <w:numId w:val="2"/>
+              </w:numPr>
+            </w:pPr>
+            <w:proofErr w:type="spellStart"/>
+            <w:r>
+              <w:t>getQuantity</w:t>
+            </w:r>
+            <w:proofErr w:type="spellEnd"/>
+            <w:r>
+              <w:t xml:space="preserve"> (</w:t>
+            </w:r>
+            <w:proofErr w:type="gramStart"/>
+            <w:r>
+              <w:t>) :</w:t>
+            </w:r>
+            <w:proofErr w:type="gramEnd"/>
+            <w:r>
+              <w:t xml:space="preserve"> integer</w:t>
+            </w:r>
+          </w:p>
+          <w:p>
+            <w:pPr>
+              <w:pStyle w:val="ListParagraph"/>
+              <w:numPr>
+                <w:ilvl w:val="0"/>
+                <w:numId w:val="2"/>
+              </w:numPr>
+            </w:pPr>
+            <w:proofErr w:type="spellStart"/>
+            <w:proofErr w:type="gramStart"/>
+            <w:r>
+              <w:t>get</w:t>
+            </w:r>
+            <w:r>
+              <w:t>W</w:t>
+            </w:r>
+            <w:r>
+              <w:t>arrentyMonths</w:t>
+            </w:r>
+            <w:proofErr w:type="spellEnd"/>
+            <w:r>
+              <w:t>() :</w:t>
+            </w:r>
+            <w:proofErr w:type="gramEnd"/>
+            <w:r>
+              <w:t xml:space="preserve"> int</w:t>
+            </w:r>
+          </w:p>
+          <w:p>
+            <w:pPr>
+              <w:pStyle w:val="ListParagraph"/>
+              <w:numPr>
+                <w:ilvl w:val="0"/>
+                <w:numId w:val="2"/>
+              </w:numPr>
+            </w:pPr>
+            <w:proofErr w:type="spellStart"/>
+            <w:proofErr w:type="gramStart"/>
+            <w:r>
+              <w:t>getScreenSize</w:t>
+            </w:r>
+            <w:proofErr w:type="spellEnd"/>
+            <w:r>
+              <w:t>(</w:t>
+            </w:r>
+            <w:proofErr w:type="gramEnd"/>
+            <w:r>
+              <w:t>) integer</w:t>
+            </w:r>
+          </w:p>
+          <w:p>
+            <w:pPr>
+              <w:pStyle w:val="ListParagraph"/>
+              <w:numPr>
+                <w:ilvl w:val="0"/>
+                <w:numId w:val="2"/>
+              </w:numPr>
+            </w:pPr>
+            <w:proofErr w:type="spellStart"/>
+            <w:proofErr w:type="gramStart"/>
+            <w:r>
+              <w:t>getResolution</w:t>
+            </w:r>
+            <w:proofErr w:type="spellEnd"/>
+            <w:r>
+              <w:t>() :</w:t>
+            </w:r>
+            <w:proofErr w:type="gramEnd"/>
+            <w:r>
+              <w:t xml:space="preserve"> String</w:t>
+            </w:r>
+          </w:p>
+          <w:p>
+            <w:pPr>
+              <w:pStyle w:val="ListParagraph"/>
+              <w:numPr>
+                <w:ilvl w:val="0"/>
+                <w:numId w:val="2"/>
+              </w:numPr>
+            </w:pPr>
+            <w:proofErr w:type="spellStart"/>
+            <w:proofErr w:type="gramStart"/>
+            <w:r>
+              <w:t>getSmartTV</w:t>
+            </w:r>
+            <w:proofErr w:type="spellEnd"/>
+            <w:r>
+              <w:t>() :</w:t>
+            </w:r>
+            <w:proofErr w:type="gramEnd"/>
+            <w:r>
+              <w:t xml:space="preserve"> </w:t>
+            </w:r>
+            <w:proofErr w:type="spellStart"/>
+            <w:r>
+              <w:t>boolean</w:t>
+            </w:r>
+            <w:proofErr w:type="spellEnd"/>
+          </w:p>
+          <w:p>
+            <w:pPr>
+              <w:pStyle w:val="ListParagraph"/>
+              <w:numPr>
+                <w:ilvl w:val="0"/>
+                <w:numId w:val="2"/>
+              </w:numPr>
+            </w:pPr>
+            <w:proofErr w:type="spellStart"/>
+            <w:proofErr w:type="gramStart"/>
+            <w:r>
+              <w:t>setName</w:t>
+            </w:r>
+            <w:proofErr w:type="spellEnd"/>
+            <w:r>
+              <w:t>(name :</w:t>
+            </w:r>
+            <w:proofErr w:type="gramEnd"/>
+            <w:r>
+              <w:t xml:space="preserve"> String)</w:t>
+            </w:r>
+          </w:p>
+          <w:p>
+            <w:pPr>
+              <w:pStyle w:val="ListParagraph"/>
+              <w:numPr>
+                <w:ilvl w:val="0"/>
+                <w:numId w:val="2"/>
+              </w:numPr>
+            </w:pPr>
+            <w:proofErr w:type="spellStart"/>
+            <w:proofErr w:type="gramStart"/>
+            <w:r>
+              <w:t>setBrand</w:t>
+            </w:r>
+            <w:proofErr w:type="spellEnd"/>
+            <w:r>
+              <w:t>(brand :</w:t>
+            </w:r>
+            <w:proofErr w:type="gramEnd"/>
+            <w:r>
+              <w:t xml:space="preserve"> String)</w:t>
+            </w:r>
+          </w:p>
+          <w:p>
+            <w:pPr>
+              <w:pStyle w:val="ListParagraph"/>
+              <w:numPr>
+                <w:ilvl w:val="0"/>
+                <w:numId w:val="2"/>
+              </w:numPr>
+            </w:pPr>
+            <w:proofErr w:type="spellStart"/>
+            <w:proofErr w:type="gramStart"/>
+            <w:r>
+              <w:t>setPrice</w:t>
+            </w:r>
+            <w:proofErr w:type="spellEnd"/>
+            <w:r>
+              <w:t>(price :</w:t>
+            </w:r>
+            <w:proofErr w:type="gramEnd"/>
+            <w:r>
+              <w:t xml:space="preserve"> String)</w:t>
+            </w:r>
+          </w:p>
+          <w:p>
+            <w:pPr>
+              <w:pStyle w:val="ListParagraph"/>
+              <w:numPr>
+                <w:ilvl w:val="0"/>
+                <w:numId w:val="2"/>
+              </w:numPr>
+            </w:pPr>
+            <w:proofErr w:type="spellStart"/>
+            <w:proofErr w:type="gramStart"/>
+            <w:r>
+              <w:t>setQuantity</w:t>
+            </w:r>
+            <w:proofErr w:type="spellEnd"/>
+            <w:r>
+              <w:t>(quantity :</w:t>
+            </w:r>
+            <w:proofErr w:type="gramEnd"/>
+            <w:r>
+              <w:t xml:space="preserve"> integer)</w:t>
+            </w:r>
+          </w:p>
+          <w:p>
+            <w:pPr>
+              <w:pStyle w:val="ListParagraph"/>
+              <w:numPr>
+                <w:ilvl w:val="0"/>
+                <w:numId w:val="2"/>
+              </w:numPr>
+            </w:pPr>
+            <w:proofErr w:type="spellStart"/>
+            <w:proofErr w:type="gramStart"/>
+            <w:r>
+              <w:t>set</w:t>
+            </w:r>
+            <w:r>
+              <w:t>W</w:t>
+            </w:r>
+            <w:r>
+              <w:t>arrentyMonths</w:t>
+            </w:r>
+            <w:proofErr w:type="spellEnd"/>
+            <w:r>
+              <w:t>(</w:t>
+            </w:r>
+            <w:proofErr w:type="spellStart"/>
+            <w:r>
+              <w:t>warrentyMonths</w:t>
+            </w:r>
+            <w:proofErr w:type="spellEnd"/>
+            <w:r>
+              <w:t xml:space="preserve"> :</w:t>
+            </w:r>
+            <w:proofErr w:type="gramEnd"/>
+            <w:r>
+              <w:t xml:space="preserve"> integer)</w:t>
+            </w:r>
+          </w:p>
+          <w:p>
+            <w:pPr>
+              <w:pStyle w:val="ListParagraph"/>
+              <w:numPr>
+                <w:ilvl w:val="0"/>
+                <w:numId w:val="2"/>
+              </w:numPr>
+            </w:pPr>
+            <w:proofErr w:type="spellStart"/>
+            <w:proofErr w:type="gramStart"/>
+            <w:r>
+              <w:t>setScreenSize</w:t>
+            </w:r>
+            <w:proofErr w:type="spellEnd"/>
+            <w:r>
+              <w:t>(</w:t>
+            </w:r>
+            <w:proofErr w:type="spellStart"/>
+            <w:r>
+              <w:t>screenSize</w:t>
+            </w:r>
+            <w:proofErr w:type="spellEnd"/>
+            <w:r>
+              <w:t xml:space="preserve"> :</w:t>
+            </w:r>
+            <w:proofErr w:type="gramEnd"/>
+            <w:r>
+              <w:t xml:space="preserve"> integer)</w:t>
+            </w:r>
+          </w:p>
+          <w:p>
+            <w:pPr>
+              <w:pStyle w:val="ListParagraph"/>
+              <w:numPr>
+                <w:ilvl w:val="0"/>
+                <w:numId w:val="2"/>
+              </w:numPr>
+            </w:pPr>
+            <w:proofErr w:type="spellStart"/>
+            <w:proofErr w:type="gramStart"/>
+            <w:r>
+              <w:lastRenderedPageBreak/>
+              <w:t>setResolution</w:t>
+            </w:r>
+            <w:proofErr w:type="spellEnd"/>
+            <w:r>
+              <w:t>(resolution :</w:t>
+            </w:r>
+            <w:proofErr w:type="gramEnd"/>
+            <w:r>
+              <w:t xml:space="preserve"> String)</w:t>
+            </w:r>
+          </w:p>
+          <w:p>
+            <w:pPr>
+              <w:pStyle w:val="ListParagraph"/>
+              <w:numPr>
+                <w:ilvl w:val="0"/>
+                <w:numId w:val="2"/>
+              </w:numPr>
+            </w:pPr>
+            <w:proofErr w:type="spellStart"/>
+            <w:proofErr w:type="gramStart"/>
+            <w:r>
+              <w:t>setSmartTV</w:t>
+            </w:r>
+            <w:proofErr w:type="spellEnd"/>
+            <w:r>
+              <w:t>(</w:t>
+            </w:r>
+            <w:proofErr w:type="spellStart"/>
+            <w:r>
+              <w:t>smartTV</w:t>
+            </w:r>
+            <w:proofErr w:type="spellEnd"/>
+            <w:r>
+              <w:t xml:space="preserve"> :</w:t>
+            </w:r>
+            <w:proofErr w:type="gramEnd"/>
+            <w:r>
+              <w:t xml:space="preserve"> Boolean)</w:t>
+            </w:r>
+          </w:p>
+        </w:tc>
+      </w:tr>
+    </w:tbl>
+    <w:p/>
+    <w:tbl>
+      <w:tblPr>
+        <w:tblStyle w:val="TableGrid"/>
+        <w:tblW w:w="0" w:type="auto"/>
+        <w:tblLook w:val="04A0" w:firstRow="1" w:lastRow="0" w:firstColumn="1" w:lastColumn="0" w:noHBand="0" w:noVBand="1"/>
+      </w:tblPr>
+      <w:tblGrid>
+        <w:gridCol w:w="9350"/>
+      </w:tblGrid>
+      <w:tr>
+        <w:tc>
+          <w:tcPr>
+            <w:tcW w:w="9350" w:type="dxa"/>
+            <w:vAlign w:val="center"/>
+          </w:tcPr>
+          <w:p>
+            <w:pPr>
+              <w:jc w:val="center"/>
+            </w:pPr>
+            <w:r>
+              <w:t>Phone</w:t>
+            </w:r>
+          </w:p>
+        </w:tc>
+      </w:tr>
+      <w:tr>
+        <w:tc>
+          <w:tcPr>
+            <w:tcW w:w="9350" w:type="dxa"/>
+          </w:tcPr>
+          <w:p>
+            <w:pPr>
+              <w:pStyle w:val="ListParagraph"/>
+              <w:numPr>
+                <w:ilvl w:val="0"/>
+                <w:numId w:val="1"/>
+              </w:numPr>
+            </w:pPr>
+            <w:proofErr w:type="gramStart"/>
+            <w:r>
+              <w:t>model :</w:t>
+            </w:r>
+            <w:proofErr w:type="gramEnd"/>
+            <w:r>
+              <w:t xml:space="preserve"> String</w:t>
+            </w:r>
+          </w:p>
+          <w:p>
+            <w:pPr>
+              <w:pStyle w:val="ListParagraph"/>
+              <w:numPr>
+                <w:ilvl w:val="0"/>
+                <w:numId w:val="1"/>
+              </w:numPr>
+            </w:pPr>
+            <w:proofErr w:type="spellStart"/>
+            <w:proofErr w:type="gramStart"/>
+            <w:r>
+              <w:t>storageGB</w:t>
+            </w:r>
+            <w:proofErr w:type="spellEnd"/>
+            <w:r>
+              <w:t xml:space="preserve"> :</w:t>
+            </w:r>
+            <w:proofErr w:type="gramEnd"/>
+            <w:r>
+              <w:t xml:space="preserve"> integer</w:t>
+            </w:r>
+          </w:p>
+        </w:tc>
+      </w:tr>
+      <w:tr>
+        <w:tc>
+          <w:tcPr>
+            <w:tcW w:w="9350" w:type="dxa"/>
+          </w:tcPr>
+          <w:p>
+            <w:pPr>
+              <w:ind w:left="360"/>
+            </w:pPr>
+            <w:r>
+              <w:t xml:space="preserve">&lt;&lt;Constructor&gt;&gt; </w:t>
+            </w:r>
+            <w:proofErr w:type="gramStart"/>
+            <w:r>
+              <w:t>Phone</w:t>
+            </w:r>
+            <w:r>
+              <w:t>(name :</w:t>
+            </w:r>
+            <w:proofErr w:type="gramEnd"/>
+            <w:r>
+              <w:t xml:space="preserve"> String, </w:t>
+            </w:r>
+            <w:proofErr w:type="gramStart"/>
+            <w:r>
+              <w:t>brand :</w:t>
+            </w:r>
+            <w:proofErr w:type="gramEnd"/>
+            <w:r>
+              <w:t xml:space="preserve"> String, </w:t>
+            </w:r>
+            <w:proofErr w:type="gramStart"/>
+            <w:r>
+              <w:t>price :</w:t>
+            </w:r>
+            <w:proofErr w:type="gramEnd"/>
+            <w:r>
+              <w:t xml:space="preserve"> double, </w:t>
+            </w:r>
+            <w:proofErr w:type="gramStart"/>
+            <w:r>
+              <w:t>quantity :</w:t>
+            </w:r>
+            <w:proofErr w:type="gramEnd"/>
+            <w:r>
+              <w:t xml:space="preserve"> integer, </w:t>
+            </w:r>
+            <w:proofErr w:type="spellStart"/>
+            <w:r>
+              <w:t>warrentyMonths</w:t>
+            </w:r>
+            <w:proofErr w:type="spellEnd"/>
+            <w:r>
+              <w:t>: Integer</w:t>
+            </w:r>
+            <w:r>
+              <w:t xml:space="preserve">, </w:t>
+            </w:r>
+            <w:proofErr w:type="gramStart"/>
+            <w:r>
+              <w:t>model :</w:t>
+            </w:r>
+            <w:proofErr w:type="gramEnd"/>
+            <w:r>
+              <w:t xml:space="preserve"> String, </w:t>
+            </w:r>
+            <w:proofErr w:type="spellStart"/>
+            <w:proofErr w:type="gramStart"/>
+            <w:r>
+              <w:t>storageGB</w:t>
+            </w:r>
+            <w:proofErr w:type="spellEnd"/>
+            <w:r>
+              <w:t xml:space="preserve"> :</w:t>
+            </w:r>
+            <w:proofErr w:type="gramEnd"/>
+            <w:r>
+              <w:t xml:space="preserve"> integer</w:t>
+            </w:r>
+            <w:r>
+              <w:t>)</w:t>
+            </w:r>
+          </w:p>
+          <w:p>
+            <w:pPr>
+              <w:pStyle w:val="ListParagraph"/>
+              <w:numPr>
+                <w:ilvl w:val="0"/>
+                <w:numId w:val="2"/>
+              </w:numPr>
+            </w:pPr>
+            <w:proofErr w:type="spellStart"/>
+            <w:proofErr w:type="gramStart"/>
+            <w:r>
+              <w:t>getName</w:t>
+            </w:r>
+            <w:proofErr w:type="spellEnd"/>
+            <w:r>
+              <w:t>() :</w:t>
+            </w:r>
+            <w:proofErr w:type="gramEnd"/>
+            <w:r>
+              <w:t xml:space="preserve"> String</w:t>
+            </w:r>
+          </w:p>
+          <w:p>
+            <w:pPr>
+              <w:pStyle w:val="ListParagraph"/>
+              <w:numPr>
+                <w:ilvl w:val="0"/>
+                <w:numId w:val="2"/>
+              </w:numPr>
+            </w:pPr>
+            <w:proofErr w:type="spellStart"/>
+            <w:proofErr w:type="gramStart"/>
+            <w:r>
+              <w:t>getBrand</w:t>
+            </w:r>
+            <w:proofErr w:type="spellEnd"/>
+            <w:r>
+              <w:t>() :</w:t>
+            </w:r>
+            <w:proofErr w:type="gramEnd"/>
+            <w:r>
+              <w:t xml:space="preserve"> String</w:t>
+            </w:r>
+          </w:p>
+          <w:p>
+            <w:pPr>
+              <w:pStyle w:val="ListParagraph"/>
+              <w:numPr>
+                <w:ilvl w:val="0"/>
+                <w:numId w:val="2"/>
+              </w:numPr>
+            </w:pPr>
+            <w:proofErr w:type="spellStart"/>
+            <w:proofErr w:type="gramStart"/>
+            <w:r>
+              <w:t>getPrice</w:t>
+            </w:r>
+            <w:proofErr w:type="spellEnd"/>
+            <w:r>
+              <w:t>() :</w:t>
+            </w:r>
+            <w:proofErr w:type="gramEnd"/>
+            <w:r>
+              <w:t xml:space="preserve"> double</w:t>
+            </w:r>
+          </w:p>
+          <w:p>
+            <w:pPr>
+              <w:pStyle w:val="ListParagraph"/>
+              <w:numPr>
+                <w:ilvl w:val="0"/>
+                <w:numId w:val="2"/>
+              </w:numPr>
+            </w:pPr>
+            <w:proofErr w:type="spellStart"/>
+            <w:r>
+              <w:t>getQuantity</w:t>
+            </w:r>
+            <w:proofErr w:type="spellEnd"/>
+            <w:r>
+              <w:t xml:space="preserve"> (</w:t>
+            </w:r>
+            <w:proofErr w:type="gramStart"/>
+            <w:r>
+              <w:t>) :</w:t>
+            </w:r>
+            <w:proofErr w:type="gramEnd"/>
+            <w:r>
+              <w:t xml:space="preserve"> integer</w:t>
+            </w:r>
+          </w:p>
+          <w:p>
+            <w:pPr>
+              <w:pStyle w:val="ListParagraph"/>
+              <w:numPr>
+                <w:ilvl w:val="0"/>
+                <w:numId w:val="2"/>
+              </w:numPr>
+            </w:pPr>
+            <w:proofErr w:type="spellStart"/>
+            <w:proofErr w:type="gramStart"/>
+            <w:r>
+              <w:t>get</w:t>
+            </w:r>
+            <w:r>
+              <w:t>W</w:t>
+            </w:r>
+            <w:r>
+              <w:t>arrentyMonths</w:t>
+            </w:r>
+            <w:proofErr w:type="spellEnd"/>
+            <w:r>
+              <w:t>() :</w:t>
+            </w:r>
+            <w:proofErr w:type="gramEnd"/>
+            <w:r>
+              <w:t xml:space="preserve"> int</w:t>
+            </w:r>
+          </w:p>
+          <w:p>
+            <w:pPr>
+              <w:pStyle w:val="ListParagraph"/>
+              <w:numPr>
+                <w:ilvl w:val="0"/>
+                <w:numId w:val="2"/>
+              </w:numPr>
+            </w:pPr>
+            <w:proofErr w:type="spellStart"/>
+            <w:proofErr w:type="gramStart"/>
+            <w:r>
+              <w:t>getModel</w:t>
+            </w:r>
+            <w:proofErr w:type="spellEnd"/>
+            <w:r>
+              <w:t>() :</w:t>
+            </w:r>
+            <w:proofErr w:type="gramEnd"/>
+            <w:r>
+              <w:t xml:space="preserve"> String</w:t>
+            </w:r>
+          </w:p>
+          <w:p>
+            <w:pPr>
+              <w:pStyle w:val="ListParagraph"/>
+              <w:numPr>
+                <w:ilvl w:val="0"/>
+                <w:numId w:val="2"/>
+              </w:numPr>
+            </w:pPr>
+            <w:proofErr w:type="spellStart"/>
+            <w:proofErr w:type="gramStart"/>
+            <w:r>
+              <w:t>getStorageGB</w:t>
+            </w:r>
+            <w:proofErr w:type="spellEnd"/>
+            <w:r>
+              <w:t>() :</w:t>
+            </w:r>
+            <w:proofErr w:type="gramEnd"/>
+            <w:r>
+              <w:t xml:space="preserve"> integer</w:t>
+            </w:r>
+          </w:p>
+          <w:p>
+            <w:pPr>
+              <w:pStyle w:val="ListParagraph"/>
+              <w:numPr>
+                <w:ilvl w:val="0"/>
+                <w:numId w:val="2"/>
+              </w:numPr>
+            </w:pPr>
+            <w:proofErr w:type="spellStart"/>
+            <w:proofErr w:type="gramStart"/>
+            <w:r>
+              <w:t>setName</w:t>
+            </w:r>
+            <w:proofErr w:type="spellEnd"/>
+            <w:r>
+              <w:t>(name :</w:t>
+            </w:r>
+            <w:proofErr w:type="gramEnd"/>
+            <w:r>
+              <w:t xml:space="preserve"> String)</w:t>
+            </w:r>
+          </w:p>
+          <w:p>
+            <w:pPr>
+              <w:pStyle w:val="ListParagraph"/>
+              <w:numPr>
+                <w:ilvl w:val="0"/>
+                <w:numId w:val="2"/>
+              </w:numPr>
+            </w:pPr>
+            <w:proofErr w:type="spellStart"/>
+            <w:proofErr w:type="gramStart"/>
+            <w:r>
+              <w:t>setBrand</w:t>
+            </w:r>
+            <w:proofErr w:type="spellEnd"/>
+            <w:r>
+              <w:t>(brand :</w:t>
+            </w:r>
+            <w:proofErr w:type="gramEnd"/>
+            <w:r>
+              <w:t xml:space="preserve"> String)</w:t>
+            </w:r>
+          </w:p>
+          <w:p>
+            <w:pPr>
+              <w:pStyle w:val="ListParagraph"/>
+              <w:numPr>
+                <w:ilvl w:val="0"/>
+                <w:numId w:val="2"/>
+              </w:numPr>
+            </w:pPr>
+            <w:proofErr w:type="spellStart"/>
+            <w:proofErr w:type="gramStart"/>
+            <w:r>
+              <w:t>setPrice</w:t>
+            </w:r>
+            <w:proofErr w:type="spellEnd"/>
+            <w:r>
+              <w:t>(price :</w:t>
+            </w:r>
+            <w:proofErr w:type="gramEnd"/>
+            <w:r>
+              <w:t xml:space="preserve"> String)</w:t>
+            </w:r>
+          </w:p>
+          <w:p>
+            <w:pPr>
+              <w:pStyle w:val="ListParagraph"/>
+              <w:numPr>
+                <w:ilvl w:val="0"/>
+                <w:numId w:val="2"/>
+              </w:numPr>
+            </w:pPr>
+            <w:proofErr w:type="spellStart"/>
+            <w:proofErr w:type="gramStart"/>
+            <w:r>
+              <w:t>setQuantity</w:t>
+            </w:r>
+            <w:proofErr w:type="spellEnd"/>
+            <w:r>
+              <w:t>(quantity :</w:t>
+            </w:r>
+            <w:proofErr w:type="gramEnd"/>
+            <w:r>
+              <w:t xml:space="preserve"> integer)</w:t>
+            </w:r>
+          </w:p>
+          <w:p>
+            <w:pPr>
+              <w:pStyle w:val="ListParagraph"/>
+              <w:numPr>
+                <w:ilvl w:val="0"/>
+                <w:numId w:val="2"/>
+              </w:numPr>
+            </w:pPr>
+            <w:proofErr w:type="spellStart"/>
+            <w:proofErr w:type="gramStart"/>
+            <w:r>
+              <w:t>set</w:t>
+            </w:r>
+            <w:r>
+              <w:t>W</w:t>
+            </w:r>
+            <w:r>
+              <w:t>arrentyMonths</w:t>
+            </w:r>
+            <w:proofErr w:type="spellEnd"/>
+            <w:r>
+              <w:t>(</w:t>
+            </w:r>
+            <w:proofErr w:type="spellStart"/>
+            <w:r>
+              <w:t>warrentyMonths</w:t>
+            </w:r>
+            <w:proofErr w:type="spellEnd"/>
+            <w:r>
+              <w:t xml:space="preserve"> :</w:t>
+            </w:r>
+            <w:proofErr w:type="gramEnd"/>
+            <w:r>
+              <w:t xml:space="preserve"> integer)</w:t>
+            </w:r>
+          </w:p>
+          <w:p>
+            <w:pPr>
+              <w:pStyle w:val="ListParagraph"/>
+              <w:numPr>
+                <w:ilvl w:val="0"/>
+                <w:numId w:val="2"/>
+              </w:numPr>
+            </w:pPr>
+            <w:proofErr w:type="spellStart"/>
+            <w:proofErr w:type="gramStart"/>
+            <w:r>
+              <w:t>setModel</w:t>
+            </w:r>
+            <w:proofErr w:type="spellEnd"/>
+            <w:r>
+              <w:t>(model :</w:t>
+            </w:r>
+            <w:proofErr w:type="gramEnd"/>
+            <w:r>
+              <w:t xml:space="preserve"> String)</w:t>
+            </w:r>
+          </w:p>
+          <w:p>
+            <w:pPr>
+              <w:pStyle w:val="ListParagraph"/>
+              <w:numPr>
+                <w:ilvl w:val="0"/>
+                <w:numId w:val="2"/>
+              </w:numPr>
+            </w:pPr>
+            <w:proofErr w:type="spellStart"/>
+            <w:proofErr w:type="gramStart"/>
+            <w:r>
+              <w:t>setStorageGB</w:t>
+            </w:r>
+            <w:proofErr w:type="spellEnd"/>
+            <w:r>
+              <w:t>(</w:t>
+            </w:r>
+            <w:proofErr w:type="spellStart"/>
+            <w:r>
+              <w:t>storageGB</w:t>
+            </w:r>
+            <w:proofErr w:type="spellEnd"/>
+            <w:r>
+              <w:t xml:space="preserve"> :</w:t>
+            </w:r>
+            <w:proofErr w:type="gramEnd"/>
+            <w:r>
+              <w:t xml:space="preserve"> integer)</w:t>
+            </w:r>
+          </w:p>
+          <w:p/>
+        </w:tc>
+      </w:tr>
+    </w:tbl>
+    <w:p/>
+    <w:tbl>
+      <w:tblPr>
+        <w:tblStyle w:val="TableGrid"/>
+        <w:tblW w:w="0" w:type="auto"/>
+        <w:tblLook w:val="04A0" w:firstRow="1" w:lastRow="0" w:firstColumn="1" w:lastColumn="0" w:noHBand="0" w:noVBand="1"/>
+      </w:tblPr>
+      <w:tblGrid>
+        <w:gridCol w:w="9350"/>
+      </w:tblGrid>
+      <w:tr>
+        <w:tc>
+          <w:tcPr>
+            <w:tcW w:w="9350" w:type="dxa"/>
+            <w:vAlign w:val="center"/>
+          </w:tcPr>
+          <w:p>
+            <w:pPr>
+              <w:jc w:val="center"/>
+            </w:pPr>
+            <w:r>
+              <w:t>Laptop</w:t>
+            </w:r>
+          </w:p>
+        </w:tc>
+      </w:tr>
+      <w:tr>
+        <w:tc>
+          <w:tcPr>
+            <w:tcW w:w="9350" w:type="dxa"/>
+          </w:tcPr>
+          <w:p>
+            <w:pPr>
+              <w:pStyle w:val="ListParagraph"/>
+              <w:numPr>
+                <w:ilvl w:val="0"/>
+                <w:numId w:val="1"/>
+              </w:numPr>
+            </w:pPr>
+            <w:r>
+              <w:t>processor: String</w:t>
+            </w:r>
+          </w:p>
+          <w:p>
+            <w:pPr>
+              <w:pStyle w:val="ListParagraph"/>
+              <w:numPr>
+                <w:ilvl w:val="0"/>
+                <w:numId w:val="1"/>
+              </w:numPr>
+            </w:pPr>
+            <w:proofErr w:type="spellStart"/>
+            <w:proofErr w:type="gramStart"/>
+            <w:r>
+              <w:t>ramGB</w:t>
+            </w:r>
+            <w:proofErr w:type="spellEnd"/>
+            <w:r>
+              <w:t xml:space="preserve"> :</w:t>
+            </w:r>
+            <w:proofErr w:type="gramEnd"/>
+            <w:r>
+              <w:t xml:space="preserve"> integer</w:t>
+            </w:r>
+          </w:p>
+        </w:tc>
+      </w:tr>
+      <w:tr>
+        <w:tc>
+          <w:tcPr>
+            <w:tcW w:w="9350" w:type="dxa"/>
+          </w:tcPr>
+          <w:p>
+            <w:pPr>
+              <w:ind w:left="360"/>
+            </w:pPr>
+            <w:r>
+              <w:t xml:space="preserve">&lt;&lt;Constructor&gt;&gt; </w:t>
+            </w:r>
+            <w:r>
+              <w:t>Laptop</w:t>
+            </w:r>
+            <w:r>
+              <w:t xml:space="preserve">(name : String, brand : String, price : double, quantity : integer, </w:t>
+            </w:r>
+            <w:proofErr w:type="spellStart"/>
+            <w:r>
+              <w:t>warrentyMonths</w:t>
+            </w:r>
+            <w:proofErr w:type="spellEnd"/>
+            <w:r>
+              <w:t>: Integer,</w:t>
+            </w:r>
+            <w:r>
+              <w:t xml:space="preserve"> processor : String, </w:t>
+            </w:r>
+            <w:proofErr w:type="spellStart"/>
+            <w:r>
+              <w:t>ramGB</w:t>
+            </w:r>
+            <w:proofErr w:type="spellEnd"/>
+            <w:r>
+              <w:t xml:space="preserve"> : integer</w:t>
+            </w:r>
+            <w:r>
+              <w:t>)</w:t>
+            </w:r>
+          </w:p>
+          <w:p>
+            <w:pPr>
+              <w:pStyle w:val="ListParagraph"/>
+              <w:numPr>
+                <w:ilvl w:val="0"/>
+                <w:numId w:val="2"/>
+              </w:numPr>
+            </w:pPr>
+            <w:proofErr w:type="spellStart"/>
+            <w:proofErr w:type="gramStart"/>
+            <w:r>
+              <w:t>getName</w:t>
+            </w:r>
+            <w:proofErr w:type="spellEnd"/>
+            <w:r>
+              <w:t>() :</w:t>
+            </w:r>
+            <w:proofErr w:type="gramEnd"/>
+            <w:r>
+              <w:t xml:space="preserve"> String</w:t>
+            </w:r>
+          </w:p>
+          <w:p>
+            <w:pPr>
+              <w:pStyle w:val="ListParagraph"/>
+              <w:numPr>
+                <w:ilvl w:val="0"/>
+                <w:numId w:val="2"/>
+              </w:numPr>
+            </w:pPr>
+            <w:proofErr w:type="spellStart"/>
+            <w:proofErr w:type="gramStart"/>
+            <w:r>
+              <w:t>getBrand</w:t>
+            </w:r>
+            <w:proofErr w:type="spellEnd"/>
+            <w:r>
+              <w:t>() :</w:t>
+            </w:r>
+            <w:proofErr w:type="gramEnd"/>
+            <w:r>
+              <w:t xml:space="preserve"> String</w:t>
+            </w:r>
+          </w:p>
+          <w:p>
+            <w:pPr>
+              <w:pStyle w:val="ListParagraph"/>
+              <w:numPr>
+                <w:ilvl w:val="0"/>
+                <w:numId w:val="2"/>
+              </w:numPr>
+            </w:pPr>
+            <w:proofErr w:type="spellStart"/>
+            <w:proofErr w:type="gramStart"/>
+            <w:r>
+              <w:t>getPrice</w:t>
+            </w:r>
+            <w:proofErr w:type="spellEnd"/>
+            <w:r>
+              <w:t>() :</w:t>
+            </w:r>
+            <w:proofErr w:type="gramEnd"/>
+            <w:r>
+              <w:t xml:space="preserve"> double</w:t>
+            </w:r>
+          </w:p>
+          <w:p>
+            <w:pPr>
+              <w:pStyle w:val="ListParagraph"/>
+              <w:numPr>
+                <w:ilvl w:val="0"/>
+                <w:numId w:val="2"/>
+              </w:numPr>
+            </w:pPr>
+            <w:proofErr w:type="spellStart"/>
+            <w:proofErr w:type="gramStart"/>
+            <w:r>
+              <w:t>getQuantity</w:t>
+            </w:r>
+            <w:proofErr w:type="spellEnd"/>
+            <w:r>
+              <w:t>() :</w:t>
+            </w:r>
+            <w:proofErr w:type="gramEnd"/>
+            <w:r>
+              <w:t xml:space="preserve"> integer</w:t>
+            </w:r>
+          </w:p>
+          <w:p>
+            <w:pPr>
+              <w:pStyle w:val="ListParagraph"/>
+              <w:numPr>
+                <w:ilvl w:val="0"/>
+                <w:numId w:val="2"/>
+              </w:numPr>
+            </w:pPr>
+            <w:proofErr w:type="spellStart"/>
+            <w:proofErr w:type="gramStart"/>
+            <w:r>
+              <w:t>getWarrentyMonths</w:t>
+            </w:r>
+            <w:proofErr w:type="spellEnd"/>
+            <w:r>
+              <w:t>() :</w:t>
+            </w:r>
+            <w:proofErr w:type="gramEnd"/>
+            <w:r>
+              <w:t xml:space="preserve"> int</w:t>
+            </w:r>
+          </w:p>
+          <w:p>
+            <w:pPr>
+              <w:pStyle w:val="ListParagraph"/>
+              <w:numPr>
+                <w:ilvl w:val="0"/>
+                <w:numId w:val="2"/>
+              </w:numPr>
+            </w:pPr>
+            <w:proofErr w:type="spellStart"/>
+            <w:proofErr w:type="gramStart"/>
+            <w:r>
+              <w:t>getProcessor</w:t>
+            </w:r>
+            <w:proofErr w:type="spellEnd"/>
+            <w:r>
+              <w:t>() :</w:t>
+            </w:r>
+            <w:proofErr w:type="gramEnd"/>
+            <w:r>
+              <w:t xml:space="preserve"> String</w:t>
+            </w:r>
+          </w:p>
+          <w:p>
+            <w:pPr>
+              <w:pStyle w:val="ListParagraph"/>
+              <w:numPr>
+                <w:ilvl w:val="0"/>
+                <w:numId w:val="2"/>
+              </w:numPr>
+            </w:pPr>
+            <w:proofErr w:type="spellStart"/>
+            <w:proofErr w:type="gramStart"/>
+            <w:r>
+              <w:t>getRamGB</w:t>
+            </w:r>
+            <w:proofErr w:type="spellEnd"/>
+            <w:r>
+              <w:t>() :</w:t>
+            </w:r>
+            <w:proofErr w:type="gramEnd"/>
+            <w:r>
+              <w:t xml:space="preserve"> integer</w:t>
+            </w:r>
+          </w:p>
+          <w:p>
+            <w:pPr>
+              <w:pStyle w:val="ListParagraph"/>
+              <w:numPr>
+                <w:ilvl w:val="0"/>
+                <w:numId w:val="2"/>
+              </w:numPr>
+            </w:pPr>
+            <w:proofErr w:type="spellStart"/>
+            <w:proofErr w:type="gramStart"/>
+            <w:r>
+              <w:t>setName</w:t>
+            </w:r>
+            <w:proofErr w:type="spellEnd"/>
+            <w:r>
+              <w:t>(name :</w:t>
+            </w:r>
+            <w:proofErr w:type="gramEnd"/>
+            <w:r>
+              <w:t xml:space="preserve"> String)</w:t>
+            </w:r>
+          </w:p>
+          <w:p>
+            <w:pPr>
+              <w:pStyle w:val="ListParagraph"/>
+              <w:numPr>
+                <w:ilvl w:val="0"/>
+                <w:numId w:val="2"/>
+              </w:numPr>
+            </w:pPr>
+            <w:proofErr w:type="spellStart"/>
+            <w:proofErr w:type="gramStart"/>
+            <w:r>
+              <w:t>setBrand</w:t>
+            </w:r>
+            <w:proofErr w:type="spellEnd"/>
+            <w:r>
+              <w:t>(brand :</w:t>
+            </w:r>
+            <w:proofErr w:type="gramEnd"/>
+            <w:r>
+              <w:t xml:space="preserve"> String)</w:t>
+            </w:r>
+          </w:p>
+          <w:p>
+            <w:pPr>
+              <w:pStyle w:val="ListParagraph"/>
+              <w:numPr>
+                <w:ilvl w:val="0"/>
+                <w:numId w:val="2"/>
+              </w:numPr>
+            </w:pPr>
+            <w:proofErr w:type="spellStart"/>
+            <w:proofErr w:type="gramStart"/>
+            <w:r>
+              <w:t>setPrice</w:t>
+            </w:r>
+            <w:proofErr w:type="spellEnd"/>
+            <w:r>
+              <w:t>(price :</w:t>
+            </w:r>
+            <w:proofErr w:type="gramEnd"/>
+            <w:r>
+              <w:t xml:space="preserve"> String)</w:t>
+            </w:r>
+          </w:p>
+          <w:p>
+            <w:pPr>
+              <w:pStyle w:val="ListParagraph"/>
+              <w:numPr>
+                <w:ilvl w:val="0"/>
+                <w:numId w:val="2"/>
+              </w:numPr>
+            </w:pPr>
+            <w:proofErr w:type="spellStart"/>
+            <w:proofErr w:type="gramStart"/>
+            <w:r>
+              <w:t>setQuantity</w:t>
+            </w:r>
+            <w:proofErr w:type="spellEnd"/>
+            <w:r>
+              <w:t>(quantity :</w:t>
+            </w:r>
+            <w:proofErr w:type="gramEnd"/>
+            <w:r>
+              <w:t xml:space="preserve"> integer)</w:t>
+            </w:r>
+          </w:p>
+          <w:p>
+            <w:pPr>
+              <w:pStyle w:val="ListParagraph"/>
+              <w:numPr>
+                <w:ilvl w:val="0"/>
+                <w:numId w:val="2"/>
+              </w:numPr>
+            </w:pPr>
+            <w:proofErr w:type="spellStart"/>
+            <w:proofErr w:type="gramStart"/>
+            <w:r>
+              <w:t>setWarrentyMonths</w:t>
+            </w:r>
+            <w:proofErr w:type="spellEnd"/>
+            <w:r>
+              <w:t>(</w:t>
+            </w:r>
+            <w:proofErr w:type="spellStart"/>
+            <w:r>
+              <w:t>warrentyMonths</w:t>
+            </w:r>
+            <w:proofErr w:type="spellEnd"/>
+            <w:r>
+              <w:t xml:space="preserve"> :</w:t>
+            </w:r>
+            <w:proofErr w:type="gramEnd"/>
+            <w:r>
+              <w:t xml:space="preserve"> integer)</w:t>
+            </w:r>
+          </w:p>
+          <w:p>
+            <w:pPr>
+              <w:pStyle w:val="ListParagraph"/>
+              <w:numPr>
+                <w:ilvl w:val="0"/>
+                <w:numId w:val="2"/>
+              </w:numPr>
+            </w:pPr>
+            <w:proofErr w:type="spellStart"/>
+            <w:proofErr w:type="gramStart"/>
+            <w:r>
+              <w:t>set</w:t>
+            </w:r>
+            <w:r>
+              <w:t>Processor</w:t>
+            </w:r>
+            <w:proofErr w:type="spellEnd"/>
+            <w:r>
+              <w:t>(processor :</w:t>
+            </w:r>
+            <w:proofErr w:type="gramEnd"/>
+            <w:r>
+              <w:t xml:space="preserve"> String)</w:t>
+            </w:r>
+          </w:p>
+          <w:p>
+            <w:pPr>
+              <w:pStyle w:val="ListParagraph"/>
+              <w:numPr>
+                <w:ilvl w:val="0"/>
+                <w:numId w:val="2"/>
+              </w:numPr>
+            </w:pPr>
+            <w:proofErr w:type="spellStart"/>
+            <w:proofErr w:type="gramStart"/>
+            <w:r>
+              <w:lastRenderedPageBreak/>
+              <w:t>setRamGB</w:t>
+            </w:r>
+            <w:proofErr w:type="spellEnd"/>
+            <w:r>
+              <w:t>(</w:t>
+            </w:r>
+            <w:proofErr w:type="spellStart"/>
+            <w:r>
+              <w:t>ramGB</w:t>
+            </w:r>
+            <w:proofErr w:type="spellEnd"/>
+            <w:r>
+              <w:t xml:space="preserve"> :</w:t>
+            </w:r>
+            <w:proofErr w:type="gramEnd"/>
+            <w:r>
+              <w:t xml:space="preserve"> integer)</w:t>
+            </w:r>
+          </w:p>
+        </w:tc>
+      </w:tr>
+    </w:tbl>
     <w:p/>
     <w:sectPr>
       <w:pgSz w:w="12240" w:h="15840"/>
@@ -4227,7 +7614,7 @@
   <w:abstractNum w:abstractNumId="1" w15:restartNumberingAfterBreak="0">
     <w:nsid w:val="19B72C5B"/>
     <w:multiLevelType w:val="hybridMultilevel"/>
-    <w:tmpl w:val="35A2F874"/>
+    <w:tmpl w:val="9F1C80D4"/>
     <w:lvl w:ilvl="0" w:tplc="27CE9016">
       <w:numFmt w:val="bullet"/>
       <w:lvlText w:val="-"/>
@@ -4450,6 +7837,119 @@
     </w:lvl>
   </w:abstractNum>
   <w:abstractNum w:abstractNumId="3" w15:restartNumberingAfterBreak="0">
+    <w:nsid w:val="435C688E"/>
+    <w:multiLevelType w:val="hybridMultilevel"/>
+    <w:tmpl w:val="DA7A2F56"/>
+    <w:lvl w:ilvl="0" w:tplc="90F45E30">
+      <w:start w:val="1"/>
+      <w:numFmt w:val="bullet"/>
+      <w:lvlText w:val="+"/>
+      <w:lvlJc w:val="left"/>
+      <w:pPr>
+        <w:ind w:left="720" w:hanging="360"/>
+      </w:pPr>
+      <w:rPr>
+        <w:rFonts w:ascii="Abadi" w:hAnsi="Abadi" w:hint="default"/>
+      </w:rPr>
+    </w:lvl>
+    <w:lvl w:ilvl="1" w:tplc="04090003" w:tentative="1">
+      <w:start w:val="1"/>
+      <w:numFmt w:val="bullet"/>
+      <w:lvlText w:val="o"/>
+      <w:lvlJc w:val="left"/>
+      <w:pPr>
+        <w:ind w:left="1440" w:hanging="360"/>
+      </w:pPr>
+      <w:rPr>
+        <w:rFonts w:ascii="Courier New" w:hAnsi="Courier New" w:cs="Courier New" w:hint="default"/>
+      </w:rPr>
+    </w:lvl>
+    <w:lvl w:ilvl="2" w:tplc="04090005" w:tentative="1">
+      <w:start w:val="1"/>
+      <w:numFmt w:val="bullet"/>
+      <w:lvlText w:val=""/>
+      <w:lvlJc w:val="left"/>
+      <w:pPr>
+        <w:ind w:left="2160" w:hanging="360"/>
+      </w:pPr>
+      <w:rPr>
+        <w:rFonts w:ascii="Wingdings" w:hAnsi="Wingdings" w:hint="default"/>
+      </w:rPr>
+    </w:lvl>
+    <w:lvl w:ilvl="3" w:tplc="04090001" w:tentative="1">
+      <w:start w:val="1"/>
+      <w:numFmt w:val="bullet"/>
+      <w:lvlText w:val=""/>
+      <w:lvlJc w:val="left"/>
+      <w:pPr>
+        <w:ind w:left="2880" w:hanging="360"/>
+      </w:pPr>
+      <w:rPr>
+        <w:rFonts w:ascii="Symbol" w:hAnsi="Symbol" w:hint="default"/>
+      </w:rPr>
+    </w:lvl>
+    <w:lvl w:ilvl="4" w:tplc="04090003" w:tentative="1">
+      <w:start w:val="1"/>
+      <w:numFmt w:val="bullet"/>
+      <w:lvlText w:val="o"/>
+      <w:lvlJc w:val="left"/>
+      <w:pPr>
+        <w:ind w:left="3600" w:hanging="360"/>
+      </w:pPr>
+      <w:rPr>
+        <w:rFonts w:ascii="Courier New" w:hAnsi="Courier New" w:cs="Courier New" w:hint="default"/>
+      </w:rPr>
+    </w:lvl>
+    <w:lvl w:ilvl="5" w:tplc="04090005" w:tentative="1">
+      <w:start w:val="1"/>
+      <w:numFmt w:val="bullet"/>
+      <w:lvlText w:val=""/>
+      <w:lvlJc w:val="left"/>
+      <w:pPr>
+        <w:ind w:left="4320" w:hanging="360"/>
+      </w:pPr>
+      <w:rPr>
+        <w:rFonts w:ascii="Wingdings" w:hAnsi="Wingdings" w:hint="default"/>
+      </w:rPr>
+    </w:lvl>
+    <w:lvl w:ilvl="6" w:tplc="04090001" w:tentative="1">
+      <w:start w:val="1"/>
+      <w:numFmt w:val="bullet"/>
+      <w:lvlText w:val=""/>
+      <w:lvlJc w:val="left"/>
+      <w:pPr>
+        <w:ind w:left="5040" w:hanging="360"/>
+      </w:pPr>
+      <w:rPr>
+        <w:rFonts w:ascii="Symbol" w:hAnsi="Symbol" w:hint="default"/>
+      </w:rPr>
+    </w:lvl>
+    <w:lvl w:ilvl="7" w:tplc="04090003" w:tentative="1">
+      <w:start w:val="1"/>
+      <w:numFmt w:val="bullet"/>
+      <w:lvlText w:val="o"/>
+      <w:lvlJc w:val="left"/>
+      <w:pPr>
+        <w:ind w:left="5760" w:hanging="360"/>
+      </w:pPr>
+      <w:rPr>
+        <w:rFonts w:ascii="Courier New" w:hAnsi="Courier New" w:cs="Courier New" w:hint="default"/>
+      </w:rPr>
+    </w:lvl>
+    <w:lvl w:ilvl="8" w:tplc="04090005" w:tentative="1">
+      <w:start w:val="1"/>
+      <w:numFmt w:val="bullet"/>
+      <w:lvlText w:val=""/>
+      <w:lvlJc w:val="left"/>
+      <w:pPr>
+        <w:ind w:left="6480" w:hanging="360"/>
+      </w:pPr>
+      <w:rPr>
+        <w:rFonts w:ascii="Wingdings" w:hAnsi="Wingdings" w:hint="default"/>
+      </w:rPr>
+    </w:lvl>
+  </w:abstractNum>
+  <w:abstractNum w:abstractNumId="4" w15:restartNumberingAfterBreak="0">
     <w:nsid w:val="6CC91BD9"/>
     <w:multiLevelType w:val="hybridMultilevel"/>
     <w:tmpl w:val="395AC404"/>
@@ -4562,7 +8062,7 @@
       </w:rPr>
     </w:lvl>
   </w:abstractNum>
-  <w:abstractNum w:abstractNumId="4" w15:restartNumberingAfterBreak="0">
+  <w:abstractNum w:abstractNumId="5" w15:restartNumberingAfterBreak="0">
     <w:nsid w:val="7FE2600D"/>
     <w:multiLevelType w:val="hybridMultilevel"/>
     <w:tmpl w:val="3350F4B0"/>
@@ -4682,13 +8182,16 @@
     <w:abstractNumId w:val="0"/>
   </w:num>
   <w:num w:numId="3" w16cid:durableId="505285875">
-    <w:abstractNumId w:val="3"/>
+    <w:abstractNumId w:val="4"/>
   </w:num>
   <w:num w:numId="4" w16cid:durableId="2058317101">
     <w:abstractNumId w:val="2"/>
   </w:num>
   <w:num w:numId="5" w16cid:durableId="1081029201">
-    <w:abstractNumId w:val="4"/>
+    <w:abstractNumId w:val="5"/>
+  </w:num>
+  <w:num w:numId="6" w16cid:durableId="669260739">
+    <w:abstractNumId w:val="3"/>
   </w:num>
 </w:numbering>
 </file>

</xml_diff>

<commit_message>
Shane made coding changes to most files
</commit_message>
<xml_diff>
--- a/HierarchyChart&UMLs.docx
+++ b/HierarchyChart&UMLs.docx
@@ -7125,11 +7125,40 @@
             <w:r>
               <w:t xml:space="preserve">&lt;&lt;Constructor&gt;&gt; </w:t>
             </w:r>
+            <w:proofErr w:type="gramStart"/>
             <w:r>
               <w:t>Laptop</w:t>
             </w:r>
             <w:r>
-              <w:t xml:space="preserve">(name : String, brand : String, price : double, quantity : integer, </w:t>
+              <w:t>(name :</w:t>
+            </w:r>
+            <w:proofErr w:type="gramEnd"/>
+            <w:r>
+              <w:t xml:space="preserve"> String, </w:t>
+            </w:r>
+            <w:proofErr w:type="gramStart"/>
+            <w:r>
+              <w:t>brand :</w:t>
+            </w:r>
+            <w:proofErr w:type="gramEnd"/>
+            <w:r>
+              <w:t xml:space="preserve"> String, </w:t>
+            </w:r>
+            <w:proofErr w:type="gramStart"/>
+            <w:r>
+              <w:t>price :</w:t>
+            </w:r>
+            <w:proofErr w:type="gramEnd"/>
+            <w:r>
+              <w:t xml:space="preserve"> double, </w:t>
+            </w:r>
+            <w:proofErr w:type="gramStart"/>
+            <w:r>
+              <w:t>quantity :</w:t>
+            </w:r>
+            <w:proofErr w:type="gramEnd"/>
+            <w:r>
+              <w:t xml:space="preserve"> integer, </w:t>
             </w:r>
             <w:proofErr w:type="spellStart"/>
             <w:r>
@@ -7140,15 +7169,28 @@
               <w:t>: Integer,</w:t>
             </w:r>
             <w:r>
-              <w:t xml:space="preserve"> processor : String, </w:t>
-            </w:r>
-            <w:proofErr w:type="spellStart"/>
+              <w:t xml:space="preserve"> </w:t>
+            </w:r>
+            <w:proofErr w:type="gramStart"/>
+            <w:r>
+              <w:t>processor :</w:t>
+            </w:r>
+            <w:proofErr w:type="gramEnd"/>
+            <w:r>
+              <w:t xml:space="preserve"> String, </w:t>
+            </w:r>
+            <w:proofErr w:type="spellStart"/>
+            <w:proofErr w:type="gramStart"/>
             <w:r>
               <w:t>ramGB</w:t>
             </w:r>
             <w:proofErr w:type="spellEnd"/>
             <w:r>
-              <w:t xml:space="preserve"> : integer</w:t>
+              <w:t xml:space="preserve"> :</w:t>
+            </w:r>
+            <w:proofErr w:type="gramEnd"/>
+            <w:r>
+              <w:t xml:space="preserve"> integer</w:t>
             </w:r>
             <w:r>
               <w:t>)</w:t>

</xml_diff>

<commit_message>
Finished classes for object creation.
</commit_message>
<xml_diff>
--- a/HierarchyChart&UMLs.docx
+++ b/HierarchyChart&UMLs.docx
@@ -1805,6 +1805,9 @@
             <w:r>
               <w:t xml:space="preserve"> integer</w:t>
             </w:r>
+            <w:r>
+              <w:t xml:space="preserve"> </w:t>
+            </w:r>
           </w:p>
         </w:tc>
       </w:tr>
@@ -1871,7 +1874,13 @@
             </w:r>
             <w:proofErr w:type="spellStart"/>
             <w:r>
-              <w:t>warrentyMonths</w:t>
+              <w:t>warr</w:t>
+            </w:r>
+            <w:r>
+              <w:t>a</w:t>
+            </w:r>
+            <w:r>
+              <w:t>ntyMonths</w:t>
             </w:r>
             <w:proofErr w:type="spellEnd"/>
             <w:r>
@@ -1986,7 +1995,13 @@
             <w:proofErr w:type="spellStart"/>
             <w:proofErr w:type="gramStart"/>
             <w:r>
-              <w:t>getwarrentyMonths</w:t>
+              <w:t>getwarr</w:t>
+            </w:r>
+            <w:r>
+              <w:t>a</w:t>
+            </w:r>
+            <w:r>
+              <w:t>ntyMonths</w:t>
             </w:r>
             <w:proofErr w:type="spellEnd"/>
             <w:r>
@@ -2096,7 +2111,13 @@
             <w:proofErr w:type="spellStart"/>
             <w:proofErr w:type="gramStart"/>
             <w:r>
-              <w:t>setwarrentyMonths</w:t>
+              <w:t>setwarr</w:t>
+            </w:r>
+            <w:r>
+              <w:t>a</w:t>
+            </w:r>
+            <w:r>
+              <w:t>ntyMonths</w:t>
             </w:r>
             <w:proofErr w:type="spellEnd"/>
             <w:r>
@@ -2104,7 +2125,13 @@
             </w:r>
             <w:proofErr w:type="spellStart"/>
             <w:r>
-              <w:t>warrentyMonths</w:t>
+              <w:t>warr</w:t>
+            </w:r>
+            <w:r>
+              <w:t>a</w:t>
+            </w:r>
+            <w:r>
+              <w:t>ntyMonths</w:t>
             </w:r>
             <w:proofErr w:type="spellEnd"/>
             <w:r>
@@ -4491,17 +4518,11 @@
           </w:tcPr>
           <w:p>
             <w:r>
-              <w:t xml:space="preserve">       </w:t>
-            </w:r>
-            <w:r>
-              <w:t xml:space="preserve">&lt;&lt;Constructor&gt;&gt; </w:t>
-            </w:r>
-            <w:proofErr w:type="gramStart"/>
-            <w:r>
-              <w:t>Shoe</w:t>
-            </w:r>
-            <w:r>
-              <w:t>(name :</w:t>
+              <w:t xml:space="preserve">       &lt;&lt;Constructor&gt;&gt; </w:t>
+            </w:r>
+            <w:proofErr w:type="gramStart"/>
+            <w:r>
+              <w:t>Shoe(name :</w:t>
             </w:r>
             <w:proofErr w:type="gramEnd"/>
             <w:r>
@@ -4553,10 +4574,7 @@
             </w:r>
             <w:proofErr w:type="gramEnd"/>
             <w:r>
-              <w:t xml:space="preserve"> String</w:t>
-            </w:r>
-            <w:r>
-              <w:t xml:space="preserve">, </w:t>
+              <w:t xml:space="preserve"> String, </w:t>
             </w:r>
             <w:proofErr w:type="gramStart"/>
             <w:r>
@@ -4564,10 +4582,7 @@
             </w:r>
             <w:proofErr w:type="gramEnd"/>
             <w:r>
-              <w:t xml:space="preserve"> String</w:t>
-            </w:r>
-            <w:r>
-              <w:t>)</w:t>
+              <w:t xml:space="preserve"> String)</w:t>
             </w:r>
           </w:p>
           <w:p>
@@ -4990,73 +5005,268 @@
             </w:r>
             <w:proofErr w:type="gramStart"/>
             <w:r>
-              <w:t>Shirt</w:t>
-            </w:r>
+              <w:t>Shirt(name :</w:t>
+            </w:r>
+            <w:proofErr w:type="gramEnd"/>
+            <w:r>
+              <w:t xml:space="preserve"> String, </w:t>
+            </w:r>
+            <w:proofErr w:type="gramStart"/>
+            <w:r>
+              <w:t>brand :</w:t>
+            </w:r>
+            <w:proofErr w:type="gramEnd"/>
+            <w:r>
+              <w:t xml:space="preserve"> String, </w:t>
+            </w:r>
+            <w:proofErr w:type="gramStart"/>
+            <w:r>
+              <w:t>price :</w:t>
+            </w:r>
+            <w:proofErr w:type="gramEnd"/>
+            <w:r>
+              <w:t xml:space="preserve"> double, </w:t>
+            </w:r>
+            <w:proofErr w:type="gramStart"/>
+            <w:r>
+              <w:t>quantity :</w:t>
+            </w:r>
+            <w:proofErr w:type="gramEnd"/>
+            <w:r>
+              <w:t xml:space="preserve"> integer, </w:t>
+            </w:r>
+            <w:proofErr w:type="gramStart"/>
+            <w:r>
+              <w:t>size :</w:t>
+            </w:r>
+            <w:proofErr w:type="gramEnd"/>
+            <w:r>
+              <w:t xml:space="preserve"> String, </w:t>
+            </w:r>
+            <w:proofErr w:type="gramStart"/>
+            <w:r>
+              <w:t>color :</w:t>
+            </w:r>
+            <w:proofErr w:type="gramEnd"/>
+            <w:r>
+              <w:t xml:space="preserve"> String, </w:t>
+            </w:r>
+            <w:proofErr w:type="gramStart"/>
+            <w:r>
+              <w:t>material :</w:t>
+            </w:r>
+            <w:proofErr w:type="gramEnd"/>
+            <w:r>
+              <w:t xml:space="preserve"> String, </w:t>
+            </w:r>
+            <w:proofErr w:type="gramStart"/>
+            <w:r>
+              <w:t>fit :</w:t>
+            </w:r>
+            <w:proofErr w:type="gramEnd"/>
+            <w:r>
+              <w:t xml:space="preserve"> String)</w:t>
+            </w:r>
+          </w:p>
+          <w:p>
+            <w:pPr>
+              <w:pStyle w:val="ListParagraph"/>
+              <w:numPr>
+                <w:ilvl w:val="0"/>
+                <w:numId w:val="5"/>
+              </w:numPr>
+            </w:pPr>
+            <w:proofErr w:type="spellStart"/>
+            <w:proofErr w:type="gramStart"/>
+            <w:r>
+              <w:t>getName</w:t>
+            </w:r>
+            <w:proofErr w:type="spellEnd"/>
+            <w:r>
+              <w:t>() :</w:t>
+            </w:r>
+            <w:proofErr w:type="gramEnd"/>
+            <w:r>
+              <w:t xml:space="preserve"> String</w:t>
+            </w:r>
+          </w:p>
+          <w:p>
+            <w:pPr>
+              <w:pStyle w:val="ListParagraph"/>
+              <w:numPr>
+                <w:ilvl w:val="0"/>
+                <w:numId w:val="5"/>
+              </w:numPr>
+            </w:pPr>
+            <w:proofErr w:type="spellStart"/>
+            <w:proofErr w:type="gramStart"/>
+            <w:r>
+              <w:t>getBrand</w:t>
+            </w:r>
+            <w:proofErr w:type="spellEnd"/>
+            <w:r>
+              <w:t>() :</w:t>
+            </w:r>
+            <w:proofErr w:type="gramEnd"/>
+            <w:r>
+              <w:t xml:space="preserve"> String</w:t>
+            </w:r>
+          </w:p>
+          <w:p>
+            <w:pPr>
+              <w:pStyle w:val="ListParagraph"/>
+              <w:numPr>
+                <w:ilvl w:val="0"/>
+                <w:numId w:val="5"/>
+              </w:numPr>
+            </w:pPr>
+            <w:proofErr w:type="spellStart"/>
+            <w:proofErr w:type="gramStart"/>
+            <w:r>
+              <w:t>getPrice</w:t>
+            </w:r>
+            <w:proofErr w:type="spellEnd"/>
+            <w:r>
+              <w:t>() :</w:t>
+            </w:r>
+            <w:proofErr w:type="gramEnd"/>
+            <w:r>
+              <w:t xml:space="preserve"> double</w:t>
+            </w:r>
+          </w:p>
+          <w:p>
+            <w:pPr>
+              <w:pStyle w:val="ListParagraph"/>
+              <w:numPr>
+                <w:ilvl w:val="0"/>
+                <w:numId w:val="5"/>
+              </w:numPr>
+            </w:pPr>
+            <w:proofErr w:type="spellStart"/>
+            <w:r>
+              <w:t>getQuantity</w:t>
+            </w:r>
+            <w:proofErr w:type="spellEnd"/>
+            <w:r>
+              <w:t xml:space="preserve"> (</w:t>
+            </w:r>
+            <w:proofErr w:type="gramStart"/>
+            <w:r>
+              <w:t>) :</w:t>
+            </w:r>
+            <w:proofErr w:type="gramEnd"/>
+            <w:r>
+              <w:t xml:space="preserve"> integer</w:t>
+            </w:r>
+          </w:p>
+          <w:p>
+            <w:pPr>
+              <w:pStyle w:val="ListParagraph"/>
+              <w:numPr>
+                <w:ilvl w:val="0"/>
+                <w:numId w:val="5"/>
+              </w:numPr>
+            </w:pPr>
+            <w:proofErr w:type="spellStart"/>
+            <w:proofErr w:type="gramStart"/>
+            <w:r>
+              <w:t>getSize</w:t>
+            </w:r>
+            <w:proofErr w:type="spellEnd"/>
+            <w:r>
+              <w:t>() :</w:t>
+            </w:r>
+            <w:proofErr w:type="gramEnd"/>
+            <w:r>
+              <w:t xml:space="preserve"> String</w:t>
+            </w:r>
+          </w:p>
+          <w:p>
+            <w:pPr>
+              <w:pStyle w:val="ListParagraph"/>
+              <w:numPr>
+                <w:ilvl w:val="0"/>
+                <w:numId w:val="5"/>
+              </w:numPr>
+            </w:pPr>
+            <w:proofErr w:type="spellStart"/>
+            <w:proofErr w:type="gramStart"/>
+            <w:r>
+              <w:t>getColor</w:t>
+            </w:r>
+            <w:proofErr w:type="spellEnd"/>
+            <w:r>
+              <w:t>() :</w:t>
+            </w:r>
+            <w:proofErr w:type="gramEnd"/>
+            <w:r>
+              <w:t xml:space="preserve"> String</w:t>
+            </w:r>
+          </w:p>
+          <w:p>
+            <w:pPr>
+              <w:pStyle w:val="ListParagraph"/>
+              <w:numPr>
+                <w:ilvl w:val="0"/>
+                <w:numId w:val="5"/>
+              </w:numPr>
+            </w:pPr>
+            <w:proofErr w:type="spellStart"/>
+            <w:proofErr w:type="gramStart"/>
+            <w:r>
+              <w:t>getMaterial</w:t>
+            </w:r>
+            <w:proofErr w:type="spellEnd"/>
+            <w:r>
+              <w:t>() :</w:t>
+            </w:r>
+            <w:proofErr w:type="gramEnd"/>
+            <w:r>
+              <w:t xml:space="preserve"> String</w:t>
+            </w:r>
+          </w:p>
+          <w:p>
+            <w:pPr>
+              <w:pStyle w:val="ListParagraph"/>
+              <w:numPr>
+                <w:ilvl w:val="0"/>
+                <w:numId w:val="5"/>
+              </w:numPr>
+            </w:pPr>
+            <w:proofErr w:type="spellStart"/>
+            <w:proofErr w:type="gramStart"/>
+            <w:r>
+              <w:t>getFit</w:t>
+            </w:r>
+            <w:proofErr w:type="spellEnd"/>
+            <w:r>
+              <w:t>() :</w:t>
+            </w:r>
+            <w:proofErr w:type="gramEnd"/>
+            <w:r>
+              <w:t xml:space="preserve"> String</w:t>
+            </w:r>
+          </w:p>
+          <w:p>
+            <w:pPr>
+              <w:pStyle w:val="ListParagraph"/>
+              <w:numPr>
+                <w:ilvl w:val="0"/>
+                <w:numId w:val="5"/>
+              </w:numPr>
+            </w:pPr>
+            <w:proofErr w:type="spellStart"/>
+            <w:proofErr w:type="gramStart"/>
+            <w:r>
+              <w:t>setName</w:t>
+            </w:r>
+            <w:proofErr w:type="spellEnd"/>
             <w:r>
               <w:t>(name :</w:t>
             </w:r>
             <w:proofErr w:type="gramEnd"/>
             <w:r>
-              <w:t xml:space="preserve"> String, </w:t>
-            </w:r>
-            <w:proofErr w:type="gramStart"/>
-            <w:r>
-              <w:t>brand :</w:t>
-            </w:r>
-            <w:proofErr w:type="gramEnd"/>
-            <w:r>
-              <w:t xml:space="preserve"> String, </w:t>
-            </w:r>
-            <w:proofErr w:type="gramStart"/>
-            <w:r>
-              <w:t>price :</w:t>
-            </w:r>
-            <w:proofErr w:type="gramEnd"/>
-            <w:r>
-              <w:t xml:space="preserve"> double, </w:t>
-            </w:r>
-            <w:proofErr w:type="gramStart"/>
-            <w:r>
-              <w:t>quantity :</w:t>
-            </w:r>
-            <w:proofErr w:type="gramEnd"/>
-            <w:r>
-              <w:t xml:space="preserve"> integer, </w:t>
-            </w:r>
-            <w:proofErr w:type="gramStart"/>
-            <w:r>
-              <w:t>size :</w:t>
-            </w:r>
-            <w:proofErr w:type="gramEnd"/>
-            <w:r>
-              <w:t xml:space="preserve"> String, </w:t>
-            </w:r>
-            <w:proofErr w:type="gramStart"/>
-            <w:r>
-              <w:t>color :</w:t>
-            </w:r>
-            <w:proofErr w:type="gramEnd"/>
-            <w:r>
-              <w:t xml:space="preserve"> String, </w:t>
-            </w:r>
-            <w:proofErr w:type="gramStart"/>
-            <w:r>
-              <w:t>material :</w:t>
-            </w:r>
-            <w:proofErr w:type="gramEnd"/>
-            <w:r>
-              <w:t xml:space="preserve"> String, </w:t>
-            </w:r>
-            <w:proofErr w:type="gramStart"/>
-            <w:r>
-              <w:t>fit :</w:t>
-            </w:r>
-            <w:proofErr w:type="gramEnd"/>
-            <w:r>
-              <w:t xml:space="preserve"> String</w:t>
-            </w:r>
-            <w:r>
-              <w:t>)</w:t>
+              <w:t xml:space="preserve"> String)</w:t>
             </w:r>
           </w:p>
           <w:p>
@@ -5070,15 +5280,15 @@
             <w:proofErr w:type="spellStart"/>
             <w:proofErr w:type="gramStart"/>
             <w:r>
-              <w:t>getName</w:t>
-            </w:r>
-            <w:proofErr w:type="spellEnd"/>
-            <w:r>
-              <w:t>() :</w:t>
-            </w:r>
-            <w:proofErr w:type="gramEnd"/>
-            <w:r>
-              <w:t xml:space="preserve"> String</w:t>
+              <w:t>setBrand</w:t>
+            </w:r>
+            <w:proofErr w:type="spellEnd"/>
+            <w:r>
+              <w:t>(brand :</w:t>
+            </w:r>
+            <w:proofErr w:type="gramEnd"/>
+            <w:r>
+              <w:t xml:space="preserve"> String)</w:t>
             </w:r>
           </w:p>
           <w:p>
@@ -5092,15 +5302,15 @@
             <w:proofErr w:type="spellStart"/>
             <w:proofErr w:type="gramStart"/>
             <w:r>
-              <w:t>getBrand</w:t>
-            </w:r>
-            <w:proofErr w:type="spellEnd"/>
-            <w:r>
-              <w:t>() :</w:t>
-            </w:r>
-            <w:proofErr w:type="gramEnd"/>
-            <w:r>
-              <w:t xml:space="preserve"> String</w:t>
+              <w:t>setPrice</w:t>
+            </w:r>
+            <w:proofErr w:type="spellEnd"/>
+            <w:r>
+              <w:t>(price :</w:t>
+            </w:r>
+            <w:proofErr w:type="gramEnd"/>
+            <w:r>
+              <w:t xml:space="preserve"> String) </w:t>
             </w:r>
           </w:p>
           <w:p>
@@ -5114,15 +5324,15 @@
             <w:proofErr w:type="spellStart"/>
             <w:proofErr w:type="gramStart"/>
             <w:r>
-              <w:t>getPrice</w:t>
-            </w:r>
-            <w:proofErr w:type="spellEnd"/>
-            <w:r>
-              <w:t>() :</w:t>
-            </w:r>
-            <w:proofErr w:type="gramEnd"/>
-            <w:r>
-              <w:t xml:space="preserve"> double</w:t>
+              <w:t>setQuantity</w:t>
+            </w:r>
+            <w:proofErr w:type="spellEnd"/>
+            <w:r>
+              <w:t>(quantity :</w:t>
+            </w:r>
+            <w:proofErr w:type="gramEnd"/>
+            <w:r>
+              <w:t xml:space="preserve"> integer)</w:t>
             </w:r>
           </w:p>
           <w:p>
@@ -5134,20 +5344,17 @@
               </w:numPr>
             </w:pPr>
             <w:proofErr w:type="spellStart"/>
-            <w:r>
-              <w:t>getQuantity</w:t>
-            </w:r>
-            <w:proofErr w:type="spellEnd"/>
-            <w:r>
-              <w:t xml:space="preserve"> (</w:t>
-            </w:r>
-            <w:proofErr w:type="gramStart"/>
-            <w:r>
-              <w:t>) :</w:t>
-            </w:r>
-            <w:proofErr w:type="gramEnd"/>
-            <w:r>
-              <w:t xml:space="preserve"> integer</w:t>
+            <w:proofErr w:type="gramStart"/>
+            <w:r>
+              <w:t>setSize</w:t>
+            </w:r>
+            <w:proofErr w:type="spellEnd"/>
+            <w:r>
+              <w:t>(size :</w:t>
+            </w:r>
+            <w:proofErr w:type="gramEnd"/>
+            <w:r>
+              <w:t xml:space="preserve"> String)</w:t>
             </w:r>
           </w:p>
           <w:p>
@@ -5161,15 +5368,15 @@
             <w:proofErr w:type="spellStart"/>
             <w:proofErr w:type="gramStart"/>
             <w:r>
-              <w:t>getSize</w:t>
-            </w:r>
-            <w:proofErr w:type="spellEnd"/>
-            <w:r>
-              <w:t>() :</w:t>
-            </w:r>
-            <w:proofErr w:type="gramEnd"/>
-            <w:r>
-              <w:t xml:space="preserve"> String</w:t>
+              <w:t>setColor</w:t>
+            </w:r>
+            <w:proofErr w:type="spellEnd"/>
+            <w:r>
+              <w:t>(color :</w:t>
+            </w:r>
+            <w:proofErr w:type="gramEnd"/>
+            <w:r>
+              <w:t xml:space="preserve"> String)</w:t>
             </w:r>
           </w:p>
           <w:p>
@@ -5183,15 +5390,15 @@
             <w:proofErr w:type="spellStart"/>
             <w:proofErr w:type="gramStart"/>
             <w:r>
-              <w:t>getColor</w:t>
-            </w:r>
-            <w:proofErr w:type="spellEnd"/>
-            <w:r>
-              <w:t>() :</w:t>
-            </w:r>
-            <w:proofErr w:type="gramEnd"/>
-            <w:r>
-              <w:t xml:space="preserve"> String</w:t>
+              <w:t>setMaterial</w:t>
+            </w:r>
+            <w:proofErr w:type="spellEnd"/>
+            <w:r>
+              <w:t>(material :</w:t>
+            </w:r>
+            <w:proofErr w:type="gramEnd"/>
+            <w:r>
+              <w:t xml:space="preserve"> String)</w:t>
             </w:r>
           </w:p>
           <w:p>
@@ -5205,224 +5412,11 @@
             <w:proofErr w:type="spellStart"/>
             <w:proofErr w:type="gramStart"/>
             <w:r>
-              <w:t>getMaterial</w:t>
-            </w:r>
-            <w:proofErr w:type="spellEnd"/>
-            <w:r>
-              <w:t>() :</w:t>
-            </w:r>
-            <w:proofErr w:type="gramEnd"/>
-            <w:r>
-              <w:t xml:space="preserve"> String</w:t>
-            </w:r>
-          </w:p>
-          <w:p>
-            <w:pPr>
-              <w:pStyle w:val="ListParagraph"/>
-              <w:numPr>
-                <w:ilvl w:val="0"/>
-                <w:numId w:val="5"/>
-              </w:numPr>
-            </w:pPr>
-            <w:proofErr w:type="spellStart"/>
-            <w:proofErr w:type="gramStart"/>
-            <w:r>
-              <w:t>get</w:t>
-            </w:r>
-            <w:r>
-              <w:t>Fit</w:t>
-            </w:r>
-            <w:proofErr w:type="spellEnd"/>
-            <w:r>
-              <w:t>(</w:t>
-            </w:r>
-            <w:r>
-              <w:t>) :</w:t>
-            </w:r>
-            <w:proofErr w:type="gramEnd"/>
-            <w:r>
-              <w:t xml:space="preserve"> String</w:t>
-            </w:r>
-          </w:p>
-          <w:p>
-            <w:pPr>
-              <w:pStyle w:val="ListParagraph"/>
-              <w:numPr>
-                <w:ilvl w:val="0"/>
-                <w:numId w:val="5"/>
-              </w:numPr>
-            </w:pPr>
-            <w:proofErr w:type="spellStart"/>
-            <w:proofErr w:type="gramStart"/>
-            <w:r>
-              <w:t>setName</w:t>
-            </w:r>
-            <w:proofErr w:type="spellEnd"/>
-            <w:r>
-              <w:t>(name :</w:t>
-            </w:r>
-            <w:proofErr w:type="gramEnd"/>
-            <w:r>
-              <w:t xml:space="preserve"> String)</w:t>
-            </w:r>
-          </w:p>
-          <w:p>
-            <w:pPr>
-              <w:pStyle w:val="ListParagraph"/>
-              <w:numPr>
-                <w:ilvl w:val="0"/>
-                <w:numId w:val="5"/>
-              </w:numPr>
-            </w:pPr>
-            <w:proofErr w:type="spellStart"/>
-            <w:proofErr w:type="gramStart"/>
-            <w:r>
-              <w:t>setBrand</w:t>
-            </w:r>
-            <w:proofErr w:type="spellEnd"/>
-            <w:r>
-              <w:t>(brand :</w:t>
-            </w:r>
-            <w:proofErr w:type="gramEnd"/>
-            <w:r>
-              <w:t xml:space="preserve"> String)</w:t>
-            </w:r>
-          </w:p>
-          <w:p>
-            <w:pPr>
-              <w:pStyle w:val="ListParagraph"/>
-              <w:numPr>
-                <w:ilvl w:val="0"/>
-                <w:numId w:val="5"/>
-              </w:numPr>
-            </w:pPr>
-            <w:proofErr w:type="spellStart"/>
-            <w:proofErr w:type="gramStart"/>
-            <w:r>
-              <w:t>setPrice</w:t>
-            </w:r>
-            <w:proofErr w:type="spellEnd"/>
-            <w:r>
-              <w:t>(price :</w:t>
-            </w:r>
-            <w:proofErr w:type="gramEnd"/>
-            <w:r>
-              <w:t xml:space="preserve"> String) </w:t>
-            </w:r>
-          </w:p>
-          <w:p>
-            <w:pPr>
-              <w:pStyle w:val="ListParagraph"/>
-              <w:numPr>
-                <w:ilvl w:val="0"/>
-                <w:numId w:val="5"/>
-              </w:numPr>
-            </w:pPr>
-            <w:proofErr w:type="spellStart"/>
-            <w:proofErr w:type="gramStart"/>
-            <w:r>
-              <w:t>setQuantity</w:t>
-            </w:r>
-            <w:proofErr w:type="spellEnd"/>
-            <w:r>
-              <w:t>(quantity :</w:t>
-            </w:r>
-            <w:proofErr w:type="gramEnd"/>
-            <w:r>
-              <w:t xml:space="preserve"> integer)</w:t>
-            </w:r>
-          </w:p>
-          <w:p>
-            <w:pPr>
-              <w:pStyle w:val="ListParagraph"/>
-              <w:numPr>
-                <w:ilvl w:val="0"/>
-                <w:numId w:val="5"/>
-              </w:numPr>
-            </w:pPr>
-            <w:proofErr w:type="spellStart"/>
-            <w:proofErr w:type="gramStart"/>
-            <w:r>
-              <w:t>setSize</w:t>
-            </w:r>
-            <w:proofErr w:type="spellEnd"/>
-            <w:r>
-              <w:t>(size :</w:t>
-            </w:r>
-            <w:proofErr w:type="gramEnd"/>
-            <w:r>
-              <w:t xml:space="preserve"> String)</w:t>
-            </w:r>
-          </w:p>
-          <w:p>
-            <w:pPr>
-              <w:pStyle w:val="ListParagraph"/>
-              <w:numPr>
-                <w:ilvl w:val="0"/>
-                <w:numId w:val="5"/>
-              </w:numPr>
-            </w:pPr>
-            <w:proofErr w:type="spellStart"/>
-            <w:proofErr w:type="gramStart"/>
-            <w:r>
-              <w:t>setColor</w:t>
-            </w:r>
-            <w:proofErr w:type="spellEnd"/>
-            <w:r>
-              <w:t>(color :</w:t>
-            </w:r>
-            <w:proofErr w:type="gramEnd"/>
-            <w:r>
-              <w:t xml:space="preserve"> String)</w:t>
-            </w:r>
-          </w:p>
-          <w:p>
-            <w:pPr>
-              <w:pStyle w:val="ListParagraph"/>
-              <w:numPr>
-                <w:ilvl w:val="0"/>
-                <w:numId w:val="5"/>
-              </w:numPr>
-            </w:pPr>
-            <w:proofErr w:type="spellStart"/>
-            <w:proofErr w:type="gramStart"/>
-            <w:r>
-              <w:t>setMaterial</w:t>
-            </w:r>
-            <w:proofErr w:type="spellEnd"/>
-            <w:r>
-              <w:t>(material :</w:t>
-            </w:r>
-            <w:proofErr w:type="gramEnd"/>
-            <w:r>
-              <w:t xml:space="preserve"> String)</w:t>
-            </w:r>
-          </w:p>
-          <w:p>
-            <w:pPr>
-              <w:pStyle w:val="ListParagraph"/>
-              <w:numPr>
-                <w:ilvl w:val="0"/>
-                <w:numId w:val="5"/>
-              </w:numPr>
-            </w:pPr>
-            <w:proofErr w:type="spellStart"/>
-            <w:proofErr w:type="gramStart"/>
-            <w:r>
-              <w:t>set</w:t>
-            </w:r>
-            <w:r>
-              <w:t>Fit</w:t>
-            </w:r>
-            <w:proofErr w:type="spellEnd"/>
-            <w:r>
-              <w:t>(</w:t>
-            </w:r>
-            <w:r>
-              <w:t>fit</w:t>
-            </w:r>
-            <w:r>
-              <w:t xml:space="preserve"> :</w:t>
+              <w:t>setFit</w:t>
+            </w:r>
+            <w:proofErr w:type="spellEnd"/>
+            <w:r>
+              <w:t>(fit :</w:t>
             </w:r>
             <w:proofErr w:type="gramEnd"/>
             <w:r>
@@ -5495,10 +5489,7 @@
           </w:tcPr>
           <w:p>
             <w:r>
-              <w:t xml:space="preserve">      </w:t>
-            </w:r>
-            <w:r>
-              <w:t xml:space="preserve">&lt;&lt;Constructor&gt;&gt; </w:t>
+              <w:t xml:space="preserve">      &lt;&lt;Constructor&gt;&gt; </w:t>
             </w:r>
             <w:proofErr w:type="spellStart"/>
             <w:proofErr w:type="gramStart"/>
@@ -5563,10 +5554,7 @@
             </w:r>
             <w:proofErr w:type="gramStart"/>
             <w:r>
-              <w:t>type</w:t>
-            </w:r>
-            <w:r>
-              <w:t xml:space="preserve"> :</w:t>
+              <w:t>type :</w:t>
             </w:r>
             <w:proofErr w:type="gramEnd"/>
             <w:r>
@@ -6049,103 +6037,303 @@
             </w:r>
             <w:proofErr w:type="gramStart"/>
             <w:r>
-              <w:t>TV</w:t>
-            </w:r>
+              <w:t>TV(name :</w:t>
+            </w:r>
+            <w:proofErr w:type="gramEnd"/>
+            <w:r>
+              <w:t xml:space="preserve"> String, </w:t>
+            </w:r>
+            <w:proofErr w:type="gramStart"/>
+            <w:r>
+              <w:t>brand :</w:t>
+            </w:r>
+            <w:proofErr w:type="gramEnd"/>
+            <w:r>
+              <w:t xml:space="preserve"> String, </w:t>
+            </w:r>
+            <w:proofErr w:type="gramStart"/>
+            <w:r>
+              <w:t>price :</w:t>
+            </w:r>
+            <w:proofErr w:type="gramEnd"/>
+            <w:r>
+              <w:t xml:space="preserve"> double, </w:t>
+            </w:r>
+            <w:proofErr w:type="gramStart"/>
+            <w:r>
+              <w:t>quantity :</w:t>
+            </w:r>
+            <w:proofErr w:type="gramEnd"/>
+            <w:r>
+              <w:t xml:space="preserve"> integer, </w:t>
+            </w:r>
+            <w:proofErr w:type="spellStart"/>
+            <w:r>
+              <w:t>warr</w:t>
+            </w:r>
+            <w:r>
+              <w:t>a</w:t>
+            </w:r>
+            <w:r>
+              <w:t>ntyMonths</w:t>
+            </w:r>
+            <w:proofErr w:type="spellEnd"/>
+            <w:r>
+              <w:t xml:space="preserve">: integer, </w:t>
+            </w:r>
+            <w:proofErr w:type="spellStart"/>
+            <w:proofErr w:type="gramStart"/>
+            <w:r>
+              <w:t>screenSize</w:t>
+            </w:r>
+            <w:proofErr w:type="spellEnd"/>
+            <w:r>
+              <w:t xml:space="preserve"> :</w:t>
+            </w:r>
+            <w:proofErr w:type="gramEnd"/>
+            <w:r>
+              <w:t xml:space="preserve"> integer, </w:t>
+            </w:r>
+            <w:proofErr w:type="gramStart"/>
+            <w:r>
+              <w:t>resolution :</w:t>
+            </w:r>
+            <w:proofErr w:type="gramEnd"/>
+            <w:r>
+              <w:t xml:space="preserve"> String, </w:t>
+            </w:r>
+            <w:proofErr w:type="spellStart"/>
+            <w:proofErr w:type="gramStart"/>
+            <w:r>
+              <w:t>smartTV</w:t>
+            </w:r>
+            <w:proofErr w:type="spellEnd"/>
+            <w:r>
+              <w:t xml:space="preserve"> :</w:t>
+            </w:r>
+            <w:proofErr w:type="gramEnd"/>
+            <w:r>
+              <w:t xml:space="preserve"> </w:t>
+            </w:r>
+            <w:proofErr w:type="spellStart"/>
+            <w:r>
+              <w:t>boolean</w:t>
+            </w:r>
+            <w:proofErr w:type="spellEnd"/>
+            <w:r>
+              <w:t>)</w:t>
+            </w:r>
+          </w:p>
+          <w:p>
+            <w:pPr>
+              <w:pStyle w:val="ListParagraph"/>
+              <w:numPr>
+                <w:ilvl w:val="0"/>
+                <w:numId w:val="2"/>
+              </w:numPr>
+            </w:pPr>
+            <w:proofErr w:type="spellStart"/>
+            <w:proofErr w:type="gramStart"/>
+            <w:r>
+              <w:t>getName</w:t>
+            </w:r>
+            <w:proofErr w:type="spellEnd"/>
+            <w:r>
+              <w:t>() :</w:t>
+            </w:r>
+            <w:proofErr w:type="gramEnd"/>
+            <w:r>
+              <w:t xml:space="preserve"> String</w:t>
+            </w:r>
+          </w:p>
+          <w:p>
+            <w:pPr>
+              <w:pStyle w:val="ListParagraph"/>
+              <w:numPr>
+                <w:ilvl w:val="0"/>
+                <w:numId w:val="2"/>
+              </w:numPr>
+            </w:pPr>
+            <w:proofErr w:type="spellStart"/>
+            <w:proofErr w:type="gramStart"/>
+            <w:r>
+              <w:t>getBrand</w:t>
+            </w:r>
+            <w:proofErr w:type="spellEnd"/>
+            <w:r>
+              <w:t>() :</w:t>
+            </w:r>
+            <w:proofErr w:type="gramEnd"/>
+            <w:r>
+              <w:t xml:space="preserve"> String</w:t>
+            </w:r>
+          </w:p>
+          <w:p>
+            <w:pPr>
+              <w:pStyle w:val="ListParagraph"/>
+              <w:numPr>
+                <w:ilvl w:val="0"/>
+                <w:numId w:val="2"/>
+              </w:numPr>
+            </w:pPr>
+            <w:proofErr w:type="spellStart"/>
+            <w:proofErr w:type="gramStart"/>
+            <w:r>
+              <w:t>getPrice</w:t>
+            </w:r>
+            <w:proofErr w:type="spellEnd"/>
+            <w:r>
+              <w:t>() :</w:t>
+            </w:r>
+            <w:proofErr w:type="gramEnd"/>
+            <w:r>
+              <w:t xml:space="preserve"> double</w:t>
+            </w:r>
+          </w:p>
+          <w:p>
+            <w:pPr>
+              <w:pStyle w:val="ListParagraph"/>
+              <w:numPr>
+                <w:ilvl w:val="0"/>
+                <w:numId w:val="2"/>
+              </w:numPr>
+            </w:pPr>
+            <w:proofErr w:type="spellStart"/>
+            <w:r>
+              <w:t>getQuantity</w:t>
+            </w:r>
+            <w:proofErr w:type="spellEnd"/>
+            <w:r>
+              <w:t xml:space="preserve"> (</w:t>
+            </w:r>
+            <w:proofErr w:type="gramStart"/>
+            <w:r>
+              <w:t>) :</w:t>
+            </w:r>
+            <w:proofErr w:type="gramEnd"/>
+            <w:r>
+              <w:t xml:space="preserve"> integer</w:t>
+            </w:r>
+          </w:p>
+          <w:p>
+            <w:pPr>
+              <w:pStyle w:val="ListParagraph"/>
+              <w:numPr>
+                <w:ilvl w:val="0"/>
+                <w:numId w:val="2"/>
+              </w:numPr>
+            </w:pPr>
+            <w:proofErr w:type="spellStart"/>
+            <w:proofErr w:type="gramStart"/>
+            <w:r>
+              <w:t>getWarr</w:t>
+            </w:r>
+            <w:r>
+              <w:t>a</w:t>
+            </w:r>
+            <w:r>
+              <w:t>ntyMonths</w:t>
+            </w:r>
+            <w:proofErr w:type="spellEnd"/>
+            <w:r>
+              <w:t>() :</w:t>
+            </w:r>
+            <w:proofErr w:type="gramEnd"/>
+            <w:r>
+              <w:t xml:space="preserve"> int</w:t>
+            </w:r>
+          </w:p>
+          <w:p>
+            <w:pPr>
+              <w:pStyle w:val="ListParagraph"/>
+              <w:numPr>
+                <w:ilvl w:val="0"/>
+                <w:numId w:val="2"/>
+              </w:numPr>
+            </w:pPr>
+            <w:proofErr w:type="spellStart"/>
+            <w:proofErr w:type="gramStart"/>
+            <w:r>
+              <w:t>getScreenSize</w:t>
+            </w:r>
+            <w:proofErr w:type="spellEnd"/>
+            <w:r>
+              <w:t>(</w:t>
+            </w:r>
+            <w:proofErr w:type="gramEnd"/>
+            <w:r>
+              <w:t>) integer</w:t>
+            </w:r>
+          </w:p>
+          <w:p>
+            <w:pPr>
+              <w:pStyle w:val="ListParagraph"/>
+              <w:numPr>
+                <w:ilvl w:val="0"/>
+                <w:numId w:val="2"/>
+              </w:numPr>
+            </w:pPr>
+            <w:proofErr w:type="spellStart"/>
+            <w:proofErr w:type="gramStart"/>
+            <w:r>
+              <w:t>getResolution</w:t>
+            </w:r>
+            <w:proofErr w:type="spellEnd"/>
+            <w:r>
+              <w:t>() :</w:t>
+            </w:r>
+            <w:proofErr w:type="gramEnd"/>
+            <w:r>
+              <w:t xml:space="preserve"> String</w:t>
+            </w:r>
+          </w:p>
+          <w:p>
+            <w:pPr>
+              <w:pStyle w:val="ListParagraph"/>
+              <w:numPr>
+                <w:ilvl w:val="0"/>
+                <w:numId w:val="2"/>
+              </w:numPr>
+            </w:pPr>
+            <w:proofErr w:type="spellStart"/>
+            <w:proofErr w:type="gramStart"/>
+            <w:r>
+              <w:t>getSmartTV</w:t>
+            </w:r>
+            <w:proofErr w:type="spellEnd"/>
+            <w:r>
+              <w:t>() :</w:t>
+            </w:r>
+            <w:proofErr w:type="gramEnd"/>
+            <w:r>
+              <w:t xml:space="preserve"> </w:t>
+            </w:r>
+            <w:proofErr w:type="spellStart"/>
+            <w:r>
+              <w:t>boolean</w:t>
+            </w:r>
+            <w:proofErr w:type="spellEnd"/>
+          </w:p>
+          <w:p>
+            <w:pPr>
+              <w:pStyle w:val="ListParagraph"/>
+              <w:numPr>
+                <w:ilvl w:val="0"/>
+                <w:numId w:val="2"/>
+              </w:numPr>
+            </w:pPr>
+            <w:proofErr w:type="spellStart"/>
+            <w:proofErr w:type="gramStart"/>
+            <w:r>
+              <w:t>setName</w:t>
+            </w:r>
+            <w:proofErr w:type="spellEnd"/>
             <w:r>
               <w:t>(name :</w:t>
             </w:r>
             <w:proofErr w:type="gramEnd"/>
             <w:r>
-              <w:t xml:space="preserve"> String, </w:t>
-            </w:r>
-            <w:proofErr w:type="gramStart"/>
-            <w:r>
-              <w:t>brand :</w:t>
-            </w:r>
-            <w:proofErr w:type="gramEnd"/>
-            <w:r>
-              <w:t xml:space="preserve"> String, </w:t>
-            </w:r>
-            <w:proofErr w:type="gramStart"/>
-            <w:r>
-              <w:t>price :</w:t>
-            </w:r>
-            <w:proofErr w:type="gramEnd"/>
-            <w:r>
-              <w:t xml:space="preserve"> double, </w:t>
-            </w:r>
-            <w:proofErr w:type="gramStart"/>
-            <w:r>
-              <w:t>quantity :</w:t>
-            </w:r>
-            <w:proofErr w:type="gramEnd"/>
-            <w:r>
-              <w:t xml:space="preserve"> integer</w:t>
-            </w:r>
-            <w:r>
-              <w:t>,</w:t>
-            </w:r>
-            <w:r>
-              <w:t xml:space="preserve"> </w:t>
-            </w:r>
-            <w:proofErr w:type="spellStart"/>
-            <w:r>
-              <w:t>warrentyMonths</w:t>
-            </w:r>
-            <w:proofErr w:type="spellEnd"/>
-            <w:r>
-              <w:t xml:space="preserve">: </w:t>
-            </w:r>
-            <w:r>
-              <w:t>i</w:t>
-            </w:r>
-            <w:r>
-              <w:t>nteger</w:t>
-            </w:r>
-            <w:r>
-              <w:t xml:space="preserve">, </w:t>
-            </w:r>
-            <w:proofErr w:type="spellStart"/>
-            <w:proofErr w:type="gramStart"/>
-            <w:r>
-              <w:t>screenSize</w:t>
-            </w:r>
-            <w:proofErr w:type="spellEnd"/>
-            <w:r>
-              <w:t xml:space="preserve"> :</w:t>
-            </w:r>
-            <w:proofErr w:type="gramEnd"/>
-            <w:r>
-              <w:t xml:space="preserve"> integer, </w:t>
-            </w:r>
-            <w:proofErr w:type="gramStart"/>
-            <w:r>
-              <w:t>resolution :</w:t>
-            </w:r>
-            <w:proofErr w:type="gramEnd"/>
-            <w:r>
-              <w:t xml:space="preserve"> String, </w:t>
-            </w:r>
-            <w:proofErr w:type="spellStart"/>
-            <w:proofErr w:type="gramStart"/>
-            <w:r>
-              <w:t>smartTV</w:t>
-            </w:r>
-            <w:proofErr w:type="spellEnd"/>
-            <w:r>
-              <w:t xml:space="preserve"> :</w:t>
-            </w:r>
-            <w:proofErr w:type="gramEnd"/>
-            <w:r>
-              <w:t xml:space="preserve"> </w:t>
-            </w:r>
-            <w:proofErr w:type="spellStart"/>
-            <w:r>
-              <w:t>boolean</w:t>
-            </w:r>
-            <w:proofErr w:type="spellEnd"/>
-            <w:r>
-              <w:t>)</w:t>
+              <w:t xml:space="preserve"> String)</w:t>
             </w:r>
           </w:p>
           <w:p>
@@ -6159,15 +6347,15 @@
             <w:proofErr w:type="spellStart"/>
             <w:proofErr w:type="gramStart"/>
             <w:r>
-              <w:t>getName</w:t>
-            </w:r>
-            <w:proofErr w:type="spellEnd"/>
-            <w:r>
-              <w:t>() :</w:t>
-            </w:r>
-            <w:proofErr w:type="gramEnd"/>
-            <w:r>
-              <w:t xml:space="preserve"> String</w:t>
+              <w:t>setBrand</w:t>
+            </w:r>
+            <w:proofErr w:type="spellEnd"/>
+            <w:r>
+              <w:t>(brand :</w:t>
+            </w:r>
+            <w:proofErr w:type="gramEnd"/>
+            <w:r>
+              <w:t xml:space="preserve"> String)</w:t>
             </w:r>
           </w:p>
           <w:p>
@@ -6181,15 +6369,15 @@
             <w:proofErr w:type="spellStart"/>
             <w:proofErr w:type="gramStart"/>
             <w:r>
-              <w:t>getBrand</w:t>
-            </w:r>
-            <w:proofErr w:type="spellEnd"/>
-            <w:r>
-              <w:t>() :</w:t>
-            </w:r>
-            <w:proofErr w:type="gramEnd"/>
-            <w:r>
-              <w:t xml:space="preserve"> String</w:t>
+              <w:t>setPrice</w:t>
+            </w:r>
+            <w:proofErr w:type="spellEnd"/>
+            <w:r>
+              <w:t>(price :</w:t>
+            </w:r>
+            <w:proofErr w:type="gramEnd"/>
+            <w:r>
+              <w:t xml:space="preserve"> String)</w:t>
             </w:r>
           </w:p>
           <w:p>
@@ -6203,15 +6391,15 @@
             <w:proofErr w:type="spellStart"/>
             <w:proofErr w:type="gramStart"/>
             <w:r>
-              <w:t>getPrice</w:t>
-            </w:r>
-            <w:proofErr w:type="spellEnd"/>
-            <w:r>
-              <w:t>() :</w:t>
-            </w:r>
-            <w:proofErr w:type="gramEnd"/>
-            <w:r>
-              <w:t xml:space="preserve"> double</w:t>
+              <w:t>setQuantity</w:t>
+            </w:r>
+            <w:proofErr w:type="spellEnd"/>
+            <w:r>
+              <w:t>(quantity :</w:t>
+            </w:r>
+            <w:proofErr w:type="gramEnd"/>
+            <w:r>
+              <w:t xml:space="preserve"> integer)</w:t>
             </w:r>
           </w:p>
           <w:p>
@@ -6223,235 +6411,29 @@
               </w:numPr>
             </w:pPr>
             <w:proofErr w:type="spellStart"/>
-            <w:r>
-              <w:t>getQuantity</w:t>
-            </w:r>
-            <w:proofErr w:type="spellEnd"/>
-            <w:r>
-              <w:t xml:space="preserve"> (</w:t>
-            </w:r>
-            <w:proofErr w:type="gramStart"/>
-            <w:r>
-              <w:t>) :</w:t>
-            </w:r>
-            <w:proofErr w:type="gramEnd"/>
-            <w:r>
-              <w:t xml:space="preserve"> integer</w:t>
-            </w:r>
-          </w:p>
-          <w:p>
-            <w:pPr>
-              <w:pStyle w:val="ListParagraph"/>
-              <w:numPr>
-                <w:ilvl w:val="0"/>
-                <w:numId w:val="2"/>
-              </w:numPr>
-            </w:pPr>
-            <w:proofErr w:type="spellStart"/>
-            <w:proofErr w:type="gramStart"/>
-            <w:r>
-              <w:t>get</w:t>
-            </w:r>
-            <w:r>
-              <w:t>W</w:t>
-            </w:r>
-            <w:r>
-              <w:t>arrentyMonths</w:t>
-            </w:r>
-            <w:proofErr w:type="spellEnd"/>
-            <w:r>
-              <w:t>() :</w:t>
-            </w:r>
-            <w:proofErr w:type="gramEnd"/>
-            <w:r>
-              <w:t xml:space="preserve"> int</w:t>
-            </w:r>
-          </w:p>
-          <w:p>
-            <w:pPr>
-              <w:pStyle w:val="ListParagraph"/>
-              <w:numPr>
-                <w:ilvl w:val="0"/>
-                <w:numId w:val="2"/>
-              </w:numPr>
-            </w:pPr>
-            <w:proofErr w:type="spellStart"/>
-            <w:proofErr w:type="gramStart"/>
-            <w:r>
-              <w:t>getScreenSize</w:t>
+            <w:proofErr w:type="gramStart"/>
+            <w:r>
+              <w:t>setWarr</w:t>
+            </w:r>
+            <w:r>
+              <w:t>a</w:t>
+            </w:r>
+            <w:r>
+              <w:t>ntyMonths</w:t>
             </w:r>
             <w:proofErr w:type="spellEnd"/>
             <w:r>
               <w:t>(</w:t>
             </w:r>
-            <w:proofErr w:type="gramEnd"/>
-            <w:r>
-              <w:t>) integer</w:t>
-            </w:r>
-          </w:p>
-          <w:p>
-            <w:pPr>
-              <w:pStyle w:val="ListParagraph"/>
-              <w:numPr>
-                <w:ilvl w:val="0"/>
-                <w:numId w:val="2"/>
-              </w:numPr>
-            </w:pPr>
-            <w:proofErr w:type="spellStart"/>
-            <w:proofErr w:type="gramStart"/>
-            <w:r>
-              <w:t>getResolution</w:t>
-            </w:r>
-            <w:proofErr w:type="spellEnd"/>
-            <w:r>
-              <w:t>() :</w:t>
-            </w:r>
-            <w:proofErr w:type="gramEnd"/>
-            <w:r>
-              <w:t xml:space="preserve"> String</w:t>
-            </w:r>
-          </w:p>
-          <w:p>
-            <w:pPr>
-              <w:pStyle w:val="ListParagraph"/>
-              <w:numPr>
-                <w:ilvl w:val="0"/>
-                <w:numId w:val="2"/>
-              </w:numPr>
-            </w:pPr>
-            <w:proofErr w:type="spellStart"/>
-            <w:proofErr w:type="gramStart"/>
-            <w:r>
-              <w:t>getSmartTV</w:t>
-            </w:r>
-            <w:proofErr w:type="spellEnd"/>
-            <w:r>
-              <w:t>() :</w:t>
-            </w:r>
-            <w:proofErr w:type="gramEnd"/>
-            <w:r>
-              <w:t xml:space="preserve"> </w:t>
-            </w:r>
-            <w:proofErr w:type="spellStart"/>
-            <w:r>
-              <w:t>boolean</w:t>
-            </w:r>
-            <w:proofErr w:type="spellEnd"/>
-          </w:p>
-          <w:p>
-            <w:pPr>
-              <w:pStyle w:val="ListParagraph"/>
-              <w:numPr>
-                <w:ilvl w:val="0"/>
-                <w:numId w:val="2"/>
-              </w:numPr>
-            </w:pPr>
-            <w:proofErr w:type="spellStart"/>
-            <w:proofErr w:type="gramStart"/>
-            <w:r>
-              <w:t>setName</w:t>
-            </w:r>
-            <w:proofErr w:type="spellEnd"/>
-            <w:r>
-              <w:t>(name :</w:t>
-            </w:r>
-            <w:proofErr w:type="gramEnd"/>
-            <w:r>
-              <w:t xml:space="preserve"> String)</w:t>
-            </w:r>
-          </w:p>
-          <w:p>
-            <w:pPr>
-              <w:pStyle w:val="ListParagraph"/>
-              <w:numPr>
-                <w:ilvl w:val="0"/>
-                <w:numId w:val="2"/>
-              </w:numPr>
-            </w:pPr>
-            <w:proofErr w:type="spellStart"/>
-            <w:proofErr w:type="gramStart"/>
-            <w:r>
-              <w:t>setBrand</w:t>
-            </w:r>
-            <w:proofErr w:type="spellEnd"/>
-            <w:r>
-              <w:t>(brand :</w:t>
-            </w:r>
-            <w:proofErr w:type="gramEnd"/>
-            <w:r>
-              <w:t xml:space="preserve"> String)</w:t>
-            </w:r>
-          </w:p>
-          <w:p>
-            <w:pPr>
-              <w:pStyle w:val="ListParagraph"/>
-              <w:numPr>
-                <w:ilvl w:val="0"/>
-                <w:numId w:val="2"/>
-              </w:numPr>
-            </w:pPr>
-            <w:proofErr w:type="spellStart"/>
-            <w:proofErr w:type="gramStart"/>
-            <w:r>
-              <w:t>setPrice</w:t>
-            </w:r>
-            <w:proofErr w:type="spellEnd"/>
-            <w:r>
-              <w:t>(price :</w:t>
-            </w:r>
-            <w:proofErr w:type="gramEnd"/>
-            <w:r>
-              <w:t xml:space="preserve"> String)</w:t>
-            </w:r>
-          </w:p>
-          <w:p>
-            <w:pPr>
-              <w:pStyle w:val="ListParagraph"/>
-              <w:numPr>
-                <w:ilvl w:val="0"/>
-                <w:numId w:val="2"/>
-              </w:numPr>
-            </w:pPr>
-            <w:proofErr w:type="spellStart"/>
-            <w:proofErr w:type="gramStart"/>
-            <w:r>
-              <w:t>setQuantity</w:t>
-            </w:r>
-            <w:proofErr w:type="spellEnd"/>
-            <w:r>
-              <w:t>(quantity :</w:t>
-            </w:r>
-            <w:proofErr w:type="gramEnd"/>
-            <w:r>
-              <w:t xml:space="preserve"> integer)</w:t>
-            </w:r>
-          </w:p>
-          <w:p>
-            <w:pPr>
-              <w:pStyle w:val="ListParagraph"/>
-              <w:numPr>
-                <w:ilvl w:val="0"/>
-                <w:numId w:val="2"/>
-              </w:numPr>
-            </w:pPr>
-            <w:proofErr w:type="spellStart"/>
-            <w:proofErr w:type="gramStart"/>
-            <w:r>
-              <w:t>set</w:t>
-            </w:r>
-            <w:r>
-              <w:t>W</w:t>
-            </w:r>
-            <w:r>
-              <w:t>arrentyMonths</w:t>
-            </w:r>
-            <w:proofErr w:type="spellEnd"/>
-            <w:r>
-              <w:t>(</w:t>
-            </w:r>
-            <w:proofErr w:type="spellStart"/>
-            <w:r>
-              <w:t>warrentyMonths</w:t>
+            <w:proofErr w:type="spellStart"/>
+            <w:r>
+              <w:t>warr</w:t>
+            </w:r>
+            <w:r>
+              <w:t>a</w:t>
+            </w:r>
+            <w:r>
+              <w:t>ntyMonths</w:t>
             </w:r>
             <w:proofErr w:type="spellEnd"/>
             <w:r>
@@ -6634,73 +6616,255 @@
             </w:r>
             <w:proofErr w:type="gramStart"/>
             <w:r>
-              <w:t>Phone</w:t>
-            </w:r>
+              <w:t>Phone(name :</w:t>
+            </w:r>
+            <w:proofErr w:type="gramEnd"/>
+            <w:r>
+              <w:t xml:space="preserve"> String, </w:t>
+            </w:r>
+            <w:proofErr w:type="gramStart"/>
+            <w:r>
+              <w:t>brand :</w:t>
+            </w:r>
+            <w:proofErr w:type="gramEnd"/>
+            <w:r>
+              <w:t xml:space="preserve"> String, </w:t>
+            </w:r>
+            <w:proofErr w:type="gramStart"/>
+            <w:r>
+              <w:t>price :</w:t>
+            </w:r>
+            <w:proofErr w:type="gramEnd"/>
+            <w:r>
+              <w:t xml:space="preserve"> double, </w:t>
+            </w:r>
+            <w:proofErr w:type="gramStart"/>
+            <w:r>
+              <w:t>quantity :</w:t>
+            </w:r>
+            <w:proofErr w:type="gramEnd"/>
+            <w:r>
+              <w:t xml:space="preserve"> integer, </w:t>
+            </w:r>
+            <w:proofErr w:type="spellStart"/>
+            <w:r>
+              <w:t>warr</w:t>
+            </w:r>
+            <w:r>
+              <w:t>a</w:t>
+            </w:r>
+            <w:r>
+              <w:t>ntyMonths</w:t>
+            </w:r>
+            <w:proofErr w:type="spellEnd"/>
+            <w:r>
+              <w:t xml:space="preserve">: Integer, </w:t>
+            </w:r>
+            <w:proofErr w:type="gramStart"/>
+            <w:r>
+              <w:t>model :</w:t>
+            </w:r>
+            <w:proofErr w:type="gramEnd"/>
+            <w:r>
+              <w:t xml:space="preserve"> String, </w:t>
+            </w:r>
+            <w:proofErr w:type="spellStart"/>
+            <w:proofErr w:type="gramStart"/>
+            <w:r>
+              <w:t>storageGB</w:t>
+            </w:r>
+            <w:proofErr w:type="spellEnd"/>
+            <w:r>
+              <w:t xml:space="preserve"> :</w:t>
+            </w:r>
+            <w:proofErr w:type="gramEnd"/>
+            <w:r>
+              <w:t xml:space="preserve"> integer)</w:t>
+            </w:r>
+          </w:p>
+          <w:p>
+            <w:pPr>
+              <w:pStyle w:val="ListParagraph"/>
+              <w:numPr>
+                <w:ilvl w:val="0"/>
+                <w:numId w:val="2"/>
+              </w:numPr>
+            </w:pPr>
+            <w:proofErr w:type="spellStart"/>
+            <w:proofErr w:type="gramStart"/>
+            <w:r>
+              <w:t>getName</w:t>
+            </w:r>
+            <w:proofErr w:type="spellEnd"/>
+            <w:r>
+              <w:t>() :</w:t>
+            </w:r>
+            <w:proofErr w:type="gramEnd"/>
+            <w:r>
+              <w:t xml:space="preserve"> String</w:t>
+            </w:r>
+          </w:p>
+          <w:p>
+            <w:pPr>
+              <w:pStyle w:val="ListParagraph"/>
+              <w:numPr>
+                <w:ilvl w:val="0"/>
+                <w:numId w:val="2"/>
+              </w:numPr>
+            </w:pPr>
+            <w:proofErr w:type="spellStart"/>
+            <w:proofErr w:type="gramStart"/>
+            <w:r>
+              <w:t>getBrand</w:t>
+            </w:r>
+            <w:proofErr w:type="spellEnd"/>
+            <w:r>
+              <w:t>() :</w:t>
+            </w:r>
+            <w:proofErr w:type="gramEnd"/>
+            <w:r>
+              <w:t xml:space="preserve"> String</w:t>
+            </w:r>
+          </w:p>
+          <w:p>
+            <w:pPr>
+              <w:pStyle w:val="ListParagraph"/>
+              <w:numPr>
+                <w:ilvl w:val="0"/>
+                <w:numId w:val="2"/>
+              </w:numPr>
+            </w:pPr>
+            <w:proofErr w:type="spellStart"/>
+            <w:proofErr w:type="gramStart"/>
+            <w:r>
+              <w:t>getPrice</w:t>
+            </w:r>
+            <w:proofErr w:type="spellEnd"/>
+            <w:r>
+              <w:t>() :</w:t>
+            </w:r>
+            <w:proofErr w:type="gramEnd"/>
+            <w:r>
+              <w:t xml:space="preserve"> double</w:t>
+            </w:r>
+          </w:p>
+          <w:p>
+            <w:pPr>
+              <w:pStyle w:val="ListParagraph"/>
+              <w:numPr>
+                <w:ilvl w:val="0"/>
+                <w:numId w:val="2"/>
+              </w:numPr>
+            </w:pPr>
+            <w:proofErr w:type="spellStart"/>
+            <w:r>
+              <w:t>getQuantity</w:t>
+            </w:r>
+            <w:proofErr w:type="spellEnd"/>
+            <w:r>
+              <w:t xml:space="preserve"> (</w:t>
+            </w:r>
+            <w:proofErr w:type="gramStart"/>
+            <w:r>
+              <w:t>) :</w:t>
+            </w:r>
+            <w:proofErr w:type="gramEnd"/>
+            <w:r>
+              <w:t xml:space="preserve"> integer</w:t>
+            </w:r>
+          </w:p>
+          <w:p>
+            <w:pPr>
+              <w:pStyle w:val="ListParagraph"/>
+              <w:numPr>
+                <w:ilvl w:val="0"/>
+                <w:numId w:val="2"/>
+              </w:numPr>
+            </w:pPr>
+            <w:proofErr w:type="spellStart"/>
+            <w:proofErr w:type="gramStart"/>
+            <w:r>
+              <w:t>getWarr</w:t>
+            </w:r>
+            <w:r>
+              <w:t>a</w:t>
+            </w:r>
+            <w:r>
+              <w:t>ntyMonths</w:t>
+            </w:r>
+            <w:proofErr w:type="spellEnd"/>
+            <w:r>
+              <w:t>() :</w:t>
+            </w:r>
+            <w:proofErr w:type="gramEnd"/>
+            <w:r>
+              <w:t xml:space="preserve"> int</w:t>
+            </w:r>
+          </w:p>
+          <w:p>
+            <w:pPr>
+              <w:pStyle w:val="ListParagraph"/>
+              <w:numPr>
+                <w:ilvl w:val="0"/>
+                <w:numId w:val="2"/>
+              </w:numPr>
+            </w:pPr>
+            <w:proofErr w:type="spellStart"/>
+            <w:proofErr w:type="gramStart"/>
+            <w:r>
+              <w:t>getModel</w:t>
+            </w:r>
+            <w:proofErr w:type="spellEnd"/>
+            <w:r>
+              <w:t>() :</w:t>
+            </w:r>
+            <w:proofErr w:type="gramEnd"/>
+            <w:r>
+              <w:t xml:space="preserve"> String</w:t>
+            </w:r>
+          </w:p>
+          <w:p>
+            <w:pPr>
+              <w:pStyle w:val="ListParagraph"/>
+              <w:numPr>
+                <w:ilvl w:val="0"/>
+                <w:numId w:val="2"/>
+              </w:numPr>
+            </w:pPr>
+            <w:proofErr w:type="spellStart"/>
+            <w:proofErr w:type="gramStart"/>
+            <w:r>
+              <w:t>getStorageGB</w:t>
+            </w:r>
+            <w:proofErr w:type="spellEnd"/>
+            <w:r>
+              <w:t>() :</w:t>
+            </w:r>
+            <w:proofErr w:type="gramEnd"/>
+            <w:r>
+              <w:t xml:space="preserve"> integer</w:t>
+            </w:r>
+          </w:p>
+          <w:p>
+            <w:pPr>
+              <w:pStyle w:val="ListParagraph"/>
+              <w:numPr>
+                <w:ilvl w:val="0"/>
+                <w:numId w:val="2"/>
+              </w:numPr>
+            </w:pPr>
+            <w:proofErr w:type="spellStart"/>
+            <w:proofErr w:type="gramStart"/>
+            <w:r>
+              <w:t>setName</w:t>
+            </w:r>
+            <w:proofErr w:type="spellEnd"/>
             <w:r>
               <w:t>(name :</w:t>
             </w:r>
             <w:proofErr w:type="gramEnd"/>
             <w:r>
-              <w:t xml:space="preserve"> String, </w:t>
-            </w:r>
-            <w:proofErr w:type="gramStart"/>
-            <w:r>
-              <w:t>brand :</w:t>
-            </w:r>
-            <w:proofErr w:type="gramEnd"/>
-            <w:r>
-              <w:t xml:space="preserve"> String, </w:t>
-            </w:r>
-            <w:proofErr w:type="gramStart"/>
-            <w:r>
-              <w:t>price :</w:t>
-            </w:r>
-            <w:proofErr w:type="gramEnd"/>
-            <w:r>
-              <w:t xml:space="preserve"> double, </w:t>
-            </w:r>
-            <w:proofErr w:type="gramStart"/>
-            <w:r>
-              <w:t>quantity :</w:t>
-            </w:r>
-            <w:proofErr w:type="gramEnd"/>
-            <w:r>
-              <w:t xml:space="preserve"> integer, </w:t>
-            </w:r>
-            <w:proofErr w:type="spellStart"/>
-            <w:r>
-              <w:t>warrentyMonths</w:t>
-            </w:r>
-            <w:proofErr w:type="spellEnd"/>
-            <w:r>
-              <w:t>: Integer</w:t>
-            </w:r>
-            <w:r>
-              <w:t xml:space="preserve">, </w:t>
-            </w:r>
-            <w:proofErr w:type="gramStart"/>
-            <w:r>
-              <w:t>model :</w:t>
-            </w:r>
-            <w:proofErr w:type="gramEnd"/>
-            <w:r>
-              <w:t xml:space="preserve"> String, </w:t>
-            </w:r>
-            <w:proofErr w:type="spellStart"/>
-            <w:proofErr w:type="gramStart"/>
-            <w:r>
-              <w:t>storageGB</w:t>
-            </w:r>
-            <w:proofErr w:type="spellEnd"/>
-            <w:r>
-              <w:t xml:space="preserve"> :</w:t>
-            </w:r>
-            <w:proofErr w:type="gramEnd"/>
-            <w:r>
-              <w:t xml:space="preserve"> integer</w:t>
-            </w:r>
-            <w:r>
-              <w:t>)</w:t>
+              <w:t xml:space="preserve"> String)</w:t>
             </w:r>
           </w:p>
           <w:p>
@@ -6714,15 +6878,15 @@
             <w:proofErr w:type="spellStart"/>
             <w:proofErr w:type="gramStart"/>
             <w:r>
-              <w:t>getName</w:t>
-            </w:r>
-            <w:proofErr w:type="spellEnd"/>
-            <w:r>
-              <w:t>() :</w:t>
-            </w:r>
-            <w:proofErr w:type="gramEnd"/>
-            <w:r>
-              <w:t xml:space="preserve"> String</w:t>
+              <w:t>setBrand</w:t>
+            </w:r>
+            <w:proofErr w:type="spellEnd"/>
+            <w:r>
+              <w:t>(brand :</w:t>
+            </w:r>
+            <w:proofErr w:type="gramEnd"/>
+            <w:r>
+              <w:t xml:space="preserve"> String)</w:t>
             </w:r>
           </w:p>
           <w:p>
@@ -6736,15 +6900,15 @@
             <w:proofErr w:type="spellStart"/>
             <w:proofErr w:type="gramStart"/>
             <w:r>
-              <w:t>getBrand</w:t>
-            </w:r>
-            <w:proofErr w:type="spellEnd"/>
-            <w:r>
-              <w:t>() :</w:t>
-            </w:r>
-            <w:proofErr w:type="gramEnd"/>
-            <w:r>
-              <w:t xml:space="preserve"> String</w:t>
+              <w:t>setPrice</w:t>
+            </w:r>
+            <w:proofErr w:type="spellEnd"/>
+            <w:r>
+              <w:t>(price :</w:t>
+            </w:r>
+            <w:proofErr w:type="gramEnd"/>
+            <w:r>
+              <w:t xml:space="preserve"> String)</w:t>
             </w:r>
           </w:p>
           <w:p>
@@ -6758,15 +6922,15 @@
             <w:proofErr w:type="spellStart"/>
             <w:proofErr w:type="gramStart"/>
             <w:r>
-              <w:t>getPrice</w:t>
-            </w:r>
-            <w:proofErr w:type="spellEnd"/>
-            <w:r>
-              <w:t>() :</w:t>
-            </w:r>
-            <w:proofErr w:type="gramEnd"/>
-            <w:r>
-              <w:t xml:space="preserve"> double</w:t>
+              <w:t>setQuantity</w:t>
+            </w:r>
+            <w:proofErr w:type="spellEnd"/>
+            <w:r>
+              <w:t>(quantity :</w:t>
+            </w:r>
+            <w:proofErr w:type="gramEnd"/>
+            <w:r>
+              <w:t xml:space="preserve"> integer)</w:t>
             </w:r>
           </w:p>
           <w:p>
@@ -6778,200 +6942,15 @@
               </w:numPr>
             </w:pPr>
             <w:proofErr w:type="spellStart"/>
-            <w:r>
-              <w:t>getQuantity</w:t>
-            </w:r>
-            <w:proofErr w:type="spellEnd"/>
-            <w:r>
-              <w:t xml:space="preserve"> (</w:t>
-            </w:r>
-            <w:proofErr w:type="gramStart"/>
-            <w:r>
-              <w:t>) :</w:t>
-            </w:r>
-            <w:proofErr w:type="gramEnd"/>
-            <w:r>
-              <w:t xml:space="preserve"> integer</w:t>
-            </w:r>
-          </w:p>
-          <w:p>
-            <w:pPr>
-              <w:pStyle w:val="ListParagraph"/>
-              <w:numPr>
-                <w:ilvl w:val="0"/>
-                <w:numId w:val="2"/>
-              </w:numPr>
-            </w:pPr>
-            <w:proofErr w:type="spellStart"/>
-            <w:proofErr w:type="gramStart"/>
-            <w:r>
-              <w:t>get</w:t>
-            </w:r>
-            <w:r>
-              <w:t>W</w:t>
-            </w:r>
-            <w:r>
-              <w:t>arrentyMonths</w:t>
-            </w:r>
-            <w:proofErr w:type="spellEnd"/>
-            <w:r>
-              <w:t>() :</w:t>
-            </w:r>
-            <w:proofErr w:type="gramEnd"/>
-            <w:r>
-              <w:t xml:space="preserve"> int</w:t>
-            </w:r>
-          </w:p>
-          <w:p>
-            <w:pPr>
-              <w:pStyle w:val="ListParagraph"/>
-              <w:numPr>
-                <w:ilvl w:val="0"/>
-                <w:numId w:val="2"/>
-              </w:numPr>
-            </w:pPr>
-            <w:proofErr w:type="spellStart"/>
-            <w:proofErr w:type="gramStart"/>
-            <w:r>
-              <w:t>getModel</w:t>
-            </w:r>
-            <w:proofErr w:type="spellEnd"/>
-            <w:r>
-              <w:t>() :</w:t>
-            </w:r>
-            <w:proofErr w:type="gramEnd"/>
-            <w:r>
-              <w:t xml:space="preserve"> String</w:t>
-            </w:r>
-          </w:p>
-          <w:p>
-            <w:pPr>
-              <w:pStyle w:val="ListParagraph"/>
-              <w:numPr>
-                <w:ilvl w:val="0"/>
-                <w:numId w:val="2"/>
-              </w:numPr>
-            </w:pPr>
-            <w:proofErr w:type="spellStart"/>
-            <w:proofErr w:type="gramStart"/>
-            <w:r>
-              <w:t>getStorageGB</w:t>
-            </w:r>
-            <w:proofErr w:type="spellEnd"/>
-            <w:r>
-              <w:t>() :</w:t>
-            </w:r>
-            <w:proofErr w:type="gramEnd"/>
-            <w:r>
-              <w:t xml:space="preserve"> integer</w:t>
-            </w:r>
-          </w:p>
-          <w:p>
-            <w:pPr>
-              <w:pStyle w:val="ListParagraph"/>
-              <w:numPr>
-                <w:ilvl w:val="0"/>
-                <w:numId w:val="2"/>
-              </w:numPr>
-            </w:pPr>
-            <w:proofErr w:type="spellStart"/>
-            <w:proofErr w:type="gramStart"/>
-            <w:r>
-              <w:t>setName</w:t>
-            </w:r>
-            <w:proofErr w:type="spellEnd"/>
-            <w:r>
-              <w:t>(name :</w:t>
-            </w:r>
-            <w:proofErr w:type="gramEnd"/>
-            <w:r>
-              <w:t xml:space="preserve"> String)</w:t>
-            </w:r>
-          </w:p>
-          <w:p>
-            <w:pPr>
-              <w:pStyle w:val="ListParagraph"/>
-              <w:numPr>
-                <w:ilvl w:val="0"/>
-                <w:numId w:val="2"/>
-              </w:numPr>
-            </w:pPr>
-            <w:proofErr w:type="spellStart"/>
-            <w:proofErr w:type="gramStart"/>
-            <w:r>
-              <w:t>setBrand</w:t>
-            </w:r>
-            <w:proofErr w:type="spellEnd"/>
-            <w:r>
-              <w:t>(brand :</w:t>
-            </w:r>
-            <w:proofErr w:type="gramEnd"/>
-            <w:r>
-              <w:t xml:space="preserve"> String)</w:t>
-            </w:r>
-          </w:p>
-          <w:p>
-            <w:pPr>
-              <w:pStyle w:val="ListParagraph"/>
-              <w:numPr>
-                <w:ilvl w:val="0"/>
-                <w:numId w:val="2"/>
-              </w:numPr>
-            </w:pPr>
-            <w:proofErr w:type="spellStart"/>
-            <w:proofErr w:type="gramStart"/>
-            <w:r>
-              <w:t>setPrice</w:t>
-            </w:r>
-            <w:proofErr w:type="spellEnd"/>
-            <w:r>
-              <w:t>(price :</w:t>
-            </w:r>
-            <w:proofErr w:type="gramEnd"/>
-            <w:r>
-              <w:t xml:space="preserve"> String)</w:t>
-            </w:r>
-          </w:p>
-          <w:p>
-            <w:pPr>
-              <w:pStyle w:val="ListParagraph"/>
-              <w:numPr>
-                <w:ilvl w:val="0"/>
-                <w:numId w:val="2"/>
-              </w:numPr>
-            </w:pPr>
-            <w:proofErr w:type="spellStart"/>
-            <w:proofErr w:type="gramStart"/>
-            <w:r>
-              <w:t>setQuantity</w:t>
-            </w:r>
-            <w:proofErr w:type="spellEnd"/>
-            <w:r>
-              <w:t>(quantity :</w:t>
-            </w:r>
-            <w:proofErr w:type="gramEnd"/>
-            <w:r>
-              <w:t xml:space="preserve"> integer)</w:t>
-            </w:r>
-          </w:p>
-          <w:p>
-            <w:pPr>
-              <w:pStyle w:val="ListParagraph"/>
-              <w:numPr>
-                <w:ilvl w:val="0"/>
-                <w:numId w:val="2"/>
-              </w:numPr>
-            </w:pPr>
-            <w:proofErr w:type="spellStart"/>
-            <w:proofErr w:type="gramStart"/>
-            <w:r>
-              <w:t>set</w:t>
-            </w:r>
-            <w:r>
-              <w:t>W</w:t>
-            </w:r>
-            <w:r>
-              <w:t>arrentyMonths</w:t>
+            <w:proofErr w:type="gramStart"/>
+            <w:r>
+              <w:t>setWarr</w:t>
+            </w:r>
+            <w:r>
+              <w:t>a</w:t>
+            </w:r>
+            <w:r>
+              <w:t>ntyMonths</w:t>
             </w:r>
             <w:proofErr w:type="spellEnd"/>
             <w:r>
@@ -6979,7 +6958,13 @@
             </w:r>
             <w:proofErr w:type="spellStart"/>
             <w:r>
-              <w:t>warrentyMonths</w:t>
+              <w:t>warr</w:t>
+            </w:r>
+            <w:r>
+              <w:t>a</w:t>
+            </w:r>
+            <w:r>
+              <w:t>ntyMonths</w:t>
             </w:r>
             <w:proofErr w:type="spellEnd"/>
             <w:r>
@@ -7127,62 +7112,352 @@
             </w:r>
             <w:proofErr w:type="gramStart"/>
             <w:r>
-              <w:t>Laptop</w:t>
-            </w:r>
+              <w:t>Laptop(name :</w:t>
+            </w:r>
+            <w:proofErr w:type="gramEnd"/>
+            <w:r>
+              <w:t xml:space="preserve"> String, </w:t>
+            </w:r>
+            <w:proofErr w:type="gramStart"/>
+            <w:r>
+              <w:t>brand :</w:t>
+            </w:r>
+            <w:proofErr w:type="gramEnd"/>
+            <w:r>
+              <w:t xml:space="preserve"> String, </w:t>
+            </w:r>
+            <w:proofErr w:type="gramStart"/>
+            <w:r>
+              <w:t>price :</w:t>
+            </w:r>
+            <w:proofErr w:type="gramEnd"/>
+            <w:r>
+              <w:t xml:space="preserve"> double, </w:t>
+            </w:r>
+            <w:proofErr w:type="gramStart"/>
+            <w:r>
+              <w:t>quantity :</w:t>
+            </w:r>
+            <w:proofErr w:type="gramEnd"/>
+            <w:r>
+              <w:t xml:space="preserve"> integer, </w:t>
+            </w:r>
+            <w:proofErr w:type="spellStart"/>
+            <w:r>
+              <w:t>warr</w:t>
+            </w:r>
+            <w:r>
+              <w:t>a</w:t>
+            </w:r>
+            <w:r>
+              <w:t>ntyMonths</w:t>
+            </w:r>
+            <w:proofErr w:type="spellEnd"/>
+            <w:r>
+              <w:t xml:space="preserve">: Integer, </w:t>
+            </w:r>
+            <w:proofErr w:type="gramStart"/>
+            <w:r>
+              <w:t>processor :</w:t>
+            </w:r>
+            <w:proofErr w:type="gramEnd"/>
+            <w:r>
+              <w:t xml:space="preserve"> String, </w:t>
+            </w:r>
+            <w:proofErr w:type="spellStart"/>
+            <w:proofErr w:type="gramStart"/>
+            <w:r>
+              <w:t>ramGB</w:t>
+            </w:r>
+            <w:proofErr w:type="spellEnd"/>
+            <w:r>
+              <w:t xml:space="preserve"> :</w:t>
+            </w:r>
+            <w:proofErr w:type="gramEnd"/>
+            <w:r>
+              <w:t xml:space="preserve"> integer)</w:t>
+            </w:r>
+          </w:p>
+          <w:p>
+            <w:pPr>
+              <w:pStyle w:val="ListParagraph"/>
+              <w:numPr>
+                <w:ilvl w:val="0"/>
+                <w:numId w:val="2"/>
+              </w:numPr>
+            </w:pPr>
+            <w:proofErr w:type="spellStart"/>
+            <w:proofErr w:type="gramStart"/>
+            <w:r>
+              <w:t>getName</w:t>
+            </w:r>
+            <w:proofErr w:type="spellEnd"/>
+            <w:r>
+              <w:t>() :</w:t>
+            </w:r>
+            <w:proofErr w:type="gramEnd"/>
+            <w:r>
+              <w:t xml:space="preserve"> String</w:t>
+            </w:r>
+          </w:p>
+          <w:p>
+            <w:pPr>
+              <w:pStyle w:val="ListParagraph"/>
+              <w:numPr>
+                <w:ilvl w:val="0"/>
+                <w:numId w:val="2"/>
+              </w:numPr>
+            </w:pPr>
+            <w:proofErr w:type="spellStart"/>
+            <w:proofErr w:type="gramStart"/>
+            <w:r>
+              <w:t>getBrand</w:t>
+            </w:r>
+            <w:proofErr w:type="spellEnd"/>
+            <w:r>
+              <w:t>() :</w:t>
+            </w:r>
+            <w:proofErr w:type="gramEnd"/>
+            <w:r>
+              <w:t xml:space="preserve"> String</w:t>
+            </w:r>
+          </w:p>
+          <w:p>
+            <w:pPr>
+              <w:pStyle w:val="ListParagraph"/>
+              <w:numPr>
+                <w:ilvl w:val="0"/>
+                <w:numId w:val="2"/>
+              </w:numPr>
+            </w:pPr>
+            <w:proofErr w:type="spellStart"/>
+            <w:proofErr w:type="gramStart"/>
+            <w:r>
+              <w:t>getPrice</w:t>
+            </w:r>
+            <w:proofErr w:type="spellEnd"/>
+            <w:r>
+              <w:t>() :</w:t>
+            </w:r>
+            <w:proofErr w:type="gramEnd"/>
+            <w:r>
+              <w:t xml:space="preserve"> double</w:t>
+            </w:r>
+          </w:p>
+          <w:p>
+            <w:pPr>
+              <w:pStyle w:val="ListParagraph"/>
+              <w:numPr>
+                <w:ilvl w:val="0"/>
+                <w:numId w:val="2"/>
+              </w:numPr>
+            </w:pPr>
+            <w:proofErr w:type="spellStart"/>
+            <w:proofErr w:type="gramStart"/>
+            <w:r>
+              <w:t>getQuantity</w:t>
+            </w:r>
+            <w:proofErr w:type="spellEnd"/>
+            <w:r>
+              <w:t>() :</w:t>
+            </w:r>
+            <w:proofErr w:type="gramEnd"/>
+            <w:r>
+              <w:t xml:space="preserve"> integer</w:t>
+            </w:r>
+          </w:p>
+          <w:p>
+            <w:pPr>
+              <w:pStyle w:val="ListParagraph"/>
+              <w:numPr>
+                <w:ilvl w:val="0"/>
+                <w:numId w:val="2"/>
+              </w:numPr>
+            </w:pPr>
+            <w:proofErr w:type="spellStart"/>
+            <w:proofErr w:type="gramStart"/>
+            <w:r>
+              <w:t>getWarr</w:t>
+            </w:r>
+            <w:r>
+              <w:t>a</w:t>
+            </w:r>
+            <w:r>
+              <w:t>ntyMonths</w:t>
+            </w:r>
+            <w:proofErr w:type="spellEnd"/>
+            <w:r>
+              <w:t>() :</w:t>
+            </w:r>
+            <w:proofErr w:type="gramEnd"/>
+            <w:r>
+              <w:t xml:space="preserve"> int</w:t>
+            </w:r>
+          </w:p>
+          <w:p>
+            <w:pPr>
+              <w:pStyle w:val="ListParagraph"/>
+              <w:numPr>
+                <w:ilvl w:val="0"/>
+                <w:numId w:val="2"/>
+              </w:numPr>
+            </w:pPr>
+            <w:proofErr w:type="spellStart"/>
+            <w:proofErr w:type="gramStart"/>
+            <w:r>
+              <w:t>getProcessor</w:t>
+            </w:r>
+            <w:proofErr w:type="spellEnd"/>
+            <w:r>
+              <w:t>() :</w:t>
+            </w:r>
+            <w:proofErr w:type="gramEnd"/>
+            <w:r>
+              <w:t xml:space="preserve"> String</w:t>
+            </w:r>
+          </w:p>
+          <w:p>
+            <w:pPr>
+              <w:pStyle w:val="ListParagraph"/>
+              <w:numPr>
+                <w:ilvl w:val="0"/>
+                <w:numId w:val="2"/>
+              </w:numPr>
+            </w:pPr>
+            <w:proofErr w:type="spellStart"/>
+            <w:proofErr w:type="gramStart"/>
+            <w:r>
+              <w:t>getRamGB</w:t>
+            </w:r>
+            <w:proofErr w:type="spellEnd"/>
+            <w:r>
+              <w:t>() :</w:t>
+            </w:r>
+            <w:proofErr w:type="gramEnd"/>
+            <w:r>
+              <w:t xml:space="preserve"> integer</w:t>
+            </w:r>
+          </w:p>
+          <w:p>
+            <w:pPr>
+              <w:pStyle w:val="ListParagraph"/>
+              <w:numPr>
+                <w:ilvl w:val="0"/>
+                <w:numId w:val="2"/>
+              </w:numPr>
+            </w:pPr>
+            <w:proofErr w:type="spellStart"/>
+            <w:proofErr w:type="gramStart"/>
+            <w:r>
+              <w:t>setName</w:t>
+            </w:r>
+            <w:proofErr w:type="spellEnd"/>
             <w:r>
               <w:t>(name :</w:t>
             </w:r>
             <w:proofErr w:type="gramEnd"/>
             <w:r>
-              <w:t xml:space="preserve"> String, </w:t>
-            </w:r>
-            <w:proofErr w:type="gramStart"/>
-            <w:r>
-              <w:t>brand :</w:t>
-            </w:r>
-            <w:proofErr w:type="gramEnd"/>
-            <w:r>
-              <w:t xml:space="preserve"> String, </w:t>
-            </w:r>
-            <w:proofErr w:type="gramStart"/>
-            <w:r>
-              <w:t>price :</w:t>
-            </w:r>
-            <w:proofErr w:type="gramEnd"/>
-            <w:r>
-              <w:t xml:space="preserve"> double, </w:t>
-            </w:r>
-            <w:proofErr w:type="gramStart"/>
-            <w:r>
-              <w:t>quantity :</w:t>
-            </w:r>
-            <w:proofErr w:type="gramEnd"/>
-            <w:r>
-              <w:t xml:space="preserve"> integer, </w:t>
-            </w:r>
-            <w:proofErr w:type="spellStart"/>
-            <w:r>
-              <w:t>warrentyMonths</w:t>
-            </w:r>
-            <w:proofErr w:type="spellEnd"/>
-            <w:r>
-              <w:t>: Integer,</w:t>
-            </w:r>
-            <w:r>
-              <w:t xml:space="preserve"> </w:t>
-            </w:r>
-            <w:proofErr w:type="gramStart"/>
-            <w:r>
-              <w:t>processor :</w:t>
-            </w:r>
-            <w:proofErr w:type="gramEnd"/>
-            <w:r>
-              <w:t xml:space="preserve"> String, </w:t>
-            </w:r>
-            <w:proofErr w:type="spellStart"/>
-            <w:proofErr w:type="gramStart"/>
-            <w:r>
-              <w:t>ramGB</w:t>
+              <w:t xml:space="preserve"> String)</w:t>
+            </w:r>
+          </w:p>
+          <w:p>
+            <w:pPr>
+              <w:pStyle w:val="ListParagraph"/>
+              <w:numPr>
+                <w:ilvl w:val="0"/>
+                <w:numId w:val="2"/>
+              </w:numPr>
+            </w:pPr>
+            <w:proofErr w:type="spellStart"/>
+            <w:proofErr w:type="gramStart"/>
+            <w:r>
+              <w:t>setBrand</w:t>
+            </w:r>
+            <w:proofErr w:type="spellEnd"/>
+            <w:r>
+              <w:t>(brand :</w:t>
+            </w:r>
+            <w:proofErr w:type="gramEnd"/>
+            <w:r>
+              <w:t xml:space="preserve"> String)</w:t>
+            </w:r>
+          </w:p>
+          <w:p>
+            <w:pPr>
+              <w:pStyle w:val="ListParagraph"/>
+              <w:numPr>
+                <w:ilvl w:val="0"/>
+                <w:numId w:val="2"/>
+              </w:numPr>
+            </w:pPr>
+            <w:proofErr w:type="spellStart"/>
+            <w:proofErr w:type="gramStart"/>
+            <w:r>
+              <w:t>setPrice</w:t>
+            </w:r>
+            <w:proofErr w:type="spellEnd"/>
+            <w:r>
+              <w:t>(price :</w:t>
+            </w:r>
+            <w:proofErr w:type="gramEnd"/>
+            <w:r>
+              <w:t xml:space="preserve"> String)</w:t>
+            </w:r>
+          </w:p>
+          <w:p>
+            <w:pPr>
+              <w:pStyle w:val="ListParagraph"/>
+              <w:numPr>
+                <w:ilvl w:val="0"/>
+                <w:numId w:val="2"/>
+              </w:numPr>
+            </w:pPr>
+            <w:proofErr w:type="spellStart"/>
+            <w:proofErr w:type="gramStart"/>
+            <w:r>
+              <w:t>setQuantity</w:t>
+            </w:r>
+            <w:proofErr w:type="spellEnd"/>
+            <w:r>
+              <w:t>(quantity :</w:t>
+            </w:r>
+            <w:proofErr w:type="gramEnd"/>
+            <w:r>
+              <w:t xml:space="preserve"> integer)</w:t>
+            </w:r>
+          </w:p>
+          <w:p>
+            <w:pPr>
+              <w:pStyle w:val="ListParagraph"/>
+              <w:numPr>
+                <w:ilvl w:val="0"/>
+                <w:numId w:val="2"/>
+              </w:numPr>
+            </w:pPr>
+            <w:proofErr w:type="spellStart"/>
+            <w:proofErr w:type="gramStart"/>
+            <w:r>
+              <w:t>setWarr</w:t>
+            </w:r>
+            <w:r>
+              <w:t>a</w:t>
+            </w:r>
+            <w:r>
+              <w:t>ntyMonths</w:t>
+            </w:r>
+            <w:proofErr w:type="spellEnd"/>
+            <w:r>
+              <w:t>(</w:t>
+            </w:r>
+            <w:proofErr w:type="spellStart"/>
+            <w:r>
+              <w:t>warr</w:t>
+            </w:r>
+            <w:r>
+              <w:t>a</w:t>
+            </w:r>
+            <w:r>
+              <w:t>ntyMonths</w:t>
             </w:r>
             <w:proofErr w:type="spellEnd"/>
             <w:r>
@@ -7190,10 +7465,7 @@
             </w:r>
             <w:proofErr w:type="gramEnd"/>
             <w:r>
-              <w:t xml:space="preserve"> integer</w:t>
-            </w:r>
-            <w:r>
-              <w:t>)</w:t>
+              <w:t xml:space="preserve"> integer)</w:t>
             </w:r>
           </w:p>
           <w:p>
@@ -7207,282 +7479,7 @@
             <w:proofErr w:type="spellStart"/>
             <w:proofErr w:type="gramStart"/>
             <w:r>
-              <w:t>getName</w:t>
-            </w:r>
-            <w:proofErr w:type="spellEnd"/>
-            <w:r>
-              <w:t>() :</w:t>
-            </w:r>
-            <w:proofErr w:type="gramEnd"/>
-            <w:r>
-              <w:t xml:space="preserve"> String</w:t>
-            </w:r>
-          </w:p>
-          <w:p>
-            <w:pPr>
-              <w:pStyle w:val="ListParagraph"/>
-              <w:numPr>
-                <w:ilvl w:val="0"/>
-                <w:numId w:val="2"/>
-              </w:numPr>
-            </w:pPr>
-            <w:proofErr w:type="spellStart"/>
-            <w:proofErr w:type="gramStart"/>
-            <w:r>
-              <w:t>getBrand</w:t>
-            </w:r>
-            <w:proofErr w:type="spellEnd"/>
-            <w:r>
-              <w:t>() :</w:t>
-            </w:r>
-            <w:proofErr w:type="gramEnd"/>
-            <w:r>
-              <w:t xml:space="preserve"> String</w:t>
-            </w:r>
-          </w:p>
-          <w:p>
-            <w:pPr>
-              <w:pStyle w:val="ListParagraph"/>
-              <w:numPr>
-                <w:ilvl w:val="0"/>
-                <w:numId w:val="2"/>
-              </w:numPr>
-            </w:pPr>
-            <w:proofErr w:type="spellStart"/>
-            <w:proofErr w:type="gramStart"/>
-            <w:r>
-              <w:t>getPrice</w:t>
-            </w:r>
-            <w:proofErr w:type="spellEnd"/>
-            <w:r>
-              <w:t>() :</w:t>
-            </w:r>
-            <w:proofErr w:type="gramEnd"/>
-            <w:r>
-              <w:t xml:space="preserve"> double</w:t>
-            </w:r>
-          </w:p>
-          <w:p>
-            <w:pPr>
-              <w:pStyle w:val="ListParagraph"/>
-              <w:numPr>
-                <w:ilvl w:val="0"/>
-                <w:numId w:val="2"/>
-              </w:numPr>
-            </w:pPr>
-            <w:proofErr w:type="spellStart"/>
-            <w:proofErr w:type="gramStart"/>
-            <w:r>
-              <w:t>getQuantity</w:t>
-            </w:r>
-            <w:proofErr w:type="spellEnd"/>
-            <w:r>
-              <w:t>() :</w:t>
-            </w:r>
-            <w:proofErr w:type="gramEnd"/>
-            <w:r>
-              <w:t xml:space="preserve"> integer</w:t>
-            </w:r>
-          </w:p>
-          <w:p>
-            <w:pPr>
-              <w:pStyle w:val="ListParagraph"/>
-              <w:numPr>
-                <w:ilvl w:val="0"/>
-                <w:numId w:val="2"/>
-              </w:numPr>
-            </w:pPr>
-            <w:proofErr w:type="spellStart"/>
-            <w:proofErr w:type="gramStart"/>
-            <w:r>
-              <w:t>getWarrentyMonths</w:t>
-            </w:r>
-            <w:proofErr w:type="spellEnd"/>
-            <w:r>
-              <w:t>() :</w:t>
-            </w:r>
-            <w:proofErr w:type="gramEnd"/>
-            <w:r>
-              <w:t xml:space="preserve"> int</w:t>
-            </w:r>
-          </w:p>
-          <w:p>
-            <w:pPr>
-              <w:pStyle w:val="ListParagraph"/>
-              <w:numPr>
-                <w:ilvl w:val="0"/>
-                <w:numId w:val="2"/>
-              </w:numPr>
-            </w:pPr>
-            <w:proofErr w:type="spellStart"/>
-            <w:proofErr w:type="gramStart"/>
-            <w:r>
-              <w:t>getProcessor</w:t>
-            </w:r>
-            <w:proofErr w:type="spellEnd"/>
-            <w:r>
-              <w:t>() :</w:t>
-            </w:r>
-            <w:proofErr w:type="gramEnd"/>
-            <w:r>
-              <w:t xml:space="preserve"> String</w:t>
-            </w:r>
-          </w:p>
-          <w:p>
-            <w:pPr>
-              <w:pStyle w:val="ListParagraph"/>
-              <w:numPr>
-                <w:ilvl w:val="0"/>
-                <w:numId w:val="2"/>
-              </w:numPr>
-            </w:pPr>
-            <w:proofErr w:type="spellStart"/>
-            <w:proofErr w:type="gramStart"/>
-            <w:r>
-              <w:t>getRamGB</w:t>
-            </w:r>
-            <w:proofErr w:type="spellEnd"/>
-            <w:r>
-              <w:t>() :</w:t>
-            </w:r>
-            <w:proofErr w:type="gramEnd"/>
-            <w:r>
-              <w:t xml:space="preserve"> integer</w:t>
-            </w:r>
-          </w:p>
-          <w:p>
-            <w:pPr>
-              <w:pStyle w:val="ListParagraph"/>
-              <w:numPr>
-                <w:ilvl w:val="0"/>
-                <w:numId w:val="2"/>
-              </w:numPr>
-            </w:pPr>
-            <w:proofErr w:type="spellStart"/>
-            <w:proofErr w:type="gramStart"/>
-            <w:r>
-              <w:t>setName</w:t>
-            </w:r>
-            <w:proofErr w:type="spellEnd"/>
-            <w:r>
-              <w:t>(name :</w:t>
-            </w:r>
-            <w:proofErr w:type="gramEnd"/>
-            <w:r>
-              <w:t xml:space="preserve"> String)</w:t>
-            </w:r>
-          </w:p>
-          <w:p>
-            <w:pPr>
-              <w:pStyle w:val="ListParagraph"/>
-              <w:numPr>
-                <w:ilvl w:val="0"/>
-                <w:numId w:val="2"/>
-              </w:numPr>
-            </w:pPr>
-            <w:proofErr w:type="spellStart"/>
-            <w:proofErr w:type="gramStart"/>
-            <w:r>
-              <w:t>setBrand</w:t>
-            </w:r>
-            <w:proofErr w:type="spellEnd"/>
-            <w:r>
-              <w:t>(brand :</w:t>
-            </w:r>
-            <w:proofErr w:type="gramEnd"/>
-            <w:r>
-              <w:t xml:space="preserve"> String)</w:t>
-            </w:r>
-          </w:p>
-          <w:p>
-            <w:pPr>
-              <w:pStyle w:val="ListParagraph"/>
-              <w:numPr>
-                <w:ilvl w:val="0"/>
-                <w:numId w:val="2"/>
-              </w:numPr>
-            </w:pPr>
-            <w:proofErr w:type="spellStart"/>
-            <w:proofErr w:type="gramStart"/>
-            <w:r>
-              <w:t>setPrice</w:t>
-            </w:r>
-            <w:proofErr w:type="spellEnd"/>
-            <w:r>
-              <w:t>(price :</w:t>
-            </w:r>
-            <w:proofErr w:type="gramEnd"/>
-            <w:r>
-              <w:t xml:space="preserve"> String)</w:t>
-            </w:r>
-          </w:p>
-          <w:p>
-            <w:pPr>
-              <w:pStyle w:val="ListParagraph"/>
-              <w:numPr>
-                <w:ilvl w:val="0"/>
-                <w:numId w:val="2"/>
-              </w:numPr>
-            </w:pPr>
-            <w:proofErr w:type="spellStart"/>
-            <w:proofErr w:type="gramStart"/>
-            <w:r>
-              <w:t>setQuantity</w:t>
-            </w:r>
-            <w:proofErr w:type="spellEnd"/>
-            <w:r>
-              <w:t>(quantity :</w:t>
-            </w:r>
-            <w:proofErr w:type="gramEnd"/>
-            <w:r>
-              <w:t xml:space="preserve"> integer)</w:t>
-            </w:r>
-          </w:p>
-          <w:p>
-            <w:pPr>
-              <w:pStyle w:val="ListParagraph"/>
-              <w:numPr>
-                <w:ilvl w:val="0"/>
-                <w:numId w:val="2"/>
-              </w:numPr>
-            </w:pPr>
-            <w:proofErr w:type="spellStart"/>
-            <w:proofErr w:type="gramStart"/>
-            <w:r>
-              <w:t>setWarrentyMonths</w:t>
-            </w:r>
-            <w:proofErr w:type="spellEnd"/>
-            <w:r>
-              <w:t>(</w:t>
-            </w:r>
-            <w:proofErr w:type="spellStart"/>
-            <w:r>
-              <w:t>warrentyMonths</w:t>
-            </w:r>
-            <w:proofErr w:type="spellEnd"/>
-            <w:r>
-              <w:t xml:space="preserve"> :</w:t>
-            </w:r>
-            <w:proofErr w:type="gramEnd"/>
-            <w:r>
-              <w:t xml:space="preserve"> integer)</w:t>
-            </w:r>
-          </w:p>
-          <w:p>
-            <w:pPr>
-              <w:pStyle w:val="ListParagraph"/>
-              <w:numPr>
-                <w:ilvl w:val="0"/>
-                <w:numId w:val="2"/>
-              </w:numPr>
-            </w:pPr>
-            <w:proofErr w:type="spellStart"/>
-            <w:proofErr w:type="gramStart"/>
-            <w:r>
-              <w:t>set</w:t>
-            </w:r>
-            <w:r>
-              <w:t>Processor</w:t>
+              <w:t>setProcessor</w:t>
             </w:r>
             <w:proofErr w:type="spellEnd"/>
             <w:r>

</xml_diff>

<commit_message>
Shane edited main and inventory files.
</commit_message>
<xml_diff>
--- a/HierarchyChart&UMLs.docx
+++ b/HierarchyChart&UMLs.docx
@@ -2279,6 +2279,325 @@
             <w:r>
               <w:t xml:space="preserve"> </w:t>
             </w:r>
+            <w:r>
+              <w:t xml:space="preserve">Boolean, </w:t>
+            </w:r>
+            <w:proofErr w:type="spellStart"/>
+            <w:proofErr w:type="gramStart"/>
+            <w:r>
+              <w:t>shelfLife</w:t>
+            </w:r>
+            <w:proofErr w:type="spellEnd"/>
+            <w:r>
+              <w:t xml:space="preserve"> :</w:t>
+            </w:r>
+            <w:proofErr w:type="gramEnd"/>
+            <w:r>
+              <w:t xml:space="preserve"> </w:t>
+            </w:r>
+            <w:r>
+              <w:t>String</w:t>
+            </w:r>
+            <w:r>
+              <w:t>)</w:t>
+            </w:r>
+          </w:p>
+          <w:p>
+            <w:pPr>
+              <w:pStyle w:val="ListParagraph"/>
+              <w:numPr>
+                <w:ilvl w:val="0"/>
+                <w:numId w:val="3"/>
+              </w:numPr>
+            </w:pPr>
+            <w:proofErr w:type="spellStart"/>
+            <w:proofErr w:type="gramStart"/>
+            <w:r>
+              <w:t>getName</w:t>
+            </w:r>
+            <w:proofErr w:type="spellEnd"/>
+            <w:r>
+              <w:t>() :</w:t>
+            </w:r>
+            <w:proofErr w:type="gramEnd"/>
+            <w:r>
+              <w:t xml:space="preserve"> String</w:t>
+            </w:r>
+          </w:p>
+          <w:p>
+            <w:pPr>
+              <w:pStyle w:val="ListParagraph"/>
+              <w:numPr>
+                <w:ilvl w:val="0"/>
+                <w:numId w:val="3"/>
+              </w:numPr>
+            </w:pPr>
+            <w:proofErr w:type="spellStart"/>
+            <w:proofErr w:type="gramStart"/>
+            <w:r>
+              <w:t>getBrand</w:t>
+            </w:r>
+            <w:proofErr w:type="spellEnd"/>
+            <w:r>
+              <w:t>() :</w:t>
+            </w:r>
+            <w:proofErr w:type="gramEnd"/>
+            <w:r>
+              <w:t xml:space="preserve"> String</w:t>
+            </w:r>
+          </w:p>
+          <w:p>
+            <w:pPr>
+              <w:pStyle w:val="ListParagraph"/>
+              <w:numPr>
+                <w:ilvl w:val="0"/>
+                <w:numId w:val="3"/>
+              </w:numPr>
+            </w:pPr>
+            <w:proofErr w:type="spellStart"/>
+            <w:proofErr w:type="gramStart"/>
+            <w:r>
+              <w:t>getPrice</w:t>
+            </w:r>
+            <w:proofErr w:type="spellEnd"/>
+            <w:r>
+              <w:t>() :</w:t>
+            </w:r>
+            <w:proofErr w:type="gramEnd"/>
+            <w:r>
+              <w:t xml:space="preserve"> double</w:t>
+            </w:r>
+          </w:p>
+          <w:p>
+            <w:pPr>
+              <w:pStyle w:val="ListParagraph"/>
+              <w:numPr>
+                <w:ilvl w:val="0"/>
+                <w:numId w:val="3"/>
+              </w:numPr>
+            </w:pPr>
+            <w:proofErr w:type="spellStart"/>
+            <w:proofErr w:type="gramStart"/>
+            <w:r>
+              <w:t>getQuantity</w:t>
+            </w:r>
+            <w:proofErr w:type="spellEnd"/>
+            <w:r>
+              <w:t>() :</w:t>
+            </w:r>
+            <w:proofErr w:type="gramEnd"/>
+            <w:r>
+              <w:t xml:space="preserve"> integer</w:t>
+            </w:r>
+          </w:p>
+          <w:p>
+            <w:pPr>
+              <w:pStyle w:val="ListParagraph"/>
+              <w:numPr>
+                <w:ilvl w:val="0"/>
+                <w:numId w:val="3"/>
+              </w:numPr>
+            </w:pPr>
+            <w:proofErr w:type="spellStart"/>
+            <w:proofErr w:type="gramStart"/>
+            <w:r>
+              <w:t>getExpirationDate</w:t>
+            </w:r>
+            <w:proofErr w:type="spellEnd"/>
+            <w:r>
+              <w:t>() :</w:t>
+            </w:r>
+            <w:proofErr w:type="gramEnd"/>
+            <w:r>
+              <w:t xml:space="preserve"> String</w:t>
+            </w:r>
+          </w:p>
+          <w:p>
+            <w:pPr>
+              <w:pStyle w:val="ListParagraph"/>
+              <w:numPr>
+                <w:ilvl w:val="0"/>
+                <w:numId w:val="3"/>
+              </w:numPr>
+            </w:pPr>
+            <w:proofErr w:type="spellStart"/>
+            <w:proofErr w:type="gramStart"/>
+            <w:r>
+              <w:t>getOrganic</w:t>
+            </w:r>
+            <w:proofErr w:type="spellEnd"/>
+            <w:r>
+              <w:t>() :</w:t>
+            </w:r>
+            <w:proofErr w:type="gramEnd"/>
+            <w:r>
+              <w:t xml:space="preserve"> Boolean</w:t>
+            </w:r>
+          </w:p>
+          <w:p>
+            <w:pPr>
+              <w:pStyle w:val="ListParagraph"/>
+              <w:numPr>
+                <w:ilvl w:val="0"/>
+                <w:numId w:val="3"/>
+              </w:numPr>
+            </w:pPr>
+            <w:proofErr w:type="spellStart"/>
+            <w:proofErr w:type="gramStart"/>
+            <w:r>
+              <w:t>getShelfLife</w:t>
+            </w:r>
+            <w:proofErr w:type="spellEnd"/>
+            <w:r>
+              <w:t>(</w:t>
+            </w:r>
+            <w:proofErr w:type="gramEnd"/>
+            <w:r>
+              <w:t xml:space="preserve">): </w:t>
+            </w:r>
+            <w:r>
+              <w:t>String</w:t>
+            </w:r>
+          </w:p>
+          <w:p>
+            <w:pPr>
+              <w:pStyle w:val="ListParagraph"/>
+              <w:numPr>
+                <w:ilvl w:val="0"/>
+                <w:numId w:val="3"/>
+              </w:numPr>
+            </w:pPr>
+            <w:proofErr w:type="spellStart"/>
+            <w:proofErr w:type="gramStart"/>
+            <w:r>
+              <w:t>setName</w:t>
+            </w:r>
+            <w:proofErr w:type="spellEnd"/>
+            <w:r>
+              <w:t>(name :</w:t>
+            </w:r>
+            <w:proofErr w:type="gramEnd"/>
+            <w:r>
+              <w:t xml:space="preserve"> String)</w:t>
+            </w:r>
+          </w:p>
+          <w:p>
+            <w:pPr>
+              <w:pStyle w:val="ListParagraph"/>
+              <w:numPr>
+                <w:ilvl w:val="0"/>
+                <w:numId w:val="3"/>
+              </w:numPr>
+            </w:pPr>
+            <w:proofErr w:type="spellStart"/>
+            <w:proofErr w:type="gramStart"/>
+            <w:r>
+              <w:t>setBrand</w:t>
+            </w:r>
+            <w:proofErr w:type="spellEnd"/>
+            <w:r>
+              <w:t>(brand :</w:t>
+            </w:r>
+            <w:proofErr w:type="gramEnd"/>
+            <w:r>
+              <w:t xml:space="preserve"> String)</w:t>
+            </w:r>
+          </w:p>
+          <w:p>
+            <w:pPr>
+              <w:pStyle w:val="ListParagraph"/>
+              <w:numPr>
+                <w:ilvl w:val="0"/>
+                <w:numId w:val="3"/>
+              </w:numPr>
+            </w:pPr>
+            <w:proofErr w:type="spellStart"/>
+            <w:proofErr w:type="gramStart"/>
+            <w:r>
+              <w:t>setPrice</w:t>
+            </w:r>
+            <w:proofErr w:type="spellEnd"/>
+            <w:r>
+              <w:t>(price :</w:t>
+            </w:r>
+            <w:proofErr w:type="gramEnd"/>
+            <w:r>
+              <w:t xml:space="preserve"> String)</w:t>
+            </w:r>
+          </w:p>
+          <w:p>
+            <w:pPr>
+              <w:pStyle w:val="ListParagraph"/>
+              <w:numPr>
+                <w:ilvl w:val="0"/>
+                <w:numId w:val="3"/>
+              </w:numPr>
+            </w:pPr>
+            <w:proofErr w:type="spellStart"/>
+            <w:proofErr w:type="gramStart"/>
+            <w:r>
+              <w:t>setQuantity</w:t>
+            </w:r>
+            <w:proofErr w:type="spellEnd"/>
+            <w:r>
+              <w:t>(quantity :</w:t>
+            </w:r>
+            <w:proofErr w:type="gramEnd"/>
+            <w:r>
+              <w:t xml:space="preserve"> integer)</w:t>
+            </w:r>
+          </w:p>
+          <w:p>
+            <w:pPr>
+              <w:pStyle w:val="ListParagraph"/>
+              <w:numPr>
+                <w:ilvl w:val="0"/>
+                <w:numId w:val="3"/>
+              </w:numPr>
+            </w:pPr>
+            <w:proofErr w:type="spellStart"/>
+            <w:proofErr w:type="gramStart"/>
+            <w:r>
+              <w:t>setExpirationDate</w:t>
+            </w:r>
+            <w:proofErr w:type="spellEnd"/>
+            <w:r>
+              <w:t>(</w:t>
+            </w:r>
+            <w:proofErr w:type="spellStart"/>
+            <w:r>
+              <w:t>expirationDate</w:t>
+            </w:r>
+            <w:proofErr w:type="spellEnd"/>
+            <w:r>
+              <w:t xml:space="preserve"> :</w:t>
+            </w:r>
+            <w:proofErr w:type="gramEnd"/>
+            <w:r>
+              <w:t xml:space="preserve"> String)</w:t>
+            </w:r>
+          </w:p>
+          <w:p>
+            <w:pPr>
+              <w:pStyle w:val="ListParagraph"/>
+              <w:numPr>
+                <w:ilvl w:val="0"/>
+                <w:numId w:val="3"/>
+              </w:numPr>
+            </w:pPr>
+            <w:proofErr w:type="spellStart"/>
+            <w:proofErr w:type="gramStart"/>
+            <w:r>
+              <w:t>setOrganic</w:t>
+            </w:r>
+            <w:proofErr w:type="spellEnd"/>
+            <w:r>
+              <w:t>(organic :</w:t>
+            </w:r>
+            <w:proofErr w:type="gramEnd"/>
+            <w:r>
+              <w:t xml:space="preserve"> </w:t>
+            </w:r>
             <w:proofErr w:type="spellStart"/>
             <w:r>
               <w:t>boolean</w:t>
@@ -2299,257 +2618,15 @@
             <w:proofErr w:type="spellStart"/>
             <w:proofErr w:type="gramStart"/>
             <w:r>
-              <w:t>getName</w:t>
-            </w:r>
-            <w:proofErr w:type="spellEnd"/>
-            <w:r>
-              <w:t>() :</w:t>
-            </w:r>
-            <w:proofErr w:type="gramEnd"/>
-            <w:r>
-              <w:t xml:space="preserve"> String</w:t>
-            </w:r>
-          </w:p>
-          <w:p>
-            <w:pPr>
-              <w:pStyle w:val="ListParagraph"/>
-              <w:numPr>
-                <w:ilvl w:val="0"/>
-                <w:numId w:val="3"/>
-              </w:numPr>
-            </w:pPr>
-            <w:proofErr w:type="spellStart"/>
-            <w:proofErr w:type="gramStart"/>
-            <w:r>
-              <w:t>getBrand</w:t>
-            </w:r>
-            <w:proofErr w:type="spellEnd"/>
-            <w:r>
-              <w:t>() :</w:t>
-            </w:r>
-            <w:proofErr w:type="gramEnd"/>
-            <w:r>
-              <w:t xml:space="preserve"> String</w:t>
-            </w:r>
-          </w:p>
-          <w:p>
-            <w:pPr>
-              <w:pStyle w:val="ListParagraph"/>
-              <w:numPr>
-                <w:ilvl w:val="0"/>
-                <w:numId w:val="3"/>
-              </w:numPr>
-            </w:pPr>
-            <w:proofErr w:type="spellStart"/>
-            <w:proofErr w:type="gramStart"/>
-            <w:r>
-              <w:t>getPrice</w:t>
-            </w:r>
-            <w:proofErr w:type="spellEnd"/>
-            <w:r>
-              <w:t>() :</w:t>
-            </w:r>
-            <w:proofErr w:type="gramEnd"/>
-            <w:r>
-              <w:t xml:space="preserve"> double</w:t>
-            </w:r>
-          </w:p>
-          <w:p>
-            <w:pPr>
-              <w:pStyle w:val="ListParagraph"/>
-              <w:numPr>
-                <w:ilvl w:val="0"/>
-                <w:numId w:val="3"/>
-              </w:numPr>
-            </w:pPr>
-            <w:proofErr w:type="spellStart"/>
-            <w:proofErr w:type="gramStart"/>
-            <w:r>
-              <w:t>getQuantity</w:t>
-            </w:r>
-            <w:proofErr w:type="spellEnd"/>
-            <w:r>
-              <w:t>() :</w:t>
-            </w:r>
-            <w:proofErr w:type="gramEnd"/>
-            <w:r>
-              <w:t xml:space="preserve"> integer</w:t>
-            </w:r>
-          </w:p>
-          <w:p>
-            <w:pPr>
-              <w:pStyle w:val="ListParagraph"/>
-              <w:numPr>
-                <w:ilvl w:val="0"/>
-                <w:numId w:val="3"/>
-              </w:numPr>
-            </w:pPr>
-            <w:proofErr w:type="spellStart"/>
-            <w:proofErr w:type="gramStart"/>
-            <w:r>
-              <w:t>getExpirationDate</w:t>
-            </w:r>
-            <w:proofErr w:type="spellEnd"/>
-            <w:r>
-              <w:t>() :</w:t>
-            </w:r>
-            <w:proofErr w:type="gramEnd"/>
-            <w:r>
-              <w:t xml:space="preserve"> String</w:t>
-            </w:r>
-          </w:p>
-          <w:p>
-            <w:pPr>
-              <w:pStyle w:val="ListParagraph"/>
-              <w:numPr>
-                <w:ilvl w:val="0"/>
-                <w:numId w:val="3"/>
-              </w:numPr>
-            </w:pPr>
-            <w:proofErr w:type="spellStart"/>
-            <w:proofErr w:type="gramStart"/>
-            <w:r>
-              <w:t>getOrganic</w:t>
-            </w:r>
-            <w:proofErr w:type="spellEnd"/>
-            <w:r>
-              <w:t>() :</w:t>
-            </w:r>
-            <w:proofErr w:type="gramEnd"/>
-            <w:r>
-              <w:t xml:space="preserve"> Boolean</w:t>
-            </w:r>
-          </w:p>
-          <w:p>
-            <w:pPr>
-              <w:pStyle w:val="ListParagraph"/>
-              <w:numPr>
-                <w:ilvl w:val="0"/>
-                <w:numId w:val="3"/>
-              </w:numPr>
-            </w:pPr>
-            <w:proofErr w:type="spellStart"/>
-            <w:proofErr w:type="gramStart"/>
-            <w:r>
-              <w:t>getShelfLife</w:t>
+              <w:t>setShelfLife</w:t>
             </w:r>
             <w:proofErr w:type="spellEnd"/>
             <w:r>
               <w:t>(</w:t>
             </w:r>
-            <w:proofErr w:type="gramEnd"/>
-            <w:r>
-              <w:t>): Int</w:t>
-            </w:r>
-          </w:p>
-          <w:p>
-            <w:pPr>
-              <w:pStyle w:val="ListParagraph"/>
-              <w:numPr>
-                <w:ilvl w:val="0"/>
-                <w:numId w:val="3"/>
-              </w:numPr>
-            </w:pPr>
-            <w:proofErr w:type="spellStart"/>
-            <w:proofErr w:type="gramStart"/>
-            <w:r>
-              <w:t>setName</w:t>
-            </w:r>
-            <w:proofErr w:type="spellEnd"/>
-            <w:r>
-              <w:t>(name :</w:t>
-            </w:r>
-            <w:proofErr w:type="gramEnd"/>
-            <w:r>
-              <w:t xml:space="preserve"> String)</w:t>
-            </w:r>
-          </w:p>
-          <w:p>
-            <w:pPr>
-              <w:pStyle w:val="ListParagraph"/>
-              <w:numPr>
-                <w:ilvl w:val="0"/>
-                <w:numId w:val="3"/>
-              </w:numPr>
-            </w:pPr>
-            <w:proofErr w:type="spellStart"/>
-            <w:proofErr w:type="gramStart"/>
-            <w:r>
-              <w:t>setBrand</w:t>
-            </w:r>
-            <w:proofErr w:type="spellEnd"/>
-            <w:r>
-              <w:t>(brand :</w:t>
-            </w:r>
-            <w:proofErr w:type="gramEnd"/>
-            <w:r>
-              <w:t xml:space="preserve"> String)</w:t>
-            </w:r>
-          </w:p>
-          <w:p>
-            <w:pPr>
-              <w:pStyle w:val="ListParagraph"/>
-              <w:numPr>
-                <w:ilvl w:val="0"/>
-                <w:numId w:val="3"/>
-              </w:numPr>
-            </w:pPr>
-            <w:proofErr w:type="spellStart"/>
-            <w:proofErr w:type="gramStart"/>
-            <w:r>
-              <w:t>setPrice</w:t>
-            </w:r>
-            <w:proofErr w:type="spellEnd"/>
-            <w:r>
-              <w:t>(price :</w:t>
-            </w:r>
-            <w:proofErr w:type="gramEnd"/>
-            <w:r>
-              <w:t xml:space="preserve"> String)</w:t>
-            </w:r>
-          </w:p>
-          <w:p>
-            <w:pPr>
-              <w:pStyle w:val="ListParagraph"/>
-              <w:numPr>
-                <w:ilvl w:val="0"/>
-                <w:numId w:val="3"/>
-              </w:numPr>
-            </w:pPr>
-            <w:proofErr w:type="spellStart"/>
-            <w:proofErr w:type="gramStart"/>
-            <w:r>
-              <w:t>setQuantity</w:t>
-            </w:r>
-            <w:proofErr w:type="spellEnd"/>
-            <w:r>
-              <w:t>(quantity :</w:t>
-            </w:r>
-            <w:proofErr w:type="gramEnd"/>
-            <w:r>
-              <w:t xml:space="preserve"> integer)</w:t>
-            </w:r>
-          </w:p>
-          <w:p>
-            <w:pPr>
-              <w:pStyle w:val="ListParagraph"/>
-              <w:numPr>
-                <w:ilvl w:val="0"/>
-                <w:numId w:val="3"/>
-              </w:numPr>
-            </w:pPr>
-            <w:proofErr w:type="spellStart"/>
-            <w:proofErr w:type="gramStart"/>
-            <w:r>
-              <w:t>setExpirationDate</w:t>
-            </w:r>
-            <w:proofErr w:type="spellEnd"/>
-            <w:r>
-              <w:t>(</w:t>
-            </w:r>
-            <w:proofErr w:type="spellStart"/>
-            <w:r>
-              <w:t>expirationDate</w:t>
+            <w:proofErr w:type="spellStart"/>
+            <w:r>
+              <w:t>shelfLife</w:t>
             </w:r>
             <w:proofErr w:type="spellEnd"/>
             <w:r>
@@ -2557,67 +2634,13 @@
             </w:r>
             <w:proofErr w:type="gramEnd"/>
             <w:r>
-              <w:t xml:space="preserve"> String)</w:t>
-            </w:r>
-          </w:p>
-          <w:p>
-            <w:pPr>
-              <w:pStyle w:val="ListParagraph"/>
-              <w:numPr>
-                <w:ilvl w:val="0"/>
-                <w:numId w:val="3"/>
-              </w:numPr>
-            </w:pPr>
-            <w:proofErr w:type="spellStart"/>
-            <w:proofErr w:type="gramStart"/>
-            <w:r>
-              <w:t>setOrganic</w:t>
-            </w:r>
-            <w:proofErr w:type="spellEnd"/>
-            <w:r>
-              <w:t>(organic :</w:t>
-            </w:r>
-            <w:proofErr w:type="gramEnd"/>
-            <w:r>
               <w:t xml:space="preserve"> </w:t>
             </w:r>
-            <w:proofErr w:type="spellStart"/>
-            <w:r>
-              <w:t>boolean</w:t>
-            </w:r>
-            <w:proofErr w:type="spellEnd"/>
+            <w:r>
+              <w:t>String</w:t>
+            </w:r>
             <w:r>
               <w:t>)</w:t>
-            </w:r>
-          </w:p>
-          <w:p>
-            <w:pPr>
-              <w:pStyle w:val="ListParagraph"/>
-              <w:numPr>
-                <w:ilvl w:val="0"/>
-                <w:numId w:val="3"/>
-              </w:numPr>
-            </w:pPr>
-            <w:proofErr w:type="spellStart"/>
-            <w:proofErr w:type="gramStart"/>
-            <w:r>
-              <w:t>setShelfLife</w:t>
-            </w:r>
-            <w:proofErr w:type="spellEnd"/>
-            <w:r>
-              <w:t>(</w:t>
-            </w:r>
-            <w:proofErr w:type="spellStart"/>
-            <w:r>
-              <w:t>shelfLife</w:t>
-            </w:r>
-            <w:proofErr w:type="spellEnd"/>
-            <w:r>
-              <w:t xml:space="preserve"> :</w:t>
-            </w:r>
-            <w:proofErr w:type="gramEnd"/>
-            <w:r>
-              <w:t xml:space="preserve"> integer)</w:t>
             </w:r>
           </w:p>
           <w:p/>
@@ -5447,11 +5470,9 @@
             <w:pPr>
               <w:jc w:val="center"/>
             </w:pPr>
-            <w:proofErr w:type="spellStart"/>
-            <w:r>
-              <w:t>Outerware</w:t>
-            </w:r>
-            <w:proofErr w:type="spellEnd"/>
+            <w:r>
+              <w:t>Outerwear</w:t>
+            </w:r>
           </w:p>
         </w:tc>
       </w:tr>
@@ -5491,12 +5512,10 @@
             <w:r>
               <w:t xml:space="preserve">      &lt;&lt;Constructor&gt;&gt; </w:t>
             </w:r>
-            <w:proofErr w:type="spellStart"/>
-            <w:proofErr w:type="gramStart"/>
-            <w:r>
-              <w:t>Outerware</w:t>
-            </w:r>
-            <w:proofErr w:type="spellEnd"/>
+            <w:proofErr w:type="gramStart"/>
+            <w:r>
+              <w:t>Outerwear</w:t>
+            </w:r>
             <w:r>
               <w:t>(name :</w:t>
             </w:r>

</xml_diff>